<commit_message>
Add iris description in report
</commit_message>
<xml_diff>
--- a/report/FinalReport.docx
+++ b/report/FinalReport.docx
@@ -1,6 +1,6 @@
 
 <file path=word/document.xml><?xml version="1.0" encoding="utf-8"?>
-<w:document xmlns:wpc="http://schemas.microsoft.com/office/word/2010/wordprocessingCanvas" xmlns:cx="http://schemas.microsoft.com/office/drawing/2014/chartex" xmlns:cx1="http://schemas.microsoft.com/office/drawing/2015/9/8/chartex" xmlns:cx2="http://schemas.microsoft.com/office/drawing/2015/10/21/chartex" xmlns:cx3="http://schemas.microsoft.com/office/drawing/2016/5/9/chartex" xmlns:cx4="http://schemas.microsoft.com/office/drawing/2016/5/10/chartex" xmlns:cx5="http://schemas.microsoft.com/office/drawing/2016/5/11/chartex" xmlns:cx6="http://schemas.microsoft.com/office/drawing/2016/5/12/chartex" xmlns:cx7="http://schemas.microsoft.com/office/drawing/2016/5/13/chartex" xmlns:cx8="http://schemas.microsoft.com/office/drawing/2016/5/14/chartex" xmlns:mc="http://schemas.openxmlformats.org/markup-compatibility/2006" xmlns:aink="http://schemas.microsoft.com/office/drawing/2016/ink" xmlns:am3d="http://schemas.microsoft.com/office/drawing/2017/model3d" xmlns:o="urn:schemas-microsoft-com:office:office" xmlns:r="http://schemas.openxmlformats.org/officeDocument/2006/relationships" xmlns:m="http://schemas.openxmlformats.org/officeDocument/2006/math" xmlns:v="urn:schemas-microsoft-com:vml" xmlns:wp14="http://schemas.microsoft.com/office/word/2010/wordprocessingDrawing" xmlns:wp="http://schemas.openxmlformats.org/drawingml/2006/wordprocessingDrawing" xmlns:w10="urn:schemas-microsoft-com:office:word" xmlns:w="http://schemas.openxmlformats.org/wordprocessingml/2006/main" xmlns:w14="http://schemas.microsoft.com/office/word/2010/wordml" xmlns:w15="http://schemas.microsoft.com/office/word/2012/wordml" xmlns:w16cex="http://schemas.microsoft.com/office/word/2018/wordml/cex" xmlns:w16cid="http://schemas.microsoft.com/office/word/2016/wordml/cid" xmlns:w16="http://schemas.microsoft.com/office/word/2018/wordml" xmlns:w16se="http://schemas.microsoft.com/office/word/2015/wordml/symex" xmlns:wpg="http://schemas.microsoft.com/office/word/2010/wordprocessingGroup" xmlns:wpi="http://schemas.microsoft.com/office/word/2010/wordprocessingInk" xmlns:wne="http://schemas.microsoft.com/office/word/2006/wordml" xmlns:wps="http://schemas.microsoft.com/office/word/2010/wordprocessingShape" mc:Ignorable="w14 w15 w16se w16cid w16 w16cex wp14">
+<w:document xmlns:wpc="http://schemas.microsoft.com/office/word/2010/wordprocessingCanvas" xmlns:cx="http://schemas.microsoft.com/office/drawing/2014/chartex" xmlns:cx1="http://schemas.microsoft.com/office/drawing/2015/9/8/chartex" xmlns:cx2="http://schemas.microsoft.com/office/drawing/2015/10/21/chartex" xmlns:cx3="http://schemas.microsoft.com/office/drawing/2016/5/9/chartex" xmlns:cx4="http://schemas.microsoft.com/office/drawing/2016/5/10/chartex" xmlns:cx5="http://schemas.microsoft.com/office/drawing/2016/5/11/chartex" xmlns:cx6="http://schemas.microsoft.com/office/drawing/2016/5/12/chartex" xmlns:cx7="http://schemas.microsoft.com/office/drawing/2016/5/13/chartex" xmlns:cx8="http://schemas.microsoft.com/office/drawing/2016/5/14/chartex" xmlns:mc="http://schemas.openxmlformats.org/markup-compatibility/2006" xmlns:aink="http://schemas.microsoft.com/office/drawing/2016/ink" xmlns:am3d="http://schemas.microsoft.com/office/drawing/2017/model3d" xmlns:o="urn:schemas-microsoft-com:office:office" xmlns:r="http://schemas.openxmlformats.org/officeDocument/2006/relationships" xmlns:m="http://schemas.openxmlformats.org/officeDocument/2006/math" xmlns:v="urn:schemas-microsoft-com:vml" xmlns:wp14="http://schemas.microsoft.com/office/word/2010/wordprocessingDrawing" xmlns:wp="http://schemas.openxmlformats.org/drawingml/2006/wordprocessingDrawing" xmlns:w10="urn:schemas-microsoft-com:office:word" xmlns:w="http://schemas.openxmlformats.org/wordprocessingml/2006/main" xmlns:w14="http://schemas.microsoft.com/office/word/2010/wordml" xmlns:w15="http://schemas.microsoft.com/office/word/2012/wordml" xmlns:w16cex="http://schemas.microsoft.com/office/word/2018/wordml/cex" xmlns:w16cid="http://schemas.microsoft.com/office/word/2016/wordml/cid" xmlns:w16="http://schemas.microsoft.com/office/word/2018/wordml" xmlns:w16sdtdh="http://schemas.microsoft.com/office/word/2020/wordml/sdtdatahash" xmlns:w16se="http://schemas.microsoft.com/office/word/2015/wordml/symex" xmlns:wpg="http://schemas.microsoft.com/office/word/2010/wordprocessingGroup" xmlns:wpi="http://schemas.microsoft.com/office/word/2010/wordprocessingInk" xmlns:wne="http://schemas.microsoft.com/office/word/2006/wordml" xmlns:wps="http://schemas.microsoft.com/office/word/2010/wordprocessingShape" mc:Ignorable="w14 w15 w16se w16cid w16 w16cex w16sdtdh wp14">
   <w:body>
     <w:p>
       <w:pPr>
@@ -353,16 +353,7 @@
       </w:r>
       <w:proofErr w:type="spellEnd"/>
       <w:r>
-        <w:t xml:space="preserve"> – szerokość </w:t>
-      </w:r>
-      <w:r>
-        <w:t xml:space="preserve">działki kielicha przy kwiecie liczone w </w:t>
-      </w:r>
-      <w:r>
-        <w:t>centymetrach</w:t>
-      </w:r>
-      <w:r>
-        <w:t>,</w:t>
+        <w:t xml:space="preserve"> – szerokość działki kielicha przy kwiecie liczone w centymetrach,</w:t>
       </w:r>
     </w:p>
     <w:p>
@@ -396,13 +387,7 @@
       </w:r>
       <w:proofErr w:type="spellEnd"/>
       <w:r>
-        <w:t xml:space="preserve"> – szerokość </w:t>
-      </w:r>
-      <w:r>
-        <w:t>płatków kwiatu liczone w centymetrach</w:t>
-      </w:r>
-      <w:r>
-        <w:t>,</w:t>
+        <w:t xml:space="preserve"> – szerokość płatków kwiatu liczone w centymetrach,</w:t>
       </w:r>
     </w:p>
     <w:p>
@@ -460,15 +445,7 @@
         <w:t xml:space="preserve"> – wartości całkowite od -3 do 3 opisujące ryzykowność samochodu. </w:t>
       </w:r>
       <w:r>
-        <w:t>Wartość +3 oznacza, że auto jest ryzykowne, -</w:t>
-      </w:r>
-      <w:proofErr w:type="gramStart"/>
-      <w:r>
-        <w:t>3</w:t>
-      </w:r>
-      <w:proofErr w:type="gramEnd"/>
-      <w:r>
-        <w:t xml:space="preserve"> że prawdopodobnie jest całkiem bezpieczne.</w:t>
+        <w:t>Wartość +3 oznacza, że auto jest ryzykowne, -3 że prawdopodobnie jest całkiem bezpieczne.</w:t>
       </w:r>
     </w:p>
     <w:p>
@@ -485,10 +462,7 @@
       </w:r>
       <w:proofErr w:type="spellEnd"/>
       <w:r>
-        <w:t xml:space="preserve"> – </w:t>
-      </w:r>
-      <w:r>
-        <w:t>znormalizowan</w:t>
+        <w:t xml:space="preserve"> – znormalizowan</w:t>
       </w:r>
       <w:r>
         <w:t xml:space="preserve">a wartość </w:t>
@@ -510,10 +484,7 @@
       </w:pPr>
       <w:proofErr w:type="spellStart"/>
       <w:r>
-        <w:t>m</w:t>
-      </w:r>
-      <w:r>
-        <w:t>ake</w:t>
+        <w:t>make</w:t>
       </w:r>
       <w:proofErr w:type="spellEnd"/>
       <w:r>
@@ -551,15 +522,7 @@
       </w:r>
       <w:proofErr w:type="spellEnd"/>
       <w:r>
-        <w:t xml:space="preserve"> – możliwe dwie wartość tej zmiennej </w:t>
-      </w:r>
-      <w:proofErr w:type="gramStart"/>
-      <w:r>
-        <w:t>opisują</w:t>
-      </w:r>
-      <w:proofErr w:type="gramEnd"/>
-      <w:r>
-        <w:t xml:space="preserve"> czy samochód ma aspiracje na samochód sportowy (turbo). W przeciwnym wypadku przyjmuje wartość ‘</w:t>
+        <w:t xml:space="preserve"> – możliwe dwie wartość tej zmiennej opisują czy samochód ma aspiracje na samochód sportowy (turbo). W przeciwnym wypadku przyjmuje wartość ‘</w:t>
       </w:r>
       <w:proofErr w:type="spellStart"/>
       <w:r>
@@ -567,10 +530,7 @@
       </w:r>
       <w:proofErr w:type="spellEnd"/>
       <w:r>
-        <w:t>’.</w:t>
-      </w:r>
-      <w:r>
-        <w:t xml:space="preserve"> </w:t>
+        <w:t xml:space="preserve">’. </w:t>
       </w:r>
     </w:p>
     <w:p>
@@ -599,13 +559,8 @@
         </w:numPr>
       </w:pPr>
       <w:r>
-        <w:t xml:space="preserve">Inne fizyczne parametry samochodu takie </w:t>
-      </w:r>
-      <w:proofErr w:type="gramStart"/>
-      <w:r>
-        <w:t>jak :</w:t>
-      </w:r>
-      <w:proofErr w:type="gramEnd"/>
+        <w:t>Inne fizyczne parametry samochodu takie jak :</w:t>
+      </w:r>
     </w:p>
     <w:p>
       <w:pPr>
@@ -622,39 +577,13 @@
         <w:rPr>
           <w:lang w:val="en-US"/>
         </w:rPr>
-        <w:t>num-of-doors</w:t>
+        <w:t xml:space="preserve">num-of-doors, body-style </w:t>
       </w:r>
       <w:r>
         <w:rPr>
           <w:lang w:val="en-US"/>
         </w:rPr>
         <w:t xml:space="preserve">, </w:t>
-      </w:r>
-      <w:r>
-        <w:rPr>
-          <w:lang w:val="en-US"/>
-        </w:rPr>
-        <w:t>body-</w:t>
-      </w:r>
-      <w:proofErr w:type="gramStart"/>
-      <w:r>
-        <w:rPr>
-          <w:lang w:val="en-US"/>
-        </w:rPr>
-        <w:t xml:space="preserve">style </w:t>
-      </w:r>
-      <w:r>
-        <w:rPr>
-          <w:lang w:val="en-US"/>
-        </w:rPr>
-        <w:t>,</w:t>
-      </w:r>
-      <w:proofErr w:type="gramEnd"/>
-      <w:r>
-        <w:rPr>
-          <w:lang w:val="en-US"/>
-        </w:rPr>
-        <w:t xml:space="preserve"> </w:t>
       </w:r>
       <w:r>
         <w:rPr>
@@ -1257,10 +1186,7 @@
         </w:numPr>
       </w:pPr>
       <w:r>
-        <w:t>sex</w:t>
-      </w:r>
-      <w:r>
-        <w:t xml:space="preserve"> - płeć</w:t>
+        <w:t>sex - płeć</w:t>
       </w:r>
     </w:p>
     <w:p>
@@ -1414,6 +1340,374 @@
         </w:rPr>
         <w:t>)</w:t>
       </w:r>
+    </w:p>
+    <w:p>
+      <w:pPr>
+        <w:rPr>
+          <w:lang w:val="en-US"/>
+        </w:rPr>
+      </w:pPr>
+    </w:p>
+    <w:p>
+      <w:pPr>
+        <w:pStyle w:val="Nagwek1"/>
+        <w:rPr>
+          <w:lang w:val="en-US"/>
+        </w:rPr>
+      </w:pPr>
+      <w:r>
+        <w:rPr>
+          <w:lang w:val="en-US"/>
+        </w:rPr>
+        <w:t>Iris</w:t>
+      </w:r>
+    </w:p>
+    <w:p>
+      <w:pPr>
+        <w:rPr>
+          <w:lang w:val="en-US"/>
+        </w:rPr>
+      </w:pPr>
+    </w:p>
+    <w:p>
+      <w:pPr>
+        <w:rPr>
+          <w:lang w:val="en-US"/>
+        </w:rPr>
+      </w:pPr>
+      <w:r>
+        <w:rPr>
+          <w:lang w:val="en-US"/>
+        </w:rPr>
+        <w:tab/>
+      </w:r>
+      <w:proofErr w:type="spellStart"/>
+      <w:r>
+        <w:rPr>
+          <w:lang w:val="en-US"/>
+        </w:rPr>
+        <w:t>Wykres</w:t>
+      </w:r>
+      <w:proofErr w:type="spellEnd"/>
+      <w:r>
+        <w:rPr>
+          <w:lang w:val="en-US"/>
+        </w:rPr>
+        <w:t xml:space="preserve"> </w:t>
+      </w:r>
+      <w:proofErr w:type="spellStart"/>
+      <w:r>
+        <w:rPr>
+          <w:lang w:val="en-US"/>
+        </w:rPr>
+        <w:t>korelacji</w:t>
+      </w:r>
+      <w:proofErr w:type="spellEnd"/>
+      <w:r>
+        <w:rPr>
+          <w:lang w:val="en-US"/>
+        </w:rPr>
+        <w:t>:</w:t>
+      </w:r>
+    </w:p>
+    <w:p>
+      <w:pPr>
+        <w:rPr>
+          <w:lang w:val="en-US"/>
+        </w:rPr>
+      </w:pPr>
+      <w:r>
+        <w:rPr>
+          <w:noProof/>
+        </w:rPr>
+        <w:drawing>
+          <wp:inline distT="0" distB="0" distL="0" distR="0" wp14:anchorId="71B22CE1" wp14:editId="5B709691">
+            <wp:extent cx="4496604" cy="2975723"/>
+            <wp:effectExtent l="0" t="0" r="0" b="0"/>
+            <wp:docPr id="2" name="Obraz 2"/>
+            <wp:cNvGraphicFramePr>
+              <a:graphicFrameLocks xmlns:a="http://schemas.openxmlformats.org/drawingml/2006/main" noChangeAspect="1"/>
+            </wp:cNvGraphicFramePr>
+            <a:graphic xmlns:a="http://schemas.openxmlformats.org/drawingml/2006/main">
+              <a:graphicData uri="http://schemas.openxmlformats.org/drawingml/2006/picture">
+                <pic:pic xmlns:pic="http://schemas.openxmlformats.org/drawingml/2006/picture">
+                  <pic:nvPicPr>
+                    <pic:cNvPr id="0" name="Picture 2"/>
+                    <pic:cNvPicPr>
+                      <a:picLocks noChangeAspect="1" noChangeArrowheads="1"/>
+                    </pic:cNvPicPr>
+                  </pic:nvPicPr>
+                  <pic:blipFill>
+                    <a:blip r:embed="rId5" cstate="print">
+                      <a:extLst>
+                        <a:ext uri="{28A0092B-C50C-407E-A947-70E740481C1C}">
+                          <a14:useLocalDpi xmlns:a14="http://schemas.microsoft.com/office/drawing/2010/main" val="0"/>
+                        </a:ext>
+                      </a:extLst>
+                    </a:blip>
+                    <a:srcRect/>
+                    <a:stretch>
+                      <a:fillRect/>
+                    </a:stretch>
+                  </pic:blipFill>
+                  <pic:spPr bwMode="auto">
+                    <a:xfrm>
+                      <a:off x="0" y="0"/>
+                      <a:ext cx="4509118" cy="2984004"/>
+                    </a:xfrm>
+                    <a:prstGeom prst="rect">
+                      <a:avLst/>
+                    </a:prstGeom>
+                    <a:noFill/>
+                    <a:ln>
+                      <a:noFill/>
+                    </a:ln>
+                  </pic:spPr>
+                </pic:pic>
+              </a:graphicData>
+            </a:graphic>
+          </wp:inline>
+        </w:drawing>
+      </w:r>
+    </w:p>
+    <w:p>
+      <w:pPr>
+        <w:rPr>
+          <w:b/>
+          <w:bCs/>
+        </w:rPr>
+      </w:pPr>
+      <w:r>
+        <w:rPr>
+          <w:b/>
+          <w:bCs/>
+        </w:rPr>
+        <w:t>Decision Trees:</w:t>
+      </w:r>
+    </w:p>
+    <w:p>
+      <w:r>
+        <w:t>Czas wykonania: 0.009008884 secs</w:t>
+      </w:r>
+    </w:p>
+    <w:p>
+      <w:r>
+        <w:t>Dokładność predykcji: 96%</w:t>
+      </w:r>
+    </w:p>
+    <w:p/>
+    <w:p>
+      <w:pPr>
+        <w:rPr>
+          <w:b/>
+          <w:bCs/>
+          <w:lang w:val="en-US"/>
+        </w:rPr>
+      </w:pPr>
+      <w:r>
+        <w:rPr>
+          <w:b/>
+          <w:bCs/>
+          <w:lang w:val="en-US"/>
+        </w:rPr>
+        <w:lastRenderedPageBreak/>
+        <w:t xml:space="preserve">k-Nearest </w:t>
+      </w:r>
+      <w:proofErr w:type="spellStart"/>
+      <w:r>
+        <w:rPr>
+          <w:b/>
+          <w:bCs/>
+          <w:lang w:val="en-US"/>
+        </w:rPr>
+        <w:t>Neighbour</w:t>
+      </w:r>
+      <w:proofErr w:type="spellEnd"/>
+      <w:r>
+        <w:rPr>
+          <w:b/>
+          <w:bCs/>
+          <w:lang w:val="en-US"/>
+        </w:rPr>
+        <w:t>:</w:t>
+      </w:r>
+    </w:p>
+    <w:p>
+      <w:pPr>
+        <w:rPr>
+          <w:lang w:val="en-US"/>
+        </w:rPr>
+      </w:pPr>
+      <w:proofErr w:type="spellStart"/>
+      <w:r>
+        <w:rPr>
+          <w:lang w:val="en-US"/>
+        </w:rPr>
+        <w:t>Czas</w:t>
+      </w:r>
+      <w:proofErr w:type="spellEnd"/>
+      <w:r>
+        <w:rPr>
+          <w:lang w:val="en-US"/>
+        </w:rPr>
+        <w:t xml:space="preserve"> </w:t>
+      </w:r>
+      <w:proofErr w:type="spellStart"/>
+      <w:r>
+        <w:rPr>
+          <w:lang w:val="en-US"/>
+        </w:rPr>
+        <w:t>wykonania</w:t>
+      </w:r>
+      <w:proofErr w:type="spellEnd"/>
+      <w:r>
+        <w:rPr>
+          <w:lang w:val="en-US"/>
+        </w:rPr>
+        <w:t>: 0.00800705 secs</w:t>
+      </w:r>
+    </w:p>
+    <w:p>
+      <w:r>
+        <w:t>Dokładność predykcji: 96%</w:t>
+      </w:r>
+    </w:p>
+    <w:p/>
+    <w:p>
+      <w:pPr>
+        <w:rPr>
+          <w:b/>
+          <w:bCs/>
+        </w:rPr>
+      </w:pPr>
+      <w:r>
+        <w:rPr>
+          <w:b/>
+          <w:bCs/>
+        </w:rPr>
+        <w:t>Support Vector Machine:</w:t>
+      </w:r>
+    </w:p>
+    <w:p>
+      <w:r>
+        <w:t>Czas wykonania: 0.0100081 secs</w:t>
+      </w:r>
+    </w:p>
+    <w:p>
+      <w:r>
+        <w:t>Dokładność predykcji: 98%</w:t>
+      </w:r>
+    </w:p>
+    <w:p/>
+    <w:p>
+      <w:pPr>
+        <w:rPr>
+          <w:b/>
+          <w:bCs/>
+        </w:rPr>
+      </w:pPr>
+      <w:proofErr w:type="spellStart"/>
+      <w:r>
+        <w:rPr>
+          <w:b/>
+          <w:bCs/>
+        </w:rPr>
+        <w:t>Random</w:t>
+      </w:r>
+      <w:proofErr w:type="spellEnd"/>
+      <w:r>
+        <w:rPr>
+          <w:b/>
+          <w:bCs/>
+        </w:rPr>
+        <w:t xml:space="preserve"> </w:t>
+      </w:r>
+      <w:proofErr w:type="spellStart"/>
+      <w:r>
+        <w:rPr>
+          <w:b/>
+          <w:bCs/>
+        </w:rPr>
+        <w:t>Forest</w:t>
+      </w:r>
+      <w:proofErr w:type="spellEnd"/>
+      <w:r>
+        <w:rPr>
+          <w:b/>
+          <w:bCs/>
+        </w:rPr>
+        <w:t>:</w:t>
+      </w:r>
+    </w:p>
+    <w:p>
+      <w:r>
+        <w:t xml:space="preserve">Czas wykonania: 0.03403115 </w:t>
+      </w:r>
+      <w:proofErr w:type="spellStart"/>
+      <w:r>
+        <w:t>secs</w:t>
+      </w:r>
+      <w:proofErr w:type="spellEnd"/>
+    </w:p>
+    <w:p>
+      <w:r>
+        <w:t>Dokładność predykcji: 96%</w:t>
+      </w:r>
+    </w:p>
+    <w:p/>
+    <w:p>
+      <w:r>
+        <w:t xml:space="preserve">Pod względem dokładności predykcji, najlepiej wypadł algorytm </w:t>
+      </w:r>
+      <w:proofErr w:type="spellStart"/>
+      <w:r>
+        <w:t>Support</w:t>
+      </w:r>
+      <w:proofErr w:type="spellEnd"/>
+      <w:r>
+        <w:t xml:space="preserve"> </w:t>
+      </w:r>
+      <w:proofErr w:type="spellStart"/>
+      <w:r>
+        <w:t>Vector</w:t>
+      </w:r>
+      <w:proofErr w:type="spellEnd"/>
+      <w:r>
+        <w:t xml:space="preserve"> Machine, natomiast najszybszy okazał się algorytm k-</w:t>
+      </w:r>
+      <w:proofErr w:type="spellStart"/>
+      <w:r>
+        <w:t>Nearest</w:t>
+      </w:r>
+      <w:proofErr w:type="spellEnd"/>
+      <w:r>
+        <w:t xml:space="preserve"> </w:t>
+      </w:r>
+      <w:proofErr w:type="spellStart"/>
+      <w:r>
+        <w:t>Neighbours</w:t>
+      </w:r>
+      <w:proofErr w:type="spellEnd"/>
+      <w:r>
+        <w:t>.</w:t>
+      </w:r>
+    </w:p>
+    <w:p/>
+    <w:p/>
+    <w:p>
+      <w:pPr>
+        <w:pStyle w:val="Nagwek1"/>
+      </w:pPr>
+      <w:r>
+        <w:t>Imports-85</w:t>
+      </w:r>
+    </w:p>
+    <w:p>
+      <w:pPr>
+        <w:rPr>
+          <w:lang w:val="en-US"/>
+        </w:rPr>
+      </w:pPr>
     </w:p>
     <w:sectPr>
       <w:pgSz w:w="11906" w:h="16838"/>
@@ -1426,7 +1720,7 @@
 </file>
 
 <file path=word/numbering.xml><?xml version="1.0" encoding="utf-8"?>
-<w:numbering xmlns:wpc="http://schemas.microsoft.com/office/word/2010/wordprocessingCanvas" xmlns:cx="http://schemas.microsoft.com/office/drawing/2014/chartex" xmlns:cx1="http://schemas.microsoft.com/office/drawing/2015/9/8/chartex" xmlns:cx2="http://schemas.microsoft.com/office/drawing/2015/10/21/chartex" xmlns:cx3="http://schemas.microsoft.com/office/drawing/2016/5/9/chartex" xmlns:cx4="http://schemas.microsoft.com/office/drawing/2016/5/10/chartex" xmlns:cx5="http://schemas.microsoft.com/office/drawing/2016/5/11/chartex" xmlns:cx6="http://schemas.microsoft.com/office/drawing/2016/5/12/chartex" xmlns:cx7="http://schemas.microsoft.com/office/drawing/2016/5/13/chartex" xmlns:cx8="http://schemas.microsoft.com/office/drawing/2016/5/14/chartex" xmlns:mc="http://schemas.openxmlformats.org/markup-compatibility/2006" xmlns:aink="http://schemas.microsoft.com/office/drawing/2016/ink" xmlns:am3d="http://schemas.microsoft.com/office/drawing/2017/model3d" xmlns:o="urn:schemas-microsoft-com:office:office" xmlns:r="http://schemas.openxmlformats.org/officeDocument/2006/relationships" xmlns:m="http://schemas.openxmlformats.org/officeDocument/2006/math" xmlns:v="urn:schemas-microsoft-com:vml" xmlns:wp14="http://schemas.microsoft.com/office/word/2010/wordprocessingDrawing" xmlns:wp="http://schemas.openxmlformats.org/drawingml/2006/wordprocessingDrawing" xmlns:w10="urn:schemas-microsoft-com:office:word" xmlns:w="http://schemas.openxmlformats.org/wordprocessingml/2006/main" xmlns:w14="http://schemas.microsoft.com/office/word/2010/wordml" xmlns:w15="http://schemas.microsoft.com/office/word/2012/wordml" xmlns:w16cex="http://schemas.microsoft.com/office/word/2018/wordml/cex" xmlns:w16cid="http://schemas.microsoft.com/office/word/2016/wordml/cid" xmlns:w16="http://schemas.microsoft.com/office/word/2018/wordml" xmlns:w16se="http://schemas.microsoft.com/office/word/2015/wordml/symex" xmlns:wpg="http://schemas.microsoft.com/office/word/2010/wordprocessingGroup" xmlns:wpi="http://schemas.microsoft.com/office/word/2010/wordprocessingInk" xmlns:wne="http://schemas.microsoft.com/office/word/2006/wordml" xmlns:wps="http://schemas.microsoft.com/office/word/2010/wordprocessingShape" mc:Ignorable="w14 w15 w16se w16cid w16 w16cex wp14">
+<w:numbering xmlns:wpc="http://schemas.microsoft.com/office/word/2010/wordprocessingCanvas" xmlns:cx="http://schemas.microsoft.com/office/drawing/2014/chartex" xmlns:cx1="http://schemas.microsoft.com/office/drawing/2015/9/8/chartex" xmlns:cx2="http://schemas.microsoft.com/office/drawing/2015/10/21/chartex" xmlns:cx3="http://schemas.microsoft.com/office/drawing/2016/5/9/chartex" xmlns:cx4="http://schemas.microsoft.com/office/drawing/2016/5/10/chartex" xmlns:cx5="http://schemas.microsoft.com/office/drawing/2016/5/11/chartex" xmlns:cx6="http://schemas.microsoft.com/office/drawing/2016/5/12/chartex" xmlns:cx7="http://schemas.microsoft.com/office/drawing/2016/5/13/chartex" xmlns:cx8="http://schemas.microsoft.com/office/drawing/2016/5/14/chartex" xmlns:mc="http://schemas.openxmlformats.org/markup-compatibility/2006" xmlns:aink="http://schemas.microsoft.com/office/drawing/2016/ink" xmlns:am3d="http://schemas.microsoft.com/office/drawing/2017/model3d" xmlns:o="urn:schemas-microsoft-com:office:office" xmlns:r="http://schemas.openxmlformats.org/officeDocument/2006/relationships" xmlns:m="http://schemas.openxmlformats.org/officeDocument/2006/math" xmlns:v="urn:schemas-microsoft-com:vml" xmlns:wp14="http://schemas.microsoft.com/office/word/2010/wordprocessingDrawing" xmlns:wp="http://schemas.openxmlformats.org/drawingml/2006/wordprocessingDrawing" xmlns:w10="urn:schemas-microsoft-com:office:word" xmlns:w="http://schemas.openxmlformats.org/wordprocessingml/2006/main" xmlns:w14="http://schemas.microsoft.com/office/word/2010/wordml" xmlns:w15="http://schemas.microsoft.com/office/word/2012/wordml" xmlns:w16cex="http://schemas.microsoft.com/office/word/2018/wordml/cex" xmlns:w16cid="http://schemas.microsoft.com/office/word/2016/wordml/cid" xmlns:w16="http://schemas.microsoft.com/office/word/2018/wordml" xmlns:w16sdtdh="http://schemas.microsoft.com/office/word/2020/wordml/sdtdatahash" xmlns:w16se="http://schemas.microsoft.com/office/word/2015/wordml/symex" xmlns:wpg="http://schemas.microsoft.com/office/word/2010/wordprocessingGroup" xmlns:wpi="http://schemas.microsoft.com/office/word/2010/wordprocessingInk" xmlns:wne="http://schemas.microsoft.com/office/word/2006/wordml" xmlns:wps="http://schemas.microsoft.com/office/word/2010/wordprocessingShape" mc:Ignorable="w14 w15 w16se w16cid w16 w16cex w16sdtdh wp14">
   <w:abstractNum w:abstractNumId="0" w15:restartNumberingAfterBreak="0">
     <w:nsid w:val="06C15711"/>
     <w:multiLevelType w:val="hybridMultilevel"/>
@@ -2691,7 +2985,7 @@
 </file>
 
 <file path=word/styles.xml><?xml version="1.0" encoding="utf-8"?>
-<w:styles xmlns:mc="http://schemas.openxmlformats.org/markup-compatibility/2006" xmlns:r="http://schemas.openxmlformats.org/officeDocument/2006/relationships" xmlns:w="http://schemas.openxmlformats.org/wordprocessingml/2006/main" xmlns:w14="http://schemas.microsoft.com/office/word/2010/wordml" xmlns:w15="http://schemas.microsoft.com/office/word/2012/wordml" xmlns:w16cex="http://schemas.microsoft.com/office/word/2018/wordml/cex" xmlns:w16cid="http://schemas.microsoft.com/office/word/2016/wordml/cid" xmlns:w16="http://schemas.microsoft.com/office/word/2018/wordml" xmlns:w16se="http://schemas.microsoft.com/office/word/2015/wordml/symex" mc:Ignorable="w14 w15 w16se w16cid w16 w16cex">
+<w:styles xmlns:mc="http://schemas.openxmlformats.org/markup-compatibility/2006" xmlns:r="http://schemas.openxmlformats.org/officeDocument/2006/relationships" xmlns:w="http://schemas.openxmlformats.org/wordprocessingml/2006/main" xmlns:w14="http://schemas.microsoft.com/office/word/2010/wordml" xmlns:w15="http://schemas.microsoft.com/office/word/2012/wordml" xmlns:w16cex="http://schemas.microsoft.com/office/word/2018/wordml/cex" xmlns:w16cid="http://schemas.microsoft.com/office/word/2016/wordml/cid" xmlns:w16="http://schemas.microsoft.com/office/word/2018/wordml" xmlns:w16sdtdh="http://schemas.microsoft.com/office/word/2020/wordml/sdtdatahash" xmlns:w16se="http://schemas.microsoft.com/office/word/2015/wordml/symex" mc:Ignorable="w14 w15 w16se w16cid w16 w16cex w16sdtdh">
   <w:docDefaults>
     <w:rPrDefault>
       <w:rPr>

</xml_diff>

<commit_message>
Add decision trees in imports85
</commit_message>
<xml_diff>
--- a/report/FinalReport.docx
+++ b/report/FinalReport.docx
@@ -1708,6 +1708,352 @@
           <w:lang w:val="en-US"/>
         </w:rPr>
       </w:pPr>
+    </w:p>
+    <w:p>
+      <w:pPr>
+        <w:ind w:firstLine="708"/>
+        <w:rPr>
+          <w:lang w:val="en-US"/>
+        </w:rPr>
+      </w:pPr>
+      <w:proofErr w:type="spellStart"/>
+      <w:r>
+        <w:rPr>
+          <w:lang w:val="en-US"/>
+        </w:rPr>
+        <w:t>Wykres</w:t>
+      </w:r>
+      <w:proofErr w:type="spellEnd"/>
+      <w:r>
+        <w:rPr>
+          <w:lang w:val="en-US"/>
+        </w:rPr>
+        <w:t xml:space="preserve"> </w:t>
+      </w:r>
+      <w:proofErr w:type="spellStart"/>
+      <w:r>
+        <w:rPr>
+          <w:lang w:val="en-US"/>
+        </w:rPr>
+        <w:t>korelacji</w:t>
+      </w:r>
+      <w:proofErr w:type="spellEnd"/>
+      <w:r>
+        <w:rPr>
+          <w:lang w:val="en-US"/>
+        </w:rPr>
+        <w:t>:</w:t>
+      </w:r>
+    </w:p>
+    <w:p>
+      <w:pPr>
+        <w:ind w:firstLine="708"/>
+        <w:rPr>
+          <w:lang w:val="en-US"/>
+        </w:rPr>
+      </w:pPr>
+      <w:r>
+        <w:rPr>
+          <w:noProof/>
+          <w:lang w:val="en-US"/>
+        </w:rPr>
+        <w:drawing>
+          <wp:inline distT="0" distB="0" distL="0" distR="0" wp14:anchorId="16BAB516" wp14:editId="20CFB835">
+            <wp:extent cx="6142007" cy="4061005"/>
+            <wp:effectExtent l="0" t="0" r="0" b="0"/>
+            <wp:docPr id="1" name="Obraz 1"/>
+            <wp:cNvGraphicFramePr>
+              <a:graphicFrameLocks xmlns:a="http://schemas.openxmlformats.org/drawingml/2006/main" noChangeAspect="1"/>
+            </wp:cNvGraphicFramePr>
+            <a:graphic xmlns:a="http://schemas.openxmlformats.org/drawingml/2006/main">
+              <a:graphicData uri="http://schemas.openxmlformats.org/drawingml/2006/picture">
+                <pic:pic xmlns:pic="http://schemas.openxmlformats.org/drawingml/2006/picture">
+                  <pic:nvPicPr>
+                    <pic:cNvPr id="0" name="Picture 1"/>
+                    <pic:cNvPicPr>
+                      <a:picLocks noChangeAspect="1" noChangeArrowheads="1"/>
+                    </pic:cNvPicPr>
+                  </pic:nvPicPr>
+                  <pic:blipFill>
+                    <a:blip r:embed="rId6">
+                      <a:extLst>
+                        <a:ext uri="{28A0092B-C50C-407E-A947-70E740481C1C}">
+                          <a14:useLocalDpi xmlns:a14="http://schemas.microsoft.com/office/drawing/2010/main" val="0"/>
+                        </a:ext>
+                      </a:extLst>
+                    </a:blip>
+                    <a:srcRect/>
+                    <a:stretch>
+                      <a:fillRect/>
+                    </a:stretch>
+                  </pic:blipFill>
+                  <pic:spPr bwMode="auto">
+                    <a:xfrm>
+                      <a:off x="0" y="0"/>
+                      <a:ext cx="6151987" cy="4067604"/>
+                    </a:xfrm>
+                    <a:prstGeom prst="rect">
+                      <a:avLst/>
+                    </a:prstGeom>
+                    <a:noFill/>
+                    <a:ln>
+                      <a:noFill/>
+                    </a:ln>
+                  </pic:spPr>
+                </pic:pic>
+              </a:graphicData>
+            </a:graphic>
+          </wp:inline>
+        </w:drawing>
+      </w:r>
+    </w:p>
+    <w:p>
+      <w:pPr>
+        <w:rPr>
+          <w:b/>
+          <w:bCs/>
+        </w:rPr>
+      </w:pPr>
+    </w:p>
+    <w:p>
+      <w:pPr>
+        <w:rPr>
+          <w:b/>
+          <w:bCs/>
+        </w:rPr>
+      </w:pPr>
+      <w:proofErr w:type="spellStart"/>
+      <w:r>
+        <w:rPr>
+          <w:b/>
+          <w:bCs/>
+        </w:rPr>
+        <w:t>Decision</w:t>
+      </w:r>
+      <w:proofErr w:type="spellEnd"/>
+      <w:r>
+        <w:rPr>
+          <w:b/>
+          <w:bCs/>
+        </w:rPr>
+        <w:t xml:space="preserve"> </w:t>
+      </w:r>
+      <w:proofErr w:type="spellStart"/>
+      <w:r>
+        <w:rPr>
+          <w:b/>
+          <w:bCs/>
+        </w:rPr>
+        <w:t>Trees</w:t>
+      </w:r>
+      <w:proofErr w:type="spellEnd"/>
+      <w:r>
+        <w:rPr>
+          <w:b/>
+          <w:bCs/>
+        </w:rPr>
+        <w:t>:</w:t>
+      </w:r>
+    </w:p>
+    <w:p>
+      <w:r>
+        <w:t xml:space="preserve">Czas wykonania: </w:t>
+      </w:r>
+      <w:r>
+        <w:t xml:space="preserve">0.02101922 </w:t>
+      </w:r>
+      <w:proofErr w:type="spellStart"/>
+      <w:r>
+        <w:t>secs</w:t>
+      </w:r>
+      <w:proofErr w:type="spellEnd"/>
+    </w:p>
+    <w:p>
+      <w:r>
+        <w:t xml:space="preserve">Dokładność predykcji: </w:t>
+      </w:r>
+      <w:r>
+        <w:t>67%</w:t>
+      </w:r>
+    </w:p>
+    <w:p/>
+    <w:p>
+      <w:pPr>
+        <w:rPr>
+          <w:b/>
+          <w:bCs/>
+          <w:lang w:val="en-US"/>
+        </w:rPr>
+      </w:pPr>
+      <w:r>
+        <w:rPr>
+          <w:b/>
+          <w:bCs/>
+          <w:lang w:val="en-US"/>
+        </w:rPr>
+        <w:lastRenderedPageBreak/>
+        <w:t xml:space="preserve">k-Nearest </w:t>
+      </w:r>
+      <w:proofErr w:type="spellStart"/>
+      <w:r>
+        <w:rPr>
+          <w:b/>
+          <w:bCs/>
+          <w:lang w:val="en-US"/>
+        </w:rPr>
+        <w:t>Neighbour</w:t>
+      </w:r>
+      <w:proofErr w:type="spellEnd"/>
+      <w:r>
+        <w:rPr>
+          <w:b/>
+          <w:bCs/>
+          <w:lang w:val="en-US"/>
+        </w:rPr>
+        <w:t>:</w:t>
+      </w:r>
+    </w:p>
+    <w:p>
+      <w:pPr>
+        <w:rPr>
+          <w:lang w:val="en-US"/>
+        </w:rPr>
+      </w:pPr>
+      <w:proofErr w:type="spellStart"/>
+      <w:r>
+        <w:rPr>
+          <w:lang w:val="en-US"/>
+        </w:rPr>
+        <w:t>Czas</w:t>
+      </w:r>
+      <w:proofErr w:type="spellEnd"/>
+      <w:r>
+        <w:rPr>
+          <w:lang w:val="en-US"/>
+        </w:rPr>
+        <w:t xml:space="preserve"> </w:t>
+      </w:r>
+      <w:proofErr w:type="spellStart"/>
+      <w:r>
+        <w:rPr>
+          <w:lang w:val="en-US"/>
+        </w:rPr>
+        <w:t>wykonania</w:t>
+      </w:r>
+      <w:proofErr w:type="spellEnd"/>
+      <w:r>
+        <w:rPr>
+          <w:lang w:val="en-US"/>
+        </w:rPr>
+        <w:t xml:space="preserve">: </w:t>
+      </w:r>
+    </w:p>
+    <w:p>
+      <w:r>
+        <w:t xml:space="preserve">Dokładność predykcji: </w:t>
+      </w:r>
+    </w:p>
+    <w:p/>
+    <w:p>
+      <w:pPr>
+        <w:rPr>
+          <w:b/>
+          <w:bCs/>
+        </w:rPr>
+      </w:pPr>
+      <w:proofErr w:type="spellStart"/>
+      <w:r>
+        <w:rPr>
+          <w:b/>
+          <w:bCs/>
+        </w:rPr>
+        <w:t>Support</w:t>
+      </w:r>
+      <w:proofErr w:type="spellEnd"/>
+      <w:r>
+        <w:rPr>
+          <w:b/>
+          <w:bCs/>
+        </w:rPr>
+        <w:t xml:space="preserve"> </w:t>
+      </w:r>
+      <w:proofErr w:type="spellStart"/>
+      <w:r>
+        <w:rPr>
+          <w:b/>
+          <w:bCs/>
+        </w:rPr>
+        <w:t>Vector</w:t>
+      </w:r>
+      <w:proofErr w:type="spellEnd"/>
+      <w:r>
+        <w:rPr>
+          <w:b/>
+          <w:bCs/>
+        </w:rPr>
+        <w:t xml:space="preserve"> Machine:</w:t>
+      </w:r>
+    </w:p>
+    <w:p>
+      <w:r>
+        <w:t xml:space="preserve">Czas wykonania: </w:t>
+      </w:r>
+    </w:p>
+    <w:p>
+      <w:r>
+        <w:t xml:space="preserve">Dokładność predykcji: </w:t>
+      </w:r>
+    </w:p>
+    <w:p/>
+    <w:p>
+      <w:pPr>
+        <w:rPr>
+          <w:b/>
+          <w:bCs/>
+        </w:rPr>
+      </w:pPr>
+      <w:proofErr w:type="spellStart"/>
+      <w:r>
+        <w:rPr>
+          <w:b/>
+          <w:bCs/>
+        </w:rPr>
+        <w:t>Random</w:t>
+      </w:r>
+      <w:proofErr w:type="spellEnd"/>
+      <w:r>
+        <w:rPr>
+          <w:b/>
+          <w:bCs/>
+        </w:rPr>
+        <w:t xml:space="preserve"> </w:t>
+      </w:r>
+      <w:proofErr w:type="spellStart"/>
+      <w:r>
+        <w:rPr>
+          <w:b/>
+          <w:bCs/>
+        </w:rPr>
+        <w:t>Forest</w:t>
+      </w:r>
+      <w:proofErr w:type="spellEnd"/>
+      <w:r>
+        <w:rPr>
+          <w:b/>
+          <w:bCs/>
+        </w:rPr>
+        <w:t>:</w:t>
+      </w:r>
+    </w:p>
+    <w:p>
+      <w:r>
+        <w:t xml:space="preserve">Czas wykonania: </w:t>
+      </w:r>
+    </w:p>
+    <w:p>
+      <w:r>
+        <w:t xml:space="preserve">Dokładność predykcji: </w:t>
+      </w:r>
     </w:p>
     <w:sectPr>
       <w:pgSz w:w="11906" w:h="16838"/>

</xml_diff>

<commit_message>
Fix svm in adult
</commit_message>
<xml_diff>
--- a/report/FinalReport.docx
+++ b/report/FinalReport.docx
@@ -37,7 +37,29 @@
           <w:szCs w:val="32"/>
           <w:lang w:eastAsia="pl-PL"/>
         </w:rPr>
-        <w:t>2A. Porówanie metod klasyfikacji - pakiet R</w:t>
+        <w:t xml:space="preserve">2A. </w:t>
+      </w:r>
+      <w:proofErr w:type="spellStart"/>
+      <w:r>
+        <w:rPr>
+          <w:rFonts w:ascii="Helvetica Neue" w:eastAsia="Times New Roman" w:hAnsi="Helvetica Neue" w:cs="Times New Roman"/>
+          <w:color w:val="333333"/>
+          <w:sz w:val="32"/>
+          <w:szCs w:val="32"/>
+          <w:lang w:eastAsia="pl-PL"/>
+        </w:rPr>
+        <w:t>Porówanie</w:t>
+      </w:r>
+      <w:proofErr w:type="spellEnd"/>
+      <w:r>
+        <w:rPr>
+          <w:rFonts w:ascii="Helvetica Neue" w:eastAsia="Times New Roman" w:hAnsi="Helvetica Neue" w:cs="Times New Roman"/>
+          <w:color w:val="333333"/>
+          <w:sz w:val="32"/>
+          <w:szCs w:val="32"/>
+          <w:lang w:eastAsia="pl-PL"/>
+        </w:rPr>
+        <w:t xml:space="preserve"> metod klasyfikacji - pakiet R</w:t>
       </w:r>
     </w:p>
     <w:p>
@@ -69,8 +91,17 @@
           <w:sz w:val="20"/>
           <w:szCs w:val="20"/>
         </w:rPr>
-        <w:t>Jacek Giedronowicz</w:t>
-      </w:r>
+        <w:t xml:space="preserve">Jacek </w:t>
+      </w:r>
+      <w:proofErr w:type="spellStart"/>
+      <w:r>
+        <w:rPr>
+          <w:sz w:val="20"/>
+          <w:szCs w:val="20"/>
+        </w:rPr>
+        <w:t>Giedronowicz</w:t>
+      </w:r>
+      <w:proofErr w:type="spellEnd"/>
     </w:p>
     <w:p>
       <w:pPr>
@@ -141,8 +172,16 @@
         <w:rPr>
           <w:lang w:val="en-US"/>
         </w:rPr>
-        <w:t>K-Nearest Neighbours</w:t>
-      </w:r>
+        <w:t xml:space="preserve">K-Nearest </w:t>
+      </w:r>
+      <w:proofErr w:type="spellStart"/>
+      <w:r>
+        <w:rPr>
+          <w:lang w:val="en-US"/>
+        </w:rPr>
+        <w:t>Neighbours</w:t>
+      </w:r>
+      <w:proofErr w:type="spellEnd"/>
     </w:p>
     <w:p>
       <w:pPr>
@@ -170,14 +209,32 @@
           <w:numId w:val="9"/>
         </w:numPr>
       </w:pPr>
-      <w:r>
-        <w:t>Random Forest</w:t>
-      </w:r>
+      <w:proofErr w:type="spellStart"/>
+      <w:r>
+        <w:t>Random</w:t>
+      </w:r>
+      <w:proofErr w:type="spellEnd"/>
+      <w:r>
+        <w:t xml:space="preserve"> </w:t>
+      </w:r>
+      <w:proofErr w:type="spellStart"/>
+      <w:r>
+        <w:t>Forest</w:t>
+      </w:r>
+      <w:proofErr w:type="spellEnd"/>
     </w:p>
     <w:p/>
     <w:p>
       <w:r>
-        <w:t>Modele zostały zbudowane na danych z ogólnodostępnych baz tj:</w:t>
+        <w:t xml:space="preserve">Modele zostały zbudowane na danych z ogólnodostępnych baz </w:t>
+      </w:r>
+      <w:proofErr w:type="spellStart"/>
+      <w:r>
+        <w:t>tj</w:t>
+      </w:r>
+      <w:proofErr w:type="spellEnd"/>
+      <w:r>
+        <w:t>:</w:t>
       </w:r>
     </w:p>
     <w:p>
@@ -188,9 +245,11 @@
           <w:numId w:val="10"/>
         </w:numPr>
       </w:pPr>
+      <w:proofErr w:type="spellStart"/>
       <w:r>
         <w:t>iris</w:t>
       </w:r>
+      <w:proofErr w:type="spellEnd"/>
     </w:p>
     <w:p>
       <w:pPr>
@@ -212,9 +271,11 @@
           <w:numId w:val="10"/>
         </w:numPr>
       </w:pPr>
+      <w:proofErr w:type="spellStart"/>
       <w:r>
         <w:t>adults</w:t>
       </w:r>
+      <w:proofErr w:type="spellEnd"/>
     </w:p>
     <w:p/>
     <w:p/>
@@ -235,8 +296,21 @@
           <w:numId w:val="11"/>
         </w:numPr>
       </w:pPr>
-      <w:r>
-        <w:t>iris – dane opisują pewne cechy kwiatów irysów tj:</w:t>
+      <w:proofErr w:type="spellStart"/>
+      <w:r>
+        <w:t>iris</w:t>
+      </w:r>
+      <w:proofErr w:type="spellEnd"/>
+      <w:r>
+        <w:t xml:space="preserve"> – dane opisują pewne cechy kwiatów irysów </w:t>
+      </w:r>
+      <w:proofErr w:type="spellStart"/>
+      <w:r>
+        <w:t>tj</w:t>
+      </w:r>
+      <w:proofErr w:type="spellEnd"/>
+      <w:r>
+        <w:t>:</w:t>
       </w:r>
     </w:p>
     <w:p>
@@ -247,8 +321,13 @@
           <w:numId w:val="11"/>
         </w:numPr>
       </w:pPr>
-      <w:r>
-        <w:t xml:space="preserve">Sepal.Length </w:t>
+      <w:proofErr w:type="spellStart"/>
+      <w:r>
+        <w:t>Sepal.Length</w:t>
+      </w:r>
+      <w:proofErr w:type="spellEnd"/>
+      <w:r>
+        <w:t xml:space="preserve"> </w:t>
       </w:r>
       <w:r>
         <w:t>–</w:t>
@@ -268,8 +347,13 @@
           <w:numId w:val="11"/>
         </w:numPr>
       </w:pPr>
-      <w:r>
-        <w:t>Sepal.Width – szerokość działki kielicha przy kwiecie liczone w centymetrach,</w:t>
+      <w:proofErr w:type="spellStart"/>
+      <w:r>
+        <w:t>Sepal.Width</w:t>
+      </w:r>
+      <w:proofErr w:type="spellEnd"/>
+      <w:r>
+        <w:t xml:space="preserve"> – szerokość działki kielicha przy kwiecie liczone w centymetrach,</w:t>
       </w:r>
     </w:p>
     <w:p>
@@ -280,8 +364,13 @@
           <w:numId w:val="11"/>
         </w:numPr>
       </w:pPr>
-      <w:r>
-        <w:t>Petal.Length – długość płatków kwiatu liczone w centymetrach,</w:t>
+      <w:proofErr w:type="spellStart"/>
+      <w:r>
+        <w:t>Petal.Length</w:t>
+      </w:r>
+      <w:proofErr w:type="spellEnd"/>
+      <w:r>
+        <w:t xml:space="preserve"> – długość płatków kwiatu liczone w centymetrach,</w:t>
       </w:r>
     </w:p>
     <w:p>
@@ -292,8 +381,13 @@
           <w:numId w:val="11"/>
         </w:numPr>
       </w:pPr>
-      <w:r>
-        <w:t>Petal.Width – szerokość płatków kwiatu liczone w centymetrach,</w:t>
+      <w:proofErr w:type="spellStart"/>
+      <w:r>
+        <w:t>Petal.Width</w:t>
+      </w:r>
+      <w:proofErr w:type="spellEnd"/>
+      <w:r>
+        <w:t xml:space="preserve"> – szerokość płatków kwiatu liczone w centymetrach,</w:t>
       </w:r>
     </w:p>
     <w:p>
@@ -304,8 +398,13 @@
           <w:numId w:val="11"/>
         </w:numPr>
       </w:pPr>
-      <w:r>
-        <w:t>Species – nazwa odmiany.</w:t>
+      <w:proofErr w:type="spellStart"/>
+      <w:r>
+        <w:t>Species</w:t>
+      </w:r>
+      <w:proofErr w:type="spellEnd"/>
+      <w:r>
+        <w:t xml:space="preserve"> – nazwa odmiany.</w:t>
       </w:r>
     </w:p>
     <w:p>
@@ -337,8 +436,13 @@
           <w:numId w:val="11"/>
         </w:numPr>
       </w:pPr>
-      <w:r>
-        <w:t xml:space="preserve">symboling – wartości całkowite od -3 do 3 opisujące ryzykowność samochodu. </w:t>
+      <w:proofErr w:type="spellStart"/>
+      <w:r>
+        <w:t>symboling</w:t>
+      </w:r>
+      <w:proofErr w:type="spellEnd"/>
+      <w:r>
+        <w:t xml:space="preserve"> – wartości całkowite od -3 do 3 opisujące ryzykowność samochodu. </w:t>
       </w:r>
       <w:r>
         <w:t>Wartość +3 oznacza, że auto jest ryzykowne, -3 że prawdopodobnie jest całkiem bezpieczne.</w:t>
@@ -352,8 +456,13 @@
           <w:numId w:val="11"/>
         </w:numPr>
       </w:pPr>
-      <w:r>
-        <w:t>normalized-losses – znormalizowan</w:t>
+      <w:proofErr w:type="spellStart"/>
+      <w:r>
+        <w:t>normalized-losses</w:t>
+      </w:r>
+      <w:proofErr w:type="spellEnd"/>
+      <w:r>
+        <w:t xml:space="preserve"> – znormalizowan</w:t>
       </w:r>
       <w:r>
         <w:t xml:space="preserve">a wartość </w:t>
@@ -373,8 +482,13 @@
           <w:numId w:val="11"/>
         </w:numPr>
       </w:pPr>
-      <w:r>
-        <w:t>make – nazwa producenta, który wyprodukował samochód</w:t>
+      <w:proofErr w:type="spellStart"/>
+      <w:r>
+        <w:t>make</w:t>
+      </w:r>
+      <w:proofErr w:type="spellEnd"/>
+      <w:r>
+        <w:t xml:space="preserve"> – nazwa producenta, który wyprodukował samochód</w:t>
       </w:r>
     </w:p>
     <w:p>
@@ -385,8 +499,13 @@
           <w:numId w:val="11"/>
         </w:numPr>
       </w:pPr>
-      <w:r>
-        <w:t>fuel-type – rodzaj paliwa</w:t>
+      <w:proofErr w:type="spellStart"/>
+      <w:r>
+        <w:t>fuel-type</w:t>
+      </w:r>
+      <w:proofErr w:type="spellEnd"/>
+      <w:r>
+        <w:t xml:space="preserve"> – rodzaj paliwa</w:t>
       </w:r>
     </w:p>
     <w:p>
@@ -397,8 +516,21 @@
           <w:numId w:val="11"/>
         </w:numPr>
       </w:pPr>
-      <w:r>
-        <w:t xml:space="preserve">aspiration – możliwe dwie wartość tej zmiennej opisują czy samochód ma aspiracje na samochód sportowy (turbo). W przeciwnym wypadku przyjmuje wartość ‘std’. </w:t>
+      <w:proofErr w:type="spellStart"/>
+      <w:r>
+        <w:t>aspiration</w:t>
+      </w:r>
+      <w:proofErr w:type="spellEnd"/>
+      <w:r>
+        <w:t xml:space="preserve"> – możliwe dwie wartość tej zmiennej opisują czy samochód ma aspiracje na samochód sportowy (turbo). W przeciwnym wypadku przyjmuje wartość ‘</w:t>
+      </w:r>
+      <w:proofErr w:type="spellStart"/>
+      <w:r>
+        <w:t>std</w:t>
+      </w:r>
+      <w:proofErr w:type="spellEnd"/>
+      <w:r>
+        <w:t xml:space="preserve">’. </w:t>
       </w:r>
     </w:p>
     <w:p>
@@ -409,8 +541,13 @@
           <w:numId w:val="11"/>
         </w:numPr>
       </w:pPr>
-      <w:r>
-        <w:t>price – cena samochodu</w:t>
+      <w:proofErr w:type="spellStart"/>
+      <w:r>
+        <w:t>price</w:t>
+      </w:r>
+      <w:proofErr w:type="spellEnd"/>
+      <w:r>
+        <w:t xml:space="preserve"> – cena samochodu</w:t>
       </w:r>
     </w:p>
     <w:p>
@@ -653,8 +790,13 @@
           <w:numId w:val="11"/>
         </w:numPr>
       </w:pPr>
-      <w:r>
-        <w:t xml:space="preserve">adult – dane opisują pewne cechy </w:t>
+      <w:proofErr w:type="spellStart"/>
+      <w:r>
+        <w:t>adult</w:t>
+      </w:r>
+      <w:proofErr w:type="spellEnd"/>
+      <w:r>
+        <w:t xml:space="preserve"> – dane opisują pewne cechy </w:t>
       </w:r>
       <w:r>
         <w:t>dorosłych</w:t>
@@ -668,8 +810,13 @@
           <w:numId w:val="11"/>
         </w:numPr>
       </w:pPr>
-      <w:r>
-        <w:t>age - wiek</w:t>
+      <w:proofErr w:type="spellStart"/>
+      <w:r>
+        <w:t>age</w:t>
+      </w:r>
+      <w:proofErr w:type="spellEnd"/>
+      <w:r>
+        <w:t xml:space="preserve"> - wiek</w:t>
       </w:r>
     </w:p>
     <w:p>
@@ -683,18 +830,42 @@
           <w:lang w:val="en-US"/>
         </w:rPr>
       </w:pPr>
+      <w:proofErr w:type="spellStart"/>
       <w:r>
         <w:rPr>
           <w:lang w:val="en-US"/>
         </w:rPr>
         <w:t>workclass</w:t>
       </w:r>
-      <w:r>
-        <w:rPr>
-          <w:lang w:val="en-US"/>
-        </w:rPr>
-        <w:t xml:space="preserve"> – klasa robocza</w:t>
-      </w:r>
+      <w:proofErr w:type="spellEnd"/>
+      <w:r>
+        <w:rPr>
+          <w:lang w:val="en-US"/>
+        </w:rPr>
+        <w:t xml:space="preserve"> – </w:t>
+      </w:r>
+      <w:proofErr w:type="spellStart"/>
+      <w:r>
+        <w:rPr>
+          <w:lang w:val="en-US"/>
+        </w:rPr>
+        <w:t>klasa</w:t>
+      </w:r>
+      <w:proofErr w:type="spellEnd"/>
+      <w:r>
+        <w:rPr>
+          <w:lang w:val="en-US"/>
+        </w:rPr>
+        <w:t xml:space="preserve"> </w:t>
+      </w:r>
+      <w:proofErr w:type="spellStart"/>
+      <w:r>
+        <w:rPr>
+          <w:lang w:val="en-US"/>
+        </w:rPr>
+        <w:t>robocza</w:t>
+      </w:r>
+      <w:proofErr w:type="spellEnd"/>
     </w:p>
     <w:p>
       <w:pPr>
@@ -711,7 +882,35 @@
         <w:rPr>
           <w:lang w:val="en-US"/>
         </w:rPr>
-        <w:t>Private, Self-emp-not-inc, Self-emp-inc, Federal-gov, Local-gov,</w:t>
+        <w:t>Private, Self-emp-not-</w:t>
+      </w:r>
+      <w:proofErr w:type="spellStart"/>
+      <w:r>
+        <w:rPr>
+          <w:lang w:val="en-US"/>
+        </w:rPr>
+        <w:t>inc</w:t>
+      </w:r>
+      <w:proofErr w:type="spellEnd"/>
+      <w:r>
+        <w:rPr>
+          <w:lang w:val="en-US"/>
+        </w:rPr>
+        <w:t>, Self-emp-</w:t>
+      </w:r>
+      <w:proofErr w:type="spellStart"/>
+      <w:r>
+        <w:rPr>
+          <w:lang w:val="en-US"/>
+        </w:rPr>
+        <w:t>inc</w:t>
+      </w:r>
+      <w:proofErr w:type="spellEnd"/>
+      <w:r>
+        <w:rPr>
+          <w:lang w:val="en-US"/>
+        </w:rPr>
+        <w:t>, Federal-gov, Local-gov,</w:t>
       </w:r>
       <w:r>
         <w:rPr>
@@ -734,8 +933,21 @@
           <w:numId w:val="11"/>
         </w:numPr>
       </w:pPr>
-      <w:r>
-        <w:t xml:space="preserve">fnlwgt: continuous. </w:t>
+      <w:proofErr w:type="spellStart"/>
+      <w:r>
+        <w:t>fnlwgt</w:t>
+      </w:r>
+      <w:proofErr w:type="spellEnd"/>
+      <w:r>
+        <w:t xml:space="preserve">: </w:t>
+      </w:r>
+      <w:proofErr w:type="spellStart"/>
+      <w:r>
+        <w:t>continuous</w:t>
+      </w:r>
+      <w:proofErr w:type="spellEnd"/>
+      <w:r>
+        <w:t xml:space="preserve">. </w:t>
       </w:r>
     </w:p>
     <w:p>
@@ -765,8 +977,30 @@
         <w:rPr>
           <w:lang w:val="en-US"/>
         </w:rPr>
-        <w:t xml:space="preserve"> – rodzaj wykształcenia</w:t>
-      </w:r>
+        <w:t xml:space="preserve"> – </w:t>
+      </w:r>
+      <w:proofErr w:type="spellStart"/>
+      <w:r>
+        <w:rPr>
+          <w:lang w:val="en-US"/>
+        </w:rPr>
+        <w:t>rodzaj</w:t>
+      </w:r>
+      <w:proofErr w:type="spellEnd"/>
+      <w:r>
+        <w:rPr>
+          <w:lang w:val="en-US"/>
+        </w:rPr>
+        <w:t xml:space="preserve"> </w:t>
+      </w:r>
+      <w:proofErr w:type="spellStart"/>
+      <w:r>
+        <w:rPr>
+          <w:lang w:val="en-US"/>
+        </w:rPr>
+        <w:t>wykształcenia</w:t>
+      </w:r>
+      <w:proofErr w:type="spellEnd"/>
       <w:r>
         <w:rPr>
           <w:lang w:val="en-US"/>
@@ -782,8 +1016,21 @@
           <w:numId w:val="11"/>
         </w:numPr>
       </w:pPr>
-      <w:r>
-        <w:t xml:space="preserve">education-num: continuous. </w:t>
+      <w:proofErr w:type="spellStart"/>
+      <w:r>
+        <w:t>education-num</w:t>
+      </w:r>
+      <w:proofErr w:type="spellEnd"/>
+      <w:r>
+        <w:t xml:space="preserve">: </w:t>
+      </w:r>
+      <w:proofErr w:type="spellStart"/>
+      <w:r>
+        <w:t>continuous</w:t>
+      </w:r>
+      <w:proofErr w:type="spellEnd"/>
+      <w:r>
+        <w:t xml:space="preserve">. </w:t>
       </w:r>
     </w:p>
     <w:p>
@@ -831,8 +1078,16 @@
         <w:rPr>
           <w:lang w:val="en-US"/>
         </w:rPr>
-        <w:t xml:space="preserve"> - zawód</w:t>
-      </w:r>
+        <w:t xml:space="preserve"> - </w:t>
+      </w:r>
+      <w:proofErr w:type="spellStart"/>
+      <w:r>
+        <w:rPr>
+          <w:lang w:val="en-US"/>
+        </w:rPr>
+        <w:t>zawód</w:t>
+      </w:r>
+      <w:proofErr w:type="spellEnd"/>
     </w:p>
     <w:p>
       <w:pPr>
@@ -855,7 +1110,35 @@
         <w:rPr>
           <w:lang w:val="en-US"/>
         </w:rPr>
-        <w:t xml:space="preserve"> - posiadane związki (</w:t>
+        <w:t xml:space="preserve"> - </w:t>
+      </w:r>
+      <w:proofErr w:type="spellStart"/>
+      <w:r>
+        <w:rPr>
+          <w:lang w:val="en-US"/>
+        </w:rPr>
+        <w:t>posiadane</w:t>
+      </w:r>
+      <w:proofErr w:type="spellEnd"/>
+      <w:r>
+        <w:rPr>
+          <w:lang w:val="en-US"/>
+        </w:rPr>
+        <w:t xml:space="preserve"> </w:t>
+      </w:r>
+      <w:proofErr w:type="spellStart"/>
+      <w:r>
+        <w:rPr>
+          <w:lang w:val="en-US"/>
+        </w:rPr>
+        <w:t>związki</w:t>
+      </w:r>
+      <w:proofErr w:type="spellEnd"/>
+      <w:r>
+        <w:rPr>
+          <w:lang w:val="en-US"/>
+        </w:rPr>
+        <w:t xml:space="preserve"> (</w:t>
       </w:r>
       <w:r>
         <w:rPr>
@@ -914,14 +1197,21 @@
           <w:numId w:val="11"/>
         </w:numPr>
       </w:pPr>
+      <w:proofErr w:type="spellStart"/>
       <w:r>
         <w:t>capital-gain</w:t>
       </w:r>
+      <w:proofErr w:type="spellEnd"/>
       <w:r>
         <w:t xml:space="preserve"> / </w:t>
       </w:r>
-      <w:r>
-        <w:t xml:space="preserve">capital-loss </w:t>
+      <w:proofErr w:type="spellStart"/>
+      <w:r>
+        <w:t>capital-loss</w:t>
+      </w:r>
+      <w:proofErr w:type="spellEnd"/>
+      <w:r>
+        <w:t xml:space="preserve"> </w:t>
       </w:r>
       <w:r>
         <w:t>– zysk / strata kapitałowa</w:t>
@@ -935,8 +1225,21 @@
           <w:numId w:val="11"/>
         </w:numPr>
       </w:pPr>
-      <w:r>
-        <w:t xml:space="preserve">hours-per-week </w:t>
+      <w:proofErr w:type="spellStart"/>
+      <w:r>
+        <w:t>hours</w:t>
+      </w:r>
+      <w:proofErr w:type="spellEnd"/>
+      <w:r>
+        <w:t>-per-</w:t>
+      </w:r>
+      <w:proofErr w:type="spellStart"/>
+      <w:r>
+        <w:t>week</w:t>
+      </w:r>
+      <w:proofErr w:type="spellEnd"/>
+      <w:r>
+        <w:t xml:space="preserve"> </w:t>
       </w:r>
       <w:r>
         <w:t>–</w:t>
@@ -981,8 +1284,16 @@
         <w:rPr>
           <w:lang w:val="en-US"/>
         </w:rPr>
-        <w:t xml:space="preserve"> pochodzenie</w:t>
-      </w:r>
+        <w:t xml:space="preserve"> </w:t>
+      </w:r>
+      <w:proofErr w:type="spellStart"/>
+      <w:r>
+        <w:rPr>
+          <w:lang w:val="en-US"/>
+        </w:rPr>
+        <w:t>pochodzenie</w:t>
+      </w:r>
+      <w:proofErr w:type="spellEnd"/>
     </w:p>
     <w:p>
       <w:pPr>
@@ -999,7 +1310,35 @@
         <w:rPr>
           <w:lang w:val="en-US"/>
         </w:rPr>
-        <w:t>income – zarobki (progowo)</w:t>
+        <w:t xml:space="preserve">income – </w:t>
+      </w:r>
+      <w:proofErr w:type="spellStart"/>
+      <w:r>
+        <w:rPr>
+          <w:lang w:val="en-US"/>
+        </w:rPr>
+        <w:t>zarobki</w:t>
+      </w:r>
+      <w:proofErr w:type="spellEnd"/>
+      <w:r>
+        <w:rPr>
+          <w:lang w:val="en-US"/>
+        </w:rPr>
+        <w:t xml:space="preserve"> (</w:t>
+      </w:r>
+      <w:proofErr w:type="spellStart"/>
+      <w:r>
+        <w:rPr>
+          <w:lang w:val="en-US"/>
+        </w:rPr>
+        <w:t>progowo</w:t>
+      </w:r>
+      <w:proofErr w:type="spellEnd"/>
+      <w:r>
+        <w:rPr>
+          <w:lang w:val="en-US"/>
+        </w:rPr>
+        <w:t>)</w:t>
       </w:r>
     </w:p>
     <w:p>
@@ -1041,7 +1380,34 @@
           <w:lang w:val="en-US"/>
         </w:rPr>
         <w:tab/>
-        <w:t>Wykres korelacji:</w:t>
+      </w:r>
+      <w:proofErr w:type="spellStart"/>
+      <w:r>
+        <w:rPr>
+          <w:lang w:val="en-US"/>
+        </w:rPr>
+        <w:t>Wykres</w:t>
+      </w:r>
+      <w:proofErr w:type="spellEnd"/>
+      <w:r>
+        <w:rPr>
+          <w:lang w:val="en-US"/>
+        </w:rPr>
+        <w:t xml:space="preserve"> </w:t>
+      </w:r>
+      <w:proofErr w:type="spellStart"/>
+      <w:r>
+        <w:rPr>
+          <w:lang w:val="en-US"/>
+        </w:rPr>
+        <w:t>korelacji</w:t>
+      </w:r>
+      <w:proofErr w:type="spellEnd"/>
+      <w:r>
+        <w:rPr>
+          <w:lang w:val="en-US"/>
+        </w:rPr>
+        <w:t>:</w:t>
       </w:r>
     </w:p>
     <w:p>
@@ -1111,18 +1477,48 @@
           <w:bCs/>
         </w:rPr>
       </w:pPr>
-      <w:r>
-        <w:rPr>
-          <w:b/>
-          <w:bCs/>
-        </w:rPr>
-        <w:t>Decision Trees:</w:t>
-      </w:r>
-    </w:p>
-    <w:p>
-      <w:r>
-        <w:t>Czas wykonania: 0.009008884 secs</w:t>
-      </w:r>
+      <w:proofErr w:type="spellStart"/>
+      <w:r>
+        <w:rPr>
+          <w:b/>
+          <w:bCs/>
+        </w:rPr>
+        <w:t>Decision</w:t>
+      </w:r>
+      <w:proofErr w:type="spellEnd"/>
+      <w:r>
+        <w:rPr>
+          <w:b/>
+          <w:bCs/>
+        </w:rPr>
+        <w:t xml:space="preserve"> </w:t>
+      </w:r>
+      <w:proofErr w:type="spellStart"/>
+      <w:r>
+        <w:rPr>
+          <w:b/>
+          <w:bCs/>
+        </w:rPr>
+        <w:t>Trees</w:t>
+      </w:r>
+      <w:proofErr w:type="spellEnd"/>
+      <w:r>
+        <w:rPr>
+          <w:b/>
+          <w:bCs/>
+        </w:rPr>
+        <w:t>:</w:t>
+      </w:r>
+    </w:p>
+    <w:p>
+      <w:r>
+        <w:t xml:space="preserve">Czas wykonania: 0.009008884 </w:t>
+      </w:r>
+      <w:proofErr w:type="spellStart"/>
+      <w:r>
+        <w:t>secs</w:t>
+      </w:r>
+      <w:proofErr w:type="spellEnd"/>
     </w:p>
     <w:p>
       <w:r>
@@ -1145,20 +1541,60 @@
           <w:lang w:val="en-US"/>
         </w:rPr>
         <w:lastRenderedPageBreak/>
-        <w:t>k-Nearest Neighbour:</w:t>
-      </w:r>
-    </w:p>
-    <w:p>
-      <w:pPr>
-        <w:rPr>
-          <w:lang w:val="en-US"/>
-        </w:rPr>
-      </w:pPr>
-      <w:r>
-        <w:rPr>
-          <w:lang w:val="en-US"/>
-        </w:rPr>
-        <w:t>Czas wykonania: 0.00800705 secs</w:t>
+        <w:t xml:space="preserve">k-Nearest </w:t>
+      </w:r>
+      <w:proofErr w:type="spellStart"/>
+      <w:r>
+        <w:rPr>
+          <w:b/>
+          <w:bCs/>
+          <w:lang w:val="en-US"/>
+        </w:rPr>
+        <w:t>Neighbour</w:t>
+      </w:r>
+      <w:proofErr w:type="spellEnd"/>
+      <w:r>
+        <w:rPr>
+          <w:b/>
+          <w:bCs/>
+          <w:lang w:val="en-US"/>
+        </w:rPr>
+        <w:t>:</w:t>
+      </w:r>
+    </w:p>
+    <w:p>
+      <w:pPr>
+        <w:rPr>
+          <w:lang w:val="en-US"/>
+        </w:rPr>
+      </w:pPr>
+      <w:proofErr w:type="spellStart"/>
+      <w:r>
+        <w:rPr>
+          <w:lang w:val="en-US"/>
+        </w:rPr>
+        <w:t>Czas</w:t>
+      </w:r>
+      <w:proofErr w:type="spellEnd"/>
+      <w:r>
+        <w:rPr>
+          <w:lang w:val="en-US"/>
+        </w:rPr>
+        <w:t xml:space="preserve"> </w:t>
+      </w:r>
+      <w:proofErr w:type="spellStart"/>
+      <w:r>
+        <w:rPr>
+          <w:lang w:val="en-US"/>
+        </w:rPr>
+        <w:t>wykonania</w:t>
+      </w:r>
+      <w:proofErr w:type="spellEnd"/>
+      <w:r>
+        <w:rPr>
+          <w:lang w:val="en-US"/>
+        </w:rPr>
+        <w:t>: 0.00800705 secs</w:t>
       </w:r>
     </w:p>
     <w:p>
@@ -1174,18 +1610,48 @@
           <w:bCs/>
         </w:rPr>
       </w:pPr>
-      <w:r>
-        <w:rPr>
-          <w:b/>
-          <w:bCs/>
-        </w:rPr>
-        <w:t>Support Vector Machine:</w:t>
-      </w:r>
-    </w:p>
-    <w:p>
-      <w:r>
-        <w:t>Czas wykonania: 0.0100081 secs</w:t>
-      </w:r>
+      <w:proofErr w:type="spellStart"/>
+      <w:r>
+        <w:rPr>
+          <w:b/>
+          <w:bCs/>
+        </w:rPr>
+        <w:t>Support</w:t>
+      </w:r>
+      <w:proofErr w:type="spellEnd"/>
+      <w:r>
+        <w:rPr>
+          <w:b/>
+          <w:bCs/>
+        </w:rPr>
+        <w:t xml:space="preserve"> </w:t>
+      </w:r>
+      <w:proofErr w:type="spellStart"/>
+      <w:r>
+        <w:rPr>
+          <w:b/>
+          <w:bCs/>
+        </w:rPr>
+        <w:t>Vector</w:t>
+      </w:r>
+      <w:proofErr w:type="spellEnd"/>
+      <w:r>
+        <w:rPr>
+          <w:b/>
+          <w:bCs/>
+        </w:rPr>
+        <w:t xml:space="preserve"> Machine:</w:t>
+      </w:r>
+    </w:p>
+    <w:p>
+      <w:r>
+        <w:t xml:space="preserve">Czas wykonania: 0.0100081 </w:t>
+      </w:r>
+      <w:proofErr w:type="spellStart"/>
+      <w:r>
+        <w:t>secs</w:t>
+      </w:r>
+      <w:proofErr w:type="spellEnd"/>
     </w:p>
     <w:p>
       <w:r>
@@ -1200,18 +1666,48 @@
           <w:bCs/>
         </w:rPr>
       </w:pPr>
-      <w:r>
-        <w:rPr>
-          <w:b/>
-          <w:bCs/>
-        </w:rPr>
-        <w:t>Random Forest:</w:t>
-      </w:r>
-    </w:p>
-    <w:p>
-      <w:r>
-        <w:t>Czas wykonania: 0.03403115 secs</w:t>
-      </w:r>
+      <w:proofErr w:type="spellStart"/>
+      <w:r>
+        <w:rPr>
+          <w:b/>
+          <w:bCs/>
+        </w:rPr>
+        <w:t>Random</w:t>
+      </w:r>
+      <w:proofErr w:type="spellEnd"/>
+      <w:r>
+        <w:rPr>
+          <w:b/>
+          <w:bCs/>
+        </w:rPr>
+        <w:t xml:space="preserve"> </w:t>
+      </w:r>
+      <w:proofErr w:type="spellStart"/>
+      <w:r>
+        <w:rPr>
+          <w:b/>
+          <w:bCs/>
+        </w:rPr>
+        <w:t>Forest</w:t>
+      </w:r>
+      <w:proofErr w:type="spellEnd"/>
+      <w:r>
+        <w:rPr>
+          <w:b/>
+          <w:bCs/>
+        </w:rPr>
+        <w:t>:</w:t>
+      </w:r>
+    </w:p>
+    <w:p>
+      <w:r>
+        <w:t xml:space="preserve">Czas wykonania: 0.03403115 </w:t>
+      </w:r>
+      <w:proofErr w:type="spellStart"/>
+      <w:r>
+        <w:t>secs</w:t>
+      </w:r>
+      <w:proofErr w:type="spellEnd"/>
     </w:p>
     <w:p>
       <w:r>
@@ -1221,7 +1717,39 @@
     <w:p/>
     <w:p>
       <w:r>
-        <w:t>Pod względem dokładności predykcji, najlepiej wypadł algorytm Support Vector Machine, natomiast najszybszy okazał się algorytm k-Nearest Neighbours.</w:t>
+        <w:t xml:space="preserve">Pod względem dokładności predykcji, najlepiej wypadł algorytm </w:t>
+      </w:r>
+      <w:proofErr w:type="spellStart"/>
+      <w:r>
+        <w:t>Support</w:t>
+      </w:r>
+      <w:proofErr w:type="spellEnd"/>
+      <w:r>
+        <w:t xml:space="preserve"> </w:t>
+      </w:r>
+      <w:proofErr w:type="spellStart"/>
+      <w:r>
+        <w:t>Vector</w:t>
+      </w:r>
+      <w:proofErr w:type="spellEnd"/>
+      <w:r>
+        <w:t xml:space="preserve"> Machine, natomiast najszybszy okazał się algorytm k-</w:t>
+      </w:r>
+      <w:proofErr w:type="spellStart"/>
+      <w:r>
+        <w:t>Nearest</w:t>
+      </w:r>
+      <w:proofErr w:type="spellEnd"/>
+      <w:r>
+        <w:t xml:space="preserve"> </w:t>
+      </w:r>
+      <w:proofErr w:type="spellStart"/>
+      <w:r>
+        <w:t>Neighbours</w:t>
+      </w:r>
+      <w:proofErr w:type="spellEnd"/>
+      <w:r>
+        <w:t>.</w:t>
       </w:r>
     </w:p>
     <w:p/>
@@ -1248,11 +1776,33 @@
           <w:lang w:val="en-US"/>
         </w:rPr>
       </w:pPr>
-      <w:r>
-        <w:rPr>
-          <w:lang w:val="en-US"/>
-        </w:rPr>
-        <w:t>Wykres korelacji:</w:t>
+      <w:proofErr w:type="spellStart"/>
+      <w:r>
+        <w:rPr>
+          <w:lang w:val="en-US"/>
+        </w:rPr>
+        <w:t>Wykres</w:t>
+      </w:r>
+      <w:proofErr w:type="spellEnd"/>
+      <w:r>
+        <w:rPr>
+          <w:lang w:val="en-US"/>
+        </w:rPr>
+        <w:t xml:space="preserve"> </w:t>
+      </w:r>
+      <w:proofErr w:type="spellStart"/>
+      <w:r>
+        <w:rPr>
+          <w:lang w:val="en-US"/>
+        </w:rPr>
+        <w:t>korelacji</w:t>
+      </w:r>
+      <w:proofErr w:type="spellEnd"/>
+      <w:r>
+        <w:rPr>
+          <w:lang w:val="en-US"/>
+        </w:rPr>
+        <w:t>:</w:t>
       </w:r>
     </w:p>
     <w:p>
@@ -1332,12 +1882,37 @@
           <w:bCs/>
         </w:rPr>
       </w:pPr>
-      <w:r>
-        <w:rPr>
-          <w:b/>
-          <w:bCs/>
-        </w:rPr>
-        <w:t>Decision Trees:</w:t>
+      <w:proofErr w:type="spellStart"/>
+      <w:r>
+        <w:rPr>
+          <w:b/>
+          <w:bCs/>
+        </w:rPr>
+        <w:t>Decision</w:t>
+      </w:r>
+      <w:proofErr w:type="spellEnd"/>
+      <w:r>
+        <w:rPr>
+          <w:b/>
+          <w:bCs/>
+        </w:rPr>
+        <w:t xml:space="preserve"> </w:t>
+      </w:r>
+      <w:proofErr w:type="spellStart"/>
+      <w:r>
+        <w:rPr>
+          <w:b/>
+          <w:bCs/>
+        </w:rPr>
+        <w:t>Trees</w:t>
+      </w:r>
+      <w:proofErr w:type="spellEnd"/>
+      <w:r>
+        <w:rPr>
+          <w:b/>
+          <w:bCs/>
+        </w:rPr>
+        <w:t>:</w:t>
       </w:r>
     </w:p>
     <w:p>
@@ -1345,8 +1920,13 @@
         <w:t xml:space="preserve">Czas wykonania: </w:t>
       </w:r>
       <w:r>
-        <w:t>0.02101922 secs</w:t>
-      </w:r>
+        <w:t xml:space="preserve">0.02101922 </w:t>
+      </w:r>
+      <w:proofErr w:type="spellStart"/>
+      <w:r>
+        <w:t>secs</w:t>
+      </w:r>
+      <w:proofErr w:type="spellEnd"/>
     </w:p>
     <w:p>
       <w:r>
@@ -1372,19 +1952,110 @@
           <w:lang w:val="en-US"/>
         </w:rPr>
         <w:lastRenderedPageBreak/>
-        <w:t>k-Nearest Neighbour:</w:t>
-      </w:r>
-    </w:p>
-    <w:p>
-      <w:pPr>
-        <w:rPr>
-          <w:lang w:val="en-US"/>
-        </w:rPr>
-      </w:pPr>
-      <w:r>
-        <w:rPr>
-          <w:lang w:val="en-US"/>
-        </w:rPr>
+        <w:t xml:space="preserve">k-Nearest </w:t>
+      </w:r>
+      <w:proofErr w:type="spellStart"/>
+      <w:r>
+        <w:rPr>
+          <w:b/>
+          <w:bCs/>
+          <w:lang w:val="en-US"/>
+        </w:rPr>
+        <w:t>Neighbour</w:t>
+      </w:r>
+      <w:proofErr w:type="spellEnd"/>
+      <w:r>
+        <w:rPr>
+          <w:b/>
+          <w:bCs/>
+          <w:lang w:val="en-US"/>
+        </w:rPr>
+        <w:t>:</w:t>
+      </w:r>
+    </w:p>
+    <w:p>
+      <w:pPr>
+        <w:rPr>
+          <w:lang w:val="en-US"/>
+        </w:rPr>
+      </w:pPr>
+      <w:proofErr w:type="spellStart"/>
+      <w:r>
+        <w:rPr>
+          <w:lang w:val="en-US"/>
+        </w:rPr>
+        <w:t>Czas</w:t>
+      </w:r>
+      <w:proofErr w:type="spellEnd"/>
+      <w:r>
+        <w:rPr>
+          <w:lang w:val="en-US"/>
+        </w:rPr>
+        <w:t xml:space="preserve"> </w:t>
+      </w:r>
+      <w:proofErr w:type="spellStart"/>
+      <w:r>
+        <w:rPr>
+          <w:lang w:val="en-US"/>
+        </w:rPr>
+        <w:t>wykonania</w:t>
+      </w:r>
+      <w:proofErr w:type="spellEnd"/>
+      <w:r>
+        <w:rPr>
+          <w:lang w:val="en-US"/>
+        </w:rPr>
+        <w:t xml:space="preserve">: </w:t>
+      </w:r>
+    </w:p>
+    <w:p>
+      <w:r>
+        <w:t xml:space="preserve">Dokładność predykcji: </w:t>
+      </w:r>
+    </w:p>
+    <w:p/>
+    <w:p>
+      <w:pPr>
+        <w:rPr>
+          <w:b/>
+          <w:bCs/>
+        </w:rPr>
+      </w:pPr>
+      <w:proofErr w:type="spellStart"/>
+      <w:r>
+        <w:rPr>
+          <w:b/>
+          <w:bCs/>
+        </w:rPr>
+        <w:t>Support</w:t>
+      </w:r>
+      <w:proofErr w:type="spellEnd"/>
+      <w:r>
+        <w:rPr>
+          <w:b/>
+          <w:bCs/>
+        </w:rPr>
+        <w:t xml:space="preserve"> </w:t>
+      </w:r>
+      <w:proofErr w:type="spellStart"/>
+      <w:r>
+        <w:rPr>
+          <w:b/>
+          <w:bCs/>
+        </w:rPr>
+        <w:t>Vector</w:t>
+      </w:r>
+      <w:proofErr w:type="spellEnd"/>
+      <w:r>
+        <w:rPr>
+          <w:b/>
+          <w:bCs/>
+        </w:rPr>
+        <w:t xml:space="preserve"> Machine:</w:t>
+      </w:r>
+    </w:p>
+    <w:p>
+      <w:r>
         <w:t xml:space="preserve">Czas wykonania: </w:t>
       </w:r>
     </w:p>
@@ -1401,12 +2072,37 @@
           <w:bCs/>
         </w:rPr>
       </w:pPr>
-      <w:r>
-        <w:rPr>
-          <w:b/>
-          <w:bCs/>
-        </w:rPr>
-        <w:t>Support Vector Machine:</w:t>
+      <w:proofErr w:type="spellStart"/>
+      <w:r>
+        <w:rPr>
+          <w:b/>
+          <w:bCs/>
+        </w:rPr>
+        <w:t>Random</w:t>
+      </w:r>
+      <w:proofErr w:type="spellEnd"/>
+      <w:r>
+        <w:rPr>
+          <w:b/>
+          <w:bCs/>
+        </w:rPr>
+        <w:t xml:space="preserve"> </w:t>
+      </w:r>
+      <w:proofErr w:type="spellStart"/>
+      <w:r>
+        <w:rPr>
+          <w:b/>
+          <w:bCs/>
+        </w:rPr>
+        <w:t>Forest</w:t>
+      </w:r>
+      <w:proofErr w:type="spellEnd"/>
+      <w:r>
+        <w:rPr>
+          <w:b/>
+          <w:bCs/>
+        </w:rPr>
+        <w:t>:</w:t>
       </w:r>
     </w:p>
     <w:p>
@@ -1422,43 +2118,27 @@
     <w:p/>
     <w:p>
       <w:pPr>
-        <w:rPr>
-          <w:b/>
-          <w:bCs/>
-        </w:rPr>
-      </w:pPr>
-      <w:r>
-        <w:rPr>
-          <w:b/>
-          <w:bCs/>
-        </w:rPr>
-        <w:t>Random Forest:</w:t>
-      </w:r>
-    </w:p>
-    <w:p>
-      <w:r>
-        <w:t xml:space="preserve">Czas wykonania: </w:t>
-      </w:r>
-    </w:p>
-    <w:p>
-      <w:r>
-        <w:t xml:space="preserve">Dokładność predykcji: </w:t>
-      </w:r>
+        <w:pStyle w:val="Nagwek1"/>
+      </w:pPr>
+      <w:proofErr w:type="spellStart"/>
+      <w:r>
+        <w:t>Adult</w:t>
+      </w:r>
+      <w:proofErr w:type="spellEnd"/>
     </w:p>
     <w:p/>
     <w:p>
-      <w:pPr>
-        <w:pStyle w:val="Nagwek1"/>
-      </w:pPr>
-      <w:r>
-        <w:t>Adult</w:t>
-      </w:r>
-    </w:p>
-    <w:p/>
-    <w:p>
       <w:r>
         <w:tab/>
-        <w:t>Zmienna income:</w:t>
+        <w:t xml:space="preserve">Zmienna </w:t>
+      </w:r>
+      <w:proofErr w:type="spellStart"/>
+      <w:r>
+        <w:t>income</w:t>
+      </w:r>
+      <w:proofErr w:type="spellEnd"/>
+      <w:r>
+        <w:t>:</w:t>
       </w:r>
     </w:p>
     <w:p>
@@ -1524,12 +2204,37 @@
           <w:bCs/>
         </w:rPr>
       </w:pPr>
-      <w:r>
-        <w:rPr>
-          <w:b/>
-          <w:bCs/>
-        </w:rPr>
-        <w:t>Decision Trees:</w:t>
+      <w:proofErr w:type="spellStart"/>
+      <w:r>
+        <w:rPr>
+          <w:b/>
+          <w:bCs/>
+        </w:rPr>
+        <w:t>Decision</w:t>
+      </w:r>
+      <w:proofErr w:type="spellEnd"/>
+      <w:r>
+        <w:rPr>
+          <w:b/>
+          <w:bCs/>
+        </w:rPr>
+        <w:t xml:space="preserve"> </w:t>
+      </w:r>
+      <w:proofErr w:type="spellStart"/>
+      <w:r>
+        <w:rPr>
+          <w:b/>
+          <w:bCs/>
+        </w:rPr>
+        <w:t>Trees</w:t>
+      </w:r>
+      <w:proofErr w:type="spellEnd"/>
+      <w:r>
+        <w:rPr>
+          <w:b/>
+          <w:bCs/>
+        </w:rPr>
+        <w:t>:</w:t>
       </w:r>
     </w:p>
     <w:p>
@@ -1537,8 +2242,13 @@
         <w:t xml:space="preserve">Czas wykonania: </w:t>
       </w:r>
       <w:r>
-        <w:t>0.4904451 secs</w:t>
-      </w:r>
+        <w:t xml:space="preserve">0.3583219 </w:t>
+      </w:r>
+      <w:proofErr w:type="spellStart"/>
+      <w:r>
+        <w:t>secs</w:t>
+      </w:r>
+      <w:proofErr w:type="spellEnd"/>
     </w:p>
     <w:p>
       <w:r>
@@ -1566,26 +2276,129 @@
           <w:bCs/>
           <w:lang w:val="en-US"/>
         </w:rPr>
-        <w:t>k-Nearest Neighbour:</w:t>
-      </w:r>
-    </w:p>
-    <w:p>
-      <w:pPr>
-        <w:rPr>
-          <w:lang w:val="en-US"/>
-        </w:rPr>
-      </w:pPr>
-      <w:r>
-        <w:rPr>
-          <w:lang w:val="en-US"/>
-        </w:rPr>
+        <w:t xml:space="preserve">k-Nearest </w:t>
+      </w:r>
+      <w:proofErr w:type="spellStart"/>
+      <w:r>
+        <w:rPr>
+          <w:b/>
+          <w:bCs/>
+          <w:lang w:val="en-US"/>
+        </w:rPr>
+        <w:t>Neighbour</w:t>
+      </w:r>
+      <w:proofErr w:type="spellEnd"/>
+      <w:r>
+        <w:rPr>
+          <w:b/>
+          <w:bCs/>
+          <w:lang w:val="en-US"/>
+        </w:rPr>
+        <w:t>:</w:t>
+      </w:r>
+    </w:p>
+    <w:p>
+      <w:pPr>
+        <w:rPr>
+          <w:lang w:val="en-US"/>
+        </w:rPr>
+      </w:pPr>
+      <w:proofErr w:type="spellStart"/>
+      <w:r>
+        <w:rPr>
+          <w:lang w:val="en-US"/>
+        </w:rPr>
+        <w:t>Czas</w:t>
+      </w:r>
+      <w:proofErr w:type="spellEnd"/>
+      <w:r>
+        <w:rPr>
+          <w:lang w:val="en-US"/>
+        </w:rPr>
+        <w:t xml:space="preserve"> </w:t>
+      </w:r>
+      <w:proofErr w:type="spellStart"/>
+      <w:r>
+        <w:rPr>
+          <w:lang w:val="en-US"/>
+        </w:rPr>
+        <w:t>wykonania</w:t>
+      </w:r>
+      <w:proofErr w:type="spellEnd"/>
+      <w:r>
+        <w:rPr>
+          <w:lang w:val="en-US"/>
+        </w:rPr>
+        <w:t xml:space="preserve">: </w:t>
+      </w:r>
+    </w:p>
+    <w:p>
+      <w:r>
+        <w:t xml:space="preserve">Dokładność predykcji: </w:t>
+      </w:r>
+    </w:p>
+    <w:p/>
+    <w:p>
+      <w:pPr>
+        <w:rPr>
+          <w:b/>
+          <w:bCs/>
+        </w:rPr>
+      </w:pPr>
+      <w:proofErr w:type="spellStart"/>
+      <w:r>
+        <w:rPr>
+          <w:b/>
+          <w:bCs/>
+        </w:rPr>
+        <w:lastRenderedPageBreak/>
+        <w:t>Support</w:t>
+      </w:r>
+      <w:proofErr w:type="spellEnd"/>
+      <w:r>
+        <w:rPr>
+          <w:b/>
+          <w:bCs/>
+        </w:rPr>
+        <w:t xml:space="preserve"> </w:t>
+      </w:r>
+      <w:proofErr w:type="spellStart"/>
+      <w:r>
+        <w:rPr>
+          <w:b/>
+          <w:bCs/>
+        </w:rPr>
+        <w:t>Vector</w:t>
+      </w:r>
+      <w:proofErr w:type="spellEnd"/>
+      <w:r>
+        <w:rPr>
+          <w:b/>
+          <w:bCs/>
+        </w:rPr>
+        <w:t xml:space="preserve"> Machine:</w:t>
+      </w:r>
+    </w:p>
+    <w:p>
+      <w:r>
         <w:t xml:space="preserve">Czas wykonania: </w:t>
       </w:r>
+      <w:r>
+        <w:t xml:space="preserve">33.79628 </w:t>
+      </w:r>
+      <w:proofErr w:type="spellStart"/>
+      <w:r>
+        <w:t>secs</w:t>
+      </w:r>
+      <w:proofErr w:type="spellEnd"/>
     </w:p>
     <w:p>
       <w:r>
         <w:t xml:space="preserve">Dokładność predykcji: </w:t>
       </w:r>
+      <w:r>
+        <w:t>85%</w:t>
+      </w:r>
     </w:p>
     <w:p/>
     <w:p>
@@ -1595,55 +2408,64 @@
           <w:bCs/>
         </w:rPr>
       </w:pPr>
-      <w:r>
-        <w:rPr>
-          <w:b/>
-          <w:bCs/>
-        </w:rPr>
-        <w:lastRenderedPageBreak/>
-        <w:t>Support Vector Machine:</w:t>
+      <w:proofErr w:type="spellStart"/>
+      <w:r>
+        <w:rPr>
+          <w:b/>
+          <w:bCs/>
+        </w:rPr>
+        <w:t>Random</w:t>
+      </w:r>
+      <w:proofErr w:type="spellEnd"/>
+      <w:r>
+        <w:rPr>
+          <w:b/>
+          <w:bCs/>
+        </w:rPr>
+        <w:t xml:space="preserve"> </w:t>
+      </w:r>
+      <w:proofErr w:type="spellStart"/>
+      <w:r>
+        <w:rPr>
+          <w:b/>
+          <w:bCs/>
+        </w:rPr>
+        <w:t>Forest</w:t>
+      </w:r>
+      <w:proofErr w:type="spellEnd"/>
+      <w:r>
+        <w:rPr>
+          <w:b/>
+          <w:bCs/>
+        </w:rPr>
+        <w:t>:</w:t>
       </w:r>
     </w:p>
     <w:p>
       <w:r>
         <w:t xml:space="preserve">Czas wykonania: </w:t>
       </w:r>
+      <w:r>
+        <w:t xml:space="preserve">10.49223 </w:t>
+      </w:r>
+      <w:proofErr w:type="spellStart"/>
+      <w:r>
+        <w:t>secs</w:t>
+      </w:r>
+      <w:proofErr w:type="spellEnd"/>
     </w:p>
     <w:p>
       <w:r>
         <w:t xml:space="preserve">Dokładność predykcji: </w:t>
       </w:r>
-    </w:p>
-    <w:p/>
-    <w:p>
-      <w:pPr>
-        <w:rPr>
-          <w:b/>
-          <w:bCs/>
-        </w:rPr>
-      </w:pPr>
-      <w:r>
-        <w:rPr>
-          <w:b/>
-          <w:bCs/>
-        </w:rPr>
-        <w:t>Random Forest:</w:t>
-      </w:r>
-    </w:p>
-    <w:p>
-      <w:r>
-        <w:t xml:space="preserve">Czas wykonania: </w:t>
-      </w:r>
-      <w:r>
-        <w:t>11.35732 secs</w:t>
-      </w:r>
-    </w:p>
-    <w:p>
-      <w:r>
-        <w:t xml:space="preserve">Dokładność predykcji: </w:t>
-      </w:r>
-      <w:r>
-        <w:t>86%</w:t>
+      <w:r>
+        <w:t>8</w:t>
+      </w:r>
+      <w:r>
+        <w:t>5</w:t>
+      </w:r>
+      <w:r>
+        <w:t>%</w:t>
       </w:r>
     </w:p>
     <w:p/>
@@ -3405,6 +4227,7 @@
   <w:style w:type="character" w:default="1" w:styleId="Domylnaczcionkaakapitu">
     <w:name w:val="Default Paragraph Font"/>
     <w:uiPriority w:val="1"/>
+    <w:semiHidden/>
     <w:unhideWhenUsed/>
   </w:style>
   <w:style w:type="table" w:default="1" w:styleId="Standardowy">

</xml_diff>

<commit_message>
report - dressify - knn
</commit_message>
<xml_diff>
--- a/report/FinalReport.docx
+++ b/report/FinalReport.docx
@@ -1,6 +1,6 @@
 
 <file path=word/document.xml><?xml version="1.0" encoding="utf-8"?>
-<w:document xmlns:wpc="http://schemas.microsoft.com/office/word/2010/wordprocessingCanvas" xmlns:cx="http://schemas.microsoft.com/office/drawing/2014/chartex" xmlns:cx1="http://schemas.microsoft.com/office/drawing/2015/9/8/chartex" xmlns:cx2="http://schemas.microsoft.com/office/drawing/2015/10/21/chartex" xmlns:cx3="http://schemas.microsoft.com/office/drawing/2016/5/9/chartex" xmlns:cx4="http://schemas.microsoft.com/office/drawing/2016/5/10/chartex" xmlns:cx5="http://schemas.microsoft.com/office/drawing/2016/5/11/chartex" xmlns:cx6="http://schemas.microsoft.com/office/drawing/2016/5/12/chartex" xmlns:cx7="http://schemas.microsoft.com/office/drawing/2016/5/13/chartex" xmlns:cx8="http://schemas.microsoft.com/office/drawing/2016/5/14/chartex" xmlns:mc="http://schemas.openxmlformats.org/markup-compatibility/2006" xmlns:aink="http://schemas.microsoft.com/office/drawing/2016/ink" xmlns:am3d="http://schemas.microsoft.com/office/drawing/2017/model3d" xmlns:o="urn:schemas-microsoft-com:office:office" xmlns:r="http://schemas.openxmlformats.org/officeDocument/2006/relationships" xmlns:m="http://schemas.openxmlformats.org/officeDocument/2006/math" xmlns:v="urn:schemas-microsoft-com:vml" xmlns:wp14="http://schemas.microsoft.com/office/word/2010/wordprocessingDrawing" xmlns:wp="http://schemas.openxmlformats.org/drawingml/2006/wordprocessingDrawing" xmlns:w10="urn:schemas-microsoft-com:office:word" xmlns:w="http://schemas.openxmlformats.org/wordprocessingml/2006/main" xmlns:w14="http://schemas.microsoft.com/office/word/2010/wordml" xmlns:w15="http://schemas.microsoft.com/office/word/2012/wordml" xmlns:w16cex="http://schemas.microsoft.com/office/word/2018/wordml/cex" xmlns:w16cid="http://schemas.microsoft.com/office/word/2016/wordml/cid" xmlns:w16="http://schemas.microsoft.com/office/word/2018/wordml" xmlns:w16sdtdh="http://schemas.microsoft.com/office/word/2020/wordml/sdtdatahash" xmlns:w16se="http://schemas.microsoft.com/office/word/2015/wordml/symex" xmlns:wpg="http://schemas.microsoft.com/office/word/2010/wordprocessingGroup" xmlns:wpi="http://schemas.microsoft.com/office/word/2010/wordprocessingInk" xmlns:wne="http://schemas.microsoft.com/office/word/2006/wordml" xmlns:wps="http://schemas.microsoft.com/office/word/2010/wordprocessingShape" mc:Ignorable="w14 w15 w16se w16cid w16 w16cex w16sdtdh wp14">
+<w:document xmlns:wpc="http://schemas.microsoft.com/office/word/2010/wordprocessingCanvas" xmlns:cx="http://schemas.microsoft.com/office/drawing/2014/chartex" xmlns:cx1="http://schemas.microsoft.com/office/drawing/2015/9/8/chartex" xmlns:cx2="http://schemas.microsoft.com/office/drawing/2015/10/21/chartex" xmlns:cx3="http://schemas.microsoft.com/office/drawing/2016/5/9/chartex" xmlns:cx4="http://schemas.microsoft.com/office/drawing/2016/5/10/chartex" xmlns:cx5="http://schemas.microsoft.com/office/drawing/2016/5/11/chartex" xmlns:cx6="http://schemas.microsoft.com/office/drawing/2016/5/12/chartex" xmlns:cx7="http://schemas.microsoft.com/office/drawing/2016/5/13/chartex" xmlns:cx8="http://schemas.microsoft.com/office/drawing/2016/5/14/chartex" xmlns:mc="http://schemas.openxmlformats.org/markup-compatibility/2006" xmlns:aink="http://schemas.microsoft.com/office/drawing/2016/ink" xmlns:am3d="http://schemas.microsoft.com/office/drawing/2017/model3d" xmlns:o="urn:schemas-microsoft-com:office:office" xmlns:r="http://schemas.openxmlformats.org/officeDocument/2006/relationships" xmlns:m="http://schemas.openxmlformats.org/officeDocument/2006/math" xmlns:v="urn:schemas-microsoft-com:vml" xmlns:wp14="http://schemas.microsoft.com/office/word/2010/wordprocessingDrawing" xmlns:wp="http://schemas.openxmlformats.org/drawingml/2006/wordprocessingDrawing" xmlns:w10="urn:schemas-microsoft-com:office:word" xmlns:w="http://schemas.openxmlformats.org/wordprocessingml/2006/main" xmlns:w14="http://schemas.microsoft.com/office/word/2010/wordml" xmlns:w15="http://schemas.microsoft.com/office/word/2012/wordml" xmlns:w16cex="http://schemas.microsoft.com/office/word/2018/wordml/cex" xmlns:w16cid="http://schemas.microsoft.com/office/word/2016/wordml/cid" xmlns:w16="http://schemas.microsoft.com/office/word/2018/wordml" xmlns:w16se="http://schemas.microsoft.com/office/word/2015/wordml/symex" xmlns:wpg="http://schemas.microsoft.com/office/word/2010/wordprocessingGroup" xmlns:wpi="http://schemas.microsoft.com/office/word/2010/wordprocessingInk" xmlns:wne="http://schemas.microsoft.com/office/word/2006/wordml" xmlns:wps="http://schemas.microsoft.com/office/word/2010/wordprocessingShape" mc:Ignorable="w14 w15 w16se w16cid w16 w16cex wp14">
   <w:body>
     <w:p>
       <w:pPr>
@@ -245,6 +245,13 @@
     </w:p>
     <w:sdt>
       <w:sdtPr>
+        <w:rPr>
+          <w:rFonts w:asciiTheme="minorHAnsi" w:eastAsiaTheme="minorHAnsi" w:hAnsiTheme="minorHAnsi" w:cstheme="minorBidi"/>
+          <w:color w:val="auto"/>
+          <w:sz w:val="24"/>
+          <w:szCs w:val="24"/>
+          <w:lang w:eastAsia="en-US"/>
+        </w:rPr>
         <w:id w:val="541560397"/>
         <w:docPartObj>
           <w:docPartGallery w:val="Table of Contents"/>
@@ -253,13 +260,8 @@
       </w:sdtPr>
       <w:sdtEndPr>
         <w:rPr>
-          <w:rFonts w:asciiTheme="minorHAnsi" w:eastAsiaTheme="minorHAnsi" w:hAnsiTheme="minorHAnsi" w:cstheme="minorBidi"/>
           <w:b/>
           <w:bCs/>
-          <w:color w:val="auto"/>
-          <w:sz w:val="24"/>
-          <w:szCs w:val="24"/>
-          <w:lang w:eastAsia="en-US"/>
         </w:rPr>
       </w:sdtEndPr>
       <w:sdtContent>
@@ -443,7 +445,6 @@
               <w:rPr>
                 <w:rStyle w:val="Hipercze"/>
                 <w:noProof/>
-                <w:lang w:val="en-US"/>
               </w:rPr>
               <w:t>Iris</w:t>
             </w:r>
@@ -1054,13 +1055,46 @@
     </w:p>
     <w:p>
       <w:pPr>
+        <w:rPr>
+          <w:sz w:val="21"/>
+          <w:szCs w:val="21"/>
+        </w:rPr>
+      </w:pPr>
+    </w:p>
+    <w:p>
+      <w:pPr>
+        <w:rPr>
+          <w:sz w:val="21"/>
+          <w:szCs w:val="21"/>
+        </w:rPr>
+      </w:pPr>
+    </w:p>
+    <w:p>
+      <w:pPr>
         <w:ind w:left="426" w:hanging="425"/>
         <w:jc w:val="center"/>
         <w:rPr>
           <w:sz w:val="21"/>
           <w:szCs w:val="21"/>
         </w:rPr>
-      </w:pPr>
+        <w:sectPr>
+          <w:pgSz w:w="11906" w:h="16838"/>
+          <w:pgMar w:top="1418" w:right="1418" w:bottom="1418" w:left="1418" w:header="709" w:footer="709" w:gutter="0"/>
+          <w:cols w:space="708"/>
+          <w:docGrid w:linePitch="360"/>
+        </w:sectPr>
+      </w:pPr>
+    </w:p>
+    <w:p>
+      <w:pPr>
+        <w:pStyle w:val="Nagwek1"/>
+      </w:pPr>
+      <w:bookmarkStart w:id="0" w:name="_Toc73539332"/>
+      <w:r>
+        <w:lastRenderedPageBreak/>
+        <w:t>Wstęp</w:t>
+      </w:r>
+      <w:bookmarkEnd w:id="0"/>
     </w:p>
     <w:p>
       <w:pPr>
@@ -1073,78 +1107,8 @@
       </w:pPr>
     </w:p>
     <w:p>
-      <w:pPr>
-        <w:ind w:left="426" w:hanging="425"/>
-        <w:jc w:val="center"/>
-        <w:rPr>
-          <w:sz w:val="21"/>
-          <w:szCs w:val="21"/>
-        </w:rPr>
-      </w:pPr>
-    </w:p>
-    <w:p>
-      <w:pPr>
-        <w:ind w:left="426" w:hanging="425"/>
-        <w:jc w:val="center"/>
-        <w:rPr>
-          <w:sz w:val="21"/>
-          <w:szCs w:val="21"/>
-        </w:rPr>
-      </w:pPr>
-    </w:p>
-    <w:p>
-      <w:pPr>
-        <w:rPr>
-          <w:sz w:val="21"/>
-          <w:szCs w:val="21"/>
-        </w:rPr>
-      </w:pPr>
-    </w:p>
-    <w:p>
-      <w:pPr>
-        <w:rPr>
-          <w:sz w:val="21"/>
-          <w:szCs w:val="21"/>
-        </w:rPr>
-      </w:pPr>
-    </w:p>
-    <w:p>
-      <w:pPr>
-        <w:ind w:left="426" w:hanging="425"/>
-        <w:jc w:val="center"/>
-        <w:rPr>
-          <w:sz w:val="21"/>
-          <w:szCs w:val="21"/>
-        </w:rPr>
-      </w:pPr>
-    </w:p>
-    <w:p>
-      <w:pPr>
-        <w:pStyle w:val="Nagwek1"/>
-      </w:pPr>
-      <w:bookmarkStart w:id="0" w:name="_Toc73539332"/>
-      <w:r>
-        <w:lastRenderedPageBreak/>
-        <w:t>Wstęp</w:t>
-      </w:r>
-      <w:bookmarkEnd w:id="0"/>
-    </w:p>
-    <w:p>
-      <w:pPr>
-        <w:ind w:left="426" w:hanging="425"/>
-        <w:jc w:val="center"/>
-        <w:rPr>
-          <w:sz w:val="21"/>
-          <w:szCs w:val="21"/>
-        </w:rPr>
-      </w:pPr>
-    </w:p>
-    <w:p>
-      <w:r>
-        <w:t xml:space="preserve">Przedstawimy </w:t>
-      </w:r>
-      <w:r>
-        <w:t>wyniki porównania czterech metod klasyfikacji:</w:t>
+      <w:r>
+        <w:t>Przedstawimy wyniki porównania czterech metod klasyfikacji:</w:t>
       </w:r>
     </w:p>
     <w:p>
@@ -1154,16 +1118,20 @@
           <w:ilvl w:val="0"/>
           <w:numId w:val="9"/>
         </w:numPr>
-        <w:rPr>
-          <w:lang w:val="en-US"/>
-        </w:rPr>
-      </w:pPr>
-      <w:r>
-        <w:rPr>
-          <w:lang w:val="en-US"/>
-        </w:rPr>
-        <w:t>Decision Trees</w:t>
-      </w:r>
+      </w:pPr>
+      <w:proofErr w:type="spellStart"/>
+      <w:r>
+        <w:t>Decision</w:t>
+      </w:r>
+      <w:proofErr w:type="spellEnd"/>
+      <w:r>
+        <w:t xml:space="preserve"> </w:t>
+      </w:r>
+      <w:proofErr w:type="spellStart"/>
+      <w:r>
+        <w:t>Trees</w:t>
+      </w:r>
+      <w:proofErr w:type="spellEnd"/>
     </w:p>
     <w:p>
       <w:pPr>
@@ -1172,21 +1140,20 @@
           <w:ilvl w:val="0"/>
           <w:numId w:val="9"/>
         </w:numPr>
-        <w:rPr>
-          <w:lang w:val="en-US"/>
-        </w:rPr>
-      </w:pPr>
-      <w:r>
-        <w:rPr>
-          <w:lang w:val="en-US"/>
-        </w:rPr>
-        <w:t xml:space="preserve">K-Nearest </w:t>
-      </w:r>
-      <w:proofErr w:type="spellStart"/>
-      <w:r>
-        <w:rPr>
-          <w:lang w:val="en-US"/>
-        </w:rPr>
+      </w:pPr>
+      <w:r>
+        <w:t>K-</w:t>
+      </w:r>
+      <w:proofErr w:type="spellStart"/>
+      <w:r>
+        <w:t>Nearest</w:t>
+      </w:r>
+      <w:proofErr w:type="spellEnd"/>
+      <w:r>
+        <w:t xml:space="preserve"> </w:t>
+      </w:r>
+      <w:proofErr w:type="spellStart"/>
+      <w:r>
         <w:t>Neighbours</w:t>
       </w:r>
       <w:proofErr w:type="spellEnd"/>
@@ -1198,15 +1165,22 @@
           <w:ilvl w:val="0"/>
           <w:numId w:val="9"/>
         </w:numPr>
-        <w:rPr>
-          <w:lang w:val="en-US"/>
-        </w:rPr>
-      </w:pPr>
-      <w:r>
-        <w:rPr>
-          <w:lang w:val="en-US"/>
-        </w:rPr>
-        <w:t>Support Vector Machine</w:t>
+      </w:pPr>
+      <w:proofErr w:type="spellStart"/>
+      <w:r>
+        <w:t>Support</w:t>
+      </w:r>
+      <w:proofErr w:type="spellEnd"/>
+      <w:r>
+        <w:t xml:space="preserve"> </w:t>
+      </w:r>
+      <w:proofErr w:type="spellStart"/>
+      <w:r>
+        <w:t>Vector</w:t>
+      </w:r>
+      <w:proofErr w:type="spellEnd"/>
+      <w:r>
+        <w:t xml:space="preserve"> Machine</w:t>
       </w:r>
     </w:p>
     <w:p>
@@ -1421,9 +1395,6 @@
       <w:pPr>
         <w:pStyle w:val="Akapitzlist"/>
         <w:ind w:left="2160"/>
-        <w:rPr>
-          <w:lang w:val="en-US"/>
-        </w:rPr>
       </w:pPr>
     </w:p>
     <w:p>
@@ -1440,10 +1411,7 @@
       </w:r>
       <w:proofErr w:type="spellEnd"/>
       <w:r>
-        <w:t xml:space="preserve"> – dane opisują pewne cechy </w:t>
-      </w:r>
-      <w:r>
-        <w:t>dorosłych</w:t>
+        <w:t xml:space="preserve"> – dane opisują pewne cechy dorosłych</w:t>
       </w:r>
     </w:p>
     <w:p>
@@ -1470,46 +1438,15 @@
           <w:ilvl w:val="1"/>
           <w:numId w:val="11"/>
         </w:numPr>
-        <w:rPr>
-          <w:lang w:val="en-US"/>
-        </w:rPr>
-      </w:pPr>
-      <w:proofErr w:type="spellStart"/>
-      <w:r>
-        <w:rPr>
-          <w:lang w:val="en-US"/>
-        </w:rPr>
+      </w:pPr>
+      <w:proofErr w:type="spellStart"/>
+      <w:r>
         <w:t>workclass</w:t>
       </w:r>
       <w:proofErr w:type="spellEnd"/>
       <w:r>
-        <w:rPr>
-          <w:lang w:val="en-US"/>
-        </w:rPr>
-        <w:t xml:space="preserve"> – </w:t>
-      </w:r>
-      <w:proofErr w:type="spellStart"/>
-      <w:r>
-        <w:rPr>
-          <w:lang w:val="en-US"/>
-        </w:rPr>
-        <w:t>klasa</w:t>
-      </w:r>
-      <w:proofErr w:type="spellEnd"/>
-      <w:r>
-        <w:rPr>
-          <w:lang w:val="en-US"/>
-        </w:rPr>
-        <w:t xml:space="preserve"> </w:t>
-      </w:r>
-      <w:proofErr w:type="spellStart"/>
-      <w:r>
-        <w:rPr>
-          <w:lang w:val="en-US"/>
-        </w:rPr>
-        <w:t>robocza</w:t>
-      </w:r>
-      <w:proofErr w:type="spellEnd"/>
+        <w:t xml:space="preserve"> – klasa robocza</w:t>
+      </w:r>
     </w:p>
     <w:p>
       <w:pPr>
@@ -1518,56 +1455,84 @@
           <w:ilvl w:val="2"/>
           <w:numId w:val="11"/>
         </w:numPr>
-        <w:rPr>
-          <w:lang w:val="en-US"/>
-        </w:rPr>
-      </w:pPr>
-      <w:r>
-        <w:rPr>
-          <w:lang w:val="en-US"/>
-        </w:rPr>
-        <w:t>Private, Self-emp-not-</w:t>
-      </w:r>
-      <w:proofErr w:type="spellStart"/>
-      <w:r>
-        <w:rPr>
-          <w:lang w:val="en-US"/>
-        </w:rPr>
+      </w:pPr>
+      <w:proofErr w:type="spellStart"/>
+      <w:r>
+        <w:t>Private</w:t>
+      </w:r>
+      <w:proofErr w:type="spellEnd"/>
+      <w:r>
+        <w:t xml:space="preserve">, </w:t>
+      </w:r>
+      <w:proofErr w:type="spellStart"/>
+      <w:r>
+        <w:t>Self</w:t>
+      </w:r>
+      <w:proofErr w:type="spellEnd"/>
+      <w:r>
+        <w:t>-</w:t>
+      </w:r>
+      <w:proofErr w:type="spellStart"/>
+      <w:r>
+        <w:t>emp</w:t>
+      </w:r>
+      <w:proofErr w:type="spellEnd"/>
+      <w:r>
+        <w:t>-not-</w:t>
+      </w:r>
+      <w:proofErr w:type="spellStart"/>
+      <w:r>
         <w:t>inc</w:t>
       </w:r>
       <w:proofErr w:type="spellEnd"/>
       <w:r>
-        <w:rPr>
-          <w:lang w:val="en-US"/>
-        </w:rPr>
-        <w:t>, Self-emp-</w:t>
-      </w:r>
-      <w:proofErr w:type="spellStart"/>
-      <w:r>
-        <w:rPr>
-          <w:lang w:val="en-US"/>
-        </w:rPr>
-        <w:t>inc</w:t>
-      </w:r>
-      <w:proofErr w:type="spellEnd"/>
-      <w:r>
-        <w:rPr>
-          <w:lang w:val="en-US"/>
-        </w:rPr>
-        <w:t>, Federal-gov, Local-gov,</w:t>
-      </w:r>
-      <w:r>
-        <w:rPr>
-          <w:lang w:val="en-US"/>
-        </w:rPr>
-        <w:t xml:space="preserve"> </w:t>
-      </w:r>
-      <w:r>
-        <w:rPr>
-          <w:lang w:val="en-US"/>
-        </w:rPr>
-        <w:t>State-gov, Without-pay, Never-worked</w:t>
-      </w:r>
+        <w:t xml:space="preserve">, </w:t>
+      </w:r>
+      <w:proofErr w:type="spellStart"/>
+      <w:r>
+        <w:t>Self-emp-inc</w:t>
+      </w:r>
+      <w:proofErr w:type="spellEnd"/>
+      <w:r>
+        <w:t>, Federal-</w:t>
+      </w:r>
+      <w:proofErr w:type="spellStart"/>
+      <w:r>
+        <w:t>gov</w:t>
+      </w:r>
+      <w:proofErr w:type="spellEnd"/>
+      <w:r>
+        <w:t xml:space="preserve">, </w:t>
+      </w:r>
+      <w:proofErr w:type="spellStart"/>
+      <w:r>
+        <w:t>Local-gov</w:t>
+      </w:r>
+      <w:proofErr w:type="spellEnd"/>
+      <w:r>
+        <w:t xml:space="preserve">, </w:t>
+      </w:r>
+      <w:proofErr w:type="spellStart"/>
+      <w:r>
+        <w:t>State-gov</w:t>
+      </w:r>
+      <w:proofErr w:type="spellEnd"/>
+      <w:r>
+        <w:t xml:space="preserve">, </w:t>
+      </w:r>
+      <w:proofErr w:type="spellStart"/>
+      <w:r>
+        <w:t>Without-pay</w:t>
+      </w:r>
+      <w:proofErr w:type="spellEnd"/>
+      <w:r>
+        <w:t xml:space="preserve">, </w:t>
+      </w:r>
+      <w:proofErr w:type="spellStart"/>
+      <w:r>
+        <w:t>Never-worked</w:t>
+      </w:r>
+      <w:proofErr w:type="spellEnd"/>
     </w:p>
     <w:p>
       <w:pPr>
@@ -1601,55 +1566,14 @@
           <w:ilvl w:val="1"/>
           <w:numId w:val="11"/>
         </w:numPr>
-        <w:rPr>
-          <w:lang w:val="en-US"/>
-        </w:rPr>
-      </w:pPr>
-      <w:r>
-        <w:rPr>
-          <w:lang w:val="en-US"/>
-        </w:rPr>
-        <w:t>e</w:t>
-      </w:r>
-      <w:r>
-        <w:rPr>
-          <w:lang w:val="en-US"/>
-        </w:rPr>
-        <w:t>ducation</w:t>
-      </w:r>
-      <w:r>
-        <w:rPr>
-          <w:lang w:val="en-US"/>
-        </w:rPr>
-        <w:t xml:space="preserve"> – </w:t>
-      </w:r>
-      <w:proofErr w:type="spellStart"/>
-      <w:r>
-        <w:rPr>
-          <w:lang w:val="en-US"/>
-        </w:rPr>
-        <w:t>rodzaj</w:t>
-      </w:r>
-      <w:proofErr w:type="spellEnd"/>
-      <w:r>
-        <w:rPr>
-          <w:lang w:val="en-US"/>
-        </w:rPr>
-        <w:t xml:space="preserve"> </w:t>
-      </w:r>
-      <w:proofErr w:type="spellStart"/>
-      <w:r>
-        <w:rPr>
-          <w:lang w:val="en-US"/>
-        </w:rPr>
-        <w:t>wykształcenia</w:t>
-      </w:r>
-      <w:proofErr w:type="spellEnd"/>
-      <w:r>
-        <w:rPr>
-          <w:lang w:val="en-US"/>
-        </w:rPr>
-        <w:t xml:space="preserve"> </w:t>
+      </w:pPr>
+      <w:proofErr w:type="spellStart"/>
+      <w:r>
+        <w:t>education</w:t>
+      </w:r>
+      <w:proofErr w:type="spellEnd"/>
+      <w:r>
+        <w:t xml:space="preserve"> – rodzaj wykształcenia </w:t>
       </w:r>
     </w:p>
     <w:p>
@@ -1684,15 +1608,86 @@
           <w:ilvl w:val="1"/>
           <w:numId w:val="11"/>
         </w:numPr>
-        <w:rPr>
-          <w:lang w:val="en-US"/>
-        </w:rPr>
-      </w:pPr>
-      <w:r>
-        <w:rPr>
-          <w:lang w:val="en-US"/>
-        </w:rPr>
-        <w:t xml:space="preserve">marital-status: Married-civ-spouse, Divorced, Never-married, Separated, Widowed, Married-spouse-absent, Married-AF-spouse. </w:t>
+      </w:pPr>
+      <w:proofErr w:type="spellStart"/>
+      <w:r>
+        <w:t>marital</w:t>
+      </w:r>
+      <w:proofErr w:type="spellEnd"/>
+      <w:r>
+        <w:t xml:space="preserve">-status: </w:t>
+      </w:r>
+      <w:proofErr w:type="spellStart"/>
+      <w:r>
+        <w:t>Married</w:t>
+      </w:r>
+      <w:proofErr w:type="spellEnd"/>
+      <w:r>
+        <w:t>-civ-</w:t>
+      </w:r>
+      <w:proofErr w:type="spellStart"/>
+      <w:r>
+        <w:t>spouse</w:t>
+      </w:r>
+      <w:proofErr w:type="spellEnd"/>
+      <w:r>
+        <w:t xml:space="preserve">, </w:t>
+      </w:r>
+      <w:proofErr w:type="spellStart"/>
+      <w:r>
+        <w:t>Divorced</w:t>
+      </w:r>
+      <w:proofErr w:type="spellEnd"/>
+      <w:r>
+        <w:t xml:space="preserve">, </w:t>
+      </w:r>
+      <w:proofErr w:type="spellStart"/>
+      <w:r>
+        <w:t>Never-married</w:t>
+      </w:r>
+      <w:proofErr w:type="spellEnd"/>
+      <w:r>
+        <w:t xml:space="preserve">, </w:t>
+      </w:r>
+      <w:proofErr w:type="spellStart"/>
+      <w:r>
+        <w:t>Separated</w:t>
+      </w:r>
+      <w:proofErr w:type="spellEnd"/>
+      <w:r>
+        <w:t xml:space="preserve">, </w:t>
+      </w:r>
+      <w:proofErr w:type="spellStart"/>
+      <w:r>
+        <w:t>Widowed</w:t>
+      </w:r>
+      <w:proofErr w:type="spellEnd"/>
+      <w:r>
+        <w:t xml:space="preserve">, </w:t>
+      </w:r>
+      <w:proofErr w:type="spellStart"/>
+      <w:r>
+        <w:t>Married-spouse-absent</w:t>
+      </w:r>
+      <w:proofErr w:type="spellEnd"/>
+      <w:r>
+        <w:t xml:space="preserve">, </w:t>
+      </w:r>
+      <w:proofErr w:type="spellStart"/>
+      <w:r>
+        <w:t>Married</w:t>
+      </w:r>
+      <w:proofErr w:type="spellEnd"/>
+      <w:r>
+        <w:t>-AF-</w:t>
+      </w:r>
+      <w:proofErr w:type="spellStart"/>
+      <w:r>
+        <w:t>spouse</w:t>
+      </w:r>
+      <w:proofErr w:type="spellEnd"/>
+      <w:r>
+        <w:t xml:space="preserve">. </w:t>
       </w:r>
     </w:p>
     <w:p>
@@ -1702,36 +1697,15 @@
           <w:ilvl w:val="1"/>
           <w:numId w:val="11"/>
         </w:numPr>
-        <w:rPr>
-          <w:lang w:val="en-US"/>
-        </w:rPr>
-      </w:pPr>
-      <w:r>
-        <w:rPr>
-          <w:lang w:val="en-US"/>
-        </w:rPr>
-        <w:t>o</w:t>
-      </w:r>
-      <w:r>
-        <w:rPr>
-          <w:lang w:val="en-US"/>
-        </w:rPr>
-        <w:t>ccupation</w:t>
-      </w:r>
-      <w:r>
-        <w:rPr>
-          <w:lang w:val="en-US"/>
-        </w:rPr>
-        <w:t xml:space="preserve"> - </w:t>
-      </w:r>
-      <w:proofErr w:type="spellStart"/>
-      <w:r>
-        <w:rPr>
-          <w:lang w:val="en-US"/>
-        </w:rPr>
-        <w:t>zawód</w:t>
-      </w:r>
-      <w:proofErr w:type="spellEnd"/>
+      </w:pPr>
+      <w:proofErr w:type="spellStart"/>
+      <w:r>
+        <w:t>occupation</w:t>
+      </w:r>
+      <w:proofErr w:type="spellEnd"/>
+      <w:r>
+        <w:t xml:space="preserve"> - zawód</w:t>
+      </w:r>
     </w:p>
     <w:p>
       <w:pPr>
@@ -1740,60 +1714,53 @@
           <w:ilvl w:val="1"/>
           <w:numId w:val="11"/>
         </w:numPr>
-        <w:rPr>
-          <w:lang w:val="en-US"/>
-        </w:rPr>
-      </w:pPr>
-      <w:r>
-        <w:rPr>
-          <w:lang w:val="en-US"/>
-        </w:rPr>
+      </w:pPr>
+      <w:proofErr w:type="spellStart"/>
+      <w:r>
         <w:t>relationship</w:t>
       </w:r>
-      <w:r>
-        <w:rPr>
-          <w:lang w:val="en-US"/>
-        </w:rPr>
-        <w:t xml:space="preserve"> - </w:t>
-      </w:r>
-      <w:proofErr w:type="spellStart"/>
-      <w:r>
-        <w:rPr>
-          <w:lang w:val="en-US"/>
-        </w:rPr>
-        <w:t>posiadane</w:t>
-      </w:r>
-      <w:proofErr w:type="spellEnd"/>
-      <w:r>
-        <w:rPr>
-          <w:lang w:val="en-US"/>
-        </w:rPr>
-        <w:t xml:space="preserve"> </w:t>
-      </w:r>
-      <w:proofErr w:type="spellStart"/>
-      <w:r>
-        <w:rPr>
-          <w:lang w:val="en-US"/>
-        </w:rPr>
-        <w:t>związki</w:t>
-      </w:r>
-      <w:proofErr w:type="spellEnd"/>
-      <w:r>
-        <w:rPr>
-          <w:lang w:val="en-US"/>
-        </w:rPr>
-        <w:t xml:space="preserve"> (</w:t>
-      </w:r>
-      <w:r>
-        <w:rPr>
-          <w:lang w:val="en-US"/>
-        </w:rPr>
-        <w:t>Wife, Own-child, Husband, Not-in-family, Other-relative, Unmarried</w:t>
-      </w:r>
-      <w:r>
-        <w:rPr>
-          <w:lang w:val="en-US"/>
-        </w:rPr>
+      <w:proofErr w:type="spellEnd"/>
+      <w:r>
+        <w:t xml:space="preserve"> - posiadane związki (</w:t>
+      </w:r>
+      <w:proofErr w:type="spellStart"/>
+      <w:r>
+        <w:t>Wife</w:t>
+      </w:r>
+      <w:proofErr w:type="spellEnd"/>
+      <w:r>
+        <w:t xml:space="preserve">, </w:t>
+      </w:r>
+      <w:proofErr w:type="spellStart"/>
+      <w:r>
+        <w:t>Own-child</w:t>
+      </w:r>
+      <w:proofErr w:type="spellEnd"/>
+      <w:r>
+        <w:t xml:space="preserve">, </w:t>
+      </w:r>
+      <w:proofErr w:type="spellStart"/>
+      <w:r>
+        <w:t>Husband</w:t>
+      </w:r>
+      <w:proofErr w:type="spellEnd"/>
+      <w:r>
+        <w:t xml:space="preserve">, Not-in-family, </w:t>
+      </w:r>
+      <w:proofErr w:type="spellStart"/>
+      <w:r>
+        <w:t>Other-relative</w:t>
+      </w:r>
+      <w:proofErr w:type="spellEnd"/>
+      <w:r>
+        <w:t xml:space="preserve">, </w:t>
+      </w:r>
+      <w:proofErr w:type="spellStart"/>
+      <w:r>
+        <w:t>Unmarried</w:t>
+      </w:r>
+      <w:proofErr w:type="spellEnd"/>
+      <w:r>
         <w:t>)</w:t>
       </w:r>
     </w:p>
@@ -1804,21 +1771,9 @@
           <w:ilvl w:val="1"/>
           <w:numId w:val="11"/>
         </w:numPr>
-        <w:rPr>
-          <w:lang w:val="en-US"/>
-        </w:rPr>
-      </w:pPr>
-      <w:r>
-        <w:rPr>
-          <w:lang w:val="en-US"/>
-        </w:rPr>
-        <w:t>race</w:t>
-      </w:r>
-      <w:r>
-        <w:rPr>
-          <w:lang w:val="en-US"/>
-        </w:rPr>
-        <w:t xml:space="preserve"> - rasa</w:t>
+      </w:pPr>
+      <w:r>
+        <w:t>race - rasa</w:t>
       </w:r>
     </w:p>
     <w:p>
@@ -1902,42 +1857,16 @@
           <w:ilvl w:val="1"/>
           <w:numId w:val="11"/>
         </w:numPr>
-        <w:rPr>
-          <w:lang w:val="en-US"/>
-        </w:rPr>
-      </w:pPr>
-      <w:r>
-        <w:rPr>
-          <w:lang w:val="en-US"/>
-        </w:rPr>
-        <w:t>native-country</w:t>
-      </w:r>
-      <w:r>
-        <w:rPr>
-          <w:lang w:val="en-US"/>
-        </w:rPr>
-        <w:t xml:space="preserve"> </w:t>
-      </w:r>
-      <w:r>
-        <w:rPr>
-          <w:lang w:val="en-US"/>
-        </w:rPr>
+      </w:pPr>
+      <w:r>
+        <w:t xml:space="preserve">native-country </w:t>
+      </w:r>
+      <w:r>
         <w:t>–</w:t>
       </w:r>
       <w:r>
-        <w:rPr>
-          <w:lang w:val="en-US"/>
-        </w:rPr>
-        <w:t xml:space="preserve"> </w:t>
-      </w:r>
-      <w:proofErr w:type="spellStart"/>
-      <w:r>
-        <w:rPr>
-          <w:lang w:val="en-US"/>
-        </w:rPr>
-        <w:t>pochodzenie</w:t>
-      </w:r>
-      <w:proofErr w:type="spellEnd"/>
+        <w:t xml:space="preserve"> pochodzenie</w:t>
+      </w:r>
     </w:p>
     <w:p>
       <w:pPr>
@@ -1946,50 +1875,38 @@
           <w:ilvl w:val="1"/>
           <w:numId w:val="11"/>
         </w:numPr>
-        <w:rPr>
-          <w:lang w:val="en-US"/>
-        </w:rPr>
-      </w:pPr>
-      <w:r>
-        <w:rPr>
-          <w:lang w:val="en-US"/>
-        </w:rPr>
-        <w:t xml:space="preserve">income – </w:t>
-      </w:r>
-      <w:proofErr w:type="spellStart"/>
-      <w:r>
-        <w:rPr>
-          <w:lang w:val="en-US"/>
-        </w:rPr>
-        <w:t>zarobki</w:t>
-      </w:r>
-      <w:proofErr w:type="spellEnd"/>
-      <w:r>
-        <w:rPr>
-          <w:lang w:val="en-US"/>
-        </w:rPr>
-        <w:t xml:space="preserve"> (</w:t>
-      </w:r>
-      <w:proofErr w:type="spellStart"/>
-      <w:r>
-        <w:rPr>
-          <w:lang w:val="en-US"/>
-        </w:rPr>
-        <w:t>progowo</w:t>
-      </w:r>
-      <w:proofErr w:type="spellEnd"/>
-      <w:r>
-        <w:rPr>
-          <w:lang w:val="en-US"/>
-        </w:rPr>
-        <w:t>)</w:t>
-      </w:r>
-    </w:p>
-    <w:p>
-      <w:pPr>
-        <w:rPr>
-          <w:lang w:val="en-US"/>
-        </w:rPr>
+      </w:pPr>
+      <w:proofErr w:type="spellStart"/>
+      <w:r>
+        <w:t>income</w:t>
+      </w:r>
+      <w:proofErr w:type="spellEnd"/>
+      <w:r>
+        <w:t xml:space="preserve"> – zarobki (progowo)</w:t>
+      </w:r>
+    </w:p>
+    <w:p>
+      <w:pPr>
+        <w:jc w:val="center"/>
+        <w:rPr>
+          <w:sz w:val="21"/>
+          <w:szCs w:val="21"/>
+        </w:rPr>
+      </w:pPr>
+    </w:p>
+    <w:p>
+      <w:pPr>
+        <w:jc w:val="center"/>
+        <w:rPr>
+          <w:sz w:val="21"/>
+          <w:szCs w:val="21"/>
+        </w:rPr>
+        <w:sectPr>
+          <w:pgSz w:w="11906" w:h="16838"/>
+          <w:pgMar w:top="1418" w:right="1418" w:bottom="1418" w:left="1418" w:header="709" w:footer="709" w:gutter="0"/>
+          <w:cols w:space="708"/>
+          <w:docGrid w:linePitch="360"/>
+        </w:sectPr>
       </w:pPr>
     </w:p>
     <w:p>
@@ -2002,20 +1919,12 @@
       </w:pPr>
       <w:proofErr w:type="spellStart"/>
       <w:r>
+        <w:lastRenderedPageBreak/>
         <w:t>dressify</w:t>
       </w:r>
       <w:proofErr w:type="spellEnd"/>
       <w:r>
-        <w:t xml:space="preserve"> – dane opisujące</w:t>
-      </w:r>
-      <w:r>
-        <w:t xml:space="preserve"> pewne</w:t>
-      </w:r>
-      <w:r>
-        <w:t xml:space="preserve"> cechy u</w:t>
-      </w:r>
-      <w:r>
-        <w:t>brań</w:t>
+        <w:t xml:space="preserve"> – dane opisujące pewne cechy ubrań</w:t>
       </w:r>
     </w:p>
     <w:p>
@@ -2037,29 +1946,62 @@
           <w:ilvl w:val="2"/>
           <w:numId w:val="11"/>
         </w:numPr>
-        <w:rPr>
-          <w:lang w:val="en-US"/>
-        </w:rPr>
-      </w:pPr>
-      <w:proofErr w:type="spellStart"/>
-      <w:r>
-        <w:rPr>
-          <w:lang w:val="en-US"/>
-        </w:rPr>
+      </w:pPr>
+      <w:proofErr w:type="spellStart"/>
+      <w:r>
         <w:t>Calual</w:t>
       </w:r>
       <w:proofErr w:type="spellEnd"/>
       <w:r>
-        <w:rPr>
-          <w:lang w:val="en-US"/>
-        </w:rPr>
-        <w:t>, work, Novelty, bohemian, p</w:t>
-      </w:r>
-      <w:r>
-        <w:rPr>
-          <w:lang w:val="en-US"/>
-        </w:rPr>
-        <w:t xml:space="preserve">arty, Sexy, cute, Brief, vintage, </w:t>
+        <w:t xml:space="preserve">, </w:t>
+      </w:r>
+      <w:proofErr w:type="spellStart"/>
+      <w:r>
+        <w:t>work</w:t>
+      </w:r>
+      <w:proofErr w:type="spellEnd"/>
+      <w:r>
+        <w:t xml:space="preserve">, </w:t>
+      </w:r>
+      <w:proofErr w:type="spellStart"/>
+      <w:r>
+        <w:t>Novelty</w:t>
+      </w:r>
+      <w:proofErr w:type="spellEnd"/>
+      <w:r>
+        <w:t xml:space="preserve">, </w:t>
+      </w:r>
+      <w:proofErr w:type="spellStart"/>
+      <w:r>
+        <w:t>bohemian</w:t>
+      </w:r>
+      <w:proofErr w:type="spellEnd"/>
+      <w:r>
+        <w:t xml:space="preserve">, party, Sexy, </w:t>
+      </w:r>
+      <w:proofErr w:type="spellStart"/>
+      <w:r>
+        <w:t>cute</w:t>
+      </w:r>
+      <w:proofErr w:type="spellEnd"/>
+      <w:r>
+        <w:t xml:space="preserve">, </w:t>
+      </w:r>
+      <w:proofErr w:type="spellStart"/>
+      <w:r>
+        <w:t>Brief</w:t>
+      </w:r>
+      <w:proofErr w:type="spellEnd"/>
+      <w:r>
+        <w:t xml:space="preserve">, </w:t>
+      </w:r>
+      <w:proofErr w:type="spellStart"/>
+      <w:r>
+        <w:t>vintage</w:t>
+      </w:r>
+      <w:proofErr w:type="spellEnd"/>
+      <w:r>
+        <w:t xml:space="preserve">, </w:t>
       </w:r>
     </w:p>
     <w:p>
@@ -2069,39 +2011,15 @@
           <w:ilvl w:val="1"/>
           <w:numId w:val="11"/>
         </w:numPr>
-        <w:rPr>
-          <w:lang w:val="en-US"/>
-        </w:rPr>
-      </w:pPr>
-      <w:r>
-        <w:rPr>
-          <w:lang w:val="en-US"/>
-        </w:rPr>
-        <w:lastRenderedPageBreak/>
-        <w:t xml:space="preserve">Price – </w:t>
-      </w:r>
-      <w:proofErr w:type="spellStart"/>
-      <w:r>
-        <w:rPr>
-          <w:lang w:val="en-US"/>
-        </w:rPr>
-        <w:t>cena</w:t>
-      </w:r>
-      <w:proofErr w:type="spellEnd"/>
-      <w:r>
-        <w:rPr>
-          <w:lang w:val="en-US"/>
-        </w:rPr>
-        <w:t xml:space="preserve"> </w:t>
-      </w:r>
-      <w:proofErr w:type="spellStart"/>
-      <w:r>
-        <w:rPr>
-          <w:lang w:val="en-US"/>
-        </w:rPr>
-        <w:t>ubrania</w:t>
-      </w:r>
-      <w:proofErr w:type="spellEnd"/>
+      </w:pPr>
+      <w:proofErr w:type="spellStart"/>
+      <w:r>
+        <w:t>Price</w:t>
+      </w:r>
+      <w:proofErr w:type="spellEnd"/>
+      <w:r>
+        <w:t xml:space="preserve"> – cena ubrania</w:t>
+      </w:r>
     </w:p>
     <w:p>
       <w:pPr>
@@ -2112,10 +2030,7 @@
         </w:numPr>
       </w:pPr>
       <w:r>
-        <w:t>Rating – ocena, wartości od 0 d</w:t>
-      </w:r>
-      <w:r>
-        <w:t>o 5</w:t>
+        <w:t>Rating – ocena, wartości od 0 do 5</w:t>
       </w:r>
     </w:p>
     <w:p>
@@ -2218,69 +2133,68 @@
           <w:ilvl w:val="2"/>
           <w:numId w:val="11"/>
         </w:numPr>
-        <w:rPr>
-          <w:lang w:val="en-US"/>
-        </w:rPr>
-      </w:pPr>
-      <w:r>
-        <w:rPr>
-          <w:lang w:val="en-US"/>
-        </w:rPr>
-        <w:t>V-neck, o-neck, b</w:t>
-      </w:r>
-      <w:r>
-        <w:rPr>
-          <w:lang w:val="en-US"/>
-        </w:rPr>
-        <w:t xml:space="preserve">eat-neck, </w:t>
-      </w:r>
-      <w:proofErr w:type="spellStart"/>
-      <w:r>
-        <w:rPr>
-          <w:lang w:val="en-US"/>
-        </w:rPr>
+      </w:pPr>
+      <w:r>
+        <w:t>V-</w:t>
+      </w:r>
+      <w:proofErr w:type="spellStart"/>
+      <w:r>
+        <w:t>neck</w:t>
+      </w:r>
+      <w:proofErr w:type="spellEnd"/>
+      <w:r>
+        <w:t>, o-</w:t>
+      </w:r>
+      <w:proofErr w:type="spellStart"/>
+      <w:r>
+        <w:t>neck</w:t>
+      </w:r>
+      <w:proofErr w:type="spellEnd"/>
+      <w:r>
+        <w:t>, beat-</w:t>
+      </w:r>
+      <w:proofErr w:type="spellStart"/>
+      <w:r>
+        <w:t>neck</w:t>
+      </w:r>
+      <w:proofErr w:type="spellEnd"/>
+      <w:r>
+        <w:t xml:space="preserve">, </w:t>
+      </w:r>
+      <w:proofErr w:type="spellStart"/>
+      <w:r>
         <w:t>Sweeatheart</w:t>
       </w:r>
       <w:proofErr w:type="spellEnd"/>
       <w:r>
-        <w:rPr>
-          <w:lang w:val="en-US"/>
-        </w:rPr>
-        <w:t xml:space="preserve">, </w:t>
-      </w:r>
-      <w:proofErr w:type="spellStart"/>
-      <w:r>
-        <w:rPr>
-          <w:lang w:val="en-US"/>
-        </w:rPr>
+        <w:t xml:space="preserve">, </w:t>
+      </w:r>
+      <w:proofErr w:type="spellStart"/>
+      <w:r>
         <w:t>turndowncollor</w:t>
       </w:r>
       <w:proofErr w:type="spellEnd"/>
       <w:r>
-        <w:rPr>
-          <w:lang w:val="en-US"/>
-        </w:rPr>
-        <w:t xml:space="preserve">, </w:t>
-      </w:r>
-      <w:proofErr w:type="spellStart"/>
-      <w:r>
-        <w:rPr>
-          <w:lang w:val="en-US"/>
-        </w:rPr>
+        <w:t xml:space="preserve">, </w:t>
+      </w:r>
+      <w:proofErr w:type="spellStart"/>
+      <w:r>
         <w:t>peterpan-collor</w:t>
       </w:r>
       <w:proofErr w:type="spellEnd"/>
       <w:r>
-        <w:rPr>
-          <w:lang w:val="en-US"/>
-        </w:rPr>
-        <w:t xml:space="preserve">, slash-neck, </w:t>
-      </w:r>
-      <w:proofErr w:type="spellStart"/>
-      <w:r>
-        <w:rPr>
-          <w:lang w:val="en-US"/>
-        </w:rPr>
+        <w:t xml:space="preserve">, </w:t>
+      </w:r>
+      <w:proofErr w:type="spellStart"/>
+      <w:r>
+        <w:t>slash-neck</w:t>
+      </w:r>
+      <w:proofErr w:type="spellEnd"/>
+      <w:r>
+        <w:t xml:space="preserve">, </w:t>
+      </w:r>
+      <w:proofErr w:type="spellStart"/>
+      <w:r>
         <w:t>bowneck</w:t>
       </w:r>
       <w:proofErr w:type="spellEnd"/>
@@ -2292,46 +2206,15 @@
           <w:ilvl w:val="1"/>
           <w:numId w:val="11"/>
         </w:numPr>
-        <w:rPr>
-          <w:lang w:val="en-US"/>
-        </w:rPr>
-      </w:pPr>
-      <w:proofErr w:type="spellStart"/>
-      <w:r>
-        <w:rPr>
-          <w:lang w:val="en-US"/>
-        </w:rPr>
+      </w:pPr>
+      <w:proofErr w:type="spellStart"/>
+      <w:r>
         <w:t>SleeveLength</w:t>
       </w:r>
       <w:proofErr w:type="spellEnd"/>
       <w:r>
-        <w:rPr>
-          <w:lang w:val="en-US"/>
-        </w:rPr>
-        <w:t xml:space="preserve"> – </w:t>
-      </w:r>
-      <w:proofErr w:type="spellStart"/>
-      <w:r>
-        <w:rPr>
-          <w:lang w:val="en-US"/>
-        </w:rPr>
-        <w:t>długość</w:t>
-      </w:r>
-      <w:proofErr w:type="spellEnd"/>
-      <w:r>
-        <w:rPr>
-          <w:lang w:val="en-US"/>
-        </w:rPr>
-        <w:t xml:space="preserve"> </w:t>
-      </w:r>
-      <w:proofErr w:type="spellStart"/>
-      <w:r>
-        <w:rPr>
-          <w:lang w:val="en-US"/>
-        </w:rPr>
-        <w:t>rękawów</w:t>
-      </w:r>
-      <w:proofErr w:type="spellEnd"/>
+        <w:t xml:space="preserve"> – długość rękawów</w:t>
+      </w:r>
     </w:p>
     <w:p>
       <w:pPr>
@@ -2340,58 +2223,68 @@
           <w:ilvl w:val="2"/>
           <w:numId w:val="11"/>
         </w:numPr>
-        <w:rPr>
-          <w:lang w:val="en-US"/>
-        </w:rPr>
-      </w:pPr>
-      <w:r>
-        <w:rPr>
-          <w:lang w:val="en-US"/>
-        </w:rPr>
-        <w:t xml:space="preserve">Sleeveless, short, full, </w:t>
-      </w:r>
-      <w:proofErr w:type="spellStart"/>
-      <w:r>
-        <w:rPr>
-          <w:lang w:val="en-US"/>
-        </w:rPr>
+      </w:pPr>
+      <w:proofErr w:type="spellStart"/>
+      <w:r>
+        <w:t>Sleeveless</w:t>
+      </w:r>
+      <w:proofErr w:type="spellEnd"/>
+      <w:r>
+        <w:t xml:space="preserve">, </w:t>
+      </w:r>
+      <w:proofErr w:type="spellStart"/>
+      <w:r>
+        <w:t>short</w:t>
+      </w:r>
+      <w:proofErr w:type="spellEnd"/>
+      <w:r>
+        <w:t xml:space="preserve">, </w:t>
+      </w:r>
+      <w:proofErr w:type="spellStart"/>
+      <w:r>
+        <w:t>full</w:t>
+      </w:r>
+      <w:proofErr w:type="spellEnd"/>
+      <w:r>
+        <w:t xml:space="preserve">, </w:t>
+      </w:r>
+      <w:proofErr w:type="spellStart"/>
+      <w:r>
         <w:t>halfsleeve</w:t>
       </w:r>
       <w:proofErr w:type="spellEnd"/>
       <w:r>
-        <w:rPr>
-          <w:lang w:val="en-US"/>
-        </w:rPr>
-        <w:t xml:space="preserve">, </w:t>
-      </w:r>
-      <w:proofErr w:type="spellStart"/>
-      <w:r>
-        <w:rPr>
-          <w:lang w:val="en-US"/>
-        </w:rPr>
+        <w:t xml:space="preserve">, </w:t>
+      </w:r>
+      <w:proofErr w:type="spellStart"/>
+      <w:r>
         <w:t>thressqatar</w:t>
       </w:r>
       <w:proofErr w:type="spellEnd"/>
       <w:r>
-        <w:rPr>
-          <w:lang w:val="en-US"/>
-        </w:rPr>
-        <w:t xml:space="preserve">, </w:t>
-      </w:r>
-      <w:proofErr w:type="spellStart"/>
-      <w:r>
-        <w:rPr>
-          <w:lang w:val="en-US"/>
-        </w:rPr>
+        <w:t xml:space="preserve">, </w:t>
+      </w:r>
+      <w:proofErr w:type="spellStart"/>
+      <w:r>
         <w:t>capsleeves</w:t>
       </w:r>
       <w:proofErr w:type="spellEnd"/>
       <w:r>
-        <w:rPr>
-          <w:lang w:val="en-US"/>
-        </w:rPr>
-        <w:t>, Petal, butterfly</w:t>
-      </w:r>
+        <w:t xml:space="preserve">, </w:t>
+      </w:r>
+      <w:proofErr w:type="spellStart"/>
+      <w:r>
+        <w:t>Petal</w:t>
+      </w:r>
+      <w:proofErr w:type="spellEnd"/>
+      <w:r>
+        <w:t xml:space="preserve">, </w:t>
+      </w:r>
+      <w:proofErr w:type="spellStart"/>
+      <w:r>
+        <w:t>butterfly</w:t>
+      </w:r>
+      <w:proofErr w:type="spellEnd"/>
     </w:p>
     <w:p>
       <w:pPr>
@@ -2400,36 +2293,18 @@
           <w:ilvl w:val="1"/>
           <w:numId w:val="11"/>
         </w:numPr>
-        <w:rPr>
-          <w:lang w:val="en-US"/>
-        </w:rPr>
-      </w:pPr>
-      <w:r>
-        <w:rPr>
-          <w:lang w:val="en-US"/>
-        </w:rPr>
+      </w:pPr>
+      <w:proofErr w:type="spellStart"/>
+      <w:r>
         <w:t>W</w:t>
       </w:r>
       <w:r>
-        <w:rPr>
-          <w:lang w:val="en-US"/>
-        </w:rPr>
         <w:t>aistline</w:t>
       </w:r>
-      <w:r>
-        <w:rPr>
-          <w:lang w:val="en-US"/>
-        </w:rPr>
-        <w:t xml:space="preserve"> – </w:t>
-      </w:r>
-      <w:proofErr w:type="spellStart"/>
-      <w:r>
-        <w:rPr>
-          <w:lang w:val="en-US"/>
-        </w:rPr>
-        <w:t>talia</w:t>
-      </w:r>
-      <w:proofErr w:type="spellEnd"/>
+      <w:proofErr w:type="spellEnd"/>
+      <w:r>
+        <w:t xml:space="preserve"> – talia</w:t>
+      </w:r>
     </w:p>
     <w:p>
       <w:pPr>
@@ -2438,16 +2313,20 @@
           <w:ilvl w:val="2"/>
           <w:numId w:val="11"/>
         </w:numPr>
-        <w:rPr>
-          <w:lang w:val="en-US"/>
-        </w:rPr>
-      </w:pPr>
-      <w:r>
-        <w:rPr>
-          <w:lang w:val="en-US"/>
-        </w:rPr>
-        <w:t>Empire, natural</w:t>
-      </w:r>
+      </w:pPr>
+      <w:proofErr w:type="spellStart"/>
+      <w:r>
+        <w:t>Empire</w:t>
+      </w:r>
+      <w:proofErr w:type="spellEnd"/>
+      <w:r>
+        <w:t xml:space="preserve">, </w:t>
+      </w:r>
+      <w:proofErr w:type="spellStart"/>
+      <w:r>
+        <w:t>natural</w:t>
+      </w:r>
+      <w:proofErr w:type="spellEnd"/>
     </w:p>
     <w:p>
       <w:pPr>
@@ -2456,24 +2335,15 @@
           <w:ilvl w:val="1"/>
           <w:numId w:val="11"/>
         </w:numPr>
-        <w:rPr>
-          <w:lang w:val="en-US"/>
-        </w:rPr>
-      </w:pPr>
-      <w:r>
-        <w:rPr>
-          <w:lang w:val="en-US"/>
-        </w:rPr>
-        <w:t xml:space="preserve">Material - </w:t>
-      </w:r>
-      <w:proofErr w:type="spellStart"/>
-      <w:r>
-        <w:rPr>
-          <w:lang w:val="en-US"/>
-        </w:rPr>
-        <w:t>materiał</w:t>
-      </w:r>
-      <w:proofErr w:type="spellEnd"/>
+      </w:pPr>
+      <w:proofErr w:type="spellStart"/>
+      <w:r>
+        <w:t>Material</w:t>
+      </w:r>
+      <w:proofErr w:type="spellEnd"/>
+      <w:r>
+        <w:t xml:space="preserve"> - materiał</w:t>
+      </w:r>
     </w:p>
     <w:p>
       <w:pPr>
@@ -2482,57 +2352,99 @@
           <w:ilvl w:val="2"/>
           <w:numId w:val="11"/>
         </w:numPr>
-        <w:rPr>
-          <w:lang w:val="en-US"/>
-        </w:rPr>
-      </w:pPr>
-      <w:r>
-        <w:rPr>
-          <w:lang w:val="en-US"/>
-        </w:rPr>
-        <w:t xml:space="preserve">Cotton, polyester, </w:t>
-      </w:r>
-      <w:proofErr w:type="spellStart"/>
-      <w:r>
-        <w:rPr>
-          <w:lang w:val="en-US"/>
-        </w:rPr>
+      </w:pPr>
+      <w:proofErr w:type="spellStart"/>
+      <w:r>
+        <w:t>Cotton</w:t>
+      </w:r>
+      <w:proofErr w:type="spellEnd"/>
+      <w:r>
+        <w:t xml:space="preserve">, </w:t>
+      </w:r>
+      <w:proofErr w:type="spellStart"/>
+      <w:r>
+        <w:t>polyester</w:t>
+      </w:r>
+      <w:proofErr w:type="spellEnd"/>
+      <w:r>
+        <w:t xml:space="preserve">, </w:t>
+      </w:r>
+      <w:proofErr w:type="spellStart"/>
+      <w:r>
         <w:t>chiffonfabric</w:t>
       </w:r>
       <w:proofErr w:type="spellEnd"/>
       <w:r>
-        <w:rPr>
-          <w:lang w:val="en-US"/>
-        </w:rPr>
-        <w:t xml:space="preserve">, microfiber, spandex, silk, rayon, </w:t>
-      </w:r>
-      <w:proofErr w:type="spellStart"/>
-      <w:r>
-        <w:rPr>
-          <w:lang w:val="en-US"/>
-        </w:rPr>
-        <w:t>lycra</w:t>
-      </w:r>
-      <w:proofErr w:type="spellEnd"/>
-      <w:r>
-        <w:rPr>
-          <w:lang w:val="en-US"/>
-        </w:rPr>
-        <w:t xml:space="preserve">,  </w:t>
-      </w:r>
-      <w:proofErr w:type="spellStart"/>
-      <w:r>
-        <w:rPr>
-          <w:lang w:val="en-US"/>
-        </w:rPr>
+        <w:t xml:space="preserve">, </w:t>
+      </w:r>
+      <w:proofErr w:type="spellStart"/>
+      <w:r>
+        <w:t>microfiber</w:t>
+      </w:r>
+      <w:proofErr w:type="spellEnd"/>
+      <w:r>
+        <w:t xml:space="preserve">, </w:t>
+      </w:r>
+      <w:proofErr w:type="spellStart"/>
+      <w:r>
+        <w:t>spandex</w:t>
+      </w:r>
+      <w:proofErr w:type="spellEnd"/>
+      <w:r>
+        <w:t xml:space="preserve">, </w:t>
+      </w:r>
+      <w:proofErr w:type="spellStart"/>
+      <w:r>
+        <w:t>silk</w:t>
+      </w:r>
+      <w:proofErr w:type="spellEnd"/>
+      <w:r>
+        <w:t xml:space="preserve">, </w:t>
+      </w:r>
+      <w:proofErr w:type="spellStart"/>
+      <w:r>
+        <w:t>rayon</w:t>
+      </w:r>
+      <w:proofErr w:type="spellEnd"/>
+      <w:r>
+        <w:t xml:space="preserve">, </w:t>
+      </w:r>
+      <w:proofErr w:type="gramStart"/>
+      <w:r>
+        <w:t xml:space="preserve">lycra,  </w:t>
+      </w:r>
+      <w:proofErr w:type="spellStart"/>
+      <w:r>
         <w:t>milksilk</w:t>
       </w:r>
       <w:proofErr w:type="spellEnd"/>
-      <w:r>
-        <w:rPr>
-          <w:lang w:val="en-US"/>
-        </w:rPr>
-        <w:t>, cashmere, knitting, acrylic, mix, sill, nylon</w:t>
+      <w:proofErr w:type="gramEnd"/>
+      <w:r>
+        <w:t xml:space="preserve">, </w:t>
+      </w:r>
+      <w:proofErr w:type="spellStart"/>
+      <w:r>
+        <w:t>cashmere</w:t>
+      </w:r>
+      <w:proofErr w:type="spellEnd"/>
+      <w:r>
+        <w:t xml:space="preserve">, </w:t>
+      </w:r>
+      <w:proofErr w:type="spellStart"/>
+      <w:r>
+        <w:t>knitting</w:t>
+      </w:r>
+      <w:proofErr w:type="spellEnd"/>
+      <w:r>
+        <w:t xml:space="preserve">, </w:t>
+      </w:r>
+      <w:proofErr w:type="spellStart"/>
+      <w:r>
+        <w:t>acrylic</w:t>
+      </w:r>
+      <w:proofErr w:type="spellEnd"/>
+      <w:r>
+        <w:t>, mix, sill, nylon</w:t>
       </w:r>
     </w:p>
     <w:p>
@@ -2542,32 +2454,15 @@
           <w:ilvl w:val="1"/>
           <w:numId w:val="11"/>
         </w:numPr>
-        <w:rPr>
-          <w:lang w:val="en-US"/>
-        </w:rPr>
-      </w:pPr>
-      <w:proofErr w:type="spellStart"/>
-      <w:r>
-        <w:rPr>
-          <w:lang w:val="en-US"/>
-        </w:rPr>
+      </w:pPr>
+      <w:proofErr w:type="spellStart"/>
+      <w:r>
         <w:t>FabricType</w:t>
       </w:r>
       <w:proofErr w:type="spellEnd"/>
       <w:r>
-        <w:rPr>
-          <w:lang w:val="en-US"/>
-        </w:rPr>
-        <w:t xml:space="preserve"> – </w:t>
-      </w:r>
-      <w:proofErr w:type="spellStart"/>
-      <w:r>
-        <w:rPr>
-          <w:lang w:val="en-US"/>
-        </w:rPr>
-        <w:t>tkanina</w:t>
-      </w:r>
-      <w:proofErr w:type="spellEnd"/>
+        <w:t xml:space="preserve"> – tkanina</w:t>
+      </w:r>
     </w:p>
     <w:p>
       <w:pPr>
@@ -2576,16 +2471,76 @@
           <w:ilvl w:val="2"/>
           <w:numId w:val="11"/>
         </w:numPr>
-        <w:rPr>
-          <w:lang w:val="en-US"/>
-        </w:rPr>
-      </w:pPr>
-      <w:r>
-        <w:rPr>
-          <w:lang w:val="en-US"/>
-        </w:rPr>
-        <w:t>Chiffon, broadcloth, organza, tulle, worsted, other, jersey, poplin, knitting, terry</w:t>
-      </w:r>
+      </w:pPr>
+      <w:proofErr w:type="spellStart"/>
+      <w:r>
+        <w:t>Chiffon</w:t>
+      </w:r>
+      <w:proofErr w:type="spellEnd"/>
+      <w:r>
+        <w:t xml:space="preserve">, </w:t>
+      </w:r>
+      <w:proofErr w:type="spellStart"/>
+      <w:r>
+        <w:t>broadcloth</w:t>
+      </w:r>
+      <w:proofErr w:type="spellEnd"/>
+      <w:r>
+        <w:t xml:space="preserve">, </w:t>
+      </w:r>
+      <w:proofErr w:type="spellStart"/>
+      <w:r>
+        <w:t>organza</w:t>
+      </w:r>
+      <w:proofErr w:type="spellEnd"/>
+      <w:r>
+        <w:t xml:space="preserve">, </w:t>
+      </w:r>
+      <w:proofErr w:type="spellStart"/>
+      <w:r>
+        <w:t>tulle</w:t>
+      </w:r>
+      <w:proofErr w:type="spellEnd"/>
+      <w:r>
+        <w:t xml:space="preserve">, </w:t>
+      </w:r>
+      <w:proofErr w:type="spellStart"/>
+      <w:r>
+        <w:t>worsted</w:t>
+      </w:r>
+      <w:proofErr w:type="spellEnd"/>
+      <w:r>
+        <w:t xml:space="preserve">, </w:t>
+      </w:r>
+      <w:proofErr w:type="spellStart"/>
+      <w:r>
+        <w:t>other</w:t>
+      </w:r>
+      <w:proofErr w:type="spellEnd"/>
+      <w:r>
+        <w:t xml:space="preserve">, jersey, </w:t>
+      </w:r>
+      <w:proofErr w:type="spellStart"/>
+      <w:r>
+        <w:t>poplin</w:t>
+      </w:r>
+      <w:proofErr w:type="spellEnd"/>
+      <w:r>
+        <w:t xml:space="preserve">, </w:t>
+      </w:r>
+      <w:proofErr w:type="spellStart"/>
+      <w:r>
+        <w:t>knitting</w:t>
+      </w:r>
+      <w:proofErr w:type="spellEnd"/>
+      <w:r>
+        <w:t xml:space="preserve">, </w:t>
+      </w:r>
+      <w:proofErr w:type="spellStart"/>
+      <w:r>
+        <w:t>terry</w:t>
+      </w:r>
+      <w:proofErr w:type="spellEnd"/>
     </w:p>
     <w:p>
       <w:pPr>
@@ -2594,24 +2549,15 @@
           <w:ilvl w:val="1"/>
           <w:numId w:val="11"/>
         </w:numPr>
-        <w:rPr>
-          <w:lang w:val="en-US"/>
-        </w:rPr>
-      </w:pPr>
-      <w:r>
-        <w:rPr>
-          <w:lang w:val="en-US"/>
-        </w:rPr>
-        <w:t xml:space="preserve">Decoration – </w:t>
-      </w:r>
-      <w:proofErr w:type="spellStart"/>
-      <w:r>
-        <w:rPr>
-          <w:lang w:val="en-US"/>
-        </w:rPr>
-        <w:t>dekoracje</w:t>
-      </w:r>
-      <w:proofErr w:type="spellEnd"/>
+      </w:pPr>
+      <w:proofErr w:type="spellStart"/>
+      <w:r>
+        <w:t>Decoration</w:t>
+      </w:r>
+      <w:proofErr w:type="spellEnd"/>
+      <w:r>
+        <w:t xml:space="preserve"> – dekoracje</w:t>
+      </w:r>
     </w:p>
     <w:p>
       <w:pPr>
@@ -2620,52 +2566,140 @@
           <w:ilvl w:val="2"/>
           <w:numId w:val="11"/>
         </w:numPr>
-        <w:rPr>
-          <w:lang w:val="en-US"/>
-        </w:rPr>
-      </w:pPr>
-      <w:proofErr w:type="spellStart"/>
-      <w:r>
-        <w:rPr>
-          <w:lang w:val="en-US"/>
-        </w:rPr>
+      </w:pPr>
+      <w:proofErr w:type="spellStart"/>
+      <w:r>
         <w:t>Hollowout</w:t>
       </w:r>
       <w:proofErr w:type="spellEnd"/>
       <w:r>
-        <w:rPr>
-          <w:lang w:val="en-US"/>
-        </w:rPr>
-        <w:t xml:space="preserve">, lace, applique, bow, sashes, beading, </w:t>
-      </w:r>
-      <w:proofErr w:type="spellStart"/>
-      <w:r>
-        <w:rPr>
-          <w:lang w:val="en-US"/>
-        </w:rPr>
+        <w:t xml:space="preserve">, lace, </w:t>
+      </w:r>
+      <w:proofErr w:type="spellStart"/>
+      <w:r>
+        <w:t>applique</w:t>
+      </w:r>
+      <w:proofErr w:type="spellEnd"/>
+      <w:r>
+        <w:t xml:space="preserve">, </w:t>
+      </w:r>
+      <w:proofErr w:type="spellStart"/>
+      <w:r>
+        <w:t>bow</w:t>
+      </w:r>
+      <w:proofErr w:type="spellEnd"/>
+      <w:r>
+        <w:t xml:space="preserve">, </w:t>
+      </w:r>
+      <w:proofErr w:type="spellStart"/>
+      <w:r>
+        <w:t>sashes</w:t>
+      </w:r>
+      <w:proofErr w:type="spellEnd"/>
+      <w:r>
+        <w:t xml:space="preserve">, </w:t>
+      </w:r>
+      <w:proofErr w:type="spellStart"/>
+      <w:r>
+        <w:t>beading</w:t>
+      </w:r>
+      <w:proofErr w:type="spellEnd"/>
+      <w:r>
+        <w:t xml:space="preserve">, </w:t>
+      </w:r>
+      <w:proofErr w:type="spellStart"/>
+      <w:r>
         <w:t>ruched</w:t>
       </w:r>
       <w:proofErr w:type="spellEnd"/>
       <w:r>
-        <w:rPr>
-          <w:lang w:val="en-US"/>
-        </w:rPr>
-        <w:t xml:space="preserve">, ruffles, pockets, button, cascading, feathers, Tiered, </w:t>
-      </w:r>
-      <w:proofErr w:type="spellStart"/>
-      <w:r>
-        <w:rPr>
-          <w:lang w:val="en-US"/>
-        </w:rPr>
+        <w:t xml:space="preserve">, </w:t>
+      </w:r>
+      <w:proofErr w:type="spellStart"/>
+      <w:r>
+        <w:t>ruffles</w:t>
+      </w:r>
+      <w:proofErr w:type="spellEnd"/>
+      <w:r>
+        <w:t xml:space="preserve">, </w:t>
+      </w:r>
+      <w:proofErr w:type="spellStart"/>
+      <w:r>
+        <w:t>pockets</w:t>
+      </w:r>
+      <w:proofErr w:type="spellEnd"/>
+      <w:r>
+        <w:t xml:space="preserve">, </w:t>
+      </w:r>
+      <w:proofErr w:type="spellStart"/>
+      <w:r>
+        <w:t>button</w:t>
+      </w:r>
+      <w:proofErr w:type="spellEnd"/>
+      <w:r>
+        <w:t xml:space="preserve">, </w:t>
+      </w:r>
+      <w:proofErr w:type="spellStart"/>
+      <w:r>
+        <w:t>cascading</w:t>
+      </w:r>
+      <w:proofErr w:type="spellEnd"/>
+      <w:r>
+        <w:t xml:space="preserve">, </w:t>
+      </w:r>
+      <w:proofErr w:type="spellStart"/>
+      <w:r>
+        <w:t>feathers</w:t>
+      </w:r>
+      <w:proofErr w:type="spellEnd"/>
+      <w:r>
+        <w:t xml:space="preserve">, </w:t>
+      </w:r>
+      <w:proofErr w:type="spellStart"/>
+      <w:r>
+        <w:t>Tiered</w:t>
+      </w:r>
+      <w:proofErr w:type="spellEnd"/>
+      <w:r>
+        <w:t xml:space="preserve">, </w:t>
+      </w:r>
+      <w:proofErr w:type="spellStart"/>
+      <w:r>
         <w:t>embroidary</w:t>
       </w:r>
       <w:proofErr w:type="spellEnd"/>
       <w:r>
-        <w:rPr>
-          <w:lang w:val="en-US"/>
-        </w:rPr>
-        <w:t>, sequined, rivet, draped, pleat</w:t>
-      </w:r>
+        <w:t xml:space="preserve">, </w:t>
+      </w:r>
+      <w:proofErr w:type="spellStart"/>
+      <w:r>
+        <w:t>sequined</w:t>
+      </w:r>
+      <w:proofErr w:type="spellEnd"/>
+      <w:r>
+        <w:t xml:space="preserve">, </w:t>
+      </w:r>
+      <w:proofErr w:type="spellStart"/>
+      <w:r>
+        <w:t>rivet</w:t>
+      </w:r>
+      <w:proofErr w:type="spellEnd"/>
+      <w:r>
+        <w:t xml:space="preserve">, </w:t>
+      </w:r>
+      <w:proofErr w:type="spellStart"/>
+      <w:r>
+        <w:t>draped</w:t>
+      </w:r>
+      <w:proofErr w:type="spellEnd"/>
+      <w:r>
+        <w:t xml:space="preserve">, </w:t>
+      </w:r>
+      <w:proofErr w:type="spellStart"/>
+      <w:r>
+        <w:t>pleat</w:t>
+      </w:r>
+      <w:proofErr w:type="spellEnd"/>
     </w:p>
     <w:p>
       <w:pPr>
@@ -2674,32 +2708,15 @@
           <w:ilvl w:val="1"/>
           <w:numId w:val="11"/>
         </w:numPr>
-        <w:rPr>
-          <w:lang w:val="en-US"/>
-        </w:rPr>
-      </w:pPr>
-      <w:proofErr w:type="spellStart"/>
-      <w:r>
-        <w:rPr>
-          <w:lang w:val="en-US"/>
-        </w:rPr>
+      </w:pPr>
+      <w:proofErr w:type="spellStart"/>
+      <w:r>
         <w:t>PatternType</w:t>
       </w:r>
       <w:proofErr w:type="spellEnd"/>
       <w:r>
-        <w:rPr>
-          <w:lang w:val="en-US"/>
-        </w:rPr>
-        <w:t xml:space="preserve"> – </w:t>
-      </w:r>
-      <w:proofErr w:type="spellStart"/>
-      <w:r>
-        <w:rPr>
-          <w:lang w:val="en-US"/>
-        </w:rPr>
-        <w:t>wzór</w:t>
-      </w:r>
-      <w:proofErr w:type="spellEnd"/>
+        <w:t xml:space="preserve"> – wzór</w:t>
+      </w:r>
     </w:p>
     <w:p>
       <w:pPr>
@@ -2708,16 +2725,55 @@
           <w:ilvl w:val="2"/>
           <w:numId w:val="11"/>
         </w:numPr>
-        <w:rPr>
-          <w:lang w:val="en-US"/>
-        </w:rPr>
-      </w:pPr>
-      <w:r>
-        <w:rPr>
-          <w:lang w:val="en-US"/>
-        </w:rPr>
-        <w:t>Solid, print, patchwork, character, animal, striped, geometric, leopard, floral</w:t>
-      </w:r>
+      </w:pPr>
+      <w:r>
+        <w:t xml:space="preserve">Solid, </w:t>
+      </w:r>
+      <w:proofErr w:type="spellStart"/>
+      <w:r>
+        <w:t>print</w:t>
+      </w:r>
+      <w:proofErr w:type="spellEnd"/>
+      <w:r>
+        <w:t xml:space="preserve">, patchwork, </w:t>
+      </w:r>
+      <w:proofErr w:type="spellStart"/>
+      <w:r>
+        <w:t>character</w:t>
+      </w:r>
+      <w:proofErr w:type="spellEnd"/>
+      <w:r>
+        <w:t xml:space="preserve">, </w:t>
+      </w:r>
+      <w:proofErr w:type="spellStart"/>
+      <w:r>
+        <w:t>animal</w:t>
+      </w:r>
+      <w:proofErr w:type="spellEnd"/>
+      <w:r>
+        <w:t xml:space="preserve">, </w:t>
+      </w:r>
+      <w:proofErr w:type="spellStart"/>
+      <w:r>
+        <w:t>striped</w:t>
+      </w:r>
+      <w:proofErr w:type="spellEnd"/>
+      <w:r>
+        <w:t xml:space="preserve">, </w:t>
+      </w:r>
+      <w:proofErr w:type="spellStart"/>
+      <w:r>
+        <w:t>geometric</w:t>
+      </w:r>
+      <w:proofErr w:type="spellEnd"/>
+      <w:r>
+        <w:t xml:space="preserve">, leopard, </w:t>
+      </w:r>
+      <w:proofErr w:type="spellStart"/>
+      <w:r>
+        <w:t>floral</w:t>
+      </w:r>
+      <w:proofErr w:type="spellEnd"/>
     </w:p>
     <w:p>
       <w:pPr>
@@ -2726,16 +2782,12 @@
           <w:ilvl w:val="1"/>
           <w:numId w:val="11"/>
         </w:numPr>
-        <w:rPr>
-          <w:lang w:val="en-US"/>
-        </w:rPr>
-      </w:pPr>
-      <w:r>
-        <w:rPr>
-          <w:lang w:val="en-US"/>
-        </w:rPr>
+      </w:pPr>
+      <w:proofErr w:type="spellStart"/>
+      <w:r>
         <w:t>Area</w:t>
       </w:r>
+      <w:proofErr w:type="spellEnd"/>
     </w:p>
     <w:p>
       <w:pPr>
@@ -2744,14 +2796,8 @@
           <w:ilvl w:val="2"/>
           <w:numId w:val="11"/>
         </w:numPr>
-        <w:rPr>
-          <w:lang w:val="en-US"/>
-        </w:rPr>
-      </w:pPr>
-      <w:r>
-        <w:rPr>
-          <w:lang w:val="en-US"/>
-        </w:rPr>
+      </w:pPr>
+      <w:r>
         <w:t>A, B, C, D, E</w:t>
       </w:r>
     </w:p>
@@ -2762,235 +2808,68 @@
           <w:ilvl w:val="1"/>
           <w:numId w:val="11"/>
         </w:numPr>
-        <w:rPr>
-          <w:lang w:val="en-US"/>
-        </w:rPr>
-      </w:pPr>
-      <w:r>
-        <w:rPr>
-          <w:lang w:val="en-US"/>
-        </w:rPr>
-        <w:t xml:space="preserve">Recommended – </w:t>
-      </w:r>
-      <w:proofErr w:type="spellStart"/>
-      <w:r>
-        <w:rPr>
-          <w:lang w:val="en-US"/>
-        </w:rPr>
+      </w:pPr>
+      <w:proofErr w:type="spellStart"/>
+      <w:r>
+        <w:t>Recommended</w:t>
+      </w:r>
+      <w:proofErr w:type="spellEnd"/>
+      <w:r>
+        <w:t xml:space="preserve"> – </w:t>
+      </w:r>
+      <w:proofErr w:type="spellStart"/>
+      <w:r>
         <w:t>rekmendacja</w:t>
       </w:r>
       <w:proofErr w:type="spellEnd"/>
       <w:r>
-        <w:rPr>
-          <w:lang w:val="en-US"/>
-        </w:rPr>
-        <w:t xml:space="preserve"> </w:t>
-      </w:r>
-      <w:proofErr w:type="spellStart"/>
-      <w:r>
-        <w:rPr>
-          <w:lang w:val="en-US"/>
-        </w:rPr>
-        <w:t>wartość</w:t>
-      </w:r>
-      <w:proofErr w:type="spellEnd"/>
-      <w:r>
-        <w:rPr>
-          <w:lang w:val="en-US"/>
-        </w:rPr>
-        <w:t xml:space="preserve"> 0 </w:t>
-      </w:r>
-      <w:proofErr w:type="spellStart"/>
-      <w:r>
-        <w:rPr>
-          <w:lang w:val="en-US"/>
-        </w:rPr>
-        <w:t>lub</w:t>
-      </w:r>
-      <w:proofErr w:type="spellEnd"/>
-      <w:r>
-        <w:rPr>
-          <w:lang w:val="en-US"/>
-        </w:rPr>
-        <w:t xml:space="preserve"> 1</w:t>
-      </w:r>
-    </w:p>
-    <w:p>
-      <w:pPr>
-        <w:rPr>
-          <w:lang w:val="en-US"/>
-        </w:rPr>
-      </w:pPr>
-    </w:p>
-    <w:p>
-      <w:pPr>
-        <w:rPr>
-          <w:lang w:val="en-US"/>
-        </w:rPr>
-      </w:pPr>
-    </w:p>
-    <w:p>
-      <w:pPr>
-        <w:rPr>
-          <w:lang w:val="en-US"/>
-        </w:rPr>
-      </w:pPr>
-    </w:p>
-    <w:p>
-      <w:pPr>
-        <w:rPr>
-          <w:lang w:val="en-US"/>
-        </w:rPr>
-      </w:pPr>
-    </w:p>
-    <w:p>
-      <w:pPr>
-        <w:rPr>
-          <w:lang w:val="en-US"/>
-        </w:rPr>
-      </w:pPr>
-    </w:p>
-    <w:p>
-      <w:pPr>
-        <w:rPr>
-          <w:lang w:val="en-US"/>
-        </w:rPr>
-      </w:pPr>
-    </w:p>
-    <w:p>
-      <w:pPr>
-        <w:rPr>
-          <w:lang w:val="en-US"/>
-        </w:rPr>
-      </w:pPr>
-    </w:p>
-    <w:p>
-      <w:pPr>
-        <w:rPr>
-          <w:lang w:val="en-US"/>
-        </w:rPr>
-      </w:pPr>
-    </w:p>
-    <w:p>
-      <w:pPr>
-        <w:rPr>
-          <w:lang w:val="en-US"/>
-        </w:rPr>
-      </w:pPr>
-    </w:p>
-    <w:p>
-      <w:pPr>
-        <w:rPr>
-          <w:lang w:val="en-US"/>
-        </w:rPr>
-      </w:pPr>
-    </w:p>
-    <w:p>
-      <w:pPr>
-        <w:rPr>
-          <w:lang w:val="en-US"/>
-        </w:rPr>
-      </w:pPr>
-    </w:p>
-    <w:p>
-      <w:pPr>
-        <w:rPr>
-          <w:lang w:val="en-US"/>
-        </w:rPr>
-      </w:pPr>
-    </w:p>
-    <w:p>
-      <w:pPr>
-        <w:rPr>
-          <w:lang w:val="en-US"/>
-        </w:rPr>
-      </w:pPr>
-    </w:p>
-    <w:p>
-      <w:pPr>
-        <w:rPr>
-          <w:lang w:val="en-US"/>
-        </w:rPr>
-      </w:pPr>
-    </w:p>
-    <w:p>
-      <w:pPr>
-        <w:rPr>
-          <w:lang w:val="en-US"/>
-        </w:rPr>
+        <w:t xml:space="preserve"> wartość 0 lub 1</w:t>
+      </w:r>
+    </w:p>
+    <w:p>
+      <w:pPr>
+        <w:pStyle w:val="Akapitzlist"/>
+        <w:ind w:left="1440"/>
+      </w:pPr>
+    </w:p>
+    <w:p>
+      <w:pPr>
+        <w:pStyle w:val="Akapitzlist"/>
+        <w:ind w:left="1440"/>
+      </w:pPr>
+    </w:p>
+    <w:p/>
+    <w:p>
+      <w:pPr>
+        <w:sectPr>
+          <w:pgSz w:w="11906" w:h="16838"/>
+          <w:pgMar w:top="1418" w:right="1418" w:bottom="1418" w:left="1418" w:header="709" w:footer="709" w:gutter="0"/>
+          <w:cols w:space="708"/>
+          <w:docGrid w:linePitch="360"/>
+        </w:sectPr>
       </w:pPr>
     </w:p>
     <w:p>
       <w:pPr>
         <w:pStyle w:val="Nagwek1"/>
-        <w:rPr>
-          <w:lang w:val="en-US"/>
-        </w:rPr>
       </w:pPr>
       <w:bookmarkStart w:id="2" w:name="_Toc73539334"/>
-      <w:r>
-        <w:rPr>
-          <w:lang w:val="en-US"/>
-        </w:rPr>
+      <w:proofErr w:type="spellStart"/>
+      <w:r>
         <w:lastRenderedPageBreak/>
         <w:t>Iris</w:t>
       </w:r>
       <w:bookmarkEnd w:id="2"/>
-    </w:p>
-    <w:p>
-      <w:pPr>
-        <w:rPr>
-          <w:lang w:val="en-US"/>
-        </w:rPr>
-      </w:pPr>
-    </w:p>
-    <w:p>
-      <w:pPr>
-        <w:rPr>
-          <w:lang w:val="en-US"/>
-        </w:rPr>
-      </w:pPr>
-      <w:r>
-        <w:rPr>
-          <w:lang w:val="en-US"/>
-        </w:rPr>
+      <w:proofErr w:type="spellEnd"/>
+    </w:p>
+    <w:p/>
+    <w:p>
+      <w:r>
         <w:tab/>
-      </w:r>
-      <w:proofErr w:type="spellStart"/>
-      <w:r>
-        <w:rPr>
-          <w:lang w:val="en-US"/>
-        </w:rPr>
-        <w:t>Wykres</w:t>
-      </w:r>
-      <w:proofErr w:type="spellEnd"/>
-      <w:r>
-        <w:rPr>
-          <w:lang w:val="en-US"/>
-        </w:rPr>
-        <w:t xml:space="preserve"> </w:t>
-      </w:r>
-      <w:proofErr w:type="spellStart"/>
-      <w:r>
-        <w:rPr>
-          <w:lang w:val="en-US"/>
-        </w:rPr>
-        <w:t>korelacji</w:t>
-      </w:r>
-      <w:proofErr w:type="spellEnd"/>
-      <w:r>
-        <w:rPr>
-          <w:lang w:val="en-US"/>
-        </w:rPr>
-        <w:t>:</w:t>
-      </w:r>
-    </w:p>
-    <w:p>
-      <w:pPr>
-        <w:rPr>
-          <w:lang w:val="en-US"/>
-        </w:rPr>
-      </w:pPr>
+        <w:t>Wykres korelacji:</w:t>
+      </w:r>
+    </w:p>
+    <w:p>
       <w:r>
         <w:rPr>
           <w:noProof/>
@@ -3148,70 +3027,57 @@
         <w:rPr>
           <w:b/>
           <w:bCs/>
-          <w:lang w:val="en-US"/>
         </w:rPr>
       </w:pPr>
       <w:r>
         <w:rPr>
           <w:b/>
           <w:bCs/>
-          <w:lang w:val="en-US"/>
-        </w:rPr>
-        <w:t xml:space="preserve">k-Nearest </w:t>
+        </w:rPr>
+        <w:t>k-</w:t>
       </w:r>
       <w:proofErr w:type="spellStart"/>
       <w:r>
         <w:rPr>
           <w:b/>
           <w:bCs/>
-          <w:lang w:val="en-US"/>
-        </w:rPr>
-        <w:t>Neighbour</w:t>
+        </w:rPr>
+        <w:t>Nearest</w:t>
       </w:r>
       <w:proofErr w:type="spellEnd"/>
       <w:r>
         <w:rPr>
           <w:b/>
           <w:bCs/>
-          <w:lang w:val="en-US"/>
+        </w:rPr>
+        <w:t xml:space="preserve"> </w:t>
+      </w:r>
+      <w:proofErr w:type="spellStart"/>
+      <w:r>
+        <w:rPr>
+          <w:b/>
+          <w:bCs/>
+        </w:rPr>
+        <w:t>Neighbour</w:t>
+      </w:r>
+      <w:proofErr w:type="spellEnd"/>
+      <w:r>
+        <w:rPr>
+          <w:b/>
+          <w:bCs/>
         </w:rPr>
         <w:t>:</w:t>
       </w:r>
     </w:p>
     <w:p>
-      <w:pPr>
-        <w:rPr>
-          <w:lang w:val="en-US"/>
-        </w:rPr>
-      </w:pPr>
-      <w:proofErr w:type="spellStart"/>
-      <w:r>
-        <w:rPr>
-          <w:lang w:val="en-US"/>
-        </w:rPr>
-        <w:t>Czas</w:t>
-      </w:r>
-      <w:proofErr w:type="spellEnd"/>
-      <w:r>
-        <w:rPr>
-          <w:lang w:val="en-US"/>
-        </w:rPr>
-        <w:t xml:space="preserve"> </w:t>
-      </w:r>
-      <w:proofErr w:type="spellStart"/>
-      <w:r>
-        <w:rPr>
-          <w:lang w:val="en-US"/>
-        </w:rPr>
-        <w:t>wykonania</w:t>
-      </w:r>
-      <w:proofErr w:type="spellEnd"/>
-      <w:r>
-        <w:rPr>
-          <w:lang w:val="en-US"/>
-        </w:rPr>
-        <w:t>: 0.00800705 secs</w:t>
-      </w:r>
+      <w:r>
+        <w:t xml:space="preserve">Czas wykonania: 0.00800705 </w:t>
+      </w:r>
+      <w:proofErr w:type="spellStart"/>
+      <w:r>
+        <w:t>secs</w:t>
+      </w:r>
+      <w:proofErr w:type="spellEnd"/>
     </w:p>
     <w:p>
       <w:r>
@@ -3476,23 +3342,22 @@
       </w:r>
     </w:p>
     <w:p/>
-    <w:p/>
-    <w:p/>
-    <w:p/>
-    <w:p/>
-    <w:p/>
-    <w:p/>
-    <w:p/>
-    <w:p/>
-    <w:p/>
-    <w:p/>
-    <w:p/>
-    <w:p/>
-    <w:p/>
-    <w:p/>
-    <w:p/>
-    <w:p/>
-    <w:p/>
+    <w:p>
+      <w:pPr>
+        <w:ind w:left="426" w:hanging="425"/>
+        <w:jc w:val="center"/>
+        <w:rPr>
+          <w:sz w:val="21"/>
+          <w:szCs w:val="21"/>
+        </w:rPr>
+        <w:sectPr>
+          <w:pgSz w:w="11906" w:h="16838"/>
+          <w:pgMar w:top="1418" w:right="1418" w:bottom="1418" w:left="1418" w:header="709" w:footer="709" w:gutter="0"/>
+          <w:cols w:space="708"/>
+          <w:docGrid w:linePitch="360"/>
+        </w:sectPr>
+      </w:pPr>
+    </w:p>
     <w:p>
       <w:pPr>
         <w:pStyle w:val="Nagwek1"/>
@@ -3569,7 +3434,6 @@
       </w:r>
     </w:p>
     <w:p/>
-    <w:p/>
     <w:p>
       <w:pPr>
         <w:ind w:firstLine="708"/>
@@ -3641,7 +3505,6 @@
         </w:drawing>
       </w:r>
     </w:p>
-    <w:p/>
     <w:p>
       <w:pPr>
         <w:rPr>
@@ -3655,6 +3518,7 @@
           <w:b/>
           <w:bCs/>
         </w:rPr>
+        <w:lastRenderedPageBreak/>
         <w:t>Decision</w:t>
       </w:r>
       <w:proofErr w:type="spellEnd"/>
@@ -3697,13 +3561,7 @@
     </w:p>
     <w:p>
       <w:r>
-        <w:t xml:space="preserve">Dokładność predykcji: </w:t>
-      </w:r>
-      <w:r>
-        <w:t>84</w:t>
-      </w:r>
-      <w:r>
-        <w:t>%</w:t>
+        <w:t>Dokładność predykcji: 84%</w:t>
       </w:r>
     </w:p>
     <w:p>
@@ -3754,69 +3612,51 @@
         <w:rPr>
           <w:b/>
           <w:bCs/>
-          <w:lang w:val="en-US"/>
         </w:rPr>
       </w:pPr>
       <w:r>
         <w:rPr>
           <w:b/>
           <w:bCs/>
-          <w:lang w:val="en-US"/>
-        </w:rPr>
-        <w:t xml:space="preserve">k-Nearest </w:t>
+        </w:rPr>
+        <w:t>k-</w:t>
       </w:r>
       <w:proofErr w:type="spellStart"/>
       <w:r>
         <w:rPr>
           <w:b/>
           <w:bCs/>
-          <w:lang w:val="en-US"/>
-        </w:rPr>
-        <w:t>Neighbour</w:t>
+        </w:rPr>
+        <w:t>Nearest</w:t>
       </w:r>
       <w:proofErr w:type="spellEnd"/>
       <w:r>
         <w:rPr>
           <w:b/>
           <w:bCs/>
-          <w:lang w:val="en-US"/>
+        </w:rPr>
+        <w:t xml:space="preserve"> </w:t>
+      </w:r>
+      <w:proofErr w:type="spellStart"/>
+      <w:r>
+        <w:rPr>
+          <w:b/>
+          <w:bCs/>
+        </w:rPr>
+        <w:t>Neighbour</w:t>
+      </w:r>
+      <w:proofErr w:type="spellEnd"/>
+      <w:r>
+        <w:rPr>
+          <w:b/>
+          <w:bCs/>
         </w:rPr>
         <w:t>:</w:t>
       </w:r>
     </w:p>
     <w:p>
-      <w:pPr>
-        <w:rPr>
-          <w:lang w:val="en-US"/>
-        </w:rPr>
-      </w:pPr>
-      <w:proofErr w:type="spellStart"/>
-      <w:r>
-        <w:rPr>
-          <w:lang w:val="en-US"/>
-        </w:rPr>
-        <w:t>Czas</w:t>
-      </w:r>
-      <w:proofErr w:type="spellEnd"/>
-      <w:r>
-        <w:rPr>
-          <w:lang w:val="en-US"/>
-        </w:rPr>
-        <w:t xml:space="preserve"> </w:t>
-      </w:r>
-      <w:proofErr w:type="spellStart"/>
-      <w:r>
-        <w:rPr>
-          <w:lang w:val="en-US"/>
-        </w:rPr>
-        <w:t>wykonania</w:t>
-      </w:r>
-      <w:proofErr w:type="spellEnd"/>
-      <w:r>
-        <w:rPr>
-          <w:lang w:val="en-US"/>
-        </w:rPr>
-        <w:t xml:space="preserve">: </w:t>
+      <w:r>
+        <w:t xml:space="preserve">Czas wykonania: </w:t>
       </w:r>
     </w:p>
     <w:p>
@@ -4101,6 +3941,22 @@
     <w:p/>
     <w:p>
       <w:pPr>
+        <w:ind w:left="426" w:hanging="425"/>
+        <w:jc w:val="center"/>
+        <w:rPr>
+          <w:sz w:val="21"/>
+          <w:szCs w:val="21"/>
+        </w:rPr>
+        <w:sectPr>
+          <w:pgSz w:w="11906" w:h="16838"/>
+          <w:pgMar w:top="1418" w:right="1418" w:bottom="1418" w:left="1418" w:header="709" w:footer="709" w:gutter="0"/>
+          <w:cols w:space="708"/>
+          <w:docGrid w:linePitch="360"/>
+        </w:sectPr>
+      </w:pPr>
+    </w:p>
+    <w:p>
+      <w:pPr>
         <w:pStyle w:val="Nagwek1"/>
       </w:pPr>
       <w:bookmarkStart w:id="6" w:name="_Toc73539338"/>
@@ -4112,20 +3968,17 @@
       <w:bookmarkEnd w:id="6"/>
       <w:proofErr w:type="spellEnd"/>
     </w:p>
-    <w:p/>
-    <w:p>
-      <w:r>
-        <w:tab/>
-      </w:r>
-      <w:r>
-        <w:rPr>
-          <w:noProof/>
-        </w:rPr>
+    <w:p>
+      <w:pPr>
+        <w:ind w:left="-851"/>
+        <w:jc w:val="center"/>
+      </w:pPr>
+      <w:r>
         <w:drawing>
-          <wp:inline distT="0" distB="0" distL="0" distR="0" wp14:anchorId="68934535" wp14:editId="6C48E57A">
-            <wp:extent cx="4048125" cy="3855793"/>
+          <wp:inline distT="0" distB="0" distL="0" distR="0" wp14:anchorId="5B6474B5" wp14:editId="3553F15E">
+            <wp:extent cx="6720841" cy="3382383"/>
             <wp:effectExtent l="0" t="0" r="0" b="0"/>
-            <wp:docPr id="12" name="Obraz 12"/>
+            <wp:docPr id="7" name="Obraz 7"/>
             <wp:cNvGraphicFramePr>
               <a:graphicFrameLocks xmlns:a="http://schemas.openxmlformats.org/drawingml/2006/main" noChangeAspect="1"/>
             </wp:cNvGraphicFramePr>
@@ -4133,36 +3986,23 @@
               <a:graphicData uri="http://schemas.openxmlformats.org/drawingml/2006/picture">
                 <pic:pic xmlns:pic="http://schemas.openxmlformats.org/drawingml/2006/picture">
                   <pic:nvPicPr>
-                    <pic:cNvPr id="0" name="Picture 3"/>
-                    <pic:cNvPicPr>
-                      <a:picLocks noChangeAspect="1" noChangeArrowheads="1"/>
-                    </pic:cNvPicPr>
+                    <pic:cNvPr id="1" name=""/>
+                    <pic:cNvPicPr/>
                   </pic:nvPicPr>
                   <pic:blipFill>
-                    <a:blip r:embed="rId15">
-                      <a:extLst>
-                        <a:ext uri="{28A0092B-C50C-407E-A947-70E740481C1C}">
-                          <a14:useLocalDpi xmlns:a14="http://schemas.microsoft.com/office/drawing/2010/main" val="0"/>
-                        </a:ext>
-                      </a:extLst>
-                    </a:blip>
-                    <a:srcRect/>
+                    <a:blip r:embed="rId15"/>
                     <a:stretch>
                       <a:fillRect/>
                     </a:stretch>
                   </pic:blipFill>
-                  <pic:spPr bwMode="auto">
+                  <pic:spPr>
                     <a:xfrm>
                       <a:off x="0" y="0"/>
-                      <a:ext cx="4050069" cy="3857645"/>
+                      <a:ext cx="6770766" cy="3407509"/>
                     </a:xfrm>
                     <a:prstGeom prst="rect">
                       <a:avLst/>
                     </a:prstGeom>
-                    <a:noFill/>
-                    <a:ln>
-                      <a:noFill/>
-                    </a:ln>
                   </pic:spPr>
                 </pic:pic>
               </a:graphicData>
@@ -4227,107 +4067,235 @@
         <w:rPr>
           <w:b/>
           <w:bCs/>
-          <w:lang w:val="en-US"/>
         </w:rPr>
       </w:pPr>
       <w:r>
         <w:rPr>
           <w:b/>
           <w:bCs/>
-          <w:lang w:val="en-US"/>
-        </w:rPr>
-        <w:t xml:space="preserve">k-Nearest </w:t>
+        </w:rPr>
+        <w:t>k-</w:t>
       </w:r>
       <w:proofErr w:type="spellStart"/>
       <w:r>
         <w:rPr>
           <w:b/>
           <w:bCs/>
-          <w:lang w:val="en-US"/>
-        </w:rPr>
-        <w:t>Neighbour</w:t>
+        </w:rPr>
+        <w:t>Nearest</w:t>
       </w:r>
       <w:proofErr w:type="spellEnd"/>
       <w:r>
         <w:rPr>
           <w:b/>
           <w:bCs/>
-          <w:lang w:val="en-US"/>
-        </w:rPr>
-        <w:t>:</w:t>
-      </w:r>
-    </w:p>
-    <w:p>
-      <w:pPr>
-        <w:rPr>
-          <w:lang w:val="en-US"/>
-        </w:rPr>
-      </w:pPr>
-      <w:proofErr w:type="spellStart"/>
-      <w:r>
-        <w:rPr>
-          <w:lang w:val="en-US"/>
-        </w:rPr>
-        <w:t>Czas</w:t>
-      </w:r>
-      <w:proofErr w:type="spellEnd"/>
-      <w:r>
-        <w:rPr>
-          <w:lang w:val="en-US"/>
         </w:rPr>
         <w:t xml:space="preserve"> </w:t>
       </w:r>
       <w:proofErr w:type="spellStart"/>
       <w:r>
-        <w:rPr>
-          <w:lang w:val="en-US"/>
-        </w:rPr>
-        <w:t>wykonania</w:t>
-      </w:r>
-      <w:proofErr w:type="spellEnd"/>
-      <w:r>
-        <w:rPr>
-          <w:lang w:val="en-US"/>
-        </w:rPr>
-        <w:t xml:space="preserve">: </w:t>
-      </w:r>
-    </w:p>
-    <w:p>
-      <w:r>
-        <w:t xml:space="preserve">Dokładność predykcji: </w:t>
-      </w:r>
-    </w:p>
-    <w:p/>
-    <w:p>
-      <w:pPr>
         <w:rPr>
           <w:b/>
           <w:bCs/>
         </w:rPr>
-      </w:pPr>
-      <w:proofErr w:type="spellStart"/>
+        <w:t>Neighbour</w:t>
+      </w:r>
+      <w:proofErr w:type="spellEnd"/>
       <w:r>
         <w:rPr>
           <w:b/>
           <w:bCs/>
         </w:rPr>
-        <w:t>Support</w:t>
-      </w:r>
-      <w:proofErr w:type="spellEnd"/>
-      <w:r>
+        <w:t>:</w:t>
+      </w:r>
+    </w:p>
+    <w:p>
+      <w:r>
+        <w:t xml:space="preserve">Czas wykonania: </w:t>
+      </w:r>
+    </w:p>
+    <w:p>
+      <w:r>
+        <w:t xml:space="preserve">Dokładność predykcji: </w:t>
+      </w:r>
+    </w:p>
+    <w:p/>
+    <w:p>
+      <w:r>
+        <w:t xml:space="preserve">Aby wyznaczyć klasyfikacje </w:t>
+      </w:r>
+      <w:proofErr w:type="spellStart"/>
+      <w:r>
+        <w:t>knn</w:t>
+      </w:r>
+      <w:proofErr w:type="spellEnd"/>
+      <w:r>
+        <w:t xml:space="preserve"> o największej dokładności trzeba dobrać odpowiedni parametr k do zbioru danych. W tym celu wykonujemy predykcje 50 razy dla różnych k i zapisujemy ich dokładność. Wyniki możemy przedstawić na wykresie:</w:t>
+      </w:r>
+    </w:p>
+    <w:p>
+      <w:r>
+        <w:drawing>
+          <wp:inline distT="0" distB="0" distL="0" distR="0" wp14:anchorId="08B4797D" wp14:editId="0EA572F3">
+            <wp:extent cx="5706110" cy="2871703"/>
+            <wp:effectExtent l="0" t="0" r="0" b="0"/>
+            <wp:docPr id="10" name="Obraz 10"/>
+            <wp:cNvGraphicFramePr>
+              <a:graphicFrameLocks xmlns:a="http://schemas.openxmlformats.org/drawingml/2006/main" noChangeAspect="1"/>
+            </wp:cNvGraphicFramePr>
+            <a:graphic xmlns:a="http://schemas.openxmlformats.org/drawingml/2006/main">
+              <a:graphicData uri="http://schemas.openxmlformats.org/drawingml/2006/picture">
+                <pic:pic xmlns:pic="http://schemas.openxmlformats.org/drawingml/2006/picture">
+                  <pic:nvPicPr>
+                    <pic:cNvPr id="1" name=""/>
+                    <pic:cNvPicPr/>
+                  </pic:nvPicPr>
+                  <pic:blipFill>
+                    <a:blip r:embed="rId16"/>
+                    <a:stretch>
+                      <a:fillRect/>
+                    </a:stretch>
+                  </pic:blipFill>
+                  <pic:spPr>
+                    <a:xfrm>
+                      <a:off x="0" y="0"/>
+                      <a:ext cx="5784657" cy="2911233"/>
+                    </a:xfrm>
+                    <a:prstGeom prst="rect">
+                      <a:avLst/>
+                    </a:prstGeom>
+                  </pic:spPr>
+                </pic:pic>
+              </a:graphicData>
+            </a:graphic>
+          </wp:inline>
+        </w:drawing>
+      </w:r>
+    </w:p>
+    <w:p/>
+    <w:p>
+      <w:r>
+        <w:lastRenderedPageBreak/>
+        <w:t>W tym przypadku najmniejsze k dający największą dokładność jest k = 4.</w:t>
+      </w:r>
+    </w:p>
+    <w:p>
+      <w:r>
+        <w:t xml:space="preserve">Porównanie wyniku algorytmu z rzeczywistymi danymi zmiennej celu możemy przedstawić w tabelce i obliczyć na jej podstawie dokładność jako suma na przekątnej podzielona przez liczba rekordów, razy </w:t>
+      </w:r>
+      <w:proofErr w:type="gramStart"/>
+      <w:r>
+        <w:t>100</w:t>
+      </w:r>
+      <w:proofErr w:type="gramEnd"/>
+      <w:r>
+        <w:t xml:space="preserve"> aby uzyskać wynik procentowy. </w:t>
+      </w:r>
+    </w:p>
+    <w:p>
+      <w:pPr>
+        <w:rPr>
+          <w:rFonts w:eastAsiaTheme="minorEastAsia"/>
+        </w:rPr>
+      </w:pPr>
+    </w:p>
+    <w:p>
+      <w:pPr>
+        <w:rPr>
+          <w:rFonts w:eastAsiaTheme="minorEastAsia"/>
+        </w:rPr>
+      </w:pPr>
+      <m:oMathPara>
+        <m:oMath>
+          <m:f>
+            <m:fPr>
+              <m:ctrlPr>
+                <w:rPr>
+                  <w:rFonts w:ascii="Cambria Math" w:hAnsi="Cambria Math"/>
+                  <w:i/>
+                </w:rPr>
+              </m:ctrlPr>
+            </m:fPr>
+            <m:num>
+              <m:r>
+                <w:rPr>
+                  <w:rFonts w:ascii="Cambria Math" w:hAnsi="Cambria Math"/>
+                </w:rPr>
+                <m:t>58+35</m:t>
+              </m:r>
+            </m:num>
+            <m:den>
+              <m:r>
+                <w:rPr>
+                  <w:rFonts w:ascii="Cambria Math" w:hAnsi="Cambria Math"/>
+                </w:rPr>
+                <m:t>159</m:t>
+              </m:r>
+            </m:den>
+          </m:f>
+          <m:r>
+            <w:rPr>
+              <w:rFonts w:ascii="Cambria Math" w:hAnsi="Cambria Math"/>
+            </w:rPr>
+            <m:t xml:space="preserve"> × 100%=58.49%</m:t>
+          </m:r>
+        </m:oMath>
+      </m:oMathPara>
+    </w:p>
+    <w:p/>
+    <w:p>
+      <w:r>
+        <w:drawing>
+          <wp:inline distT="0" distB="0" distL="0" distR="0" wp14:anchorId="0A13689D" wp14:editId="25A11372">
+            <wp:extent cx="4838700" cy="2146300"/>
+            <wp:effectExtent l="0" t="0" r="0" b="0"/>
+            <wp:docPr id="13" name="Obraz 13" descr="Obraz zawierający stół&#10;&#10;Opis wygenerowany automatycznie"/>
+            <wp:cNvGraphicFramePr>
+              <a:graphicFrameLocks xmlns:a="http://schemas.openxmlformats.org/drawingml/2006/main" noChangeAspect="1"/>
+            </wp:cNvGraphicFramePr>
+            <a:graphic xmlns:a="http://schemas.openxmlformats.org/drawingml/2006/main">
+              <a:graphicData uri="http://schemas.openxmlformats.org/drawingml/2006/picture">
+                <pic:pic xmlns:pic="http://schemas.openxmlformats.org/drawingml/2006/picture">
+                  <pic:nvPicPr>
+                    <pic:cNvPr id="13" name="Obraz 13" descr="Obraz zawierający stół&#10;&#10;Opis wygenerowany automatycznie"/>
+                    <pic:cNvPicPr/>
+                  </pic:nvPicPr>
+                  <pic:blipFill>
+                    <a:blip r:embed="rId17"/>
+                    <a:stretch>
+                      <a:fillRect/>
+                    </a:stretch>
+                  </pic:blipFill>
+                  <pic:spPr>
+                    <a:xfrm>
+                      <a:off x="0" y="0"/>
+                      <a:ext cx="4838700" cy="2146300"/>
+                    </a:xfrm>
+                    <a:prstGeom prst="rect">
+                      <a:avLst/>
+                    </a:prstGeom>
+                  </pic:spPr>
+                </pic:pic>
+              </a:graphicData>
+            </a:graphic>
+          </wp:inline>
+        </w:drawing>
+      </w:r>
+    </w:p>
+    <w:p>
+      <w:pPr>
         <w:rPr>
           <w:b/>
           <w:bCs/>
         </w:rPr>
-        <w:t xml:space="preserve"> </w:t>
-      </w:r>
+      </w:pPr>
       <w:proofErr w:type="spellStart"/>
       <w:r>
         <w:rPr>
           <w:b/>
           <w:bCs/>
         </w:rPr>
-        <w:t>Vector</w:t>
+        <w:t>Support</w:t>
       </w:r>
       <w:proofErr w:type="spellEnd"/>
       <w:r>
@@ -4335,50 +4303,50 @@
           <w:b/>
           <w:bCs/>
         </w:rPr>
-        <w:t xml:space="preserve"> Machine:</w:t>
-      </w:r>
-    </w:p>
-    <w:p>
-      <w:r>
-        <w:t xml:space="preserve">Czas wykonania: </w:t>
-      </w:r>
-    </w:p>
-    <w:p>
-      <w:r>
-        <w:t xml:space="preserve">Dokładność predykcji: </w:t>
-      </w:r>
-    </w:p>
-    <w:p/>
-    <w:p>
-      <w:pPr>
+        <w:t xml:space="preserve"> </w:t>
+      </w:r>
+      <w:proofErr w:type="spellStart"/>
+      <w:r>
         <w:rPr>
           <w:b/>
           <w:bCs/>
         </w:rPr>
-      </w:pPr>
-      <w:proofErr w:type="spellStart"/>
+        <w:t>Vector</w:t>
+      </w:r>
+      <w:proofErr w:type="spellEnd"/>
       <w:r>
         <w:rPr>
           <w:b/>
           <w:bCs/>
         </w:rPr>
-        <w:t>Random</w:t>
-      </w:r>
-      <w:proofErr w:type="spellEnd"/>
-      <w:r>
+        <w:t xml:space="preserve"> Machine:</w:t>
+      </w:r>
+    </w:p>
+    <w:p>
+      <w:r>
+        <w:t xml:space="preserve">Czas wykonania: </w:t>
+      </w:r>
+    </w:p>
+    <w:p>
+      <w:r>
+        <w:t xml:space="preserve">Dokładność predykcji: </w:t>
+      </w:r>
+    </w:p>
+    <w:p/>
+    <w:p>
+      <w:pPr>
         <w:rPr>
           <w:b/>
           <w:bCs/>
         </w:rPr>
-        <w:t xml:space="preserve"> </w:t>
-      </w:r>
+      </w:pPr>
       <w:proofErr w:type="spellStart"/>
       <w:r>
         <w:rPr>
           <w:b/>
           <w:bCs/>
         </w:rPr>
-        <w:t>Forest</w:t>
+        <w:t>Random</w:t>
       </w:r>
       <w:proofErr w:type="spellEnd"/>
       <w:r>
@@ -4386,6 +4354,22 @@
           <w:b/>
           <w:bCs/>
         </w:rPr>
+        <w:t xml:space="preserve"> </w:t>
+      </w:r>
+      <w:proofErr w:type="spellStart"/>
+      <w:r>
+        <w:rPr>
+          <w:b/>
+          <w:bCs/>
+        </w:rPr>
+        <w:t>Forest</w:t>
+      </w:r>
+      <w:proofErr w:type="spellEnd"/>
+      <w:r>
+        <w:rPr>
+          <w:b/>
+          <w:bCs/>
+        </w:rPr>
         <w:t>:</w:t>
       </w:r>
     </w:p>
@@ -4429,7 +4413,15 @@
     <w:p>
       <w:r>
         <w:tab/>
-        <w:t xml:space="preserve">Na podstawie przeprowadzonych eksperymentów, można stwierdzić że najlepszą dokładnością predykcji wyróżnia się algorytm </w:t>
+        <w:t xml:space="preserve">Na podstawie przeprowadzonych eksperymentów, można </w:t>
+      </w:r>
+      <w:proofErr w:type="gramStart"/>
+      <w:r>
+        <w:t>stwierdzić</w:t>
+      </w:r>
+      <w:proofErr w:type="gramEnd"/>
+      <w:r>
+        <w:t xml:space="preserve"> że najlepszą dokładnością predykcji wyróżnia się algorytm </w:t>
       </w:r>
       <w:proofErr w:type="spellStart"/>
       <w:r>
@@ -4479,7 +4471,7 @@
       <w:r>
         <w:tab/>
       </w:r>
-      <w:hyperlink r:id="rId16" w:history="1">
+      <w:hyperlink r:id="rId18" w:history="1">
         <w:r>
           <w:rPr>
             <w:rStyle w:val="Hipercze"/>
@@ -4500,7 +4492,7 @@
 </file>
 
 <file path=word/numbering.xml><?xml version="1.0" encoding="utf-8"?>
-<w:numbering xmlns:wpc="http://schemas.microsoft.com/office/word/2010/wordprocessingCanvas" xmlns:cx="http://schemas.microsoft.com/office/drawing/2014/chartex" xmlns:cx1="http://schemas.microsoft.com/office/drawing/2015/9/8/chartex" xmlns:cx2="http://schemas.microsoft.com/office/drawing/2015/10/21/chartex" xmlns:cx3="http://schemas.microsoft.com/office/drawing/2016/5/9/chartex" xmlns:cx4="http://schemas.microsoft.com/office/drawing/2016/5/10/chartex" xmlns:cx5="http://schemas.microsoft.com/office/drawing/2016/5/11/chartex" xmlns:cx6="http://schemas.microsoft.com/office/drawing/2016/5/12/chartex" xmlns:cx7="http://schemas.microsoft.com/office/drawing/2016/5/13/chartex" xmlns:cx8="http://schemas.microsoft.com/office/drawing/2016/5/14/chartex" xmlns:mc="http://schemas.openxmlformats.org/markup-compatibility/2006" xmlns:aink="http://schemas.microsoft.com/office/drawing/2016/ink" xmlns:am3d="http://schemas.microsoft.com/office/drawing/2017/model3d" xmlns:o="urn:schemas-microsoft-com:office:office" xmlns:r="http://schemas.openxmlformats.org/officeDocument/2006/relationships" xmlns:m="http://schemas.openxmlformats.org/officeDocument/2006/math" xmlns:v="urn:schemas-microsoft-com:vml" xmlns:wp14="http://schemas.microsoft.com/office/word/2010/wordprocessingDrawing" xmlns:wp="http://schemas.openxmlformats.org/drawingml/2006/wordprocessingDrawing" xmlns:w10="urn:schemas-microsoft-com:office:word" xmlns:w="http://schemas.openxmlformats.org/wordprocessingml/2006/main" xmlns:w14="http://schemas.microsoft.com/office/word/2010/wordml" xmlns:w15="http://schemas.microsoft.com/office/word/2012/wordml" xmlns:w16cex="http://schemas.microsoft.com/office/word/2018/wordml/cex" xmlns:w16cid="http://schemas.microsoft.com/office/word/2016/wordml/cid" xmlns:w16="http://schemas.microsoft.com/office/word/2018/wordml" xmlns:w16sdtdh="http://schemas.microsoft.com/office/word/2020/wordml/sdtdatahash" xmlns:w16se="http://schemas.microsoft.com/office/word/2015/wordml/symex" xmlns:wpg="http://schemas.microsoft.com/office/word/2010/wordprocessingGroup" xmlns:wpi="http://schemas.microsoft.com/office/word/2010/wordprocessingInk" xmlns:wne="http://schemas.microsoft.com/office/word/2006/wordml" xmlns:wps="http://schemas.microsoft.com/office/word/2010/wordprocessingShape" mc:Ignorable="w14 w15 w16se w16cid w16 w16cex w16sdtdh wp14">
+<w:numbering xmlns:wpc="http://schemas.microsoft.com/office/word/2010/wordprocessingCanvas" xmlns:cx="http://schemas.microsoft.com/office/drawing/2014/chartex" xmlns:cx1="http://schemas.microsoft.com/office/drawing/2015/9/8/chartex" xmlns:cx2="http://schemas.microsoft.com/office/drawing/2015/10/21/chartex" xmlns:cx3="http://schemas.microsoft.com/office/drawing/2016/5/9/chartex" xmlns:cx4="http://schemas.microsoft.com/office/drawing/2016/5/10/chartex" xmlns:cx5="http://schemas.microsoft.com/office/drawing/2016/5/11/chartex" xmlns:cx6="http://schemas.microsoft.com/office/drawing/2016/5/12/chartex" xmlns:cx7="http://schemas.microsoft.com/office/drawing/2016/5/13/chartex" xmlns:cx8="http://schemas.microsoft.com/office/drawing/2016/5/14/chartex" xmlns:mc="http://schemas.openxmlformats.org/markup-compatibility/2006" xmlns:aink="http://schemas.microsoft.com/office/drawing/2016/ink" xmlns:am3d="http://schemas.microsoft.com/office/drawing/2017/model3d" xmlns:o="urn:schemas-microsoft-com:office:office" xmlns:r="http://schemas.openxmlformats.org/officeDocument/2006/relationships" xmlns:m="http://schemas.openxmlformats.org/officeDocument/2006/math" xmlns:v="urn:schemas-microsoft-com:vml" xmlns:wp14="http://schemas.microsoft.com/office/word/2010/wordprocessingDrawing" xmlns:wp="http://schemas.openxmlformats.org/drawingml/2006/wordprocessingDrawing" xmlns:w10="urn:schemas-microsoft-com:office:word" xmlns:w="http://schemas.openxmlformats.org/wordprocessingml/2006/main" xmlns:w14="http://schemas.microsoft.com/office/word/2010/wordml" xmlns:w15="http://schemas.microsoft.com/office/word/2012/wordml" xmlns:w16cex="http://schemas.microsoft.com/office/word/2018/wordml/cex" xmlns:w16cid="http://schemas.microsoft.com/office/word/2016/wordml/cid" xmlns:w16="http://schemas.microsoft.com/office/word/2018/wordml" xmlns:w16se="http://schemas.microsoft.com/office/word/2015/wordml/symex" xmlns:wpg="http://schemas.microsoft.com/office/word/2010/wordprocessingGroup" xmlns:wpi="http://schemas.microsoft.com/office/word/2010/wordprocessingInk" xmlns:wne="http://schemas.microsoft.com/office/word/2006/wordml" xmlns:wps="http://schemas.microsoft.com/office/word/2010/wordprocessingShape" mc:Ignorable="w14 w15 w16se w16cid w16 w16cex wp14">
   <w:abstractNum w:abstractNumId="0" w15:restartNumberingAfterBreak="0">
     <w:nsid w:val="06C15711"/>
     <w:multiLevelType w:val="hybridMultilevel"/>
@@ -5765,7 +5757,7 @@
 </file>
 
 <file path=word/styles.xml><?xml version="1.0" encoding="utf-8"?>
-<w:styles xmlns:mc="http://schemas.openxmlformats.org/markup-compatibility/2006" xmlns:r="http://schemas.openxmlformats.org/officeDocument/2006/relationships" xmlns:w="http://schemas.openxmlformats.org/wordprocessingml/2006/main" xmlns:w14="http://schemas.microsoft.com/office/word/2010/wordml" xmlns:w15="http://schemas.microsoft.com/office/word/2012/wordml" xmlns:w16cex="http://schemas.microsoft.com/office/word/2018/wordml/cex" xmlns:w16cid="http://schemas.microsoft.com/office/word/2016/wordml/cid" xmlns:w16="http://schemas.microsoft.com/office/word/2018/wordml" xmlns:w16sdtdh="http://schemas.microsoft.com/office/word/2020/wordml/sdtdatahash" xmlns:w16se="http://schemas.microsoft.com/office/word/2015/wordml/symex" mc:Ignorable="w14 w15 w16se w16cid w16 w16cex w16sdtdh">
+<w:styles xmlns:mc="http://schemas.openxmlformats.org/markup-compatibility/2006" xmlns:r="http://schemas.openxmlformats.org/officeDocument/2006/relationships" xmlns:w="http://schemas.openxmlformats.org/wordprocessingml/2006/main" xmlns:w14="http://schemas.microsoft.com/office/word/2010/wordml" xmlns:w15="http://schemas.microsoft.com/office/word/2012/wordml" xmlns:w16cex="http://schemas.microsoft.com/office/word/2018/wordml/cex" xmlns:w16cid="http://schemas.microsoft.com/office/word/2016/wordml/cid" xmlns:w16="http://schemas.microsoft.com/office/word/2018/wordml" xmlns:w16se="http://schemas.microsoft.com/office/word/2015/wordml/symex" mc:Ignorable="w14 w15 w16se w16cid w16 w16cex">
   <w:docDefaults>
     <w:rPrDefault>
       <w:rPr>
@@ -6402,6 +6394,16 @@
       <w:ind w:left="480"/>
     </w:pPr>
   </w:style>
+  <w:style w:type="character" w:styleId="Tekstzastpczy">
+    <w:name w:val="Placeholder Text"/>
+    <w:basedOn w:val="Domylnaczcionkaakapitu"/>
+    <w:uiPriority w:val="99"/>
+    <w:semiHidden/>
+    <w:rsid w:val="009304FA"/>
+    <w:rPr>
+      <w:color w:val="808080"/>
+    </w:rPr>
+  </w:style>
 </w:styles>
 </file>
 

</xml_diff>

<commit_message>
report - adults - knn
</commit_message>
<xml_diff>
--- a/report/FinalReport.docx
+++ b/report/FinalReport.docx
@@ -3375,19 +3375,22 @@
     <w:p>
       <w:r>
         <w:tab/>
-        <w:t>Wykres korelacji zmiennych liczbowych:</w:t>
-      </w:r>
-    </w:p>
-    <w:p>
-      <w:r>
-        <w:rPr>
-          <w:noProof/>
-        </w:rPr>
+        <w:t>Wykres korelacji</w:t>
+      </w:r>
+      <w:r>
+        <w:t>:</w:t>
+      </w:r>
+    </w:p>
+    <w:p>
+      <w:pPr>
+        <w:ind w:left="-993"/>
+      </w:pPr>
+      <w:r>
         <w:drawing>
-          <wp:inline distT="0" distB="0" distL="0" distR="0" wp14:anchorId="05C81D6A" wp14:editId="69EF4F8F">
-            <wp:extent cx="3810000" cy="3723560"/>
-            <wp:effectExtent l="0" t="0" r="0" b="0"/>
-            <wp:docPr id="11" name="Obraz 11"/>
+          <wp:inline distT="0" distB="0" distL="0" distR="0" wp14:anchorId="3CF64569" wp14:editId="259D43FC">
+            <wp:extent cx="7186343" cy="3616656"/>
+            <wp:effectExtent l="0" t="0" r="1905" b="3175"/>
+            <wp:docPr id="15" name="Obraz 15"/>
             <wp:cNvGraphicFramePr>
               <a:graphicFrameLocks xmlns:a="http://schemas.openxmlformats.org/drawingml/2006/main" noChangeAspect="1"/>
             </wp:cNvGraphicFramePr>
@@ -3395,36 +3398,23 @@
               <a:graphicData uri="http://schemas.openxmlformats.org/drawingml/2006/picture">
                 <pic:pic xmlns:pic="http://schemas.openxmlformats.org/drawingml/2006/picture">
                   <pic:nvPicPr>
-                    <pic:cNvPr id="0" name="Picture 2"/>
-                    <pic:cNvPicPr>
-                      <a:picLocks noChangeAspect="1" noChangeArrowheads="1"/>
-                    </pic:cNvPicPr>
+                    <pic:cNvPr id="1" name=""/>
+                    <pic:cNvPicPr/>
                   </pic:nvPicPr>
                   <pic:blipFill>
-                    <a:blip r:embed="rId10">
-                      <a:extLst>
-                        <a:ext uri="{28A0092B-C50C-407E-A947-70E740481C1C}">
-                          <a14:useLocalDpi xmlns:a14="http://schemas.microsoft.com/office/drawing/2010/main" val="0"/>
-                        </a:ext>
-                      </a:extLst>
-                    </a:blip>
-                    <a:srcRect/>
+                    <a:blip r:embed="rId10"/>
                     <a:stretch>
                       <a:fillRect/>
                     </a:stretch>
                   </pic:blipFill>
-                  <pic:spPr bwMode="auto">
+                  <pic:spPr>
                     <a:xfrm>
                       <a:off x="0" y="0"/>
-                      <a:ext cx="3811106" cy="3724641"/>
+                      <a:ext cx="7239727" cy="3643522"/>
                     </a:xfrm>
                     <a:prstGeom prst="rect">
                       <a:avLst/>
                     </a:prstGeom>
-                    <a:noFill/>
-                    <a:ln>
-                      <a:noFill/>
-                    </a:ln>
                   </pic:spPr>
                 </pic:pic>
               </a:graphicData>
@@ -3658,84 +3648,56 @@
       <w:r>
         <w:t xml:space="preserve">Czas wykonania: </w:t>
       </w:r>
+      <w:r>
+        <w:t>121.8649</w:t>
+      </w:r>
+      <w:r>
+        <w:t xml:space="preserve"> </w:t>
+      </w:r>
+      <w:proofErr w:type="spellStart"/>
+      <w:r>
+        <w:t>secs</w:t>
+      </w:r>
+      <w:proofErr w:type="spellEnd"/>
+      <w:r>
+        <w:t xml:space="preserve"> / </w:t>
+      </w:r>
+      <w:r>
+        <w:t>2.253829</w:t>
+      </w:r>
+      <w:r>
+        <w:t xml:space="preserve"> secs</w:t>
+      </w:r>
     </w:p>
     <w:p>
       <w:r>
         <w:t xml:space="preserve">Dokładność predykcji: </w:t>
       </w:r>
+      <w:r>
+        <w:t>80.27%</w:t>
+      </w:r>
     </w:p>
     <w:p/>
     <w:p>
-      <w:pPr>
-        <w:rPr>
-          <w:b/>
-          <w:bCs/>
-        </w:rPr>
-      </w:pPr>
-      <w:proofErr w:type="spellStart"/>
-      <w:r>
-        <w:rPr>
-          <w:b/>
-          <w:bCs/>
-        </w:rPr>
-        <w:t>Support</w:t>
-      </w:r>
-      <w:proofErr w:type="spellEnd"/>
-      <w:r>
-        <w:rPr>
-          <w:b/>
-          <w:bCs/>
-        </w:rPr>
-        <w:t xml:space="preserve"> </w:t>
-      </w:r>
-      <w:proofErr w:type="spellStart"/>
-      <w:r>
-        <w:rPr>
-          <w:b/>
-          <w:bCs/>
-        </w:rPr>
-        <w:t>Vector</w:t>
-      </w:r>
-      <w:proofErr w:type="spellEnd"/>
-      <w:r>
-        <w:rPr>
-          <w:b/>
-          <w:bCs/>
-        </w:rPr>
-        <w:t xml:space="preserve"> Machine:</w:t>
-      </w:r>
-    </w:p>
-    <w:p>
-      <w:r>
-        <w:t xml:space="preserve">Czas wykonania: </w:t>
-      </w:r>
-      <w:r>
-        <w:t xml:space="preserve">33.79628 </w:t>
-      </w:r>
-      <w:proofErr w:type="spellStart"/>
-      <w:r>
-        <w:t>secs</w:t>
-      </w:r>
-      <w:proofErr w:type="spellEnd"/>
-    </w:p>
-    <w:p>
-      <w:r>
-        <w:t xml:space="preserve">Dokładność predykcji: </w:t>
-      </w:r>
-      <w:r>
-        <w:t>85%</w:t>
-      </w:r>
-    </w:p>
-    <w:p>
-      <w:r>
-        <w:rPr>
-          <w:noProof/>
-        </w:rPr>
+      <w:r>
+        <w:t xml:space="preserve">Aby wyznaczyć klasyfikacje </w:t>
+      </w:r>
+      <w:proofErr w:type="spellStart"/>
+      <w:r>
+        <w:t>knn</w:t>
+      </w:r>
+      <w:proofErr w:type="spellEnd"/>
+      <w:r>
+        <w:t xml:space="preserve"> o największej dokładności trzeba dobrać odpowiedni parametr k do zbioru danych. W tym celu wykonujemy predykcje 50 razy dla różnych k i zapisujemy ich dokładność. Wyniki możemy przedstawić na wykresie:</w:t>
+      </w:r>
+    </w:p>
+    <w:p>
+      <w:r>
         <w:drawing>
-          <wp:inline distT="0" distB="0" distL="0" distR="0" wp14:anchorId="17707382" wp14:editId="500BFD0B">
-            <wp:extent cx="3886742" cy="1390844"/>
-            <wp:effectExtent l="0" t="0" r="0" b="0"/>
-            <wp:docPr id="8" name="Obraz 8"/>
+          <wp:inline distT="0" distB="0" distL="0" distR="0" wp14:anchorId="4CD53C8E" wp14:editId="6E53986C">
+            <wp:extent cx="5677469" cy="2857288"/>
+            <wp:effectExtent l="0" t="0" r="0" b="635"/>
+            <wp:docPr id="17" name="Obraz 17"/>
             <wp:cNvGraphicFramePr>
               <a:graphicFrameLocks xmlns:a="http://schemas.openxmlformats.org/drawingml/2006/main" noChangeAspect="1"/>
             </wp:cNvGraphicFramePr>
@@ -3755,7 +3717,7 @@
                   <pic:spPr>
                     <a:xfrm>
                       <a:off x="0" y="0"/>
-                      <a:ext cx="3886742" cy="1390844"/>
+                      <a:ext cx="5753712" cy="2895659"/>
                     </a:xfrm>
                     <a:prstGeom prst="rect">
                       <a:avLst/>
@@ -3770,82 +3732,116 @@
     </w:p>
     <w:p/>
     <w:p>
-      <w:pPr>
-        <w:rPr>
-          <w:b/>
-          <w:bCs/>
-        </w:rPr>
-      </w:pPr>
-      <w:proofErr w:type="spellStart"/>
-      <w:r>
-        <w:rPr>
-          <w:b/>
-          <w:bCs/>
-        </w:rPr>
-        <w:t>Random</w:t>
-      </w:r>
-      <w:proofErr w:type="spellEnd"/>
-      <w:r>
-        <w:rPr>
-          <w:b/>
-          <w:bCs/>
-        </w:rPr>
-        <w:t xml:space="preserve"> </w:t>
-      </w:r>
-      <w:proofErr w:type="spellStart"/>
-      <w:r>
-        <w:rPr>
-          <w:b/>
-          <w:bCs/>
-        </w:rPr>
-        <w:t>Forest</w:t>
-      </w:r>
-      <w:proofErr w:type="spellEnd"/>
-      <w:r>
-        <w:rPr>
-          <w:b/>
-          <w:bCs/>
-        </w:rPr>
-        <w:t>:</w:t>
-      </w:r>
-    </w:p>
-    <w:p>
-      <w:r>
-        <w:t xml:space="preserve">Czas wykonania: </w:t>
-      </w:r>
-      <w:r>
-        <w:t xml:space="preserve">10.49223 </w:t>
-      </w:r>
-      <w:proofErr w:type="spellStart"/>
-      <w:r>
-        <w:t>secs</w:t>
-      </w:r>
-      <w:proofErr w:type="spellEnd"/>
-    </w:p>
-    <w:p>
-      <w:r>
-        <w:t xml:space="preserve">Dokładność predykcji: </w:t>
-      </w:r>
-      <w:r>
-        <w:t>8</w:t>
-      </w:r>
-      <w:r>
-        <w:t>5</w:t>
-      </w:r>
-      <w:r>
-        <w:t>%</w:t>
-      </w:r>
-    </w:p>
-    <w:p>
-      <w:r>
-        <w:rPr>
-          <w:noProof/>
-        </w:rPr>
+      <w:r>
+        <w:t xml:space="preserve">W tym przypadku najmniejsze k dający największą dokładność jest k = </w:t>
+      </w:r>
+      <w:r>
+        <w:t>20.</w:t>
+      </w:r>
+    </w:p>
+    <w:p>
+      <w:r>
+        <w:t xml:space="preserve">Porównanie wyniku algorytmu z rzeczywistymi danymi zmiennej celu możemy przedstawić w tabelce i obliczyć na jej podstawie dokładność jako suma na przekątnej podzielona przez liczba rekordów, razy </w:t>
+      </w:r>
+      <w:proofErr w:type="gramStart"/>
+      <w:r>
+        <w:t>100</w:t>
+      </w:r>
+      <w:proofErr w:type="gramEnd"/>
+      <w:r>
+        <w:t xml:space="preserve"> aby uzyskać wynik procentowy. </w:t>
+      </w:r>
+    </w:p>
+    <w:p>
+      <w:pPr>
+        <w:rPr>
+          <w:rFonts w:eastAsiaTheme="minorEastAsia"/>
+        </w:rPr>
+      </w:pPr>
+    </w:p>
+    <w:p>
+      <w:pPr>
+        <w:rPr>
+          <w:rFonts w:eastAsiaTheme="minorEastAsia"/>
+        </w:rPr>
+      </w:pPr>
+      <m:oMathPara>
+        <m:oMath>
+          <m:f>
+            <m:fPr>
+              <m:ctrlPr>
+                <w:rPr>
+                  <w:rFonts w:ascii="Cambria Math" w:hAnsi="Cambria Math"/>
+                  <w:i/>
+                </w:rPr>
+              </m:ctrlPr>
+            </m:fPr>
+            <m:num>
+              <m:r>
+                <w:rPr>
+                  <w:rFonts w:ascii="Cambria Math" w:hAnsi="Cambria Math"/>
+                </w:rPr>
+                <m:t>7258</m:t>
+              </m:r>
+              <m:r>
+                <w:rPr>
+                  <w:rFonts w:ascii="Cambria Math" w:hAnsi="Cambria Math"/>
+                </w:rPr>
+                <m:t>+</m:t>
+              </m:r>
+              <m:r>
+                <w:rPr>
+                  <w:rFonts w:ascii="Cambria Math" w:hAnsi="Cambria Math"/>
+                </w:rPr>
+                <m:t>485</m:t>
+              </m:r>
+            </m:num>
+            <m:den>
+              <m:r>
+                <w:rPr>
+                  <w:rFonts w:ascii="Cambria Math" w:hAnsi="Cambria Math"/>
+                </w:rPr>
+                <m:t>9769</m:t>
+              </m:r>
+            </m:den>
+          </m:f>
+          <m:r>
+            <w:rPr>
+              <w:rFonts w:ascii="Cambria Math" w:hAnsi="Cambria Math"/>
+            </w:rPr>
+            <m:t xml:space="preserve"> × 100%=</m:t>
+          </m:r>
+          <m:r>
+            <w:rPr>
+              <w:rFonts w:ascii="Cambria Math" w:hAnsi="Cambria Math"/>
+            </w:rPr>
+            <m:t>80.27</m:t>
+          </m:r>
+          <m:r>
+            <w:rPr>
+              <w:rFonts w:ascii="Cambria Math" w:hAnsi="Cambria Math"/>
+            </w:rPr>
+            <m:t>%</m:t>
+          </m:r>
+        </m:oMath>
+      </m:oMathPara>
+    </w:p>
+    <w:p>
+      <w:pPr>
+        <w:rPr>
+          <w:rFonts w:eastAsiaTheme="minorEastAsia"/>
+        </w:rPr>
+      </w:pPr>
+      <w:r>
+        <w:rPr>
+          <w:rFonts w:eastAsiaTheme="minorEastAsia"/>
+        </w:rPr>
+        <w:lastRenderedPageBreak/>
         <w:drawing>
-          <wp:inline distT="0" distB="0" distL="0" distR="0" wp14:anchorId="5436E4AA" wp14:editId="58EF2400">
-            <wp:extent cx="3953427" cy="1438476"/>
-            <wp:effectExtent l="0" t="0" r="9525" b="9525"/>
-            <wp:docPr id="9" name="Obraz 9"/>
+          <wp:inline distT="0" distB="0" distL="0" distR="0" wp14:anchorId="4C2AD12C" wp14:editId="21A7553C">
+            <wp:extent cx="4673600" cy="2082800"/>
+            <wp:effectExtent l="0" t="0" r="0" b="0"/>
+            <wp:docPr id="18" name="Obraz 18" descr="Obraz zawierający tekst&#10;&#10;Opis wygenerowany automatycznie"/>
             <wp:cNvGraphicFramePr>
               <a:graphicFrameLocks xmlns:a="http://schemas.openxmlformats.org/drawingml/2006/main" noChangeAspect="1"/>
             </wp:cNvGraphicFramePr>
@@ -3853,7 +3849,7 @@
               <a:graphicData uri="http://schemas.openxmlformats.org/drawingml/2006/picture">
                 <pic:pic xmlns:pic="http://schemas.openxmlformats.org/drawingml/2006/picture">
                   <pic:nvPicPr>
-                    <pic:cNvPr id="1" name=""/>
+                    <pic:cNvPr id="18" name="Obraz 18" descr="Obraz zawierający tekst&#10;&#10;Opis wygenerowany automatycznie"/>
                     <pic:cNvPicPr/>
                   </pic:nvPicPr>
                   <pic:blipFill>
@@ -3865,7 +3861,7 @@
                   <pic:spPr>
                     <a:xfrm>
                       <a:off x="0" y="0"/>
-                      <a:ext cx="3953427" cy="1438476"/>
+                      <a:ext cx="4673600" cy="2082800"/>
                     </a:xfrm>
                     <a:prstGeom prst="rect">
                       <a:avLst/>
@@ -3878,107 +3874,143 @@
         </w:drawing>
       </w:r>
     </w:p>
-    <w:p/>
-    <w:p>
-      <w:pPr>
-        <w:pStyle w:val="Nagwek3"/>
-      </w:pPr>
-      <w:bookmarkStart w:id="5" w:name="_Toc73539337"/>
-      <w:r>
-        <w:t>Podsumowanie</w:t>
-      </w:r>
-      <w:bookmarkEnd w:id="5"/>
-    </w:p>
-    <w:p>
-      <w:r>
-        <w:t xml:space="preserve">W przypadku zbioru </w:t>
-      </w:r>
-      <w:proofErr w:type="spellStart"/>
-      <w:r>
-        <w:t>adult</w:t>
-      </w:r>
-      <w:proofErr w:type="spellEnd"/>
-      <w:r>
-        <w:t xml:space="preserve"> najdokładniejsze okazały się algorytmy </w:t>
-      </w:r>
-      <w:r>
-        <w:t xml:space="preserve">SVM oraz </w:t>
-      </w:r>
-      <w:proofErr w:type="spellStart"/>
-      <w:r>
-        <w:t>Random</w:t>
-      </w:r>
-      <w:proofErr w:type="spellEnd"/>
-      <w:r>
+    <w:p>
+      <w:pPr>
+        <w:rPr>
+          <w:rFonts w:eastAsiaTheme="minorEastAsia"/>
+        </w:rPr>
+      </w:pPr>
+    </w:p>
+    <w:p>
+      <w:pPr>
+        <w:rPr>
+          <w:rFonts w:eastAsiaTheme="minorEastAsia"/>
+        </w:rPr>
+      </w:pPr>
+      <w:r>
+        <w:rPr>
+          <w:rFonts w:eastAsiaTheme="minorEastAsia"/>
+        </w:rPr>
+        <w:t xml:space="preserve">Z powodu bardzo dużej liczby danych algorytm bardzo długo szukał najlepszego parametru k – 121 sekund. Obliczenie pojedynczej iteracji algorytmu </w:t>
+      </w:r>
+      <w:proofErr w:type="spellStart"/>
+      <w:r>
+        <w:rPr>
+          <w:rFonts w:eastAsiaTheme="minorEastAsia"/>
+        </w:rPr>
+        <w:t>knn</w:t>
+      </w:r>
+      <w:proofErr w:type="spellEnd"/>
+      <w:r>
+        <w:rPr>
+          <w:rFonts w:eastAsiaTheme="minorEastAsia"/>
+        </w:rPr>
+        <w:t xml:space="preserve"> z parametrem k = 20 </w:t>
+      </w:r>
+      <w:r>
+        <w:rPr>
+          <w:rFonts w:eastAsiaTheme="minorEastAsia"/>
+        </w:rPr>
+        <w:t>zajęło</w:t>
+      </w:r>
+      <w:r>
+        <w:rPr>
+          <w:rFonts w:eastAsiaTheme="minorEastAsia"/>
+        </w:rPr>
         <w:t xml:space="preserve"> </w:t>
       </w:r>
-      <w:proofErr w:type="spellStart"/>
-      <w:r>
-        <w:t>Forest</w:t>
-      </w:r>
-      <w:proofErr w:type="spellEnd"/>
-      <w:r>
-        <w:t xml:space="preserve">, natomiast pod względem szybkości predykcji najlepszy okazał się algorytm </w:t>
-      </w:r>
-      <w:proofErr w:type="spellStart"/>
-      <w:r>
-        <w:t>Decision</w:t>
-      </w:r>
-      <w:proofErr w:type="spellEnd"/>
-      <w:r>
-        <w:t xml:space="preserve"> </w:t>
-      </w:r>
-      <w:proofErr w:type="spellStart"/>
-      <w:r>
-        <w:t>Trees</w:t>
-      </w:r>
-      <w:proofErr w:type="spellEnd"/>
-      <w:r>
-        <w:t>.</w:t>
+      <w:r>
+        <w:rPr>
+          <w:rFonts w:eastAsiaTheme="minorEastAsia"/>
+        </w:rPr>
+        <w:t>2.253829</w:t>
+      </w:r>
+      <w:r>
+        <w:rPr>
+          <w:rFonts w:eastAsiaTheme="minorEastAsia"/>
+        </w:rPr>
+        <w:t xml:space="preserve"> sek</w:t>
+      </w:r>
+      <w:r>
+        <w:rPr>
+          <w:rFonts w:eastAsiaTheme="minorEastAsia"/>
+        </w:rPr>
+        <w:t>undy.</w:t>
       </w:r>
     </w:p>
     <w:p/>
     <w:p/>
     <w:p>
       <w:pPr>
-        <w:ind w:left="426" w:hanging="425"/>
-        <w:jc w:val="center"/>
-        <w:rPr>
-          <w:sz w:val="21"/>
-          <w:szCs w:val="21"/>
-        </w:rPr>
-        <w:sectPr>
-          <w:pgSz w:w="11906" w:h="16838"/>
-          <w:pgMar w:top="1418" w:right="1418" w:bottom="1418" w:left="1418" w:header="709" w:footer="709" w:gutter="0"/>
-          <w:cols w:space="708"/>
-          <w:docGrid w:linePitch="360"/>
-        </w:sectPr>
-      </w:pPr>
-    </w:p>
-    <w:p>
-      <w:pPr>
-        <w:pStyle w:val="Nagwek1"/>
-      </w:pPr>
-      <w:bookmarkStart w:id="6" w:name="_Toc73539338"/>
-      <w:proofErr w:type="spellStart"/>
-      <w:r>
-        <w:lastRenderedPageBreak/>
-        <w:t>Dressify</w:t>
-      </w:r>
-      <w:bookmarkEnd w:id="6"/>
-      <w:proofErr w:type="spellEnd"/>
-    </w:p>
-    <w:p>
-      <w:pPr>
-        <w:ind w:left="-851"/>
-        <w:jc w:val="center"/>
-      </w:pPr>
-      <w:r>
+        <w:rPr>
+          <w:b/>
+          <w:bCs/>
+        </w:rPr>
+      </w:pPr>
+      <w:proofErr w:type="spellStart"/>
+      <w:r>
+        <w:rPr>
+          <w:b/>
+          <w:bCs/>
+        </w:rPr>
+        <w:t>Support</w:t>
+      </w:r>
+      <w:proofErr w:type="spellEnd"/>
+      <w:r>
+        <w:rPr>
+          <w:b/>
+          <w:bCs/>
+        </w:rPr>
+        <w:t xml:space="preserve"> </w:t>
+      </w:r>
+      <w:proofErr w:type="spellStart"/>
+      <w:r>
+        <w:rPr>
+          <w:b/>
+          <w:bCs/>
+        </w:rPr>
+        <w:t>Vector</w:t>
+      </w:r>
+      <w:proofErr w:type="spellEnd"/>
+      <w:r>
+        <w:rPr>
+          <w:b/>
+          <w:bCs/>
+        </w:rPr>
+        <w:t xml:space="preserve"> Machine:</w:t>
+      </w:r>
+    </w:p>
+    <w:p>
+      <w:r>
+        <w:t xml:space="preserve">Czas wykonania: </w:t>
+      </w:r>
+      <w:r>
+        <w:t xml:space="preserve">33.79628 </w:t>
+      </w:r>
+      <w:proofErr w:type="spellStart"/>
+      <w:r>
+        <w:t>secs</w:t>
+      </w:r>
+      <w:proofErr w:type="spellEnd"/>
+    </w:p>
+    <w:p>
+      <w:r>
+        <w:t xml:space="preserve">Dokładność predykcji: </w:t>
+      </w:r>
+      <w:r>
+        <w:t>85%</w:t>
+      </w:r>
+    </w:p>
+    <w:p>
+      <w:r>
+        <w:rPr>
+          <w:noProof/>
+        </w:rPr>
         <w:drawing>
-          <wp:inline distT="0" distB="0" distL="0" distR="0" wp14:anchorId="5B6474B5" wp14:editId="3553F15E">
-            <wp:extent cx="6720841" cy="3382383"/>
+          <wp:inline distT="0" distB="0" distL="0" distR="0" wp14:anchorId="17707382" wp14:editId="500BFD0B">
+            <wp:extent cx="3886742" cy="1390844"/>
             <wp:effectExtent l="0" t="0" r="0" b="0"/>
-            <wp:docPr id="7" name="Obraz 7"/>
+            <wp:docPr id="8" name="Obraz 8"/>
             <wp:cNvGraphicFramePr>
               <a:graphicFrameLocks xmlns:a="http://schemas.openxmlformats.org/drawingml/2006/main" noChangeAspect="1"/>
             </wp:cNvGraphicFramePr>
@@ -3998,6 +4030,249 @@
                   <pic:spPr>
                     <a:xfrm>
                       <a:off x="0" y="0"/>
+                      <a:ext cx="3886742" cy="1390844"/>
+                    </a:xfrm>
+                    <a:prstGeom prst="rect">
+                      <a:avLst/>
+                    </a:prstGeom>
+                  </pic:spPr>
+                </pic:pic>
+              </a:graphicData>
+            </a:graphic>
+          </wp:inline>
+        </w:drawing>
+      </w:r>
+    </w:p>
+    <w:p/>
+    <w:p>
+      <w:pPr>
+        <w:rPr>
+          <w:b/>
+          <w:bCs/>
+        </w:rPr>
+      </w:pPr>
+      <w:proofErr w:type="spellStart"/>
+      <w:r>
+        <w:rPr>
+          <w:b/>
+          <w:bCs/>
+        </w:rPr>
+        <w:t>Random</w:t>
+      </w:r>
+      <w:proofErr w:type="spellEnd"/>
+      <w:r>
+        <w:rPr>
+          <w:b/>
+          <w:bCs/>
+        </w:rPr>
+        <w:t xml:space="preserve"> </w:t>
+      </w:r>
+      <w:proofErr w:type="spellStart"/>
+      <w:r>
+        <w:rPr>
+          <w:b/>
+          <w:bCs/>
+        </w:rPr>
+        <w:t>Forest</w:t>
+      </w:r>
+      <w:proofErr w:type="spellEnd"/>
+      <w:r>
+        <w:rPr>
+          <w:b/>
+          <w:bCs/>
+        </w:rPr>
+        <w:t>:</w:t>
+      </w:r>
+    </w:p>
+    <w:p>
+      <w:r>
+        <w:t xml:space="preserve">Czas wykonania: </w:t>
+      </w:r>
+      <w:r>
+        <w:t xml:space="preserve">10.49223 </w:t>
+      </w:r>
+      <w:proofErr w:type="spellStart"/>
+      <w:r>
+        <w:t>secs</w:t>
+      </w:r>
+      <w:proofErr w:type="spellEnd"/>
+    </w:p>
+    <w:p>
+      <w:r>
+        <w:t xml:space="preserve">Dokładność predykcji: </w:t>
+      </w:r>
+      <w:r>
+        <w:t>8</w:t>
+      </w:r>
+      <w:r>
+        <w:t>5</w:t>
+      </w:r>
+      <w:r>
+        <w:t>%</w:t>
+      </w:r>
+    </w:p>
+    <w:p>
+      <w:r>
+        <w:rPr>
+          <w:noProof/>
+        </w:rPr>
+        <w:drawing>
+          <wp:inline distT="0" distB="0" distL="0" distR="0" wp14:anchorId="5436E4AA" wp14:editId="58EF2400">
+            <wp:extent cx="3953427" cy="1438476"/>
+            <wp:effectExtent l="0" t="0" r="9525" b="9525"/>
+            <wp:docPr id="9" name="Obraz 9"/>
+            <wp:cNvGraphicFramePr>
+              <a:graphicFrameLocks xmlns:a="http://schemas.openxmlformats.org/drawingml/2006/main" noChangeAspect="1"/>
+            </wp:cNvGraphicFramePr>
+            <a:graphic xmlns:a="http://schemas.openxmlformats.org/drawingml/2006/main">
+              <a:graphicData uri="http://schemas.openxmlformats.org/drawingml/2006/picture">
+                <pic:pic xmlns:pic="http://schemas.openxmlformats.org/drawingml/2006/picture">
+                  <pic:nvPicPr>
+                    <pic:cNvPr id="1" name=""/>
+                    <pic:cNvPicPr/>
+                  </pic:nvPicPr>
+                  <pic:blipFill>
+                    <a:blip r:embed="rId16"/>
+                    <a:stretch>
+                      <a:fillRect/>
+                    </a:stretch>
+                  </pic:blipFill>
+                  <pic:spPr>
+                    <a:xfrm>
+                      <a:off x="0" y="0"/>
+                      <a:ext cx="3953427" cy="1438476"/>
+                    </a:xfrm>
+                    <a:prstGeom prst="rect">
+                      <a:avLst/>
+                    </a:prstGeom>
+                  </pic:spPr>
+                </pic:pic>
+              </a:graphicData>
+            </a:graphic>
+          </wp:inline>
+        </w:drawing>
+      </w:r>
+    </w:p>
+    <w:p/>
+    <w:p>
+      <w:pPr>
+        <w:pStyle w:val="Nagwek3"/>
+      </w:pPr>
+      <w:bookmarkStart w:id="5" w:name="_Toc73539337"/>
+      <w:r>
+        <w:t>Podsumowanie</w:t>
+      </w:r>
+      <w:bookmarkEnd w:id="5"/>
+    </w:p>
+    <w:p>
+      <w:r>
+        <w:t xml:space="preserve">W przypadku zbioru </w:t>
+      </w:r>
+      <w:proofErr w:type="spellStart"/>
+      <w:r>
+        <w:t>adult</w:t>
+      </w:r>
+      <w:proofErr w:type="spellEnd"/>
+      <w:r>
+        <w:t xml:space="preserve"> najdokładniejsze okazały się algorytmy </w:t>
+      </w:r>
+      <w:r>
+        <w:t xml:space="preserve">SVM oraz </w:t>
+      </w:r>
+      <w:proofErr w:type="spellStart"/>
+      <w:r>
+        <w:t>Random</w:t>
+      </w:r>
+      <w:proofErr w:type="spellEnd"/>
+      <w:r>
+        <w:t xml:space="preserve"> </w:t>
+      </w:r>
+      <w:proofErr w:type="spellStart"/>
+      <w:r>
+        <w:t>Forest</w:t>
+      </w:r>
+      <w:proofErr w:type="spellEnd"/>
+      <w:r>
+        <w:t xml:space="preserve">, natomiast pod względem szybkości predykcji najlepszy okazał się algorytm </w:t>
+      </w:r>
+      <w:proofErr w:type="spellStart"/>
+      <w:r>
+        <w:t>Decision</w:t>
+      </w:r>
+      <w:proofErr w:type="spellEnd"/>
+      <w:r>
+        <w:t xml:space="preserve"> </w:t>
+      </w:r>
+      <w:proofErr w:type="spellStart"/>
+      <w:r>
+        <w:t>Trees</w:t>
+      </w:r>
+      <w:proofErr w:type="spellEnd"/>
+      <w:r>
+        <w:t>.</w:t>
+      </w:r>
+    </w:p>
+    <w:p/>
+    <w:p/>
+    <w:p>
+      <w:pPr>
+        <w:ind w:left="426" w:hanging="425"/>
+        <w:jc w:val="center"/>
+        <w:rPr>
+          <w:sz w:val="21"/>
+          <w:szCs w:val="21"/>
+        </w:rPr>
+        <w:sectPr>
+          <w:pgSz w:w="11906" w:h="16838"/>
+          <w:pgMar w:top="1418" w:right="1418" w:bottom="1418" w:left="1418" w:header="709" w:footer="709" w:gutter="0"/>
+          <w:cols w:space="708"/>
+          <w:docGrid w:linePitch="360"/>
+        </w:sectPr>
+      </w:pPr>
+    </w:p>
+    <w:p>
+      <w:pPr>
+        <w:pStyle w:val="Nagwek1"/>
+      </w:pPr>
+      <w:bookmarkStart w:id="6" w:name="_Toc73539338"/>
+      <w:proofErr w:type="spellStart"/>
+      <w:r>
+        <w:lastRenderedPageBreak/>
+        <w:t>Dressify</w:t>
+      </w:r>
+      <w:bookmarkEnd w:id="6"/>
+      <w:proofErr w:type="spellEnd"/>
+    </w:p>
+    <w:p>
+      <w:pPr>
+        <w:ind w:left="-851"/>
+        <w:jc w:val="center"/>
+      </w:pPr>
+      <w:r>
+        <w:drawing>
+          <wp:inline distT="0" distB="0" distL="0" distR="0" wp14:anchorId="5B6474B5" wp14:editId="3553F15E">
+            <wp:extent cx="6720841" cy="3382383"/>
+            <wp:effectExtent l="0" t="0" r="0" b="0"/>
+            <wp:docPr id="7" name="Obraz 7"/>
+            <wp:cNvGraphicFramePr>
+              <a:graphicFrameLocks xmlns:a="http://schemas.openxmlformats.org/drawingml/2006/main" noChangeAspect="1"/>
+            </wp:cNvGraphicFramePr>
+            <a:graphic xmlns:a="http://schemas.openxmlformats.org/drawingml/2006/main">
+              <a:graphicData uri="http://schemas.openxmlformats.org/drawingml/2006/picture">
+                <pic:pic xmlns:pic="http://schemas.openxmlformats.org/drawingml/2006/picture">
+                  <pic:nvPicPr>
+                    <pic:cNvPr id="1" name=""/>
+                    <pic:cNvPicPr/>
+                  </pic:nvPicPr>
+                  <pic:blipFill>
+                    <a:blip r:embed="rId17"/>
+                    <a:stretch>
+                      <a:fillRect/>
+                    </a:stretch>
+                  </pic:blipFill>
+                  <pic:spPr>
+                    <a:xfrm>
+                      <a:off x="0" y="0"/>
                       <a:ext cx="6770766" cy="3407509"/>
                     </a:xfrm>
                     <a:prstGeom prst="rect">
@@ -4151,7 +4426,7 @@
                     <pic:cNvPicPr/>
                   </pic:nvPicPr>
                   <pic:blipFill>
-                    <a:blip r:embed="rId16"/>
+                    <a:blip r:embed="rId18"/>
                     <a:stretch>
                       <a:fillRect/>
                     </a:stretch>
@@ -4261,7 +4536,7 @@
                     <pic:cNvPicPr/>
                   </pic:nvPicPr>
                   <pic:blipFill>
-                    <a:blip r:embed="rId17"/>
+                    <a:blip r:embed="rId19"/>
                     <a:stretch>
                       <a:fillRect/>
                     </a:stretch>
@@ -4471,7 +4746,7 @@
       <w:r>
         <w:tab/>
       </w:r>
-      <w:hyperlink r:id="rId18" w:history="1">
+      <w:hyperlink r:id="rId20" w:history="1">
         <w:r>
           <w:rPr>
             <w:rStyle w:val="Hipercze"/>

</xml_diff>

<commit_message>
Update adult in report
</commit_message>
<xml_diff>
--- a/report/FinalReport.docx
+++ b/report/FinalReport.docx
@@ -3099,6 +3099,9 @@
     </w:p>
     <w:p>
       <w:r>
+        <w:rPr>
+          <w:noProof/>
+        </w:rPr>
         <w:drawing>
           <wp:inline distT="0" distB="0" distL="0" distR="0" wp14:anchorId="337E5E68" wp14:editId="11F87CF9">
             <wp:extent cx="5125165" cy="1705213"/>
@@ -3208,6 +3211,9 @@
     </w:p>
     <w:p>
       <w:r>
+        <w:rPr>
+          <w:noProof/>
+        </w:rPr>
         <w:drawing>
           <wp:inline distT="0" distB="0" distL="0" distR="0" wp14:anchorId="1B29D8D1" wp14:editId="2F6F7B01">
             <wp:extent cx="5163271" cy="1676634"/>
@@ -3317,6 +3323,9 @@
     </w:p>
     <w:p>
       <w:r>
+        <w:rPr>
+          <w:noProof/>
+        </w:rPr>
         <w:drawing>
           <wp:inline distT="0" distB="0" distL="0" distR="0" wp14:anchorId="33EDE00D" wp14:editId="47B91A81">
             <wp:extent cx="5163271" cy="1686160"/>
@@ -3677,7 +3686,7 @@
         <w:t xml:space="preserve">Czas wykonania: </w:t>
       </w:r>
       <w:r>
-        <w:t xml:space="preserve">0.3583219 </w:t>
+        <w:t xml:space="preserve">0.8444691 </w:t>
       </w:r>
       <w:proofErr w:type="spellStart"/>
       <w:r>
@@ -3696,10 +3705,10 @@
           <w:noProof/>
         </w:rPr>
         <w:drawing>
-          <wp:inline distT="0" distB="0" distL="0" distR="0" wp14:anchorId="2395BB22" wp14:editId="4238CD8F">
-            <wp:extent cx="3943900" cy="1409897"/>
+          <wp:inline distT="0" distB="0" distL="0" distR="0" wp14:anchorId="653E60A8" wp14:editId="250F09A4">
+            <wp:extent cx="3972479" cy="1409897"/>
             <wp:effectExtent l="0" t="0" r="0" b="0"/>
-            <wp:docPr id="6" name="Obraz 6"/>
+            <wp:docPr id="3" name="Obraz 3"/>
             <wp:cNvGraphicFramePr>
               <a:graphicFrameLocks xmlns:a="http://schemas.openxmlformats.org/drawingml/2006/main" noChangeAspect="1"/>
             </wp:cNvGraphicFramePr>
@@ -3719,7 +3728,7 @@
                   <pic:spPr>
                     <a:xfrm>
                       <a:off x="0" y="0"/>
-                      <a:ext cx="3943900" cy="1409897"/>
+                      <a:ext cx="3972479" cy="1409897"/>
                     </a:xfrm>
                     <a:prstGeom prst="rect">
                       <a:avLst/>
@@ -4052,7 +4061,6 @@
       </w:r>
     </w:p>
     <w:p/>
-    <w:p/>
     <w:p>
       <w:pPr>
         <w:rPr>
@@ -4098,20 +4106,17 @@
         <w:t xml:space="preserve">Czas wykonania: </w:t>
       </w:r>
       <w:r>
-        <w:t xml:space="preserve">33.79628 </w:t>
-      </w:r>
-      <w:proofErr w:type="spellStart"/>
-      <w:r>
-        <w:t>secs</w:t>
-      </w:r>
-      <w:proofErr w:type="spellEnd"/>
-    </w:p>
-    <w:p>
-      <w:r>
-        <w:t xml:space="preserve">Dokładność predykcji: </w:t>
-      </w:r>
-      <w:r>
-        <w:t>85%</w:t>
+        <w:t xml:space="preserve">1.358648 </w:t>
+      </w:r>
+      <w:proofErr w:type="spellStart"/>
+      <w:r>
+        <w:t>mins</w:t>
+      </w:r>
+      <w:proofErr w:type="spellEnd"/>
+    </w:p>
+    <w:p>
+      <w:r>
+        <w:t>Dokładność predykcji: 85%</w:t>
       </w:r>
     </w:p>
     <w:p>
@@ -4121,10 +4126,10 @@
         </w:rPr>
         <w:lastRenderedPageBreak/>
         <w:drawing>
-          <wp:inline distT="0" distB="0" distL="0" distR="0" wp14:anchorId="17707382" wp14:editId="500BFD0B">
-            <wp:extent cx="3886742" cy="1390844"/>
-            <wp:effectExtent l="0" t="0" r="0" b="0"/>
-            <wp:docPr id="8" name="Obraz 8"/>
+          <wp:inline distT="0" distB="0" distL="0" distR="0" wp14:anchorId="3FE8D622" wp14:editId="626BBFEC">
+            <wp:extent cx="3962953" cy="1381318"/>
+            <wp:effectExtent l="0" t="0" r="0" b="9525"/>
+            <wp:docPr id="5" name="Obraz 5"/>
             <wp:cNvGraphicFramePr>
               <a:graphicFrameLocks xmlns:a="http://schemas.openxmlformats.org/drawingml/2006/main" noChangeAspect="1"/>
             </wp:cNvGraphicFramePr>
@@ -4144,7 +4149,7 @@
                   <pic:spPr>
                     <a:xfrm>
                       <a:off x="0" y="0"/>
-                      <a:ext cx="3886742" cy="1390844"/>
+                      <a:ext cx="3962953" cy="1381318"/>
                     </a:xfrm>
                     <a:prstGeom prst="rect">
                       <a:avLst/>
@@ -4157,7 +4162,6 @@
         </w:drawing>
       </w:r>
     </w:p>
-    <w:p/>
     <w:p>
       <w:pPr>
         <w:rPr>
@@ -4165,36 +4169,44 @@
           <w:bCs/>
         </w:rPr>
       </w:pPr>
-      <w:proofErr w:type="spellStart"/>
-      <w:r>
+    </w:p>
+    <w:p>
+      <w:pPr>
         <w:rPr>
           <w:b/>
           <w:bCs/>
         </w:rPr>
-        <w:t>Random</w:t>
-      </w:r>
-      <w:proofErr w:type="spellEnd"/>
+      </w:pPr>
+      <w:proofErr w:type="spellStart"/>
       <w:r>
         <w:rPr>
           <w:b/>
           <w:bCs/>
         </w:rPr>
-        <w:t xml:space="preserve"> </w:t>
-      </w:r>
-      <w:proofErr w:type="spellStart"/>
+        <w:t>Random</w:t>
+      </w:r>
+      <w:proofErr w:type="spellEnd"/>
       <w:r>
         <w:rPr>
           <w:b/>
           <w:bCs/>
         </w:rPr>
-        <w:t>Forest</w:t>
-      </w:r>
-      <w:proofErr w:type="spellEnd"/>
+        <w:t xml:space="preserve"> </w:t>
+      </w:r>
+      <w:proofErr w:type="spellStart"/>
       <w:r>
         <w:rPr>
           <w:b/>
           <w:bCs/>
         </w:rPr>
+        <w:t>Forest</w:t>
+      </w:r>
+      <w:proofErr w:type="spellEnd"/>
+      <w:r>
+        <w:rPr>
+          <w:b/>
+          <w:bCs/>
+        </w:rPr>
         <w:t>:</w:t>
       </w:r>
     </w:p>
@@ -4203,7 +4215,7 @@
         <w:t xml:space="preserve">Czas wykonania: </w:t>
       </w:r>
       <w:r>
-        <w:t xml:space="preserve">10.49223 </w:t>
+        <w:t xml:space="preserve">21.98921 </w:t>
       </w:r>
       <w:proofErr w:type="spellStart"/>
       <w:r>
@@ -4213,16 +4225,7 @@
     </w:p>
     <w:p>
       <w:r>
-        <w:t xml:space="preserve">Dokładność predykcji: </w:t>
-      </w:r>
-      <w:r>
-        <w:t>8</w:t>
-      </w:r>
-      <w:r>
-        <w:t>5</w:t>
-      </w:r>
-      <w:r>
-        <w:t>%</w:t>
+        <w:t>Dokładność predykcji: 85%</w:t>
       </w:r>
     </w:p>
     <w:p>
@@ -4231,10 +4234,10 @@
           <w:noProof/>
         </w:rPr>
         <w:drawing>
-          <wp:inline distT="0" distB="0" distL="0" distR="0" wp14:anchorId="5436E4AA" wp14:editId="58EF2400">
-            <wp:extent cx="3953427" cy="1438476"/>
-            <wp:effectExtent l="0" t="0" r="9525" b="9525"/>
-            <wp:docPr id="9" name="Obraz 9"/>
+          <wp:inline distT="0" distB="0" distL="0" distR="0" wp14:anchorId="6277F3D6" wp14:editId="2ED24A56">
+            <wp:extent cx="3943900" cy="1400370"/>
+            <wp:effectExtent l="0" t="0" r="0" b="9525"/>
+            <wp:docPr id="16" name="Obraz 16"/>
             <wp:cNvGraphicFramePr>
               <a:graphicFrameLocks xmlns:a="http://schemas.openxmlformats.org/drawingml/2006/main" noChangeAspect="1"/>
             </wp:cNvGraphicFramePr>
@@ -4254,7 +4257,7 @@
                   <pic:spPr>
                     <a:xfrm>
                       <a:off x="0" y="0"/>
-                      <a:ext cx="3953427" cy="1438476"/>
+                      <a:ext cx="3943900" cy="1400370"/>
                     </a:xfrm>
                     <a:prstGeom prst="rect">
                       <a:avLst/>
@@ -4469,6 +4472,9 @@
     </w:p>
     <w:p>
       <w:r>
+        <w:rPr>
+          <w:noProof/>
+        </w:rPr>
         <w:drawing>
           <wp:inline distT="0" distB="0" distL="0" distR="0" wp14:anchorId="760B5491" wp14:editId="2BB82721">
             <wp:extent cx="4258269" cy="1381318"/>
@@ -4667,19 +4673,7 @@
                 <w:rPr>
                   <w:rFonts w:ascii="Cambria Math" w:hAnsi="Cambria Math"/>
                 </w:rPr>
-                <m:t>117</m:t>
-              </m:r>
-              <m:r>
-                <w:rPr>
-                  <w:rFonts w:ascii="Cambria Math" w:hAnsi="Cambria Math"/>
-                </w:rPr>
-                <m:t>+</m:t>
-              </m:r>
-              <m:r>
-                <w:rPr>
-                  <w:rFonts w:ascii="Cambria Math" w:hAnsi="Cambria Math"/>
-                </w:rPr>
-                <m:t>83</m:t>
+                <m:t>117+83</m:t>
               </m:r>
             </m:num>
             <m:den>
@@ -4695,19 +4689,7 @@
             <w:rPr>
               <w:rFonts w:ascii="Cambria Math" w:hAnsi="Cambria Math"/>
             </w:rPr>
-            <m:t xml:space="preserve"> × 100%</m:t>
-          </m:r>
-          <m:r>
-            <w:rPr>
-              <w:rFonts w:ascii="Cambria Math" w:hAnsi="Cambria Math"/>
-            </w:rPr>
-            <m:t>=100</m:t>
-          </m:r>
-          <m:r>
-            <w:rPr>
-              <w:rFonts w:ascii="Cambria Math" w:hAnsi="Cambria Math"/>
-            </w:rPr>
-            <m:t>%</m:t>
+            <m:t xml:space="preserve"> × 100%=100%</m:t>
           </m:r>
         </m:oMath>
       </m:oMathPara>
@@ -4715,6 +4697,9 @@
     <w:p/>
     <w:p>
       <w:r>
+        <w:rPr>
+          <w:noProof/>
+        </w:rPr>
         <w:drawing>
           <wp:inline distT="0" distB="0" distL="0" distR="0" wp14:anchorId="5A0F136F" wp14:editId="0F697825">
             <wp:extent cx="4001058" cy="1390844"/>
@@ -4816,6 +4801,9 @@
     </w:p>
     <w:p>
       <w:r>
+        <w:rPr>
+          <w:noProof/>
+        </w:rPr>
         <w:drawing>
           <wp:inline distT="0" distB="0" distL="0" distR="0" wp14:anchorId="2DE869DF" wp14:editId="48325C10">
             <wp:extent cx="3334215" cy="1448002"/>
@@ -4917,6 +4905,9 @@
     </w:p>
     <w:p>
       <w:r>
+        <w:rPr>
+          <w:noProof/>
+        </w:rPr>
         <w:lastRenderedPageBreak/>
         <w:drawing>
           <wp:inline distT="0" distB="0" distL="0" distR="0" wp14:anchorId="5119E5DA" wp14:editId="6993C338">

</xml_diff>

<commit_message>
troche lania wody do raportu
</commit_message>
<xml_diff>
--- a/report/FinalReport.docx
+++ b/report/FinalReport.docx
@@ -1,6 +1,6 @@
 
 <file path=word/document.xml><?xml version="1.0" encoding="utf-8"?>
-<w:document xmlns:wpc="http://schemas.microsoft.com/office/word/2010/wordprocessingCanvas" xmlns:cx="http://schemas.microsoft.com/office/drawing/2014/chartex" xmlns:cx1="http://schemas.microsoft.com/office/drawing/2015/9/8/chartex" xmlns:cx2="http://schemas.microsoft.com/office/drawing/2015/10/21/chartex" xmlns:cx3="http://schemas.microsoft.com/office/drawing/2016/5/9/chartex" xmlns:cx4="http://schemas.microsoft.com/office/drawing/2016/5/10/chartex" xmlns:cx5="http://schemas.microsoft.com/office/drawing/2016/5/11/chartex" xmlns:cx6="http://schemas.microsoft.com/office/drawing/2016/5/12/chartex" xmlns:cx7="http://schemas.microsoft.com/office/drawing/2016/5/13/chartex" xmlns:cx8="http://schemas.microsoft.com/office/drawing/2016/5/14/chartex" xmlns:mc="http://schemas.openxmlformats.org/markup-compatibility/2006" xmlns:aink="http://schemas.microsoft.com/office/drawing/2016/ink" xmlns:am3d="http://schemas.microsoft.com/office/drawing/2017/model3d" xmlns:o="urn:schemas-microsoft-com:office:office" xmlns:r="http://schemas.openxmlformats.org/officeDocument/2006/relationships" xmlns:m="http://schemas.openxmlformats.org/officeDocument/2006/math" xmlns:v="urn:schemas-microsoft-com:vml" xmlns:wp14="http://schemas.microsoft.com/office/word/2010/wordprocessingDrawing" xmlns:wp="http://schemas.openxmlformats.org/drawingml/2006/wordprocessingDrawing" xmlns:w10="urn:schemas-microsoft-com:office:word" xmlns:w="http://schemas.openxmlformats.org/wordprocessingml/2006/main" xmlns:w14="http://schemas.microsoft.com/office/word/2010/wordml" xmlns:w15="http://schemas.microsoft.com/office/word/2012/wordml" xmlns:w16cex="http://schemas.microsoft.com/office/word/2018/wordml/cex" xmlns:w16cid="http://schemas.microsoft.com/office/word/2016/wordml/cid" xmlns:w16="http://schemas.microsoft.com/office/word/2018/wordml" xmlns:w16sdtdh="http://schemas.microsoft.com/office/word/2020/wordml/sdtdatahash" xmlns:w16se="http://schemas.microsoft.com/office/word/2015/wordml/symex" xmlns:wpg="http://schemas.microsoft.com/office/word/2010/wordprocessingGroup" xmlns:wpi="http://schemas.microsoft.com/office/word/2010/wordprocessingInk" xmlns:wne="http://schemas.microsoft.com/office/word/2006/wordml" xmlns:wps="http://schemas.microsoft.com/office/word/2010/wordprocessingShape" mc:Ignorable="w14 w15 w16se w16cid w16 w16cex w16sdtdh wp14">
+<w:document xmlns:wpc="http://schemas.microsoft.com/office/word/2010/wordprocessingCanvas" xmlns:cx="http://schemas.microsoft.com/office/drawing/2014/chartex" xmlns:cx1="http://schemas.microsoft.com/office/drawing/2015/9/8/chartex" xmlns:cx2="http://schemas.microsoft.com/office/drawing/2015/10/21/chartex" xmlns:cx3="http://schemas.microsoft.com/office/drawing/2016/5/9/chartex" xmlns:cx4="http://schemas.microsoft.com/office/drawing/2016/5/10/chartex" xmlns:cx5="http://schemas.microsoft.com/office/drawing/2016/5/11/chartex" xmlns:cx6="http://schemas.microsoft.com/office/drawing/2016/5/12/chartex" xmlns:cx7="http://schemas.microsoft.com/office/drawing/2016/5/13/chartex" xmlns:cx8="http://schemas.microsoft.com/office/drawing/2016/5/14/chartex" xmlns:mc="http://schemas.openxmlformats.org/markup-compatibility/2006" xmlns:aink="http://schemas.microsoft.com/office/drawing/2016/ink" xmlns:am3d="http://schemas.microsoft.com/office/drawing/2017/model3d" xmlns:o="urn:schemas-microsoft-com:office:office" xmlns:r="http://schemas.openxmlformats.org/officeDocument/2006/relationships" xmlns:m="http://schemas.openxmlformats.org/officeDocument/2006/math" xmlns:v="urn:schemas-microsoft-com:vml" xmlns:wp14="http://schemas.microsoft.com/office/word/2010/wordprocessingDrawing" xmlns:wp="http://schemas.openxmlformats.org/drawingml/2006/wordprocessingDrawing" xmlns:w10="urn:schemas-microsoft-com:office:word" xmlns:w="http://schemas.openxmlformats.org/wordprocessingml/2006/main" xmlns:w14="http://schemas.microsoft.com/office/word/2010/wordml" xmlns:w15="http://schemas.microsoft.com/office/word/2012/wordml" xmlns:w16cex="http://schemas.microsoft.com/office/word/2018/wordml/cex" xmlns:w16cid="http://schemas.microsoft.com/office/word/2016/wordml/cid" xmlns:w16="http://schemas.microsoft.com/office/word/2018/wordml" xmlns:w16se="http://schemas.microsoft.com/office/word/2015/wordml/symex" xmlns:wpg="http://schemas.microsoft.com/office/word/2010/wordprocessingGroup" xmlns:wpi="http://schemas.microsoft.com/office/word/2010/wordprocessingInk" xmlns:wne="http://schemas.microsoft.com/office/word/2006/wordml" xmlns:wps="http://schemas.microsoft.com/office/word/2010/wordprocessingShape" mc:Ignorable="w14 w15 w16se w16cid w16 w16cex wp14">
   <w:body>
     <w:p>
       <w:pPr>
@@ -2407,13 +2407,18 @@
       </w:r>
       <w:proofErr w:type="spellEnd"/>
       <w:r>
-        <w:t xml:space="preserve">, lycra,  </w:t>
+        <w:t xml:space="preserve">, </w:t>
+      </w:r>
+      <w:proofErr w:type="gramStart"/>
+      <w:r>
+        <w:t xml:space="preserve">lycra,  </w:t>
       </w:r>
       <w:proofErr w:type="spellStart"/>
       <w:r>
         <w:t>milksilk</w:t>
       </w:r>
       <w:proofErr w:type="spellEnd"/>
+      <w:proofErr w:type="gramEnd"/>
       <w:r>
         <w:t xml:space="preserve">, </w:t>
       </w:r>
@@ -2856,6 +2861,41 @@
       </w:r>
       <w:bookmarkEnd w:id="2"/>
       <w:proofErr w:type="spellEnd"/>
+    </w:p>
+    <w:p/>
+    <w:p>
+      <w:r>
+        <w:t>W zbiorze danych ‘</w:t>
+      </w:r>
+      <w:proofErr w:type="spellStart"/>
+      <w:r>
+        <w:t>Iris</w:t>
+      </w:r>
+      <w:proofErr w:type="spellEnd"/>
+      <w:r>
+        <w:t>’ przewidujemy zmienną ‘</w:t>
+      </w:r>
+      <w:proofErr w:type="spellStart"/>
+      <w:r>
+        <w:t>Species</w:t>
+      </w:r>
+      <w:proofErr w:type="spellEnd"/>
+      <w:r>
+        <w:t xml:space="preserve">’ czyli </w:t>
+      </w:r>
+      <w:proofErr w:type="spellStart"/>
+      <w:r>
+        <w:t>odmiane</w:t>
+      </w:r>
+      <w:proofErr w:type="spellEnd"/>
+      <w:r>
+        <w:t xml:space="preserve"> irysów.</w:t>
+      </w:r>
+    </w:p>
+    <w:p>
+      <w:r>
+        <w:t>Znormalizowane dane dzielimy na zbiory treningowy i testowy w stosunku 2:1.</w:t>
+      </w:r>
     </w:p>
     <w:p/>
     <w:p>
@@ -2961,13 +3001,7 @@
     </w:p>
     <w:p>
       <w:r>
-        <w:t xml:space="preserve">Czas wykonania: </w:t>
-      </w:r>
-      <w:r>
-        <w:t>0.03397989</w:t>
-      </w:r>
-      <w:r>
-        <w:t xml:space="preserve"> </w:t>
+        <w:t xml:space="preserve">Czas wykonania: 0.009008884 </w:t>
       </w:r>
       <w:proofErr w:type="spellStart"/>
       <w:r>
@@ -3072,29 +3106,73 @@
     </w:p>
     <w:p>
       <w:r>
-        <w:t xml:space="preserve">Czas wykonania: </w:t>
-      </w:r>
-      <w:r>
-        <w:t>0.1898839</w:t>
-      </w:r>
-      <w:r>
+        <w:t xml:space="preserve">Czas wykonania: 0.00800705 </w:t>
+      </w:r>
+      <w:proofErr w:type="spellStart"/>
+      <w:r>
+        <w:t>secs</w:t>
+      </w:r>
+      <w:proofErr w:type="spellEnd"/>
+    </w:p>
+    <w:p>
+      <w:r>
+        <w:t>Dokładność predykcji: 96%</w:t>
+      </w:r>
+    </w:p>
+    <w:p/>
+    <w:p>
+      <w:pPr>
+        <w:rPr>
+          <w:b/>
+          <w:bCs/>
+        </w:rPr>
+      </w:pPr>
+      <w:proofErr w:type="spellStart"/>
+      <w:r>
+        <w:rPr>
+          <w:b/>
+          <w:bCs/>
+        </w:rPr>
+        <w:t>Support</w:t>
+      </w:r>
+      <w:proofErr w:type="spellEnd"/>
+      <w:r>
+        <w:rPr>
+          <w:b/>
+          <w:bCs/>
+        </w:rPr>
         <w:t xml:space="preserve"> </w:t>
       </w:r>
       <w:proofErr w:type="spellStart"/>
       <w:r>
+        <w:rPr>
+          <w:b/>
+          <w:bCs/>
+        </w:rPr>
+        <w:t>Vector</w:t>
+      </w:r>
+      <w:proofErr w:type="spellEnd"/>
+      <w:r>
+        <w:rPr>
+          <w:b/>
+          <w:bCs/>
+        </w:rPr>
+        <w:t xml:space="preserve"> Machine:</w:t>
+      </w:r>
+    </w:p>
+    <w:p>
+      <w:r>
+        <w:t xml:space="preserve">Czas wykonania: 0.0100081 </w:t>
+      </w:r>
+      <w:proofErr w:type="spellStart"/>
+      <w:r>
         <w:t>secs</w:t>
       </w:r>
       <w:proofErr w:type="spellEnd"/>
     </w:p>
     <w:p>
       <w:r>
-        <w:t xml:space="preserve">Dokładność predykcji: </w:t>
-      </w:r>
-      <w:r>
-        <w:t>92</w:t>
-      </w:r>
-      <w:r>
-        <w:t>%</w:t>
+        <w:t>Dokładność predykcji: 98%</w:t>
       </w:r>
     </w:p>
     <w:p>
@@ -3102,11 +3180,12 @@
         <w:rPr>
           <w:noProof/>
         </w:rPr>
+        <w:lastRenderedPageBreak/>
         <w:drawing>
-          <wp:inline distT="0" distB="0" distL="0" distR="0" wp14:anchorId="337E5E68" wp14:editId="11F87CF9">
-            <wp:extent cx="5125165" cy="1705213"/>
-            <wp:effectExtent l="0" t="0" r="0" b="9525"/>
-            <wp:docPr id="11" name="Obraz 11"/>
+          <wp:inline distT="0" distB="0" distL="0" distR="0" wp14:anchorId="06404814" wp14:editId="6B19E3E1">
+            <wp:extent cx="5153744" cy="1638529"/>
+            <wp:effectExtent l="0" t="0" r="0" b="0"/>
+            <wp:docPr id="3" name="Obraz 3"/>
             <wp:cNvGraphicFramePr>
               <a:graphicFrameLocks xmlns:a="http://schemas.openxmlformats.org/drawingml/2006/main" noChangeAspect="1"/>
             </wp:cNvGraphicFramePr>
@@ -3126,7 +3205,7 @@
                   <pic:spPr>
                     <a:xfrm>
                       <a:off x="0" y="0"/>
-                      <a:ext cx="5125165" cy="1705213"/>
+                      <a:ext cx="5153744" cy="1638529"/>
                     </a:xfrm>
                     <a:prstGeom prst="rect">
                       <a:avLst/>
@@ -3140,7 +3219,6 @@
       </w:r>
     </w:p>
     <w:p/>
-    <w:p/>
     <w:p>
       <w:pPr>
         <w:rPr>
@@ -3148,49 +3226,50 @@
           <w:bCs/>
         </w:rPr>
       </w:pPr>
-      <w:proofErr w:type="spellStart"/>
-      <w:r>
+    </w:p>
+    <w:p>
+      <w:pPr>
         <w:rPr>
           <w:b/>
           <w:bCs/>
         </w:rPr>
-        <w:lastRenderedPageBreak/>
-        <w:t>Support</w:t>
-      </w:r>
-      <w:proofErr w:type="spellEnd"/>
+      </w:pPr>
+      <w:proofErr w:type="spellStart"/>
       <w:r>
         <w:rPr>
           <w:b/>
           <w:bCs/>
         </w:rPr>
-        <w:t xml:space="preserve"> </w:t>
-      </w:r>
-      <w:proofErr w:type="spellStart"/>
+        <w:t>Random</w:t>
+      </w:r>
+      <w:proofErr w:type="spellEnd"/>
       <w:r>
         <w:rPr>
           <w:b/>
           <w:bCs/>
         </w:rPr>
-        <w:t>Vector</w:t>
-      </w:r>
-      <w:proofErr w:type="spellEnd"/>
+        <w:t xml:space="preserve"> </w:t>
+      </w:r>
+      <w:proofErr w:type="spellStart"/>
       <w:r>
         <w:rPr>
           <w:b/>
           <w:bCs/>
         </w:rPr>
-        <w:t xml:space="preserve"> Machine:</w:t>
-      </w:r>
-    </w:p>
-    <w:p>
-      <w:r>
-        <w:t xml:space="preserve">Czas wykonania: </w:t>
-      </w:r>
-      <w:r>
-        <w:t>0.01498914</w:t>
-      </w:r>
-      <w:r>
-        <w:t xml:space="preserve"> </w:t>
+        <w:t>Forest</w:t>
+      </w:r>
+      <w:proofErr w:type="spellEnd"/>
+      <w:r>
+        <w:rPr>
+          <w:b/>
+          <w:bCs/>
+        </w:rPr>
+        <w:t>:</w:t>
+      </w:r>
+    </w:p>
+    <w:p>
+      <w:r>
+        <w:t xml:space="preserve">Czas wykonania: 0.03403115 </w:t>
       </w:r>
       <w:proofErr w:type="spellStart"/>
       <w:r>
@@ -3200,13 +3279,7 @@
     </w:p>
     <w:p>
       <w:r>
-        <w:t xml:space="preserve">Dokładność predykcji: </w:t>
-      </w:r>
-      <w:r>
-        <w:t>98</w:t>
-      </w:r>
-      <w:r>
-        <w:t>%</w:t>
+        <w:t>Dokładność predykcji: 96%</w:t>
       </w:r>
     </w:p>
     <w:p>
@@ -3215,10 +3288,10 @@
           <w:noProof/>
         </w:rPr>
         <w:drawing>
-          <wp:inline distT="0" distB="0" distL="0" distR="0" wp14:anchorId="1B29D8D1" wp14:editId="2F6F7B01">
-            <wp:extent cx="5163271" cy="1676634"/>
-            <wp:effectExtent l="0" t="0" r="0" b="0"/>
-            <wp:docPr id="12" name="Obraz 12"/>
+          <wp:inline distT="0" distB="0" distL="0" distR="0" wp14:anchorId="723B1CBB" wp14:editId="60CA2A1E">
+            <wp:extent cx="5163271" cy="1686160"/>
+            <wp:effectExtent l="0" t="0" r="0" b="9525"/>
+            <wp:docPr id="5" name="Obraz 5"/>
             <wp:cNvGraphicFramePr>
               <a:graphicFrameLocks xmlns:a="http://schemas.openxmlformats.org/drawingml/2006/main" noChangeAspect="1"/>
             </wp:cNvGraphicFramePr>
@@ -3238,7 +3311,7 @@
                   <pic:spPr>
                     <a:xfrm>
                       <a:off x="0" y="0"/>
-                      <a:ext cx="5163271" cy="1676634"/>
+                      <a:ext cx="5163271" cy="1686160"/>
                     </a:xfrm>
                     <a:prstGeom prst="rect">
                       <a:avLst/>
@@ -3251,86 +3324,141 @@
         </w:drawing>
       </w:r>
     </w:p>
+    <w:p>
+      <w:pPr>
+        <w:pStyle w:val="Nagwek3"/>
+      </w:pPr>
+    </w:p>
+    <w:p>
+      <w:pPr>
+        <w:pStyle w:val="Nagwek3"/>
+      </w:pPr>
+      <w:bookmarkStart w:id="3" w:name="_Toc73539335"/>
+      <w:r>
+        <w:t>Podsumowanie</w:t>
+      </w:r>
+      <w:bookmarkEnd w:id="3"/>
+    </w:p>
+    <w:p>
+      <w:r>
+        <w:t xml:space="preserve">Pod względem dokładności predykcji, najlepiej wypadł algorytm </w:t>
+      </w:r>
+      <w:proofErr w:type="spellStart"/>
+      <w:r>
+        <w:t>Support</w:t>
+      </w:r>
+      <w:proofErr w:type="spellEnd"/>
+      <w:r>
+        <w:t xml:space="preserve"> </w:t>
+      </w:r>
+      <w:proofErr w:type="spellStart"/>
+      <w:r>
+        <w:t>Vector</w:t>
+      </w:r>
+      <w:proofErr w:type="spellEnd"/>
+      <w:r>
+        <w:t xml:space="preserve"> Machine, natomiast najszybszy okazał się algorytm k-</w:t>
+      </w:r>
+      <w:proofErr w:type="spellStart"/>
+      <w:r>
+        <w:t>Nearest</w:t>
+      </w:r>
+      <w:proofErr w:type="spellEnd"/>
+      <w:r>
+        <w:t xml:space="preserve"> </w:t>
+      </w:r>
+      <w:proofErr w:type="spellStart"/>
+      <w:r>
+        <w:t>Neighbours</w:t>
+      </w:r>
+      <w:proofErr w:type="spellEnd"/>
+      <w:r>
+        <w:t>.</w:t>
+      </w:r>
+    </w:p>
     <w:p/>
     <w:p>
       <w:pPr>
-        <w:rPr>
-          <w:b/>
-          <w:bCs/>
-        </w:rPr>
-      </w:pPr>
-    </w:p>
-    <w:p>
-      <w:pPr>
-        <w:rPr>
-          <w:b/>
-          <w:bCs/>
-        </w:rPr>
-      </w:pPr>
-      <w:proofErr w:type="spellStart"/>
-      <w:r>
-        <w:rPr>
-          <w:b/>
-          <w:bCs/>
-        </w:rPr>
-        <w:t>Random</w:t>
-      </w:r>
-      <w:proofErr w:type="spellEnd"/>
-      <w:r>
-        <w:rPr>
-          <w:b/>
-          <w:bCs/>
-        </w:rPr>
-        <w:t xml:space="preserve"> </w:t>
-      </w:r>
-      <w:proofErr w:type="spellStart"/>
-      <w:r>
-        <w:rPr>
-          <w:b/>
-          <w:bCs/>
-        </w:rPr>
-        <w:t>Forest</w:t>
-      </w:r>
-      <w:proofErr w:type="spellEnd"/>
-      <w:r>
-        <w:rPr>
-          <w:b/>
-          <w:bCs/>
-        </w:rPr>
+        <w:ind w:left="426" w:hanging="425"/>
+        <w:jc w:val="center"/>
+        <w:rPr>
+          <w:sz w:val="21"/>
+          <w:szCs w:val="21"/>
+        </w:rPr>
+        <w:sectPr>
+          <w:pgSz w:w="11906" w:h="16838"/>
+          <w:pgMar w:top="1418" w:right="1418" w:bottom="1418" w:left="1418" w:header="709" w:footer="709" w:gutter="0"/>
+          <w:cols w:space="708"/>
+          <w:docGrid w:linePitch="360"/>
+        </w:sectPr>
+      </w:pPr>
+    </w:p>
+    <w:p>
+      <w:pPr>
+        <w:pStyle w:val="Nagwek1"/>
+      </w:pPr>
+      <w:bookmarkStart w:id="4" w:name="_Toc73539336"/>
+      <w:proofErr w:type="spellStart"/>
+      <w:r>
+        <w:lastRenderedPageBreak/>
+        <w:t>Adult</w:t>
+      </w:r>
+      <w:bookmarkEnd w:id="4"/>
+      <w:proofErr w:type="spellEnd"/>
+    </w:p>
+    <w:p/>
+    <w:p>
+      <w:r>
+        <w:t>Baza ‘</w:t>
+      </w:r>
+      <w:proofErr w:type="spellStart"/>
+      <w:r>
+        <w:t>adult</w:t>
+      </w:r>
+      <w:proofErr w:type="spellEnd"/>
+      <w:r>
+        <w:t>’ jest największą z opracowywanych przez nas bas. Zawiera 32 561 rekordów i 15 kolumn co sprawia, że budowanie modeli jest znaczenie dłuższe niż w przypadku innych baz.</w:t>
+      </w:r>
+    </w:p>
+    <w:p>
+      <w:r>
+        <w:t>Dane po czyszczeniu i łączeniu poziomów podzieliliśmy na zbiory treningowe 70% i testowe 30%. Przewidywana zmienna to ‘</w:t>
+      </w:r>
+      <w:proofErr w:type="spellStart"/>
+      <w:r>
+        <w:t>income</w:t>
+      </w:r>
+      <w:proofErr w:type="spellEnd"/>
+      <w:r>
+        <w:t>’</w:t>
+      </w:r>
+      <w:r>
+        <w:t>.</w:t>
+      </w:r>
+    </w:p>
+    <w:p/>
+    <w:p>
+      <w:r>
+        <w:tab/>
+        <w:t>Wykres korelacji</w:t>
+      </w:r>
+      <w:r>
         <w:t>:</w:t>
       </w:r>
     </w:p>
     <w:p>
-      <w:r>
-        <w:t xml:space="preserve">Czas wykonania: </w:t>
-      </w:r>
-      <w:r>
-        <w:t>0.03198099</w:t>
-      </w:r>
-      <w:r>
-        <w:t xml:space="preserve"> </w:t>
-      </w:r>
-      <w:proofErr w:type="spellStart"/>
-      <w:r>
-        <w:t>secs</w:t>
-      </w:r>
-      <w:proofErr w:type="spellEnd"/>
-    </w:p>
-    <w:p>
-      <w:r>
-        <w:t>Dokładność predykcji: 96%</w:t>
-      </w:r>
-    </w:p>
-    <w:p>
+      <w:pPr>
+        <w:ind w:left="-993"/>
+      </w:pPr>
       <w:r>
         <w:rPr>
           <w:noProof/>
         </w:rPr>
         <w:drawing>
-          <wp:inline distT="0" distB="0" distL="0" distR="0" wp14:anchorId="33EDE00D" wp14:editId="47B91A81">
-            <wp:extent cx="5163271" cy="1686160"/>
-            <wp:effectExtent l="0" t="0" r="0" b="9525"/>
-            <wp:docPr id="14" name="Obraz 14"/>
+          <wp:inline distT="0" distB="0" distL="0" distR="0" wp14:anchorId="3CF64569" wp14:editId="259D43FC">
+            <wp:extent cx="7186343" cy="3616656"/>
+            <wp:effectExtent l="0" t="0" r="1905" b="3175"/>
+            <wp:docPr id="15" name="Obraz 15"/>
             <wp:cNvGraphicFramePr>
               <a:graphicFrameLocks xmlns:a="http://schemas.openxmlformats.org/drawingml/2006/main" noChangeAspect="1"/>
             </wp:cNvGraphicFramePr>
@@ -3350,143 +3478,6 @@
                   <pic:spPr>
                     <a:xfrm>
                       <a:off x="0" y="0"/>
-                      <a:ext cx="5163271" cy="1686160"/>
-                    </a:xfrm>
-                    <a:prstGeom prst="rect">
-                      <a:avLst/>
-                    </a:prstGeom>
-                  </pic:spPr>
-                </pic:pic>
-              </a:graphicData>
-            </a:graphic>
-          </wp:inline>
-        </w:drawing>
-      </w:r>
-    </w:p>
-    <w:p>
-      <w:pPr>
-        <w:pStyle w:val="Nagwek3"/>
-      </w:pPr>
-    </w:p>
-    <w:p>
-      <w:pPr>
-        <w:pStyle w:val="Nagwek3"/>
-      </w:pPr>
-      <w:bookmarkStart w:id="3" w:name="_Toc73539335"/>
-      <w:r>
-        <w:t>Podsumowanie</w:t>
-      </w:r>
-      <w:bookmarkEnd w:id="3"/>
-    </w:p>
-    <w:p>
-      <w:r>
-        <w:t xml:space="preserve">Pod względem dokładności predykcji, najlepiej wypadł algorytm </w:t>
-      </w:r>
-      <w:proofErr w:type="spellStart"/>
-      <w:r>
-        <w:t>Support</w:t>
-      </w:r>
-      <w:proofErr w:type="spellEnd"/>
-      <w:r>
-        <w:t xml:space="preserve"> </w:t>
-      </w:r>
-      <w:proofErr w:type="spellStart"/>
-      <w:r>
-        <w:t>Vector</w:t>
-      </w:r>
-      <w:proofErr w:type="spellEnd"/>
-      <w:r>
-        <w:t xml:space="preserve"> Machine, natomiast najszybszy okazał się algorytm k-</w:t>
-      </w:r>
-      <w:proofErr w:type="spellStart"/>
-      <w:r>
-        <w:t>Nearest</w:t>
-      </w:r>
-      <w:proofErr w:type="spellEnd"/>
-      <w:r>
-        <w:t xml:space="preserve"> </w:t>
-      </w:r>
-      <w:proofErr w:type="spellStart"/>
-      <w:r>
-        <w:t>Neighbours</w:t>
-      </w:r>
-      <w:proofErr w:type="spellEnd"/>
-      <w:r>
-        <w:t>.</w:t>
-      </w:r>
-    </w:p>
-    <w:p/>
-    <w:p>
-      <w:pPr>
-        <w:ind w:left="426" w:hanging="425"/>
-        <w:jc w:val="center"/>
-        <w:rPr>
-          <w:sz w:val="21"/>
-          <w:szCs w:val="21"/>
-        </w:rPr>
-        <w:sectPr>
-          <w:pgSz w:w="11906" w:h="16838"/>
-          <w:pgMar w:top="1418" w:right="1418" w:bottom="1418" w:left="1418" w:header="709" w:footer="709" w:gutter="0"/>
-          <w:cols w:space="708"/>
-          <w:docGrid w:linePitch="360"/>
-        </w:sectPr>
-      </w:pPr>
-    </w:p>
-    <w:p>
-      <w:pPr>
-        <w:pStyle w:val="Nagwek1"/>
-      </w:pPr>
-      <w:bookmarkStart w:id="4" w:name="_Toc73539336"/>
-      <w:proofErr w:type="spellStart"/>
-      <w:r>
-        <w:lastRenderedPageBreak/>
-        <w:t>Adult</w:t>
-      </w:r>
-      <w:bookmarkEnd w:id="4"/>
-      <w:proofErr w:type="spellEnd"/>
-    </w:p>
-    <w:p/>
-    <w:p>
-      <w:r>
-        <w:tab/>
-        <w:t>Wykres korelacji</w:t>
-      </w:r>
-      <w:r>
-        <w:t>:</w:t>
-      </w:r>
-    </w:p>
-    <w:p>
-      <w:pPr>
-        <w:ind w:left="-993"/>
-      </w:pPr>
-      <w:r>
-        <w:rPr>
-          <w:noProof/>
-        </w:rPr>
-        <w:drawing>
-          <wp:inline distT="0" distB="0" distL="0" distR="0" wp14:anchorId="3CF64569" wp14:editId="259D43FC">
-            <wp:extent cx="7186343" cy="3616656"/>
-            <wp:effectExtent l="0" t="0" r="1905" b="3175"/>
-            <wp:docPr id="15" name="Obraz 15"/>
-            <wp:cNvGraphicFramePr>
-              <a:graphicFrameLocks xmlns:a="http://schemas.openxmlformats.org/drawingml/2006/main" noChangeAspect="1"/>
-            </wp:cNvGraphicFramePr>
-            <a:graphic xmlns:a="http://schemas.openxmlformats.org/drawingml/2006/main">
-              <a:graphicData uri="http://schemas.openxmlformats.org/drawingml/2006/picture">
-                <pic:pic xmlns:pic="http://schemas.openxmlformats.org/drawingml/2006/picture">
-                  <pic:nvPicPr>
-                    <pic:cNvPr id="1" name=""/>
-                    <pic:cNvPicPr/>
-                  </pic:nvPicPr>
-                  <pic:blipFill>
-                    <a:blip r:embed="rId11"/>
-                    <a:stretch>
-                      <a:fillRect/>
-                    </a:stretch>
-                  </pic:blipFill>
-                  <pic:spPr>
-                    <a:xfrm>
-                      <a:off x="0" y="0"/>
                       <a:ext cx="7239727" cy="3643522"/>
                     </a:xfrm>
                     <a:prstGeom prst="rect">
@@ -3522,6 +3513,7 @@
         <w:rPr>
           <w:noProof/>
         </w:rPr>
+        <w:lastRenderedPageBreak/>
         <w:drawing>
           <wp:inline distT="0" distB="0" distL="0" distR="0" wp14:anchorId="1AB7DA87" wp14:editId="61751EA8">
             <wp:extent cx="2971800" cy="3937212"/>
@@ -3540,7 +3532,7 @@
                     </pic:cNvPicPr>
                   </pic:nvPicPr>
                   <pic:blipFill>
-                    <a:blip r:embed="rId12">
+                    <a:blip r:embed="rId11">
                       <a:extLst>
                         <a:ext uri="{28A0092B-C50C-407E-A947-70E740481C1C}">
                           <a14:useLocalDpi xmlns:a14="http://schemas.microsoft.com/office/drawing/2010/main" val="0"/>
@@ -3573,75 +3565,6 @@
       </w:r>
     </w:p>
     <w:p>
-      <w:r>
-        <w:lastRenderedPageBreak/>
-        <w:t xml:space="preserve">Zmienna </w:t>
-      </w:r>
-      <w:proofErr w:type="spellStart"/>
-      <w:r>
-        <w:t>age</w:t>
-      </w:r>
-      <w:proofErr w:type="spellEnd"/>
-      <w:r>
-        <w:t>:</w:t>
-      </w:r>
-    </w:p>
-    <w:p>
-      <w:r>
-        <w:rPr>
-          <w:noProof/>
-        </w:rPr>
-        <w:drawing>
-          <wp:inline distT="0" distB="0" distL="0" distR="0" wp14:anchorId="0307272F" wp14:editId="077365C9">
-            <wp:extent cx="5759450" cy="3410585"/>
-            <wp:effectExtent l="0" t="0" r="0" b="0"/>
-            <wp:docPr id="19" name="Obraz 19"/>
-            <wp:cNvGraphicFramePr>
-              <a:graphicFrameLocks xmlns:a="http://schemas.openxmlformats.org/drawingml/2006/main" noChangeAspect="1"/>
-            </wp:cNvGraphicFramePr>
-            <a:graphic xmlns:a="http://schemas.openxmlformats.org/drawingml/2006/main">
-              <a:graphicData uri="http://schemas.openxmlformats.org/drawingml/2006/picture">
-                <pic:pic xmlns:pic="http://schemas.openxmlformats.org/drawingml/2006/picture">
-                  <pic:nvPicPr>
-                    <pic:cNvPr id="0" name="Picture 3"/>
-                    <pic:cNvPicPr>
-                      <a:picLocks noChangeAspect="1" noChangeArrowheads="1"/>
-                    </pic:cNvPicPr>
-                  </pic:nvPicPr>
-                  <pic:blipFill>
-                    <a:blip r:embed="rId13">
-                      <a:extLst>
-                        <a:ext uri="{28A0092B-C50C-407E-A947-70E740481C1C}">
-                          <a14:useLocalDpi xmlns:a14="http://schemas.microsoft.com/office/drawing/2010/main" val="0"/>
-                        </a:ext>
-                      </a:extLst>
-                    </a:blip>
-                    <a:srcRect/>
-                    <a:stretch>
-                      <a:fillRect/>
-                    </a:stretch>
-                  </pic:blipFill>
-                  <pic:spPr bwMode="auto">
-                    <a:xfrm>
-                      <a:off x="0" y="0"/>
-                      <a:ext cx="5759450" cy="3410585"/>
-                    </a:xfrm>
-                    <a:prstGeom prst="rect">
-                      <a:avLst/>
-                    </a:prstGeom>
-                    <a:noFill/>
-                    <a:ln>
-                      <a:noFill/>
-                    </a:ln>
-                  </pic:spPr>
-                </pic:pic>
-              </a:graphicData>
-            </a:graphic>
-          </wp:inline>
-        </w:drawing>
-      </w:r>
-    </w:p>
-    <w:p>
       <w:pPr>
         <w:rPr>
           <w:b/>
@@ -3686,7 +3609,7 @@
         <w:t xml:space="preserve">Czas wykonania: </w:t>
       </w:r>
       <w:r>
-        <w:t xml:space="preserve">0.8444691 </w:t>
+        <w:t xml:space="preserve">0.3583219 </w:t>
       </w:r>
       <w:proofErr w:type="spellStart"/>
       <w:r>
@@ -3705,10 +3628,10 @@
           <w:noProof/>
         </w:rPr>
         <w:drawing>
-          <wp:inline distT="0" distB="0" distL="0" distR="0" wp14:anchorId="653E60A8" wp14:editId="250F09A4">
-            <wp:extent cx="3972479" cy="1409897"/>
+          <wp:inline distT="0" distB="0" distL="0" distR="0" wp14:anchorId="2395BB22" wp14:editId="4238CD8F">
+            <wp:extent cx="3943900" cy="1409897"/>
             <wp:effectExtent l="0" t="0" r="0" b="0"/>
-            <wp:docPr id="3" name="Obraz 3"/>
+            <wp:docPr id="6" name="Obraz 6"/>
             <wp:cNvGraphicFramePr>
               <a:graphicFrameLocks xmlns:a="http://schemas.openxmlformats.org/drawingml/2006/main" noChangeAspect="1"/>
             </wp:cNvGraphicFramePr>
@@ -3720,7 +3643,7 @@
                     <pic:cNvPicPr/>
                   </pic:nvPicPr>
                   <pic:blipFill>
-                    <a:blip r:embed="rId14"/>
+                    <a:blip r:embed="rId12"/>
                     <a:stretch>
                       <a:fillRect/>
                     </a:stretch>
@@ -3728,7 +3651,7 @@
                   <pic:spPr>
                     <a:xfrm>
                       <a:off x="0" y="0"/>
-                      <a:ext cx="3972479" cy="1409897"/>
+                      <a:ext cx="3943900" cy="1409897"/>
                     </a:xfrm>
                     <a:prstGeom prst="rect">
                       <a:avLst/>
@@ -3863,7 +3786,7 @@
                     <pic:cNvPicPr/>
                   </pic:nvPicPr>
                   <pic:blipFill>
-                    <a:blip r:embed="rId15"/>
+                    <a:blip r:embed="rId13"/>
                     <a:stretch>
                       <a:fillRect/>
                     </a:stretch>
@@ -3895,7 +3818,15 @@
     </w:p>
     <w:p>
       <w:r>
-        <w:t xml:space="preserve">Porównanie wyniku algorytmu z rzeczywistymi danymi zmiennej celu możemy przedstawić w tabelce i obliczyć na jej podstawie dokładność jako suma na przekątnej podzielona przez liczba rekordów, razy 100 aby uzyskać wynik procentowy. </w:t>
+        <w:t xml:space="preserve">Porównanie wyniku algorytmu z rzeczywistymi danymi zmiennej celu możemy przedstawić w tabelce i obliczyć na jej podstawie dokładność jako suma na przekątnej podzielona przez liczba rekordów, razy </w:t>
+      </w:r>
+      <w:proofErr w:type="gramStart"/>
+      <w:r>
+        <w:t>100</w:t>
+      </w:r>
+      <w:proofErr w:type="gramEnd"/>
+      <w:r>
+        <w:t xml:space="preserve"> aby uzyskać wynik procentowy. </w:t>
       </w:r>
     </w:p>
     <w:p>
@@ -3975,7 +3906,7 @@
                     <pic:cNvPicPr/>
                   </pic:nvPicPr>
                   <pic:blipFill>
-                    <a:blip r:embed="rId16"/>
+                    <a:blip r:embed="rId14"/>
                     <a:stretch>
                       <a:fillRect/>
                     </a:stretch>
@@ -4061,6 +3992,7 @@
       </w:r>
     </w:p>
     <w:p/>
+    <w:p/>
     <w:p>
       <w:pPr>
         <w:rPr>
@@ -4106,17 +4038,20 @@
         <w:t xml:space="preserve">Czas wykonania: </w:t>
       </w:r>
       <w:r>
-        <w:t xml:space="preserve">1.358648 </w:t>
-      </w:r>
-      <w:proofErr w:type="spellStart"/>
-      <w:r>
-        <w:t>mins</w:t>
-      </w:r>
-      <w:proofErr w:type="spellEnd"/>
-    </w:p>
-    <w:p>
-      <w:r>
-        <w:t>Dokładność predykcji: 85%</w:t>
+        <w:t xml:space="preserve">33.79628 </w:t>
+      </w:r>
+      <w:proofErr w:type="spellStart"/>
+      <w:r>
+        <w:t>secs</w:t>
+      </w:r>
+      <w:proofErr w:type="spellEnd"/>
+    </w:p>
+    <w:p>
+      <w:r>
+        <w:t xml:space="preserve">Dokładność predykcji: </w:t>
+      </w:r>
+      <w:r>
+        <w:t>85%</w:t>
       </w:r>
     </w:p>
     <w:p>
@@ -4126,10 +4061,278 @@
         </w:rPr>
         <w:lastRenderedPageBreak/>
         <w:drawing>
-          <wp:inline distT="0" distB="0" distL="0" distR="0" wp14:anchorId="3FE8D622" wp14:editId="626BBFEC">
-            <wp:extent cx="3962953" cy="1381318"/>
-            <wp:effectExtent l="0" t="0" r="0" b="9525"/>
-            <wp:docPr id="5" name="Obraz 5"/>
+          <wp:inline distT="0" distB="0" distL="0" distR="0" wp14:anchorId="17707382" wp14:editId="500BFD0B">
+            <wp:extent cx="3886742" cy="1390844"/>
+            <wp:effectExtent l="0" t="0" r="0" b="0"/>
+            <wp:docPr id="8" name="Obraz 8"/>
+            <wp:cNvGraphicFramePr>
+              <a:graphicFrameLocks xmlns:a="http://schemas.openxmlformats.org/drawingml/2006/main" noChangeAspect="1"/>
+            </wp:cNvGraphicFramePr>
+            <a:graphic xmlns:a="http://schemas.openxmlformats.org/drawingml/2006/main">
+              <a:graphicData uri="http://schemas.openxmlformats.org/drawingml/2006/picture">
+                <pic:pic xmlns:pic="http://schemas.openxmlformats.org/drawingml/2006/picture">
+                  <pic:nvPicPr>
+                    <pic:cNvPr id="1" name=""/>
+                    <pic:cNvPicPr/>
+                  </pic:nvPicPr>
+                  <pic:blipFill>
+                    <a:blip r:embed="rId15"/>
+                    <a:stretch>
+                      <a:fillRect/>
+                    </a:stretch>
+                  </pic:blipFill>
+                  <pic:spPr>
+                    <a:xfrm>
+                      <a:off x="0" y="0"/>
+                      <a:ext cx="3886742" cy="1390844"/>
+                    </a:xfrm>
+                    <a:prstGeom prst="rect">
+                      <a:avLst/>
+                    </a:prstGeom>
+                  </pic:spPr>
+                </pic:pic>
+              </a:graphicData>
+            </a:graphic>
+          </wp:inline>
+        </w:drawing>
+      </w:r>
+    </w:p>
+    <w:p/>
+    <w:p>
+      <w:pPr>
+        <w:rPr>
+          <w:b/>
+          <w:bCs/>
+        </w:rPr>
+      </w:pPr>
+      <w:proofErr w:type="spellStart"/>
+      <w:r>
+        <w:rPr>
+          <w:b/>
+          <w:bCs/>
+        </w:rPr>
+        <w:t>Random</w:t>
+      </w:r>
+      <w:proofErr w:type="spellEnd"/>
+      <w:r>
+        <w:rPr>
+          <w:b/>
+          <w:bCs/>
+        </w:rPr>
+        <w:t xml:space="preserve"> </w:t>
+      </w:r>
+      <w:proofErr w:type="spellStart"/>
+      <w:r>
+        <w:rPr>
+          <w:b/>
+          <w:bCs/>
+        </w:rPr>
+        <w:t>Forest</w:t>
+      </w:r>
+      <w:proofErr w:type="spellEnd"/>
+      <w:r>
+        <w:rPr>
+          <w:b/>
+          <w:bCs/>
+        </w:rPr>
+        <w:t>:</w:t>
+      </w:r>
+    </w:p>
+    <w:p>
+      <w:r>
+        <w:t xml:space="preserve">Czas wykonania: </w:t>
+      </w:r>
+      <w:r>
+        <w:t xml:space="preserve">10.49223 </w:t>
+      </w:r>
+      <w:proofErr w:type="spellStart"/>
+      <w:r>
+        <w:t>secs</w:t>
+      </w:r>
+      <w:proofErr w:type="spellEnd"/>
+    </w:p>
+    <w:p>
+      <w:r>
+        <w:t xml:space="preserve">Dokładność predykcji: </w:t>
+      </w:r>
+      <w:r>
+        <w:t>8</w:t>
+      </w:r>
+      <w:r>
+        <w:t>5</w:t>
+      </w:r>
+      <w:r>
+        <w:t>%</w:t>
+      </w:r>
+    </w:p>
+    <w:p>
+      <w:r>
+        <w:rPr>
+          <w:noProof/>
+        </w:rPr>
+        <w:drawing>
+          <wp:inline distT="0" distB="0" distL="0" distR="0" wp14:anchorId="5436E4AA" wp14:editId="58EF2400">
+            <wp:extent cx="3953427" cy="1438476"/>
+            <wp:effectExtent l="0" t="0" r="9525" b="9525"/>
+            <wp:docPr id="9" name="Obraz 9"/>
+            <wp:cNvGraphicFramePr>
+              <a:graphicFrameLocks xmlns:a="http://schemas.openxmlformats.org/drawingml/2006/main" noChangeAspect="1"/>
+            </wp:cNvGraphicFramePr>
+            <a:graphic xmlns:a="http://schemas.openxmlformats.org/drawingml/2006/main">
+              <a:graphicData uri="http://schemas.openxmlformats.org/drawingml/2006/picture">
+                <pic:pic xmlns:pic="http://schemas.openxmlformats.org/drawingml/2006/picture">
+                  <pic:nvPicPr>
+                    <pic:cNvPr id="1" name=""/>
+                    <pic:cNvPicPr/>
+                  </pic:nvPicPr>
+                  <pic:blipFill>
+                    <a:blip r:embed="rId16"/>
+                    <a:stretch>
+                      <a:fillRect/>
+                    </a:stretch>
+                  </pic:blipFill>
+                  <pic:spPr>
+                    <a:xfrm>
+                      <a:off x="0" y="0"/>
+                      <a:ext cx="3953427" cy="1438476"/>
+                    </a:xfrm>
+                    <a:prstGeom prst="rect">
+                      <a:avLst/>
+                    </a:prstGeom>
+                  </pic:spPr>
+                </pic:pic>
+              </a:graphicData>
+            </a:graphic>
+          </wp:inline>
+        </w:drawing>
+      </w:r>
+    </w:p>
+    <w:p/>
+    <w:p>
+      <w:pPr>
+        <w:pStyle w:val="Nagwek3"/>
+      </w:pPr>
+      <w:bookmarkStart w:id="5" w:name="_Toc73539337"/>
+      <w:r>
+        <w:t>Podsumowanie</w:t>
+      </w:r>
+      <w:bookmarkEnd w:id="5"/>
+    </w:p>
+    <w:p>
+      <w:r>
+        <w:t xml:space="preserve">W przypadku zbioru </w:t>
+      </w:r>
+      <w:proofErr w:type="spellStart"/>
+      <w:r>
+        <w:t>adult</w:t>
+      </w:r>
+      <w:proofErr w:type="spellEnd"/>
+      <w:r>
+        <w:t xml:space="preserve"> najdokładniejsze okazały się algorytmy </w:t>
+      </w:r>
+      <w:r>
+        <w:t xml:space="preserve">SVM oraz </w:t>
+      </w:r>
+      <w:proofErr w:type="spellStart"/>
+      <w:r>
+        <w:t>Random</w:t>
+      </w:r>
+      <w:proofErr w:type="spellEnd"/>
+      <w:r>
+        <w:t xml:space="preserve"> </w:t>
+      </w:r>
+      <w:proofErr w:type="spellStart"/>
+      <w:r>
+        <w:t>Forest</w:t>
+      </w:r>
+      <w:proofErr w:type="spellEnd"/>
+      <w:r>
+        <w:t xml:space="preserve">, natomiast pod względem szybkości predykcji najlepszy okazał się algorytm </w:t>
+      </w:r>
+      <w:proofErr w:type="spellStart"/>
+      <w:r>
+        <w:t>Decision</w:t>
+      </w:r>
+      <w:proofErr w:type="spellEnd"/>
+      <w:r>
+        <w:t xml:space="preserve"> </w:t>
+      </w:r>
+      <w:proofErr w:type="spellStart"/>
+      <w:r>
+        <w:t>Trees</w:t>
+      </w:r>
+      <w:proofErr w:type="spellEnd"/>
+      <w:r>
+        <w:t>.</w:t>
+      </w:r>
+    </w:p>
+    <w:p/>
+    <w:p/>
+    <w:p>
+      <w:pPr>
+        <w:ind w:left="426" w:hanging="425"/>
+        <w:jc w:val="center"/>
+        <w:rPr>
+          <w:sz w:val="21"/>
+          <w:szCs w:val="21"/>
+        </w:rPr>
+        <w:sectPr>
+          <w:pgSz w:w="11906" w:h="16838"/>
+          <w:pgMar w:top="1418" w:right="1418" w:bottom="1418" w:left="1418" w:header="709" w:footer="709" w:gutter="0"/>
+          <w:cols w:space="708"/>
+          <w:docGrid w:linePitch="360"/>
+        </w:sectPr>
+      </w:pPr>
+    </w:p>
+    <w:p>
+      <w:pPr>
+        <w:pStyle w:val="Nagwek1"/>
+      </w:pPr>
+      <w:bookmarkStart w:id="6" w:name="_Toc73539338"/>
+      <w:proofErr w:type="spellStart"/>
+      <w:r>
+        <w:lastRenderedPageBreak/>
+        <w:t>Dressify</w:t>
+      </w:r>
+      <w:bookmarkEnd w:id="6"/>
+      <w:proofErr w:type="spellEnd"/>
+    </w:p>
+    <w:p/>
+    <w:p>
+      <w:r>
+        <w:t>Przewidywaną zmienną zbioru ‘</w:t>
+      </w:r>
+      <w:proofErr w:type="spellStart"/>
+      <w:r>
+        <w:t>dressify</w:t>
+      </w:r>
+      <w:proofErr w:type="spellEnd"/>
+      <w:r>
+        <w:t>’ jest ‘</w:t>
+      </w:r>
+      <w:proofErr w:type="spellStart"/>
+      <w:r>
+        <w:t>Recommended</w:t>
+      </w:r>
+      <w:proofErr w:type="spellEnd"/>
+      <w:r>
+        <w:t>’. Po czyszczeniu i łączeniu poziomów wynikających z licznych pomyłek przy nazwach kolumn, podzieliliśmy zbiór na treningowy (200 rekordów) i testowy (159 rekordów).</w:t>
+      </w:r>
+    </w:p>
+    <w:p>
+      <w:pPr>
+        <w:ind w:left="-851"/>
+        <w:jc w:val="center"/>
+      </w:pPr>
+      <w:r>
+        <w:rPr>
+          <w:noProof/>
+        </w:rPr>
+        <w:drawing>
+          <wp:inline distT="0" distB="0" distL="0" distR="0" wp14:anchorId="5B6474B5" wp14:editId="3553F15E">
+            <wp:extent cx="6720841" cy="3382383"/>
+            <wp:effectExtent l="0" t="0" r="0" b="0"/>
+            <wp:docPr id="7" name="Obraz 7"/>
             <wp:cNvGraphicFramePr>
               <a:graphicFrameLocks xmlns:a="http://schemas.openxmlformats.org/drawingml/2006/main" noChangeAspect="1"/>
             </wp:cNvGraphicFramePr>
@@ -4149,7 +4352,7 @@
                   <pic:spPr>
                     <a:xfrm>
                       <a:off x="0" y="0"/>
-                      <a:ext cx="3962953" cy="1381318"/>
+                      <a:ext cx="6770766" cy="3407509"/>
                     </a:xfrm>
                     <a:prstGeom prst="rect">
                       <a:avLst/>
@@ -4169,44 +4372,94 @@
           <w:bCs/>
         </w:rPr>
       </w:pPr>
-    </w:p>
-    <w:p>
-      <w:pPr>
+      <w:proofErr w:type="spellStart"/>
+      <w:r>
         <w:rPr>
           <w:b/>
           <w:bCs/>
         </w:rPr>
-      </w:pPr>
-      <w:proofErr w:type="spellStart"/>
+        <w:t>Decision</w:t>
+      </w:r>
+      <w:proofErr w:type="spellEnd"/>
       <w:r>
         <w:rPr>
           <w:b/>
           <w:bCs/>
         </w:rPr>
-        <w:t>Random</w:t>
-      </w:r>
-      <w:proofErr w:type="spellEnd"/>
+        <w:t xml:space="preserve"> </w:t>
+      </w:r>
+      <w:proofErr w:type="spellStart"/>
       <w:r>
         <w:rPr>
           <w:b/>
           <w:bCs/>
         </w:rPr>
-        <w:t xml:space="preserve"> </w:t>
-      </w:r>
-      <w:proofErr w:type="spellStart"/>
+        <w:t>Trees</w:t>
+      </w:r>
+      <w:proofErr w:type="spellEnd"/>
       <w:r>
         <w:rPr>
           <w:b/>
           <w:bCs/>
         </w:rPr>
-        <w:t>Forest</w:t>
-      </w:r>
-      <w:proofErr w:type="spellEnd"/>
-      <w:r>
+        <w:t>:</w:t>
+      </w:r>
+    </w:p>
+    <w:p>
+      <w:r>
+        <w:t xml:space="preserve">Czas wykonania: </w:t>
+      </w:r>
+    </w:p>
+    <w:p>
+      <w:r>
+        <w:t>Dokładność predykcji:</w:t>
+      </w:r>
+    </w:p>
+    <w:p/>
+    <w:p>
+      <w:pPr>
         <w:rPr>
           <w:b/>
           <w:bCs/>
         </w:rPr>
+      </w:pPr>
+      <w:r>
+        <w:rPr>
+          <w:b/>
+          <w:bCs/>
+        </w:rPr>
+        <w:t>k-</w:t>
+      </w:r>
+      <w:proofErr w:type="spellStart"/>
+      <w:r>
+        <w:rPr>
+          <w:b/>
+          <w:bCs/>
+        </w:rPr>
+        <w:t>Nearest</w:t>
+      </w:r>
+      <w:proofErr w:type="spellEnd"/>
+      <w:r>
+        <w:rPr>
+          <w:b/>
+          <w:bCs/>
+        </w:rPr>
+        <w:t xml:space="preserve"> </w:t>
+      </w:r>
+      <w:proofErr w:type="spellStart"/>
+      <w:r>
+        <w:rPr>
+          <w:b/>
+          <w:bCs/>
+        </w:rPr>
+        <w:t>Neighbour</w:t>
+      </w:r>
+      <w:proofErr w:type="spellEnd"/>
+      <w:r>
+        <w:rPr>
+          <w:b/>
+          <w:bCs/>
+        </w:rPr>
         <w:t>:</w:t>
       </w:r>
     </w:p>
@@ -4214,18 +4467,24 @@
       <w:r>
         <w:t xml:space="preserve">Czas wykonania: </w:t>
       </w:r>
-      <w:r>
-        <w:t xml:space="preserve">21.98921 </w:t>
-      </w:r>
-      <w:proofErr w:type="spellStart"/>
-      <w:r>
-        <w:t>secs</w:t>
-      </w:r>
-      <w:proofErr w:type="spellEnd"/>
-    </w:p>
-    <w:p>
-      <w:r>
-        <w:t>Dokładność predykcji: 85%</w:t>
+    </w:p>
+    <w:p>
+      <w:r>
+        <w:t xml:space="preserve">Dokładność predykcji: </w:t>
+      </w:r>
+    </w:p>
+    <w:p/>
+    <w:p>
+      <w:r>
+        <w:t xml:space="preserve">Aby wyznaczyć klasyfikacje </w:t>
+      </w:r>
+      <w:proofErr w:type="spellStart"/>
+      <w:r>
+        <w:t>knn</w:t>
+      </w:r>
+      <w:proofErr w:type="spellEnd"/>
+      <w:r>
+        <w:t xml:space="preserve"> o największej dokładności trzeba dobrać odpowiedni parametr k do zbioru danych. W tym celu wykonujemy predykcje 50 razy dla różnych k i zapisujemy ich dokładność. Wyniki możemy przedstawić na wykresie:</w:t>
       </w:r>
     </w:p>
     <w:p>
@@ -4233,11 +4492,12 @@
         <w:rPr>
           <w:noProof/>
         </w:rPr>
+        <w:lastRenderedPageBreak/>
         <w:drawing>
-          <wp:inline distT="0" distB="0" distL="0" distR="0" wp14:anchorId="6277F3D6" wp14:editId="2ED24A56">
-            <wp:extent cx="3943900" cy="1400370"/>
-            <wp:effectExtent l="0" t="0" r="0" b="9525"/>
-            <wp:docPr id="16" name="Obraz 16"/>
+          <wp:inline distT="0" distB="0" distL="0" distR="0" wp14:anchorId="08B4797D" wp14:editId="0EA572F3">
+            <wp:extent cx="5706110" cy="2871703"/>
+            <wp:effectExtent l="0" t="0" r="0" b="0"/>
+            <wp:docPr id="10" name="Obraz 10"/>
             <wp:cNvGraphicFramePr>
               <a:graphicFrameLocks xmlns:a="http://schemas.openxmlformats.org/drawingml/2006/main" noChangeAspect="1"/>
             </wp:cNvGraphicFramePr>
@@ -4257,369 +4517,6 @@
                   <pic:spPr>
                     <a:xfrm>
                       <a:off x="0" y="0"/>
-                      <a:ext cx="3943900" cy="1400370"/>
-                    </a:xfrm>
-                    <a:prstGeom prst="rect">
-                      <a:avLst/>
-                    </a:prstGeom>
-                  </pic:spPr>
-                </pic:pic>
-              </a:graphicData>
-            </a:graphic>
-          </wp:inline>
-        </w:drawing>
-      </w:r>
-    </w:p>
-    <w:p/>
-    <w:p>
-      <w:pPr>
-        <w:pStyle w:val="Nagwek3"/>
-      </w:pPr>
-      <w:bookmarkStart w:id="5" w:name="_Toc73539337"/>
-      <w:r>
-        <w:t>Podsumowanie</w:t>
-      </w:r>
-      <w:bookmarkEnd w:id="5"/>
-    </w:p>
-    <w:p>
-      <w:r>
-        <w:t xml:space="preserve">W przypadku zbioru </w:t>
-      </w:r>
-      <w:proofErr w:type="spellStart"/>
-      <w:r>
-        <w:t>adult</w:t>
-      </w:r>
-      <w:proofErr w:type="spellEnd"/>
-      <w:r>
-        <w:t xml:space="preserve"> najdokładniejsze okazały się algorytmy </w:t>
-      </w:r>
-      <w:r>
-        <w:t xml:space="preserve">SVM oraz </w:t>
-      </w:r>
-      <w:proofErr w:type="spellStart"/>
-      <w:r>
-        <w:t>Random</w:t>
-      </w:r>
-      <w:proofErr w:type="spellEnd"/>
-      <w:r>
-        <w:t xml:space="preserve"> </w:t>
-      </w:r>
-      <w:proofErr w:type="spellStart"/>
-      <w:r>
-        <w:t>Forest</w:t>
-      </w:r>
-      <w:proofErr w:type="spellEnd"/>
-      <w:r>
-        <w:t xml:space="preserve">, natomiast pod względem szybkości predykcji najlepszy okazał się algorytm </w:t>
-      </w:r>
-      <w:proofErr w:type="spellStart"/>
-      <w:r>
-        <w:t>Decision</w:t>
-      </w:r>
-      <w:proofErr w:type="spellEnd"/>
-      <w:r>
-        <w:t xml:space="preserve"> </w:t>
-      </w:r>
-      <w:proofErr w:type="spellStart"/>
-      <w:r>
-        <w:t>Trees</w:t>
-      </w:r>
-      <w:proofErr w:type="spellEnd"/>
-      <w:r>
-        <w:t>.</w:t>
-      </w:r>
-    </w:p>
-    <w:p/>
-    <w:p/>
-    <w:p>
-      <w:pPr>
-        <w:ind w:left="426" w:hanging="425"/>
-        <w:jc w:val="center"/>
-        <w:rPr>
-          <w:sz w:val="21"/>
-          <w:szCs w:val="21"/>
-        </w:rPr>
-        <w:sectPr>
-          <w:pgSz w:w="11906" w:h="16838"/>
-          <w:pgMar w:top="1418" w:right="1418" w:bottom="1418" w:left="1418" w:header="709" w:footer="709" w:gutter="0"/>
-          <w:cols w:space="708"/>
-          <w:docGrid w:linePitch="360"/>
-        </w:sectPr>
-      </w:pPr>
-    </w:p>
-    <w:p>
-      <w:pPr>
-        <w:pStyle w:val="Nagwek1"/>
-      </w:pPr>
-      <w:bookmarkStart w:id="6" w:name="_Toc73539338"/>
-      <w:proofErr w:type="spellStart"/>
-      <w:r>
-        <w:lastRenderedPageBreak/>
-        <w:t>Dressify</w:t>
-      </w:r>
-      <w:bookmarkEnd w:id="6"/>
-      <w:proofErr w:type="spellEnd"/>
-    </w:p>
-    <w:p>
-      <w:pPr>
-        <w:ind w:left="-851"/>
-        <w:jc w:val="center"/>
-      </w:pPr>
-      <w:r>
-        <w:rPr>
-          <w:noProof/>
-        </w:rPr>
-        <w:drawing>
-          <wp:inline distT="0" distB="0" distL="0" distR="0" wp14:anchorId="5B6474B5" wp14:editId="3553F15E">
-            <wp:extent cx="6720841" cy="3382383"/>
-            <wp:effectExtent l="0" t="0" r="0" b="0"/>
-            <wp:docPr id="7" name="Obraz 7"/>
-            <wp:cNvGraphicFramePr>
-              <a:graphicFrameLocks xmlns:a="http://schemas.openxmlformats.org/drawingml/2006/main" noChangeAspect="1"/>
-            </wp:cNvGraphicFramePr>
-            <a:graphic xmlns:a="http://schemas.openxmlformats.org/drawingml/2006/main">
-              <a:graphicData uri="http://schemas.openxmlformats.org/drawingml/2006/picture">
-                <pic:pic xmlns:pic="http://schemas.openxmlformats.org/drawingml/2006/picture">
-                  <pic:nvPicPr>
-                    <pic:cNvPr id="1" name=""/>
-                    <pic:cNvPicPr/>
-                  </pic:nvPicPr>
-                  <pic:blipFill>
-                    <a:blip r:embed="rId19"/>
-                    <a:stretch>
-                      <a:fillRect/>
-                    </a:stretch>
-                  </pic:blipFill>
-                  <pic:spPr>
-                    <a:xfrm>
-                      <a:off x="0" y="0"/>
-                      <a:ext cx="6770766" cy="3407509"/>
-                    </a:xfrm>
-                    <a:prstGeom prst="rect">
-                      <a:avLst/>
-                    </a:prstGeom>
-                  </pic:spPr>
-                </pic:pic>
-              </a:graphicData>
-            </a:graphic>
-          </wp:inline>
-        </w:drawing>
-      </w:r>
-    </w:p>
-    <w:p>
-      <w:pPr>
-        <w:rPr>
-          <w:b/>
-          <w:bCs/>
-        </w:rPr>
-      </w:pPr>
-      <w:proofErr w:type="spellStart"/>
-      <w:r>
-        <w:rPr>
-          <w:b/>
-          <w:bCs/>
-        </w:rPr>
-        <w:t>Decision</w:t>
-      </w:r>
-      <w:proofErr w:type="spellEnd"/>
-      <w:r>
-        <w:rPr>
-          <w:b/>
-          <w:bCs/>
-        </w:rPr>
-        <w:t xml:space="preserve"> </w:t>
-      </w:r>
-      <w:proofErr w:type="spellStart"/>
-      <w:r>
-        <w:rPr>
-          <w:b/>
-          <w:bCs/>
-        </w:rPr>
-        <w:t>Trees</w:t>
-      </w:r>
-      <w:proofErr w:type="spellEnd"/>
-      <w:r>
-        <w:rPr>
-          <w:b/>
-          <w:bCs/>
-        </w:rPr>
-        <w:t>:</w:t>
-      </w:r>
-    </w:p>
-    <w:p>
-      <w:r>
-        <w:t xml:space="preserve">Czas wykonania: </w:t>
-      </w:r>
-      <w:r>
-        <w:t>0.03097987</w:t>
-      </w:r>
-      <w:r>
-        <w:t xml:space="preserve"> </w:t>
-      </w:r>
-      <w:proofErr w:type="spellStart"/>
-      <w:r>
-        <w:t>secs</w:t>
-      </w:r>
-      <w:proofErr w:type="spellEnd"/>
-    </w:p>
-    <w:p>
-      <w:r>
-        <w:t>Dokładność predykcji:</w:t>
-      </w:r>
-      <w:r>
-        <w:t xml:space="preserve"> 51%</w:t>
-      </w:r>
-    </w:p>
-    <w:p>
-      <w:r>
-        <w:rPr>
-          <w:noProof/>
-        </w:rPr>
-        <w:drawing>
-          <wp:inline distT="0" distB="0" distL="0" distR="0" wp14:anchorId="760B5491" wp14:editId="2BB82721">
-            <wp:extent cx="4258269" cy="1381318"/>
-            <wp:effectExtent l="0" t="0" r="0" b="9525"/>
-            <wp:docPr id="20" name="Obraz 20"/>
-            <wp:cNvGraphicFramePr>
-              <a:graphicFrameLocks xmlns:a="http://schemas.openxmlformats.org/drawingml/2006/main" noChangeAspect="1"/>
-            </wp:cNvGraphicFramePr>
-            <a:graphic xmlns:a="http://schemas.openxmlformats.org/drawingml/2006/main">
-              <a:graphicData uri="http://schemas.openxmlformats.org/drawingml/2006/picture">
-                <pic:pic xmlns:pic="http://schemas.openxmlformats.org/drawingml/2006/picture">
-                  <pic:nvPicPr>
-                    <pic:cNvPr id="1" name=""/>
-                    <pic:cNvPicPr/>
-                  </pic:nvPicPr>
-                  <pic:blipFill>
-                    <a:blip r:embed="rId20"/>
-                    <a:stretch>
-                      <a:fillRect/>
-                    </a:stretch>
-                  </pic:blipFill>
-                  <pic:spPr>
-                    <a:xfrm>
-                      <a:off x="0" y="0"/>
-                      <a:ext cx="4258269" cy="1381318"/>
-                    </a:xfrm>
-                    <a:prstGeom prst="rect">
-                      <a:avLst/>
-                    </a:prstGeom>
-                  </pic:spPr>
-                </pic:pic>
-              </a:graphicData>
-            </a:graphic>
-          </wp:inline>
-        </w:drawing>
-      </w:r>
-    </w:p>
-    <w:p/>
-    <w:p>
-      <w:pPr>
-        <w:rPr>
-          <w:b/>
-          <w:bCs/>
-        </w:rPr>
-      </w:pPr>
-      <w:r>
-        <w:rPr>
-          <w:b/>
-          <w:bCs/>
-        </w:rPr>
-        <w:t>k-</w:t>
-      </w:r>
-      <w:proofErr w:type="spellStart"/>
-      <w:r>
-        <w:rPr>
-          <w:b/>
-          <w:bCs/>
-        </w:rPr>
-        <w:t>Nearest</w:t>
-      </w:r>
-      <w:proofErr w:type="spellEnd"/>
-      <w:r>
-        <w:rPr>
-          <w:b/>
-          <w:bCs/>
-        </w:rPr>
-        <w:t xml:space="preserve"> </w:t>
-      </w:r>
-      <w:proofErr w:type="spellStart"/>
-      <w:r>
-        <w:rPr>
-          <w:b/>
-          <w:bCs/>
-        </w:rPr>
-        <w:t>Neighbour</w:t>
-      </w:r>
-      <w:proofErr w:type="spellEnd"/>
-      <w:r>
-        <w:rPr>
-          <w:b/>
-          <w:bCs/>
-        </w:rPr>
-        <w:t>:</w:t>
-      </w:r>
-    </w:p>
-    <w:p>
-      <w:r>
-        <w:t xml:space="preserve">Czas wykonania: </w:t>
-      </w:r>
-      <w:r>
-        <w:t>0.1698921</w:t>
-      </w:r>
-    </w:p>
-    <w:p>
-      <w:r>
-        <w:t xml:space="preserve">Dokładność predykcji: </w:t>
-      </w:r>
-      <w:r>
-        <w:t>100%</w:t>
-      </w:r>
-    </w:p>
-    <w:p/>
-    <w:p>
-      <w:r>
-        <w:t xml:space="preserve">Aby wyznaczyć klasyfikacje </w:t>
-      </w:r>
-      <w:proofErr w:type="spellStart"/>
-      <w:r>
-        <w:t>knn</w:t>
-      </w:r>
-      <w:proofErr w:type="spellEnd"/>
-      <w:r>
-        <w:t xml:space="preserve"> o największej dokładności trzeba dobrać odpowiedni parametr k do zbioru danych. W tym celu wykonujemy predykcje 50 razy dla różnych k i zapisujemy ich dokładność. Wyniki możemy przedstawić na wykresie:</w:t>
-      </w:r>
-    </w:p>
-    <w:p>
-      <w:r>
-        <w:rPr>
-          <w:noProof/>
-        </w:rPr>
-        <w:lastRenderedPageBreak/>
-        <w:drawing>
-          <wp:inline distT="0" distB="0" distL="0" distR="0" wp14:anchorId="08B4797D" wp14:editId="0EA572F3">
-            <wp:extent cx="5706110" cy="2871703"/>
-            <wp:effectExtent l="0" t="0" r="0" b="0"/>
-            <wp:docPr id="10" name="Obraz 10"/>
-            <wp:cNvGraphicFramePr>
-              <a:graphicFrameLocks xmlns:a="http://schemas.openxmlformats.org/drawingml/2006/main" noChangeAspect="1"/>
-            </wp:cNvGraphicFramePr>
-            <a:graphic xmlns:a="http://schemas.openxmlformats.org/drawingml/2006/main">
-              <a:graphicData uri="http://schemas.openxmlformats.org/drawingml/2006/picture">
-                <pic:pic xmlns:pic="http://schemas.openxmlformats.org/drawingml/2006/picture">
-                  <pic:nvPicPr>
-                    <pic:cNvPr id="1" name=""/>
-                    <pic:cNvPicPr/>
-                  </pic:nvPicPr>
-                  <pic:blipFill>
-                    <a:blip r:embed="rId21"/>
-                    <a:stretch>
-                      <a:fillRect/>
-                    </a:stretch>
-                  </pic:blipFill>
-                  <pic:spPr>
-                    <a:xfrm>
-                      <a:off x="0" y="0"/>
                       <a:ext cx="5784657" cy="2911233"/>
                     </a:xfrm>
                     <a:prstGeom prst="rect">
@@ -4641,7 +4538,15 @@
     </w:p>
     <w:p>
       <w:r>
-        <w:t xml:space="preserve">Porównanie wyniku algorytmu z rzeczywistymi danymi zmiennej celu możemy przedstawić w tabelce i obliczyć na jej podstawie dokładność jako suma na przekątnej podzielona przez liczba rekordów, razy 100 aby uzyskać wynik procentowy. </w:t>
+        <w:t xml:space="preserve">Porównanie wyniku algorytmu z rzeczywistymi danymi zmiennej celu możemy przedstawić w tabelce i obliczyć na jej podstawie dokładność jako suma na przekątnej podzielona przez liczba rekordów, razy </w:t>
+      </w:r>
+      <w:proofErr w:type="gramStart"/>
+      <w:r>
+        <w:t>100</w:t>
+      </w:r>
+      <w:proofErr w:type="gramEnd"/>
+      <w:r>
+        <w:t xml:space="preserve"> aby uzyskać wynik procentowy. </w:t>
       </w:r>
     </w:p>
     <w:p>
@@ -4673,7 +4578,7 @@
                 <w:rPr>
                   <w:rFonts w:ascii="Cambria Math" w:hAnsi="Cambria Math"/>
                 </w:rPr>
-                <m:t>117+83</m:t>
+                <m:t>58+35</m:t>
               </m:r>
             </m:num>
             <m:den>
@@ -4681,7 +4586,7 @@
                 <w:rPr>
                   <w:rFonts w:ascii="Cambria Math" w:hAnsi="Cambria Math"/>
                 </w:rPr>
-                <m:t>200</m:t>
+                <m:t>159</m:t>
               </m:r>
             </m:den>
           </m:f>
@@ -4689,7 +4594,7 @@
             <w:rPr>
               <w:rFonts w:ascii="Cambria Math" w:hAnsi="Cambria Math"/>
             </w:rPr>
-            <m:t xml:space="preserve"> × 100%=100%</m:t>
+            <m:t xml:space="preserve"> × 100%=58.49%</m:t>
           </m:r>
         </m:oMath>
       </m:oMathPara>
@@ -4701,10 +4606,10 @@
           <w:noProof/>
         </w:rPr>
         <w:drawing>
-          <wp:inline distT="0" distB="0" distL="0" distR="0" wp14:anchorId="5A0F136F" wp14:editId="0F697825">
-            <wp:extent cx="4001058" cy="1390844"/>
+          <wp:inline distT="0" distB="0" distL="0" distR="0" wp14:anchorId="0A13689D" wp14:editId="25A11372">
+            <wp:extent cx="4838700" cy="2146300"/>
             <wp:effectExtent l="0" t="0" r="0" b="0"/>
-            <wp:docPr id="23" name="Obraz 23"/>
+            <wp:docPr id="13" name="Obraz 13" descr="Obraz zawierający stół&#10;&#10;Opis wygenerowany automatycznie"/>
             <wp:cNvGraphicFramePr>
               <a:graphicFrameLocks xmlns:a="http://schemas.openxmlformats.org/drawingml/2006/main" noChangeAspect="1"/>
             </wp:cNvGraphicFramePr>
@@ -4712,11 +4617,11 @@
               <a:graphicData uri="http://schemas.openxmlformats.org/drawingml/2006/picture">
                 <pic:pic xmlns:pic="http://schemas.openxmlformats.org/drawingml/2006/picture">
                   <pic:nvPicPr>
-                    <pic:cNvPr id="1" name=""/>
+                    <pic:cNvPr id="13" name="Obraz 13" descr="Obraz zawierający stół&#10;&#10;Opis wygenerowany automatycznie"/>
                     <pic:cNvPicPr/>
                   </pic:nvPicPr>
                   <pic:blipFill>
-                    <a:blip r:embed="rId22"/>
+                    <a:blip r:embed="rId19"/>
                     <a:stretch>
                       <a:fillRect/>
                     </a:stretch>
@@ -4724,7 +4629,7 @@
                   <pic:spPr>
                     <a:xfrm>
                       <a:off x="0" y="0"/>
-                      <a:ext cx="4001058" cy="1390844"/>
+                      <a:ext cx="4838700" cy="2146300"/>
                     </a:xfrm>
                     <a:prstGeom prst="rect">
                       <a:avLst/>
@@ -4737,7 +4642,6 @@
         </w:drawing>
       </w:r>
     </w:p>
-    <w:p/>
     <w:p>
       <w:pPr>
         <w:rPr>
@@ -4782,63 +4686,10 @@
       <w:r>
         <w:t xml:space="preserve">Czas wykonania: </w:t>
       </w:r>
-      <w:r>
-        <w:t xml:space="preserve">0.06195903 </w:t>
-      </w:r>
-      <w:proofErr w:type="spellStart"/>
-      <w:r>
-        <w:t>secs</w:t>
-      </w:r>
-      <w:proofErr w:type="spellEnd"/>
     </w:p>
     <w:p>
       <w:r>
         <w:t xml:space="preserve">Dokładność predykcji: </w:t>
-      </w:r>
-      <w:r>
-        <w:t>56%</w:t>
-      </w:r>
-    </w:p>
-    <w:p>
-      <w:r>
-        <w:rPr>
-          <w:noProof/>
-        </w:rPr>
-        <w:drawing>
-          <wp:inline distT="0" distB="0" distL="0" distR="0" wp14:anchorId="2DE869DF" wp14:editId="48325C10">
-            <wp:extent cx="3334215" cy="1448002"/>
-            <wp:effectExtent l="0" t="0" r="0" b="0"/>
-            <wp:docPr id="21" name="Obraz 21"/>
-            <wp:cNvGraphicFramePr>
-              <a:graphicFrameLocks xmlns:a="http://schemas.openxmlformats.org/drawingml/2006/main" noChangeAspect="1"/>
-            </wp:cNvGraphicFramePr>
-            <a:graphic xmlns:a="http://schemas.openxmlformats.org/drawingml/2006/main">
-              <a:graphicData uri="http://schemas.openxmlformats.org/drawingml/2006/picture">
-                <pic:pic xmlns:pic="http://schemas.openxmlformats.org/drawingml/2006/picture">
-                  <pic:nvPicPr>
-                    <pic:cNvPr id="1" name=""/>
-                    <pic:cNvPicPr/>
-                  </pic:nvPicPr>
-                  <pic:blipFill>
-                    <a:blip r:embed="rId23"/>
-                    <a:stretch>
-                      <a:fillRect/>
-                    </a:stretch>
-                  </pic:blipFill>
-                  <pic:spPr>
-                    <a:xfrm>
-                      <a:off x="0" y="0"/>
-                      <a:ext cx="3334215" cy="1448002"/>
-                    </a:xfrm>
-                    <a:prstGeom prst="rect">
-                      <a:avLst/>
-                    </a:prstGeom>
-                  </pic:spPr>
-                </pic:pic>
-              </a:graphicData>
-            </a:graphic>
-          </wp:inline>
-        </w:drawing>
       </w:r>
     </w:p>
     <w:p/>
@@ -4886,65 +4737,11 @@
       <w:r>
         <w:t xml:space="preserve">Czas wykonania: </w:t>
       </w:r>
-      <w:r>
-        <w:t xml:space="preserve">0.116925 </w:t>
-      </w:r>
-      <w:proofErr w:type="spellStart"/>
-      <w:r>
-        <w:t>secs</w:t>
-      </w:r>
-      <w:proofErr w:type="spellEnd"/>
     </w:p>
     <w:p>
       <w:r>
         <w:t xml:space="preserve">Dokładność predykcji: </w:t>
       </w:r>
-      <w:r>
-        <w:t>52%</w:t>
-      </w:r>
-    </w:p>
-    <w:p>
-      <w:r>
-        <w:rPr>
-          <w:noProof/>
-        </w:rPr>
-        <w:lastRenderedPageBreak/>
-        <w:drawing>
-          <wp:inline distT="0" distB="0" distL="0" distR="0" wp14:anchorId="5119E5DA" wp14:editId="6993C338">
-            <wp:extent cx="4220164" cy="1476581"/>
-            <wp:effectExtent l="0" t="0" r="9525" b="9525"/>
-            <wp:docPr id="22" name="Obraz 22"/>
-            <wp:cNvGraphicFramePr>
-              <a:graphicFrameLocks xmlns:a="http://schemas.openxmlformats.org/drawingml/2006/main" noChangeAspect="1"/>
-            </wp:cNvGraphicFramePr>
-            <a:graphic xmlns:a="http://schemas.openxmlformats.org/drawingml/2006/main">
-              <a:graphicData uri="http://schemas.openxmlformats.org/drawingml/2006/picture">
-                <pic:pic xmlns:pic="http://schemas.openxmlformats.org/drawingml/2006/picture">
-                  <pic:nvPicPr>
-                    <pic:cNvPr id="1" name=""/>
-                    <pic:cNvPicPr/>
-                  </pic:nvPicPr>
-                  <pic:blipFill>
-                    <a:blip r:embed="rId24"/>
-                    <a:stretch>
-                      <a:fillRect/>
-                    </a:stretch>
-                  </pic:blipFill>
-                  <pic:spPr>
-                    <a:xfrm>
-                      <a:off x="0" y="0"/>
-                      <a:ext cx="4220164" cy="1476581"/>
-                    </a:xfrm>
-                    <a:prstGeom prst="rect">
-                      <a:avLst/>
-                    </a:prstGeom>
-                  </pic:spPr>
-                </pic:pic>
-              </a:graphicData>
-            </a:graphic>
-          </wp:inline>
-        </w:drawing>
-      </w:r>
     </w:p>
     <w:p/>
     <w:p>
@@ -4957,25 +4754,48 @@
       </w:r>
       <w:bookmarkEnd w:id="7"/>
     </w:p>
-    <w:p>
-      <w:r>
-        <w:t xml:space="preserve">W przypadku zbioru </w:t>
-      </w:r>
-      <w:proofErr w:type="spellStart"/>
-      <w:r>
-        <w:t>dressify</w:t>
-      </w:r>
-      <w:proofErr w:type="spellEnd"/>
-      <w:r>
-        <w:t xml:space="preserve"> największą dokładnością odznaczył się algorytm </w:t>
-      </w:r>
-      <w:proofErr w:type="spellStart"/>
-      <w:r>
-        <w:t>kNN</w:t>
-      </w:r>
-      <w:proofErr w:type="spellEnd"/>
-      <w:r>
-        <w:t xml:space="preserve"> natomiast najszybciej wykonał się algorytm </w:t>
+    <w:p/>
+    <w:p>
+      <w:pPr>
+        <w:pStyle w:val="Nagwek1"/>
+      </w:pPr>
+    </w:p>
+    <w:p>
+      <w:pPr>
+        <w:pStyle w:val="Nagwek1"/>
+      </w:pPr>
+      <w:bookmarkStart w:id="8" w:name="_Toc73539340"/>
+      <w:r>
+        <w:t>Podsumowanie</w:t>
+      </w:r>
+      <w:bookmarkEnd w:id="8"/>
+    </w:p>
+    <w:p>
+      <w:r>
+        <w:tab/>
+        <w:t xml:space="preserve">Na podstawie przeprowadzonych eksperymentów, można </w:t>
+      </w:r>
+      <w:r>
+        <w:t>stwierdzić,</w:t>
+      </w:r>
+      <w:r>
+        <w:t xml:space="preserve"> że najlepszą dokładnością predykcji wyróżnia się algorytm </w:t>
+      </w:r>
+      <w:proofErr w:type="spellStart"/>
+      <w:r>
+        <w:t>Support</w:t>
+      </w:r>
+      <w:proofErr w:type="spellEnd"/>
+      <w:r>
+        <w:t xml:space="preserve"> </w:t>
+      </w:r>
+      <w:proofErr w:type="spellStart"/>
+      <w:r>
+        <w:t>Vector</w:t>
+      </w:r>
+      <w:proofErr w:type="spellEnd"/>
+      <w:r>
+        <w:t xml:space="preserve"> Machine, natomiast najszybciej wykonuje się algorytm </w:t>
       </w:r>
       <w:proofErr w:type="spellStart"/>
       <w:r>
@@ -4993,76 +4813,43 @@
       <w:r>
         <w:t>.</w:t>
       </w:r>
-    </w:p>
+      <w:r>
+        <w:t xml:space="preserve"> Przed wyborem algorytmu należy zwrócić uwagę na rozmiar bazy danych. Przy zbiorach takich jak ‘</w:t>
+      </w:r>
+      <w:proofErr w:type="spellStart"/>
+      <w:r>
+        <w:t>adult</w:t>
+      </w:r>
+      <w:proofErr w:type="spellEnd"/>
+      <w:r>
+        <w:t xml:space="preserve">’ algorytm </w:t>
+      </w:r>
+      <w:proofErr w:type="spellStart"/>
+      <w:r>
+        <w:t>DecisionTree</w:t>
+      </w:r>
+      <w:proofErr w:type="spellEnd"/>
+      <w:r>
+        <w:t xml:space="preserve"> okazał się znacznie szybszy oraz jedynie nieznacznie mniej dokładny.</w:t>
+      </w:r>
+    </w:p>
+    <w:p/>
     <w:p>
       <w:pPr>
         <w:pStyle w:val="Nagwek1"/>
       </w:pPr>
-    </w:p>
-    <w:p>
-      <w:pPr>
-        <w:pStyle w:val="Nagwek1"/>
-      </w:pPr>
-      <w:bookmarkStart w:id="8" w:name="_Toc73539340"/>
-      <w:r>
-        <w:t>Podsumowanie</w:t>
-      </w:r>
-      <w:bookmarkEnd w:id="8"/>
-    </w:p>
+      <w:bookmarkStart w:id="9" w:name="_Toc73539341"/>
+      <w:r>
+        <w:t>Źródła:</w:t>
+      </w:r>
+      <w:bookmarkEnd w:id="9"/>
+    </w:p>
+    <w:p/>
     <w:p>
       <w:r>
         <w:tab/>
-        <w:t xml:space="preserve">Na podstawie przeprowadzonych eksperymentów, można stwierdzić że najlepszą dokładnością predykcji wyróżnia się algorytm </w:t>
-      </w:r>
-      <w:proofErr w:type="spellStart"/>
-      <w:r>
-        <w:t>Support</w:t>
-      </w:r>
-      <w:proofErr w:type="spellEnd"/>
-      <w:r>
-        <w:t xml:space="preserve"> </w:t>
-      </w:r>
-      <w:proofErr w:type="spellStart"/>
-      <w:r>
-        <w:t>Vector</w:t>
-      </w:r>
-      <w:proofErr w:type="spellEnd"/>
-      <w:r>
-        <w:t xml:space="preserve"> Machine, natomiast najszybciej wykonuje się algorytm </w:t>
-      </w:r>
-      <w:proofErr w:type="spellStart"/>
-      <w:r>
-        <w:t>Decision</w:t>
-      </w:r>
-      <w:proofErr w:type="spellEnd"/>
-      <w:r>
-        <w:t xml:space="preserve"> </w:t>
-      </w:r>
-      <w:proofErr w:type="spellStart"/>
-      <w:r>
-        <w:t>Trees</w:t>
-      </w:r>
-      <w:proofErr w:type="spellEnd"/>
-      <w:r>
-        <w:t>.</w:t>
-      </w:r>
-    </w:p>
-    <w:p>
-      <w:pPr>
-        <w:pStyle w:val="Nagwek1"/>
-      </w:pPr>
-      <w:bookmarkStart w:id="9" w:name="_Toc73539341"/>
-      <w:r>
-        <w:t>Źródła:</w:t>
-      </w:r>
-      <w:bookmarkEnd w:id="9"/>
-    </w:p>
-    <w:p/>
-    <w:p>
-      <w:r>
-        <w:tab/>
-      </w:r>
-      <w:hyperlink r:id="rId25" w:history="1">
+      </w:r>
+      <w:hyperlink r:id="rId20" w:history="1">
         <w:r>
           <w:rPr>
             <w:rStyle w:val="Hipercze"/>
@@ -5083,7 +4870,7 @@
 </file>
 
 <file path=word/numbering.xml><?xml version="1.0" encoding="utf-8"?>
-<w:numbering xmlns:wpc="http://schemas.microsoft.com/office/word/2010/wordprocessingCanvas" xmlns:cx="http://schemas.microsoft.com/office/drawing/2014/chartex" xmlns:cx1="http://schemas.microsoft.com/office/drawing/2015/9/8/chartex" xmlns:cx2="http://schemas.microsoft.com/office/drawing/2015/10/21/chartex" xmlns:cx3="http://schemas.microsoft.com/office/drawing/2016/5/9/chartex" xmlns:cx4="http://schemas.microsoft.com/office/drawing/2016/5/10/chartex" xmlns:cx5="http://schemas.microsoft.com/office/drawing/2016/5/11/chartex" xmlns:cx6="http://schemas.microsoft.com/office/drawing/2016/5/12/chartex" xmlns:cx7="http://schemas.microsoft.com/office/drawing/2016/5/13/chartex" xmlns:cx8="http://schemas.microsoft.com/office/drawing/2016/5/14/chartex" xmlns:mc="http://schemas.openxmlformats.org/markup-compatibility/2006" xmlns:aink="http://schemas.microsoft.com/office/drawing/2016/ink" xmlns:am3d="http://schemas.microsoft.com/office/drawing/2017/model3d" xmlns:o="urn:schemas-microsoft-com:office:office" xmlns:r="http://schemas.openxmlformats.org/officeDocument/2006/relationships" xmlns:m="http://schemas.openxmlformats.org/officeDocument/2006/math" xmlns:v="urn:schemas-microsoft-com:vml" xmlns:wp14="http://schemas.microsoft.com/office/word/2010/wordprocessingDrawing" xmlns:wp="http://schemas.openxmlformats.org/drawingml/2006/wordprocessingDrawing" xmlns:w10="urn:schemas-microsoft-com:office:word" xmlns:w="http://schemas.openxmlformats.org/wordprocessingml/2006/main" xmlns:w14="http://schemas.microsoft.com/office/word/2010/wordml" xmlns:w15="http://schemas.microsoft.com/office/word/2012/wordml" xmlns:w16cex="http://schemas.microsoft.com/office/word/2018/wordml/cex" xmlns:w16cid="http://schemas.microsoft.com/office/word/2016/wordml/cid" xmlns:w16="http://schemas.microsoft.com/office/word/2018/wordml" xmlns:w16sdtdh="http://schemas.microsoft.com/office/word/2020/wordml/sdtdatahash" xmlns:w16se="http://schemas.microsoft.com/office/word/2015/wordml/symex" xmlns:wpg="http://schemas.microsoft.com/office/word/2010/wordprocessingGroup" xmlns:wpi="http://schemas.microsoft.com/office/word/2010/wordprocessingInk" xmlns:wne="http://schemas.microsoft.com/office/word/2006/wordml" xmlns:wps="http://schemas.microsoft.com/office/word/2010/wordprocessingShape" mc:Ignorable="w14 w15 w16se w16cid w16 w16cex w16sdtdh wp14">
+<w:numbering xmlns:wpc="http://schemas.microsoft.com/office/word/2010/wordprocessingCanvas" xmlns:cx="http://schemas.microsoft.com/office/drawing/2014/chartex" xmlns:cx1="http://schemas.microsoft.com/office/drawing/2015/9/8/chartex" xmlns:cx2="http://schemas.microsoft.com/office/drawing/2015/10/21/chartex" xmlns:cx3="http://schemas.microsoft.com/office/drawing/2016/5/9/chartex" xmlns:cx4="http://schemas.microsoft.com/office/drawing/2016/5/10/chartex" xmlns:cx5="http://schemas.microsoft.com/office/drawing/2016/5/11/chartex" xmlns:cx6="http://schemas.microsoft.com/office/drawing/2016/5/12/chartex" xmlns:cx7="http://schemas.microsoft.com/office/drawing/2016/5/13/chartex" xmlns:cx8="http://schemas.microsoft.com/office/drawing/2016/5/14/chartex" xmlns:mc="http://schemas.openxmlformats.org/markup-compatibility/2006" xmlns:aink="http://schemas.microsoft.com/office/drawing/2016/ink" xmlns:am3d="http://schemas.microsoft.com/office/drawing/2017/model3d" xmlns:o="urn:schemas-microsoft-com:office:office" xmlns:r="http://schemas.openxmlformats.org/officeDocument/2006/relationships" xmlns:m="http://schemas.openxmlformats.org/officeDocument/2006/math" xmlns:v="urn:schemas-microsoft-com:vml" xmlns:wp14="http://schemas.microsoft.com/office/word/2010/wordprocessingDrawing" xmlns:wp="http://schemas.openxmlformats.org/drawingml/2006/wordprocessingDrawing" xmlns:w10="urn:schemas-microsoft-com:office:word" xmlns:w="http://schemas.openxmlformats.org/wordprocessingml/2006/main" xmlns:w14="http://schemas.microsoft.com/office/word/2010/wordml" xmlns:w15="http://schemas.microsoft.com/office/word/2012/wordml" xmlns:w16cex="http://schemas.microsoft.com/office/word/2018/wordml/cex" xmlns:w16cid="http://schemas.microsoft.com/office/word/2016/wordml/cid" xmlns:w16="http://schemas.microsoft.com/office/word/2018/wordml" xmlns:w16se="http://schemas.microsoft.com/office/word/2015/wordml/symex" xmlns:wpg="http://schemas.microsoft.com/office/word/2010/wordprocessingGroup" xmlns:wpi="http://schemas.microsoft.com/office/word/2010/wordprocessingInk" xmlns:wne="http://schemas.microsoft.com/office/word/2006/wordml" xmlns:wps="http://schemas.microsoft.com/office/word/2010/wordprocessingShape" mc:Ignorable="w14 w15 w16se w16cid w16 w16cex wp14">
   <w:abstractNum w:abstractNumId="0" w15:restartNumberingAfterBreak="0">
     <w:nsid w:val="06C15711"/>
     <w:multiLevelType w:val="hybridMultilevel"/>
@@ -6348,7 +6135,7 @@
 </file>
 
 <file path=word/styles.xml><?xml version="1.0" encoding="utf-8"?>
-<w:styles xmlns:mc="http://schemas.openxmlformats.org/markup-compatibility/2006" xmlns:r="http://schemas.openxmlformats.org/officeDocument/2006/relationships" xmlns:w="http://schemas.openxmlformats.org/wordprocessingml/2006/main" xmlns:w14="http://schemas.microsoft.com/office/word/2010/wordml" xmlns:w15="http://schemas.microsoft.com/office/word/2012/wordml" xmlns:w16cex="http://schemas.microsoft.com/office/word/2018/wordml/cex" xmlns:w16cid="http://schemas.microsoft.com/office/word/2016/wordml/cid" xmlns:w16="http://schemas.microsoft.com/office/word/2018/wordml" xmlns:w16sdtdh="http://schemas.microsoft.com/office/word/2020/wordml/sdtdatahash" xmlns:w16se="http://schemas.microsoft.com/office/word/2015/wordml/symex" mc:Ignorable="w14 w15 w16se w16cid w16 w16cex w16sdtdh">
+<w:styles xmlns:mc="http://schemas.openxmlformats.org/markup-compatibility/2006" xmlns:r="http://schemas.openxmlformats.org/officeDocument/2006/relationships" xmlns:w="http://schemas.openxmlformats.org/wordprocessingml/2006/main" xmlns:w14="http://schemas.microsoft.com/office/word/2010/wordml" xmlns:w15="http://schemas.microsoft.com/office/word/2012/wordml" xmlns:w16cex="http://schemas.microsoft.com/office/word/2018/wordml/cex" xmlns:w16cid="http://schemas.microsoft.com/office/word/2016/wordml/cid" xmlns:w16="http://schemas.microsoft.com/office/word/2018/wordml" xmlns:w16se="http://schemas.microsoft.com/office/word/2015/wordml/symex" mc:Ignorable="w14 w15 w16se w16cid w16 w16cex">
   <w:docDefaults>
     <w:rPrDefault>
       <w:rPr>

</xml_diff>

<commit_message>
report - knn in iris
</commit_message>
<xml_diff>
--- a/report/FinalReport.docx
+++ b/report/FinalReport.docx
@@ -3116,76 +3116,38 @@
     </w:p>
     <w:p>
       <w:r>
-        <w:t>Dokładność predykcji: 96%</w:t>
+        <w:t xml:space="preserve">Dokładność predykcji: </w:t>
+      </w:r>
+      <w:r>
+        <w:t xml:space="preserve">94% - </w:t>
+      </w:r>
+      <w:r>
+        <w:t>96%</w:t>
       </w:r>
     </w:p>
     <w:p/>
     <w:p>
-      <w:pPr>
-        <w:rPr>
-          <w:b/>
-          <w:bCs/>
-        </w:rPr>
-      </w:pPr>
-      <w:proofErr w:type="spellStart"/>
-      <w:r>
-        <w:rPr>
-          <w:b/>
-          <w:bCs/>
-        </w:rPr>
-        <w:t>Support</w:t>
-      </w:r>
-      <w:proofErr w:type="spellEnd"/>
-      <w:r>
-        <w:rPr>
-          <w:b/>
-          <w:bCs/>
-        </w:rPr>
-        <w:t xml:space="preserve"> </w:t>
-      </w:r>
-      <w:proofErr w:type="spellStart"/>
-      <w:r>
-        <w:rPr>
-          <w:b/>
-          <w:bCs/>
-        </w:rPr>
-        <w:t>Vector</w:t>
-      </w:r>
-      <w:proofErr w:type="spellEnd"/>
-      <w:r>
-        <w:rPr>
-          <w:b/>
-          <w:bCs/>
-        </w:rPr>
-        <w:t xml:space="preserve"> Machine:</w:t>
-      </w:r>
-    </w:p>
-    <w:p>
-      <w:r>
-        <w:t xml:space="preserve">Czas wykonania: 0.0100081 </w:t>
-      </w:r>
-      <w:proofErr w:type="spellStart"/>
-      <w:r>
-        <w:t>secs</w:t>
-      </w:r>
-      <w:proofErr w:type="spellEnd"/>
-    </w:p>
-    <w:p>
-      <w:r>
-        <w:t>Dokładność predykcji: 98%</w:t>
-      </w:r>
-    </w:p>
-    <w:p>
-      <w:r>
-        <w:rPr>
-          <w:noProof/>
-        </w:rPr>
+      <w:r>
+        <w:t xml:space="preserve">Aby wyznaczyć klasyfikacje </w:t>
+      </w:r>
+      <w:proofErr w:type="spellStart"/>
+      <w:r>
+        <w:t>knn</w:t>
+      </w:r>
+      <w:proofErr w:type="spellEnd"/>
+      <w:r>
+        <w:t xml:space="preserve"> o największej dokładności trzeba dobrać odpowiedni parametr k do zbioru danych. W tym celu wykonujemy predykcje 50 razy dla różnych k i zapisujemy ich dokładność. Wyniki możemy przedstawić na wykresie:</w:t>
+      </w:r>
+    </w:p>
+    <w:p/>
+    <w:p>
+      <w:r>
         <w:lastRenderedPageBreak/>
         <w:drawing>
-          <wp:inline distT="0" distB="0" distL="0" distR="0" wp14:anchorId="06404814" wp14:editId="6B19E3E1">
-            <wp:extent cx="5153744" cy="1638529"/>
-            <wp:effectExtent l="0" t="0" r="0" b="0"/>
-            <wp:docPr id="3" name="Obraz 3"/>
+          <wp:inline distT="0" distB="0" distL="0" distR="0" wp14:anchorId="0EA80A71" wp14:editId="6084D5CC">
+            <wp:extent cx="5473700" cy="2754738"/>
+            <wp:effectExtent l="0" t="0" r="0" b="1270"/>
+            <wp:docPr id="11" name="Obraz 11"/>
             <wp:cNvGraphicFramePr>
               <a:graphicFrameLocks xmlns:a="http://schemas.openxmlformats.org/drawingml/2006/main" noChangeAspect="1"/>
             </wp:cNvGraphicFramePr>
@@ -3205,7 +3167,7 @@
                   <pic:spPr>
                     <a:xfrm>
                       <a:off x="0" y="0"/>
-                      <a:ext cx="5153744" cy="1638529"/>
+                      <a:ext cx="5491296" cy="2763593"/>
                     </a:xfrm>
                     <a:prstGeom prst="rect">
                       <a:avLst/>
@@ -3218,80 +3180,118 @@
         </w:drawing>
       </w:r>
     </w:p>
-    <w:p/>
-    <w:p>
-      <w:pPr>
-        <w:rPr>
-          <w:b/>
-          <w:bCs/>
-        </w:rPr>
-      </w:pPr>
-    </w:p>
-    <w:p>
-      <w:pPr>
-        <w:rPr>
-          <w:b/>
-          <w:bCs/>
-        </w:rPr>
-      </w:pPr>
-      <w:proofErr w:type="spellStart"/>
-      <w:r>
-        <w:rPr>
-          <w:b/>
-          <w:bCs/>
-        </w:rPr>
-        <w:t>Random</w:t>
-      </w:r>
-      <w:proofErr w:type="spellEnd"/>
-      <w:r>
-        <w:rPr>
-          <w:b/>
-          <w:bCs/>
-        </w:rPr>
-        <w:t xml:space="preserve"> </w:t>
-      </w:r>
-      <w:proofErr w:type="spellStart"/>
-      <w:r>
-        <w:rPr>
-          <w:b/>
-          <w:bCs/>
-        </w:rPr>
-        <w:t>Forest</w:t>
-      </w:r>
-      <w:proofErr w:type="spellEnd"/>
-      <w:r>
-        <w:rPr>
-          <w:b/>
-          <w:bCs/>
-        </w:rPr>
-        <w:t>:</w:t>
-      </w:r>
-    </w:p>
-    <w:p>
-      <w:r>
-        <w:t xml:space="preserve">Czas wykonania: 0.03403115 </w:t>
-      </w:r>
-      <w:proofErr w:type="spellStart"/>
-      <w:r>
-        <w:t>secs</w:t>
-      </w:r>
-      <w:proofErr w:type="spellEnd"/>
-    </w:p>
-    <w:p>
-      <w:r>
-        <w:t>Dokładność predykcji: 96%</w:t>
-      </w:r>
-    </w:p>
-    <w:p>
-      <w:r>
-        <w:rPr>
-          <w:noProof/>
-        </w:rPr>
+    <w:p>
+      <w:r>
+        <w:t xml:space="preserve">W tym przypadku najmniejsze k dający największą dokładność jest k = </w:t>
+      </w:r>
+      <w:r>
+        <w:t>7</w:t>
+      </w:r>
+      <w:r>
+        <w:t>.</w:t>
+      </w:r>
+    </w:p>
+    <w:p>
+      <w:r>
+        <w:t xml:space="preserve">Porównanie wyniku algorytmu z rzeczywistymi danymi zmiennej celu możemy przedstawić w tabelce i obliczyć na jej podstawie dokładność jako suma na przekątnej podzielona przez liczba rekordów, razy </w:t>
+      </w:r>
+      <w:proofErr w:type="gramStart"/>
+      <w:r>
+        <w:t>100</w:t>
+      </w:r>
+      <w:proofErr w:type="gramEnd"/>
+      <w:r>
+        <w:t xml:space="preserve"> aby uzyskać wynik procentowy. </w:t>
+      </w:r>
+    </w:p>
+    <w:p>
+      <w:pPr>
+        <w:rPr>
+          <w:rFonts w:eastAsiaTheme="minorEastAsia"/>
+        </w:rPr>
+      </w:pPr>
+    </w:p>
+    <w:p>
+      <w:pPr>
+        <w:rPr>
+          <w:rFonts w:eastAsiaTheme="minorEastAsia"/>
+        </w:rPr>
+      </w:pPr>
+      <m:oMathPara>
+        <m:oMath>
+          <m:f>
+            <m:fPr>
+              <m:ctrlPr>
+                <w:rPr>
+                  <w:rFonts w:ascii="Cambria Math" w:hAnsi="Cambria Math"/>
+                  <w:i/>
+                </w:rPr>
+              </m:ctrlPr>
+            </m:fPr>
+            <m:num>
+              <m:r>
+                <w:rPr>
+                  <w:rFonts w:ascii="Cambria Math" w:hAnsi="Cambria Math"/>
+                </w:rPr>
+                <m:t>16</m:t>
+              </m:r>
+              <m:r>
+                <w:rPr>
+                  <w:rFonts w:ascii="Cambria Math" w:hAnsi="Cambria Math"/>
+                </w:rPr>
+                <m:t>+</m:t>
+              </m:r>
+              <m:r>
+                <w:rPr>
+                  <w:rFonts w:ascii="Cambria Math" w:hAnsi="Cambria Math"/>
+                </w:rPr>
+                <m:t>18+13</m:t>
+              </m:r>
+            </m:num>
+            <m:den>
+              <m:r>
+                <w:rPr>
+                  <w:rFonts w:ascii="Cambria Math" w:hAnsi="Cambria Math"/>
+                </w:rPr>
+                <m:t>50</m:t>
+              </m:r>
+            </m:den>
+          </m:f>
+          <m:r>
+            <w:rPr>
+              <w:rFonts w:ascii="Cambria Math" w:hAnsi="Cambria Math"/>
+            </w:rPr>
+            <m:t xml:space="preserve"> × 100%=</m:t>
+          </m:r>
+          <m:r>
+            <w:rPr>
+              <w:rFonts w:ascii="Cambria Math" w:hAnsi="Cambria Math"/>
+            </w:rPr>
+            <m:t>94</m:t>
+          </m:r>
+          <m:r>
+            <w:rPr>
+              <w:rFonts w:ascii="Cambria Math" w:hAnsi="Cambria Math"/>
+            </w:rPr>
+            <m:t>%</m:t>
+          </m:r>
+        </m:oMath>
+      </m:oMathPara>
+    </w:p>
+    <w:p>
+      <w:pPr>
+        <w:rPr>
+          <w:rFonts w:eastAsiaTheme="minorEastAsia"/>
+        </w:rPr>
+      </w:pPr>
+    </w:p>
+    <w:p>
+      <w:r>
         <w:drawing>
-          <wp:inline distT="0" distB="0" distL="0" distR="0" wp14:anchorId="723B1CBB" wp14:editId="60CA2A1E">
-            <wp:extent cx="5163271" cy="1686160"/>
-            <wp:effectExtent l="0" t="0" r="0" b="9525"/>
-            <wp:docPr id="5" name="Obraz 5"/>
+          <wp:inline distT="0" distB="0" distL="0" distR="0" wp14:anchorId="2D5E643F" wp14:editId="6688DB68">
+            <wp:extent cx="5759450" cy="2303780"/>
+            <wp:effectExtent l="0" t="0" r="6350" b="0"/>
+            <wp:docPr id="12" name="Obraz 12"/>
             <wp:cNvGraphicFramePr>
               <a:graphicFrameLocks xmlns:a="http://schemas.openxmlformats.org/drawingml/2006/main" noChangeAspect="1"/>
             </wp:cNvGraphicFramePr>
@@ -3311,7 +3311,7 @@
                   <pic:spPr>
                     <a:xfrm>
                       <a:off x="0" y="0"/>
-                      <a:ext cx="5163271" cy="1686160"/>
+                      <a:ext cx="5759450" cy="2303780"/>
                     </a:xfrm>
                     <a:prstGeom prst="rect">
                       <a:avLst/>
@@ -3324,141 +3324,74 @@
         </w:drawing>
       </w:r>
     </w:p>
-    <w:p>
-      <w:pPr>
-        <w:pStyle w:val="Nagwek3"/>
-      </w:pPr>
-    </w:p>
-    <w:p>
-      <w:pPr>
-        <w:pStyle w:val="Nagwek3"/>
-      </w:pPr>
-      <w:bookmarkStart w:id="3" w:name="_Toc73539335"/>
-      <w:r>
-        <w:t>Podsumowanie</w:t>
-      </w:r>
-      <w:bookmarkEnd w:id="3"/>
-    </w:p>
-    <w:p>
-      <w:r>
-        <w:t xml:space="preserve">Pod względem dokładności predykcji, najlepiej wypadł algorytm </w:t>
-      </w:r>
-      <w:proofErr w:type="spellStart"/>
-      <w:r>
+    <w:p/>
+    <w:p/>
+    <w:p>
+      <w:pPr>
+        <w:rPr>
+          <w:b/>
+          <w:bCs/>
+        </w:rPr>
+      </w:pPr>
+      <w:proofErr w:type="spellStart"/>
+      <w:r>
+        <w:rPr>
+          <w:b/>
+          <w:bCs/>
+        </w:rPr>
         <w:t>Support</w:t>
       </w:r>
       <w:proofErr w:type="spellEnd"/>
       <w:r>
+        <w:rPr>
+          <w:b/>
+          <w:bCs/>
+        </w:rPr>
         <w:t xml:space="preserve"> </w:t>
       </w:r>
       <w:proofErr w:type="spellStart"/>
       <w:r>
+        <w:rPr>
+          <w:b/>
+          <w:bCs/>
+        </w:rPr>
         <w:t>Vector</w:t>
       </w:r>
       <w:proofErr w:type="spellEnd"/>
       <w:r>
-        <w:t xml:space="preserve"> Machine, natomiast najszybszy okazał się algorytm k-</w:t>
-      </w:r>
-      <w:proofErr w:type="spellStart"/>
-      <w:r>
-        <w:t>Nearest</w:t>
-      </w:r>
-      <w:proofErr w:type="spellEnd"/>
-      <w:r>
-        <w:t xml:space="preserve"> </w:t>
-      </w:r>
-      <w:proofErr w:type="spellStart"/>
-      <w:r>
-        <w:t>Neighbours</w:t>
-      </w:r>
-      <w:proofErr w:type="spellEnd"/>
-      <w:r>
-        <w:t>.</w:t>
-      </w:r>
-    </w:p>
-    <w:p/>
-    <w:p>
-      <w:pPr>
-        <w:ind w:left="426" w:hanging="425"/>
-        <w:jc w:val="center"/>
-        <w:rPr>
-          <w:sz w:val="21"/>
-          <w:szCs w:val="21"/>
-        </w:rPr>
-        <w:sectPr>
-          <w:pgSz w:w="11906" w:h="16838"/>
-          <w:pgMar w:top="1418" w:right="1418" w:bottom="1418" w:left="1418" w:header="709" w:footer="709" w:gutter="0"/>
-          <w:cols w:space="708"/>
-          <w:docGrid w:linePitch="360"/>
-        </w:sectPr>
-      </w:pPr>
-    </w:p>
-    <w:p>
-      <w:pPr>
-        <w:pStyle w:val="Nagwek1"/>
-      </w:pPr>
-      <w:bookmarkStart w:id="4" w:name="_Toc73539336"/>
-      <w:proofErr w:type="spellStart"/>
-      <w:r>
+        <w:rPr>
+          <w:b/>
+          <w:bCs/>
+        </w:rPr>
+        <w:t xml:space="preserve"> Machine:</w:t>
+      </w:r>
+    </w:p>
+    <w:p>
+      <w:r>
+        <w:t xml:space="preserve">Czas wykonania: 0.0100081 </w:t>
+      </w:r>
+      <w:proofErr w:type="spellStart"/>
+      <w:r>
+        <w:t>secs</w:t>
+      </w:r>
+      <w:proofErr w:type="spellEnd"/>
+    </w:p>
+    <w:p>
+      <w:r>
+        <w:t>Dokładność predykcji: 98%</w:t>
+      </w:r>
+    </w:p>
+    <w:p>
+      <w:r>
+        <w:rPr>
+          <w:noProof/>
+        </w:rPr>
         <w:lastRenderedPageBreak/>
-        <w:t>Adult</w:t>
-      </w:r>
-      <w:bookmarkEnd w:id="4"/>
-      <w:proofErr w:type="spellEnd"/>
-    </w:p>
-    <w:p/>
-    <w:p>
-      <w:r>
-        <w:t>Baza ‘</w:t>
-      </w:r>
-      <w:proofErr w:type="spellStart"/>
-      <w:r>
-        <w:t>adult</w:t>
-      </w:r>
-      <w:proofErr w:type="spellEnd"/>
-      <w:r>
-        <w:t>’ jest największą z opracowywanych przez nas bas. Zawiera 32 561 rekordów i 15 kolumn co sprawia, że budowanie modeli jest znaczenie dłuższe niż w przypadku innych baz.</w:t>
-      </w:r>
-    </w:p>
-    <w:p>
-      <w:r>
-        <w:t>Dane po czyszczeniu i łączeniu poziomów podzieliliśmy na zbiory treningowe 70% i testowe 30%. Przewidywana zmienna to ‘</w:t>
-      </w:r>
-      <w:proofErr w:type="spellStart"/>
-      <w:r>
-        <w:t>income</w:t>
-      </w:r>
-      <w:proofErr w:type="spellEnd"/>
-      <w:r>
-        <w:t>’</w:t>
-      </w:r>
-      <w:r>
-        <w:t>.</w:t>
-      </w:r>
-    </w:p>
-    <w:p/>
-    <w:p>
-      <w:r>
-        <w:tab/>
-        <w:t>Wykres korelacji</w:t>
-      </w:r>
-      <w:r>
-        <w:t>:</w:t>
-      </w:r>
-    </w:p>
-    <w:p>
-      <w:pPr>
-        <w:ind w:left="-993"/>
-      </w:pPr>
-      <w:r>
-        <w:rPr>
-          <w:noProof/>
-        </w:rPr>
         <w:drawing>
-          <wp:inline distT="0" distB="0" distL="0" distR="0" wp14:anchorId="3CF64569" wp14:editId="259D43FC">
-            <wp:extent cx="7186343" cy="3616656"/>
-            <wp:effectExtent l="0" t="0" r="1905" b="3175"/>
-            <wp:docPr id="15" name="Obraz 15"/>
+          <wp:inline distT="0" distB="0" distL="0" distR="0" wp14:anchorId="06404814" wp14:editId="6B19E3E1">
+            <wp:extent cx="5153744" cy="1638529"/>
+            <wp:effectExtent l="0" t="0" r="0" b="0"/>
+            <wp:docPr id="3" name="Obraz 3"/>
             <wp:cNvGraphicFramePr>
               <a:graphicFrameLocks xmlns:a="http://schemas.openxmlformats.org/drawingml/2006/main" noChangeAspect="1"/>
             </wp:cNvGraphicFramePr>
@@ -3478,6 +3411,279 @@
                   <pic:spPr>
                     <a:xfrm>
                       <a:off x="0" y="0"/>
+                      <a:ext cx="5153744" cy="1638529"/>
+                    </a:xfrm>
+                    <a:prstGeom prst="rect">
+                      <a:avLst/>
+                    </a:prstGeom>
+                  </pic:spPr>
+                </pic:pic>
+              </a:graphicData>
+            </a:graphic>
+          </wp:inline>
+        </w:drawing>
+      </w:r>
+    </w:p>
+    <w:p/>
+    <w:p>
+      <w:pPr>
+        <w:rPr>
+          <w:b/>
+          <w:bCs/>
+        </w:rPr>
+      </w:pPr>
+    </w:p>
+    <w:p>
+      <w:pPr>
+        <w:rPr>
+          <w:b/>
+          <w:bCs/>
+        </w:rPr>
+      </w:pPr>
+      <w:proofErr w:type="spellStart"/>
+      <w:r>
+        <w:rPr>
+          <w:b/>
+          <w:bCs/>
+        </w:rPr>
+        <w:t>Random</w:t>
+      </w:r>
+      <w:proofErr w:type="spellEnd"/>
+      <w:r>
+        <w:rPr>
+          <w:b/>
+          <w:bCs/>
+        </w:rPr>
+        <w:t xml:space="preserve"> </w:t>
+      </w:r>
+      <w:proofErr w:type="spellStart"/>
+      <w:r>
+        <w:rPr>
+          <w:b/>
+          <w:bCs/>
+        </w:rPr>
+        <w:t>Forest</w:t>
+      </w:r>
+      <w:proofErr w:type="spellEnd"/>
+      <w:r>
+        <w:rPr>
+          <w:b/>
+          <w:bCs/>
+        </w:rPr>
+        <w:t>:</w:t>
+      </w:r>
+    </w:p>
+    <w:p>
+      <w:r>
+        <w:t xml:space="preserve">Czas wykonania: 0.03403115 </w:t>
+      </w:r>
+      <w:proofErr w:type="spellStart"/>
+      <w:r>
+        <w:t>secs</w:t>
+      </w:r>
+      <w:proofErr w:type="spellEnd"/>
+    </w:p>
+    <w:p>
+      <w:r>
+        <w:t>Dokładność predykcji: 96%</w:t>
+      </w:r>
+    </w:p>
+    <w:p>
+      <w:r>
+        <w:rPr>
+          <w:noProof/>
+        </w:rPr>
+        <w:drawing>
+          <wp:inline distT="0" distB="0" distL="0" distR="0" wp14:anchorId="723B1CBB" wp14:editId="60CA2A1E">
+            <wp:extent cx="5163271" cy="1686160"/>
+            <wp:effectExtent l="0" t="0" r="0" b="9525"/>
+            <wp:docPr id="5" name="Obraz 5"/>
+            <wp:cNvGraphicFramePr>
+              <a:graphicFrameLocks xmlns:a="http://schemas.openxmlformats.org/drawingml/2006/main" noChangeAspect="1"/>
+            </wp:cNvGraphicFramePr>
+            <a:graphic xmlns:a="http://schemas.openxmlformats.org/drawingml/2006/main">
+              <a:graphicData uri="http://schemas.openxmlformats.org/drawingml/2006/picture">
+                <pic:pic xmlns:pic="http://schemas.openxmlformats.org/drawingml/2006/picture">
+                  <pic:nvPicPr>
+                    <pic:cNvPr id="1" name=""/>
+                    <pic:cNvPicPr/>
+                  </pic:nvPicPr>
+                  <pic:blipFill>
+                    <a:blip r:embed="rId11"/>
+                    <a:stretch>
+                      <a:fillRect/>
+                    </a:stretch>
+                  </pic:blipFill>
+                  <pic:spPr>
+                    <a:xfrm>
+                      <a:off x="0" y="0"/>
+                      <a:ext cx="5163271" cy="1686160"/>
+                    </a:xfrm>
+                    <a:prstGeom prst="rect">
+                      <a:avLst/>
+                    </a:prstGeom>
+                  </pic:spPr>
+                </pic:pic>
+              </a:graphicData>
+            </a:graphic>
+          </wp:inline>
+        </w:drawing>
+      </w:r>
+    </w:p>
+    <w:p>
+      <w:pPr>
+        <w:pStyle w:val="Nagwek3"/>
+      </w:pPr>
+    </w:p>
+    <w:p>
+      <w:pPr>
+        <w:pStyle w:val="Nagwek3"/>
+      </w:pPr>
+      <w:bookmarkStart w:id="3" w:name="_Toc73539335"/>
+      <w:r>
+        <w:t>Podsumowanie</w:t>
+      </w:r>
+      <w:bookmarkEnd w:id="3"/>
+    </w:p>
+    <w:p>
+      <w:r>
+        <w:t xml:space="preserve">Pod względem dokładności predykcji, najlepiej wypadł algorytm </w:t>
+      </w:r>
+      <w:proofErr w:type="spellStart"/>
+      <w:r>
+        <w:t>Support</w:t>
+      </w:r>
+      <w:proofErr w:type="spellEnd"/>
+      <w:r>
+        <w:t xml:space="preserve"> </w:t>
+      </w:r>
+      <w:proofErr w:type="spellStart"/>
+      <w:r>
+        <w:t>Vector</w:t>
+      </w:r>
+      <w:proofErr w:type="spellEnd"/>
+      <w:r>
+        <w:t xml:space="preserve"> Machine, natomiast najszybszy okazał się algorytm k-</w:t>
+      </w:r>
+      <w:proofErr w:type="spellStart"/>
+      <w:r>
+        <w:t>Nearest</w:t>
+      </w:r>
+      <w:proofErr w:type="spellEnd"/>
+      <w:r>
+        <w:t xml:space="preserve"> </w:t>
+      </w:r>
+      <w:proofErr w:type="spellStart"/>
+      <w:r>
+        <w:t>Neighbours</w:t>
+      </w:r>
+      <w:proofErr w:type="spellEnd"/>
+      <w:r>
+        <w:t>.</w:t>
+      </w:r>
+    </w:p>
+    <w:p/>
+    <w:p>
+      <w:pPr>
+        <w:ind w:left="426" w:hanging="425"/>
+        <w:jc w:val="center"/>
+        <w:rPr>
+          <w:sz w:val="21"/>
+          <w:szCs w:val="21"/>
+        </w:rPr>
+        <w:sectPr>
+          <w:pgSz w:w="11906" w:h="16838"/>
+          <w:pgMar w:top="1418" w:right="1418" w:bottom="1418" w:left="1418" w:header="709" w:footer="709" w:gutter="0"/>
+          <w:cols w:space="708"/>
+          <w:docGrid w:linePitch="360"/>
+        </w:sectPr>
+      </w:pPr>
+    </w:p>
+    <w:p>
+      <w:pPr>
+        <w:pStyle w:val="Nagwek1"/>
+      </w:pPr>
+      <w:bookmarkStart w:id="4" w:name="_Toc73539336"/>
+      <w:proofErr w:type="spellStart"/>
+      <w:r>
+        <w:lastRenderedPageBreak/>
+        <w:t>Adult</w:t>
+      </w:r>
+      <w:bookmarkEnd w:id="4"/>
+      <w:proofErr w:type="spellEnd"/>
+    </w:p>
+    <w:p/>
+    <w:p>
+      <w:r>
+        <w:t>Baza ‘</w:t>
+      </w:r>
+      <w:proofErr w:type="spellStart"/>
+      <w:r>
+        <w:t>adult</w:t>
+      </w:r>
+      <w:proofErr w:type="spellEnd"/>
+      <w:r>
+        <w:t>’ jest największą z opracowywanych przez nas bas. Zawiera 32 561 rekordów i 15 kolumn co sprawia, że budowanie modeli jest znaczenie dłuższe niż w przypadku innych baz.</w:t>
+      </w:r>
+    </w:p>
+    <w:p>
+      <w:r>
+        <w:t>Dane po czyszczeniu i łączeniu poziomów podzieliliśmy na zbiory treningowe 70% i testowe 30%. Przewidywana zmienna to ‘</w:t>
+      </w:r>
+      <w:proofErr w:type="spellStart"/>
+      <w:r>
+        <w:t>income</w:t>
+      </w:r>
+      <w:proofErr w:type="spellEnd"/>
+      <w:r>
+        <w:t>’</w:t>
+      </w:r>
+      <w:r>
+        <w:t>.</w:t>
+      </w:r>
+    </w:p>
+    <w:p/>
+    <w:p>
+      <w:r>
+        <w:tab/>
+        <w:t>Wykres korelacji</w:t>
+      </w:r>
+      <w:r>
+        <w:t>:</w:t>
+      </w:r>
+    </w:p>
+    <w:p>
+      <w:pPr>
+        <w:ind w:left="-993"/>
+      </w:pPr>
+      <w:r>
+        <w:rPr>
+          <w:noProof/>
+        </w:rPr>
+        <w:drawing>
+          <wp:inline distT="0" distB="0" distL="0" distR="0" wp14:anchorId="3CF64569" wp14:editId="259D43FC">
+            <wp:extent cx="7186343" cy="3616656"/>
+            <wp:effectExtent l="0" t="0" r="1905" b="3175"/>
+            <wp:docPr id="15" name="Obraz 15"/>
+            <wp:cNvGraphicFramePr>
+              <a:graphicFrameLocks xmlns:a="http://schemas.openxmlformats.org/drawingml/2006/main" noChangeAspect="1"/>
+            </wp:cNvGraphicFramePr>
+            <a:graphic xmlns:a="http://schemas.openxmlformats.org/drawingml/2006/main">
+              <a:graphicData uri="http://schemas.openxmlformats.org/drawingml/2006/picture">
+                <pic:pic xmlns:pic="http://schemas.openxmlformats.org/drawingml/2006/picture">
+                  <pic:nvPicPr>
+                    <pic:cNvPr id="1" name=""/>
+                    <pic:cNvPicPr/>
+                  </pic:nvPicPr>
+                  <pic:blipFill>
+                    <a:blip r:embed="rId12"/>
+                    <a:stretch>
+                      <a:fillRect/>
+                    </a:stretch>
+                  </pic:blipFill>
+                  <pic:spPr>
+                    <a:xfrm>
+                      <a:off x="0" y="0"/>
                       <a:ext cx="7239727" cy="3643522"/>
                     </a:xfrm>
                     <a:prstGeom prst="rect">
@@ -3532,7 +3738,7 @@
                     </pic:cNvPicPr>
                   </pic:nvPicPr>
                   <pic:blipFill>
-                    <a:blip r:embed="rId11">
+                    <a:blip r:embed="rId13">
                       <a:extLst>
                         <a:ext uri="{28A0092B-C50C-407E-A947-70E740481C1C}">
                           <a14:useLocalDpi xmlns:a14="http://schemas.microsoft.com/office/drawing/2010/main" val="0"/>
@@ -3643,7 +3849,7 @@
                     <pic:cNvPicPr/>
                   </pic:nvPicPr>
                   <pic:blipFill>
-                    <a:blip r:embed="rId12"/>
+                    <a:blip r:embed="rId14"/>
                     <a:stretch>
                       <a:fillRect/>
                     </a:stretch>
@@ -3786,7 +3992,7 @@
                     <pic:cNvPicPr/>
                   </pic:nvPicPr>
                   <pic:blipFill>
-                    <a:blip r:embed="rId13"/>
+                    <a:blip r:embed="rId15"/>
                     <a:stretch>
                       <a:fillRect/>
                     </a:stretch>
@@ -3885,6 +4091,13 @@
           <w:rFonts w:eastAsiaTheme="minorEastAsia"/>
         </w:rPr>
       </w:pPr>
+    </w:p>
+    <w:p>
+      <w:pPr>
+        <w:rPr>
+          <w:rFonts w:eastAsiaTheme="minorEastAsia"/>
+        </w:rPr>
+      </w:pPr>
       <w:r>
         <w:rPr>
           <w:rFonts w:eastAsiaTheme="minorEastAsia"/>
@@ -3906,7 +4119,7 @@
                     <pic:cNvPicPr/>
                   </pic:nvPicPr>
                   <pic:blipFill>
-                    <a:blip r:embed="rId14"/>
+                    <a:blip r:embed="rId16"/>
                     <a:stretch>
                       <a:fillRect/>
                     </a:stretch>
@@ -4065,274 +4278,6 @@
             <wp:extent cx="3886742" cy="1390844"/>
             <wp:effectExtent l="0" t="0" r="0" b="0"/>
             <wp:docPr id="8" name="Obraz 8"/>
-            <wp:cNvGraphicFramePr>
-              <a:graphicFrameLocks xmlns:a="http://schemas.openxmlformats.org/drawingml/2006/main" noChangeAspect="1"/>
-            </wp:cNvGraphicFramePr>
-            <a:graphic xmlns:a="http://schemas.openxmlformats.org/drawingml/2006/main">
-              <a:graphicData uri="http://schemas.openxmlformats.org/drawingml/2006/picture">
-                <pic:pic xmlns:pic="http://schemas.openxmlformats.org/drawingml/2006/picture">
-                  <pic:nvPicPr>
-                    <pic:cNvPr id="1" name=""/>
-                    <pic:cNvPicPr/>
-                  </pic:nvPicPr>
-                  <pic:blipFill>
-                    <a:blip r:embed="rId15"/>
-                    <a:stretch>
-                      <a:fillRect/>
-                    </a:stretch>
-                  </pic:blipFill>
-                  <pic:spPr>
-                    <a:xfrm>
-                      <a:off x="0" y="0"/>
-                      <a:ext cx="3886742" cy="1390844"/>
-                    </a:xfrm>
-                    <a:prstGeom prst="rect">
-                      <a:avLst/>
-                    </a:prstGeom>
-                  </pic:spPr>
-                </pic:pic>
-              </a:graphicData>
-            </a:graphic>
-          </wp:inline>
-        </w:drawing>
-      </w:r>
-    </w:p>
-    <w:p/>
-    <w:p>
-      <w:pPr>
-        <w:rPr>
-          <w:b/>
-          <w:bCs/>
-        </w:rPr>
-      </w:pPr>
-      <w:proofErr w:type="spellStart"/>
-      <w:r>
-        <w:rPr>
-          <w:b/>
-          <w:bCs/>
-        </w:rPr>
-        <w:t>Random</w:t>
-      </w:r>
-      <w:proofErr w:type="spellEnd"/>
-      <w:r>
-        <w:rPr>
-          <w:b/>
-          <w:bCs/>
-        </w:rPr>
-        <w:t xml:space="preserve"> </w:t>
-      </w:r>
-      <w:proofErr w:type="spellStart"/>
-      <w:r>
-        <w:rPr>
-          <w:b/>
-          <w:bCs/>
-        </w:rPr>
-        <w:t>Forest</w:t>
-      </w:r>
-      <w:proofErr w:type="spellEnd"/>
-      <w:r>
-        <w:rPr>
-          <w:b/>
-          <w:bCs/>
-        </w:rPr>
-        <w:t>:</w:t>
-      </w:r>
-    </w:p>
-    <w:p>
-      <w:r>
-        <w:t xml:space="preserve">Czas wykonania: </w:t>
-      </w:r>
-      <w:r>
-        <w:t xml:space="preserve">10.49223 </w:t>
-      </w:r>
-      <w:proofErr w:type="spellStart"/>
-      <w:r>
-        <w:t>secs</w:t>
-      </w:r>
-      <w:proofErr w:type="spellEnd"/>
-    </w:p>
-    <w:p>
-      <w:r>
-        <w:t xml:space="preserve">Dokładność predykcji: </w:t>
-      </w:r>
-      <w:r>
-        <w:t>8</w:t>
-      </w:r>
-      <w:r>
-        <w:t>5</w:t>
-      </w:r>
-      <w:r>
-        <w:t>%</w:t>
-      </w:r>
-    </w:p>
-    <w:p>
-      <w:r>
-        <w:rPr>
-          <w:noProof/>
-        </w:rPr>
-        <w:drawing>
-          <wp:inline distT="0" distB="0" distL="0" distR="0" wp14:anchorId="5436E4AA" wp14:editId="58EF2400">
-            <wp:extent cx="3953427" cy="1438476"/>
-            <wp:effectExtent l="0" t="0" r="9525" b="9525"/>
-            <wp:docPr id="9" name="Obraz 9"/>
-            <wp:cNvGraphicFramePr>
-              <a:graphicFrameLocks xmlns:a="http://schemas.openxmlformats.org/drawingml/2006/main" noChangeAspect="1"/>
-            </wp:cNvGraphicFramePr>
-            <a:graphic xmlns:a="http://schemas.openxmlformats.org/drawingml/2006/main">
-              <a:graphicData uri="http://schemas.openxmlformats.org/drawingml/2006/picture">
-                <pic:pic xmlns:pic="http://schemas.openxmlformats.org/drawingml/2006/picture">
-                  <pic:nvPicPr>
-                    <pic:cNvPr id="1" name=""/>
-                    <pic:cNvPicPr/>
-                  </pic:nvPicPr>
-                  <pic:blipFill>
-                    <a:blip r:embed="rId16"/>
-                    <a:stretch>
-                      <a:fillRect/>
-                    </a:stretch>
-                  </pic:blipFill>
-                  <pic:spPr>
-                    <a:xfrm>
-                      <a:off x="0" y="0"/>
-                      <a:ext cx="3953427" cy="1438476"/>
-                    </a:xfrm>
-                    <a:prstGeom prst="rect">
-                      <a:avLst/>
-                    </a:prstGeom>
-                  </pic:spPr>
-                </pic:pic>
-              </a:graphicData>
-            </a:graphic>
-          </wp:inline>
-        </w:drawing>
-      </w:r>
-    </w:p>
-    <w:p/>
-    <w:p>
-      <w:pPr>
-        <w:pStyle w:val="Nagwek3"/>
-      </w:pPr>
-      <w:bookmarkStart w:id="5" w:name="_Toc73539337"/>
-      <w:r>
-        <w:t>Podsumowanie</w:t>
-      </w:r>
-      <w:bookmarkEnd w:id="5"/>
-    </w:p>
-    <w:p>
-      <w:r>
-        <w:t xml:space="preserve">W przypadku zbioru </w:t>
-      </w:r>
-      <w:proofErr w:type="spellStart"/>
-      <w:r>
-        <w:t>adult</w:t>
-      </w:r>
-      <w:proofErr w:type="spellEnd"/>
-      <w:r>
-        <w:t xml:space="preserve"> najdokładniejsze okazały się algorytmy </w:t>
-      </w:r>
-      <w:r>
-        <w:t xml:space="preserve">SVM oraz </w:t>
-      </w:r>
-      <w:proofErr w:type="spellStart"/>
-      <w:r>
-        <w:t>Random</w:t>
-      </w:r>
-      <w:proofErr w:type="spellEnd"/>
-      <w:r>
-        <w:t xml:space="preserve"> </w:t>
-      </w:r>
-      <w:proofErr w:type="spellStart"/>
-      <w:r>
-        <w:t>Forest</w:t>
-      </w:r>
-      <w:proofErr w:type="spellEnd"/>
-      <w:r>
-        <w:t xml:space="preserve">, natomiast pod względem szybkości predykcji najlepszy okazał się algorytm </w:t>
-      </w:r>
-      <w:proofErr w:type="spellStart"/>
-      <w:r>
-        <w:t>Decision</w:t>
-      </w:r>
-      <w:proofErr w:type="spellEnd"/>
-      <w:r>
-        <w:t xml:space="preserve"> </w:t>
-      </w:r>
-      <w:proofErr w:type="spellStart"/>
-      <w:r>
-        <w:t>Trees</w:t>
-      </w:r>
-      <w:proofErr w:type="spellEnd"/>
-      <w:r>
-        <w:t>.</w:t>
-      </w:r>
-    </w:p>
-    <w:p/>
-    <w:p/>
-    <w:p>
-      <w:pPr>
-        <w:ind w:left="426" w:hanging="425"/>
-        <w:jc w:val="center"/>
-        <w:rPr>
-          <w:sz w:val="21"/>
-          <w:szCs w:val="21"/>
-        </w:rPr>
-        <w:sectPr>
-          <w:pgSz w:w="11906" w:h="16838"/>
-          <w:pgMar w:top="1418" w:right="1418" w:bottom="1418" w:left="1418" w:header="709" w:footer="709" w:gutter="0"/>
-          <w:cols w:space="708"/>
-          <w:docGrid w:linePitch="360"/>
-        </w:sectPr>
-      </w:pPr>
-    </w:p>
-    <w:p>
-      <w:pPr>
-        <w:pStyle w:val="Nagwek1"/>
-      </w:pPr>
-      <w:bookmarkStart w:id="6" w:name="_Toc73539338"/>
-      <w:proofErr w:type="spellStart"/>
-      <w:r>
-        <w:lastRenderedPageBreak/>
-        <w:t>Dressify</w:t>
-      </w:r>
-      <w:bookmarkEnd w:id="6"/>
-      <w:proofErr w:type="spellEnd"/>
-    </w:p>
-    <w:p/>
-    <w:p>
-      <w:r>
-        <w:t>Przewidywaną zmienną zbioru ‘</w:t>
-      </w:r>
-      <w:proofErr w:type="spellStart"/>
-      <w:r>
-        <w:t>dressify</w:t>
-      </w:r>
-      <w:proofErr w:type="spellEnd"/>
-      <w:r>
-        <w:t>’ jest ‘</w:t>
-      </w:r>
-      <w:proofErr w:type="spellStart"/>
-      <w:r>
-        <w:t>Recommended</w:t>
-      </w:r>
-      <w:proofErr w:type="spellEnd"/>
-      <w:r>
-        <w:t>’. Po czyszczeniu i łączeniu poziomów wynikających z licznych pomyłek przy nazwach kolumn, podzieliliśmy zbiór na treningowy (200 rekordów) i testowy (159 rekordów).</w:t>
-      </w:r>
-    </w:p>
-    <w:p>
-      <w:pPr>
-        <w:ind w:left="-851"/>
-        <w:jc w:val="center"/>
-      </w:pPr>
-      <w:r>
-        <w:rPr>
-          <w:noProof/>
-        </w:rPr>
-        <w:drawing>
-          <wp:inline distT="0" distB="0" distL="0" distR="0" wp14:anchorId="5B6474B5" wp14:editId="3553F15E">
-            <wp:extent cx="6720841" cy="3382383"/>
-            <wp:effectExtent l="0" t="0" r="0" b="0"/>
-            <wp:docPr id="7" name="Obraz 7"/>
             <wp:cNvGraphicFramePr>
               <a:graphicFrameLocks xmlns:a="http://schemas.openxmlformats.org/drawingml/2006/main" noChangeAspect="1"/>
             </wp:cNvGraphicFramePr>
@@ -4352,6 +4297,274 @@
                   <pic:spPr>
                     <a:xfrm>
                       <a:off x="0" y="0"/>
+                      <a:ext cx="3886742" cy="1390844"/>
+                    </a:xfrm>
+                    <a:prstGeom prst="rect">
+                      <a:avLst/>
+                    </a:prstGeom>
+                  </pic:spPr>
+                </pic:pic>
+              </a:graphicData>
+            </a:graphic>
+          </wp:inline>
+        </w:drawing>
+      </w:r>
+    </w:p>
+    <w:p/>
+    <w:p>
+      <w:pPr>
+        <w:rPr>
+          <w:b/>
+          <w:bCs/>
+        </w:rPr>
+      </w:pPr>
+      <w:proofErr w:type="spellStart"/>
+      <w:r>
+        <w:rPr>
+          <w:b/>
+          <w:bCs/>
+        </w:rPr>
+        <w:t>Random</w:t>
+      </w:r>
+      <w:proofErr w:type="spellEnd"/>
+      <w:r>
+        <w:rPr>
+          <w:b/>
+          <w:bCs/>
+        </w:rPr>
+        <w:t xml:space="preserve"> </w:t>
+      </w:r>
+      <w:proofErr w:type="spellStart"/>
+      <w:r>
+        <w:rPr>
+          <w:b/>
+          <w:bCs/>
+        </w:rPr>
+        <w:t>Forest</w:t>
+      </w:r>
+      <w:proofErr w:type="spellEnd"/>
+      <w:r>
+        <w:rPr>
+          <w:b/>
+          <w:bCs/>
+        </w:rPr>
+        <w:t>:</w:t>
+      </w:r>
+    </w:p>
+    <w:p>
+      <w:r>
+        <w:t xml:space="preserve">Czas wykonania: </w:t>
+      </w:r>
+      <w:r>
+        <w:t xml:space="preserve">10.49223 </w:t>
+      </w:r>
+      <w:proofErr w:type="spellStart"/>
+      <w:r>
+        <w:t>secs</w:t>
+      </w:r>
+      <w:proofErr w:type="spellEnd"/>
+    </w:p>
+    <w:p>
+      <w:r>
+        <w:t xml:space="preserve">Dokładność predykcji: </w:t>
+      </w:r>
+      <w:r>
+        <w:t>8</w:t>
+      </w:r>
+      <w:r>
+        <w:t>5</w:t>
+      </w:r>
+      <w:r>
+        <w:t>%</w:t>
+      </w:r>
+    </w:p>
+    <w:p>
+      <w:r>
+        <w:rPr>
+          <w:noProof/>
+        </w:rPr>
+        <w:drawing>
+          <wp:inline distT="0" distB="0" distL="0" distR="0" wp14:anchorId="5436E4AA" wp14:editId="58EF2400">
+            <wp:extent cx="3953427" cy="1438476"/>
+            <wp:effectExtent l="0" t="0" r="9525" b="9525"/>
+            <wp:docPr id="9" name="Obraz 9"/>
+            <wp:cNvGraphicFramePr>
+              <a:graphicFrameLocks xmlns:a="http://schemas.openxmlformats.org/drawingml/2006/main" noChangeAspect="1"/>
+            </wp:cNvGraphicFramePr>
+            <a:graphic xmlns:a="http://schemas.openxmlformats.org/drawingml/2006/main">
+              <a:graphicData uri="http://schemas.openxmlformats.org/drawingml/2006/picture">
+                <pic:pic xmlns:pic="http://schemas.openxmlformats.org/drawingml/2006/picture">
+                  <pic:nvPicPr>
+                    <pic:cNvPr id="1" name=""/>
+                    <pic:cNvPicPr/>
+                  </pic:nvPicPr>
+                  <pic:blipFill>
+                    <a:blip r:embed="rId18"/>
+                    <a:stretch>
+                      <a:fillRect/>
+                    </a:stretch>
+                  </pic:blipFill>
+                  <pic:spPr>
+                    <a:xfrm>
+                      <a:off x="0" y="0"/>
+                      <a:ext cx="3953427" cy="1438476"/>
+                    </a:xfrm>
+                    <a:prstGeom prst="rect">
+                      <a:avLst/>
+                    </a:prstGeom>
+                  </pic:spPr>
+                </pic:pic>
+              </a:graphicData>
+            </a:graphic>
+          </wp:inline>
+        </w:drawing>
+      </w:r>
+    </w:p>
+    <w:p/>
+    <w:p>
+      <w:pPr>
+        <w:pStyle w:val="Nagwek3"/>
+      </w:pPr>
+      <w:bookmarkStart w:id="5" w:name="_Toc73539337"/>
+      <w:r>
+        <w:t>Podsumowanie</w:t>
+      </w:r>
+      <w:bookmarkEnd w:id="5"/>
+    </w:p>
+    <w:p>
+      <w:r>
+        <w:t xml:space="preserve">W przypadku zbioru </w:t>
+      </w:r>
+      <w:proofErr w:type="spellStart"/>
+      <w:r>
+        <w:t>adult</w:t>
+      </w:r>
+      <w:proofErr w:type="spellEnd"/>
+      <w:r>
+        <w:t xml:space="preserve"> najdokładniejsze okazały się algorytmy </w:t>
+      </w:r>
+      <w:r>
+        <w:t xml:space="preserve">SVM oraz </w:t>
+      </w:r>
+      <w:proofErr w:type="spellStart"/>
+      <w:r>
+        <w:t>Random</w:t>
+      </w:r>
+      <w:proofErr w:type="spellEnd"/>
+      <w:r>
+        <w:t xml:space="preserve"> </w:t>
+      </w:r>
+      <w:proofErr w:type="spellStart"/>
+      <w:r>
+        <w:t>Forest</w:t>
+      </w:r>
+      <w:proofErr w:type="spellEnd"/>
+      <w:r>
+        <w:t xml:space="preserve">, natomiast pod względem szybkości predykcji najlepszy okazał się algorytm </w:t>
+      </w:r>
+      <w:proofErr w:type="spellStart"/>
+      <w:r>
+        <w:t>Decision</w:t>
+      </w:r>
+      <w:proofErr w:type="spellEnd"/>
+      <w:r>
+        <w:t xml:space="preserve"> </w:t>
+      </w:r>
+      <w:proofErr w:type="spellStart"/>
+      <w:r>
+        <w:t>Trees</w:t>
+      </w:r>
+      <w:proofErr w:type="spellEnd"/>
+      <w:r>
+        <w:t>.</w:t>
+      </w:r>
+    </w:p>
+    <w:p/>
+    <w:p/>
+    <w:p>
+      <w:pPr>
+        <w:ind w:left="426" w:hanging="425"/>
+        <w:jc w:val="center"/>
+        <w:rPr>
+          <w:sz w:val="21"/>
+          <w:szCs w:val="21"/>
+        </w:rPr>
+        <w:sectPr>
+          <w:pgSz w:w="11906" w:h="16838"/>
+          <w:pgMar w:top="1418" w:right="1418" w:bottom="1418" w:left="1418" w:header="709" w:footer="709" w:gutter="0"/>
+          <w:cols w:space="708"/>
+          <w:docGrid w:linePitch="360"/>
+        </w:sectPr>
+      </w:pPr>
+    </w:p>
+    <w:p>
+      <w:pPr>
+        <w:pStyle w:val="Nagwek1"/>
+      </w:pPr>
+      <w:bookmarkStart w:id="6" w:name="_Toc73539338"/>
+      <w:proofErr w:type="spellStart"/>
+      <w:r>
+        <w:lastRenderedPageBreak/>
+        <w:t>Dressify</w:t>
+      </w:r>
+      <w:bookmarkEnd w:id="6"/>
+      <w:proofErr w:type="spellEnd"/>
+    </w:p>
+    <w:p/>
+    <w:p>
+      <w:r>
+        <w:t>Przewidywaną zmienną zbioru ‘</w:t>
+      </w:r>
+      <w:proofErr w:type="spellStart"/>
+      <w:r>
+        <w:t>dressify</w:t>
+      </w:r>
+      <w:proofErr w:type="spellEnd"/>
+      <w:r>
+        <w:t>’ jest ‘</w:t>
+      </w:r>
+      <w:proofErr w:type="spellStart"/>
+      <w:r>
+        <w:t>Recommended</w:t>
+      </w:r>
+      <w:proofErr w:type="spellEnd"/>
+      <w:r>
+        <w:t>’. Po czyszczeniu i łączeniu poziomów wynikających z licznych pomyłek przy nazwach kolumn, podzieliliśmy zbiór na treningowy (200 rekordów) i testowy (159 rekordów).</w:t>
+      </w:r>
+    </w:p>
+    <w:p>
+      <w:pPr>
+        <w:ind w:left="-851"/>
+        <w:jc w:val="center"/>
+      </w:pPr>
+      <w:r>
+        <w:rPr>
+          <w:noProof/>
+        </w:rPr>
+        <w:drawing>
+          <wp:inline distT="0" distB="0" distL="0" distR="0" wp14:anchorId="5B6474B5" wp14:editId="3553F15E">
+            <wp:extent cx="6720841" cy="3382383"/>
+            <wp:effectExtent l="0" t="0" r="0" b="0"/>
+            <wp:docPr id="7" name="Obraz 7"/>
+            <wp:cNvGraphicFramePr>
+              <a:graphicFrameLocks xmlns:a="http://schemas.openxmlformats.org/drawingml/2006/main" noChangeAspect="1"/>
+            </wp:cNvGraphicFramePr>
+            <a:graphic xmlns:a="http://schemas.openxmlformats.org/drawingml/2006/main">
+              <a:graphicData uri="http://schemas.openxmlformats.org/drawingml/2006/picture">
+                <pic:pic xmlns:pic="http://schemas.openxmlformats.org/drawingml/2006/picture">
+                  <pic:nvPicPr>
+                    <pic:cNvPr id="1" name=""/>
+                    <pic:cNvPicPr/>
+                  </pic:nvPicPr>
+                  <pic:blipFill>
+                    <a:blip r:embed="rId19"/>
+                    <a:stretch>
+                      <a:fillRect/>
+                    </a:stretch>
+                  </pic:blipFill>
+                  <pic:spPr>
+                    <a:xfrm>
+                      <a:off x="0" y="0"/>
                       <a:ext cx="6770766" cy="3407509"/>
                     </a:xfrm>
                     <a:prstGeom prst="rect">
@@ -4509,7 +4722,7 @@
                     <pic:cNvPicPr/>
                   </pic:nvPicPr>
                   <pic:blipFill>
-                    <a:blip r:embed="rId18"/>
+                    <a:blip r:embed="rId20"/>
                     <a:stretch>
                       <a:fillRect/>
                     </a:stretch>
@@ -4621,7 +4834,7 @@
                     <pic:cNvPicPr/>
                   </pic:nvPicPr>
                   <pic:blipFill>
-                    <a:blip r:embed="rId19"/>
+                    <a:blip r:embed="rId21"/>
                     <a:stretch>
                       <a:fillRect/>
                     </a:stretch>
@@ -4849,7 +5062,7 @@
       <w:r>
         <w:tab/>
       </w:r>
-      <w:hyperlink r:id="rId20" w:history="1">
+      <w:hyperlink r:id="rId22" w:history="1">
         <w:r>
           <w:rPr>
             <w:rStyle w:val="Hipercze"/>

</xml_diff>